<commit_message>
Improved morpheme construction and started nominalized verb parsing
</commit_message>
<xml_diff>
--- a/0.03 roadmap.docx
+++ b/0.03 roadmap.docx
@@ -127,7 +127,6 @@
           <w:szCs w:val="24"/>
         </w:rPr>
       </w:pPr>
-      <w:bookmarkStart w:id="0" w:name="_GoBack"/>
       <w:r>
         <w:rPr>
           <w:rFonts w:ascii="Times New Roman" w:eastAsia="Times New Roman" w:hAnsi="Times New Roman" w:cs="Times New Roman"/>
@@ -143,13 +142,81 @@
             <wp:cNvGraphicFramePr/>
             <a:graphic xmlns:a="http://schemas.openxmlformats.org/drawingml/2006/main">
               <a:graphicData uri="http://schemas.openxmlformats.org/drawingml/2006/diagram">
-                <dgm:relIds xmlns:dgm="http://schemas.openxmlformats.org/drawingml/2006/diagram" xmlns:r="http://schemas.openxmlformats.org/officeDocument/2006/relationships" r:dm="rId4" r:lo="rId5" r:qs="rId6" r:cs="rId7"/>
+                <dgm:relIds xmlns:dgm="http://schemas.openxmlformats.org/drawingml/2006/diagram" xmlns:r="http://schemas.openxmlformats.org/officeDocument/2006/relationships" r:dm="rId6" r:lo="rId7" r:qs="rId8" r:cs="rId9"/>
               </a:graphicData>
             </a:graphic>
           </wp:inline>
         </w:drawing>
       </w:r>
+    </w:p>
+    <w:p>
+      <w:pPr>
+        <w:spacing w:after="0" w:line="240" w:lineRule="auto"/>
+        <w:rPr>
+          <w:rFonts w:ascii="Times New Roman" w:eastAsia="Times New Roman" w:hAnsi="Times New Roman" w:cs="Times New Roman"/>
+          <w:sz w:val="24"/>
+          <w:szCs w:val="24"/>
+        </w:rPr>
+      </w:pPr>
+    </w:p>
+    <w:p>
+      <w:pPr>
+        <w:spacing w:after="0" w:line="240" w:lineRule="auto"/>
+        <w:rPr>
+          <w:rFonts w:ascii="Segoe UI" w:eastAsia="Times New Roman" w:hAnsi="Segoe UI" w:cs="Segoe UI"/>
+        </w:rPr>
+      </w:pPr>
+    </w:p>
+    <w:p>
+      <w:pPr>
+        <w:spacing w:after="0" w:line="240" w:lineRule="auto"/>
+        <w:rPr>
+          <w:rFonts w:ascii="Segoe UI" w:eastAsia="Times New Roman" w:hAnsi="Segoe UI" w:cs="Segoe UI"/>
+        </w:rPr>
+      </w:pPr>
+      <w:r>
+        <w:rPr>
+          <w:rFonts w:ascii="Segoe UI" w:eastAsia="Times New Roman" w:hAnsi="Segoe UI" w:cs="Segoe UI"/>
+        </w:rPr>
+        <w:t>Legend:</w:t>
+      </w:r>
+    </w:p>
+    <w:p>
+      <w:pPr>
+        <w:spacing w:after="0" w:line="240" w:lineRule="auto"/>
+        <w:rPr>
+          <w:rFonts w:ascii="Segoe UI" w:eastAsia="Times New Roman" w:hAnsi="Segoe UI" w:cs="Segoe UI"/>
+        </w:rPr>
+      </w:pPr>
+      <w:r>
+        <w:rPr>
+          <w:rFonts w:ascii="Segoe UI" w:eastAsia="Times New Roman" w:hAnsi="Segoe UI" w:cs="Segoe UI"/>
+          <w:noProof/>
+        </w:rPr>
+        <w:drawing>
+          <wp:inline distT="0" distB="0" distL="0" distR="0">
+            <wp:extent cx="4221678" cy="314325"/>
+            <wp:effectExtent l="0" t="19050" r="7620" b="47625"/>
+            <wp:docPr id="1" name="Diagram 1"/>
+            <wp:cNvGraphicFramePr/>
+            <a:graphic xmlns:a="http://schemas.openxmlformats.org/drawingml/2006/main">
+              <a:graphicData uri="http://schemas.openxmlformats.org/drawingml/2006/diagram">
+                <dgm:relIds xmlns:dgm="http://schemas.openxmlformats.org/drawingml/2006/diagram" xmlns:r="http://schemas.openxmlformats.org/officeDocument/2006/relationships" r:dm="rId11" r:lo="rId12" r:qs="rId13" r:cs="rId14"/>
+              </a:graphicData>
+            </a:graphic>
+          </wp:inline>
+        </w:drawing>
+      </w:r>
+      <w:bookmarkStart w:id="0" w:name="_GoBack"/>
       <w:bookmarkEnd w:id="0"/>
+    </w:p>
+    <w:p>
+      <w:pPr>
+        <w:spacing w:after="0" w:line="240" w:lineRule="auto"/>
+        <w:rPr>
+          <w:rFonts w:ascii="Segoe UI" w:eastAsia="Times New Roman" w:hAnsi="Segoe UI" w:cs="Segoe UI"/>
+        </w:rPr>
+      </w:pPr>
     </w:p>
     <w:sectPr>
       <w:pgSz w:w="12240" w:h="15840"/>
@@ -159,6 +226,154 @@
     </w:sectPr>
   </w:body>
 </w:document>
+</file>
+
+<file path=word/numbering.xml><?xml version="1.0" encoding="utf-8"?>
+<w:numbering xmlns:wpc="http://schemas.microsoft.com/office/word/2010/wordprocessingCanvas" xmlns:mc="http://schemas.openxmlformats.org/markup-compatibility/2006" xmlns:o="urn:schemas-microsoft-com:office:office" xmlns:r="http://schemas.openxmlformats.org/officeDocument/2006/relationships" xmlns:m="http://schemas.openxmlformats.org/officeDocument/2006/math" xmlns:v="urn:schemas-microsoft-com:vml" xmlns:wp14="http://schemas.microsoft.com/office/word/2010/wordprocessingDrawing" xmlns:wp="http://schemas.openxmlformats.org/drawingml/2006/wordprocessingDrawing" xmlns:w10="urn:schemas-microsoft-com:office:word" xmlns:w="http://schemas.openxmlformats.org/wordprocessingml/2006/main" xmlns:w14="http://schemas.microsoft.com/office/word/2010/wordml" xmlns:w15="http://schemas.microsoft.com/office/word/2012/wordml" xmlns:wpg="http://schemas.microsoft.com/office/word/2010/wordprocessingGroup" xmlns:wpi="http://schemas.microsoft.com/office/word/2010/wordprocessingInk" xmlns:wne="http://schemas.microsoft.com/office/word/2006/wordml" xmlns:wps="http://schemas.microsoft.com/office/word/2010/wordprocessingShape" mc:Ignorable="w14 w15 wp14">
+  <w:abstractNum w:abstractNumId="0" w15:restartNumberingAfterBreak="0">
+    <w:nsid w:val="03A57DC4"/>
+    <w:multiLevelType w:val="hybridMultilevel"/>
+    <w:tmpl w:val="261A312C"/>
+    <w:lvl w:ilvl="0" w:tplc="EF4E1CA6">
+      <w:start w:val="1"/>
+      <w:numFmt w:val="bullet"/>
+      <w:lvlText w:val="•"/>
+      <w:lvlJc w:val="left"/>
+      <w:pPr>
+        <w:tabs>
+          <w:tab w:val="num" w:pos="720"/>
+        </w:tabs>
+        <w:ind w:left="720" w:hanging="360"/>
+      </w:pPr>
+      <w:rPr>
+        <w:rFonts w:ascii="Times New Roman" w:hAnsi="Times New Roman" w:hint="default"/>
+      </w:rPr>
+    </w:lvl>
+    <w:lvl w:ilvl="1" w:tplc="579EC904" w:tentative="1">
+      <w:start w:val="1"/>
+      <w:numFmt w:val="bullet"/>
+      <w:lvlText w:val="•"/>
+      <w:lvlJc w:val="left"/>
+      <w:pPr>
+        <w:tabs>
+          <w:tab w:val="num" w:pos="1440"/>
+        </w:tabs>
+        <w:ind w:left="1440" w:hanging="360"/>
+      </w:pPr>
+      <w:rPr>
+        <w:rFonts w:ascii="Times New Roman" w:hAnsi="Times New Roman" w:hint="default"/>
+      </w:rPr>
+    </w:lvl>
+    <w:lvl w:ilvl="2" w:tplc="5002C606" w:tentative="1">
+      <w:start w:val="1"/>
+      <w:numFmt w:val="bullet"/>
+      <w:lvlText w:val="•"/>
+      <w:lvlJc w:val="left"/>
+      <w:pPr>
+        <w:tabs>
+          <w:tab w:val="num" w:pos="2160"/>
+        </w:tabs>
+        <w:ind w:left="2160" w:hanging="360"/>
+      </w:pPr>
+      <w:rPr>
+        <w:rFonts w:ascii="Times New Roman" w:hAnsi="Times New Roman" w:hint="default"/>
+      </w:rPr>
+    </w:lvl>
+    <w:lvl w:ilvl="3" w:tplc="465CB58E" w:tentative="1">
+      <w:start w:val="1"/>
+      <w:numFmt w:val="bullet"/>
+      <w:lvlText w:val="•"/>
+      <w:lvlJc w:val="left"/>
+      <w:pPr>
+        <w:tabs>
+          <w:tab w:val="num" w:pos="2880"/>
+        </w:tabs>
+        <w:ind w:left="2880" w:hanging="360"/>
+      </w:pPr>
+      <w:rPr>
+        <w:rFonts w:ascii="Times New Roman" w:hAnsi="Times New Roman" w:hint="default"/>
+      </w:rPr>
+    </w:lvl>
+    <w:lvl w:ilvl="4" w:tplc="A55C63B2" w:tentative="1">
+      <w:start w:val="1"/>
+      <w:numFmt w:val="bullet"/>
+      <w:lvlText w:val="•"/>
+      <w:lvlJc w:val="left"/>
+      <w:pPr>
+        <w:tabs>
+          <w:tab w:val="num" w:pos="3600"/>
+        </w:tabs>
+        <w:ind w:left="3600" w:hanging="360"/>
+      </w:pPr>
+      <w:rPr>
+        <w:rFonts w:ascii="Times New Roman" w:hAnsi="Times New Roman" w:hint="default"/>
+      </w:rPr>
+    </w:lvl>
+    <w:lvl w:ilvl="5" w:tplc="25D4B172" w:tentative="1">
+      <w:start w:val="1"/>
+      <w:numFmt w:val="bullet"/>
+      <w:lvlText w:val="•"/>
+      <w:lvlJc w:val="left"/>
+      <w:pPr>
+        <w:tabs>
+          <w:tab w:val="num" w:pos="4320"/>
+        </w:tabs>
+        <w:ind w:left="4320" w:hanging="360"/>
+      </w:pPr>
+      <w:rPr>
+        <w:rFonts w:ascii="Times New Roman" w:hAnsi="Times New Roman" w:hint="default"/>
+      </w:rPr>
+    </w:lvl>
+    <w:lvl w:ilvl="6" w:tplc="0C92B7C6" w:tentative="1">
+      <w:start w:val="1"/>
+      <w:numFmt w:val="bullet"/>
+      <w:lvlText w:val="•"/>
+      <w:lvlJc w:val="left"/>
+      <w:pPr>
+        <w:tabs>
+          <w:tab w:val="num" w:pos="5040"/>
+        </w:tabs>
+        <w:ind w:left="5040" w:hanging="360"/>
+      </w:pPr>
+      <w:rPr>
+        <w:rFonts w:ascii="Times New Roman" w:hAnsi="Times New Roman" w:hint="default"/>
+      </w:rPr>
+    </w:lvl>
+    <w:lvl w:ilvl="7" w:tplc="A2B806C6" w:tentative="1">
+      <w:start w:val="1"/>
+      <w:numFmt w:val="bullet"/>
+      <w:lvlText w:val="•"/>
+      <w:lvlJc w:val="left"/>
+      <w:pPr>
+        <w:tabs>
+          <w:tab w:val="num" w:pos="5760"/>
+        </w:tabs>
+        <w:ind w:left="5760" w:hanging="360"/>
+      </w:pPr>
+      <w:rPr>
+        <w:rFonts w:ascii="Times New Roman" w:hAnsi="Times New Roman" w:hint="default"/>
+      </w:rPr>
+    </w:lvl>
+    <w:lvl w:ilvl="8" w:tplc="48B8130A" w:tentative="1">
+      <w:start w:val="1"/>
+      <w:numFmt w:val="bullet"/>
+      <w:lvlText w:val="•"/>
+      <w:lvlJc w:val="left"/>
+      <w:pPr>
+        <w:tabs>
+          <w:tab w:val="num" w:pos="6480"/>
+        </w:tabs>
+        <w:ind w:left="6480" w:hanging="360"/>
+      </w:pPr>
+      <w:rPr>
+        <w:rFonts w:ascii="Times New Roman" w:hAnsi="Times New Roman" w:hint="default"/>
+      </w:rPr>
+    </w:lvl>
+  </w:abstractNum>
+  <w:num w:numId="1">
+    <w:abstractNumId w:val="0"/>
+  </w:num>
+</w:numbering>
 </file>
 
 <file path=word/styles.xml><?xml version="1.0" encoding="utf-8"?>
@@ -558,7 +773,6 @@
   <w:style w:type="character" w:default="1" w:styleId="DefaultParagraphFont">
     <w:name w:val="Default Paragraph Font"/>
     <w:uiPriority w:val="1"/>
-    <w:semiHidden/>
     <w:unhideWhenUsed/>
   </w:style>
   <w:style w:type="table" w:default="1" w:styleId="TableNormal">
@@ -1348,6 +1562,753 @@
 </dgm:colorsDef>
 </file>
 
+<file path=word/diagrams/colors2.xml><?xml version="1.0" encoding="utf-8"?>
+<dgm:colorsDef xmlns:dgm="http://schemas.openxmlformats.org/drawingml/2006/diagram" xmlns:a="http://schemas.openxmlformats.org/drawingml/2006/main" uniqueId="urn:microsoft.com/office/officeart/2005/8/colors/accent1_2">
+  <dgm:title val=""/>
+  <dgm:desc val=""/>
+  <dgm:catLst>
+    <dgm:cat type="accent1" pri="11200"/>
+  </dgm:catLst>
+  <dgm:styleLbl name="node0">
+    <dgm:fillClrLst meth="repeat">
+      <a:schemeClr val="accent1"/>
+    </dgm:fillClrLst>
+    <dgm:linClrLst meth="repeat">
+      <a:schemeClr val="lt1"/>
+    </dgm:linClrLst>
+    <dgm:effectClrLst/>
+    <dgm:txLinClrLst/>
+    <dgm:txFillClrLst/>
+    <dgm:txEffectClrLst/>
+  </dgm:styleLbl>
+  <dgm:styleLbl name="alignNode1">
+    <dgm:fillClrLst meth="repeat">
+      <a:schemeClr val="accent1"/>
+    </dgm:fillClrLst>
+    <dgm:linClrLst meth="repeat">
+      <a:schemeClr val="accent1"/>
+    </dgm:linClrLst>
+    <dgm:effectClrLst/>
+    <dgm:txLinClrLst/>
+    <dgm:txFillClrLst/>
+    <dgm:txEffectClrLst/>
+  </dgm:styleLbl>
+  <dgm:styleLbl name="node1">
+    <dgm:fillClrLst meth="repeat">
+      <a:schemeClr val="accent1"/>
+    </dgm:fillClrLst>
+    <dgm:linClrLst meth="repeat">
+      <a:schemeClr val="lt1"/>
+    </dgm:linClrLst>
+    <dgm:effectClrLst/>
+    <dgm:txLinClrLst/>
+    <dgm:txFillClrLst/>
+    <dgm:txEffectClrLst/>
+  </dgm:styleLbl>
+  <dgm:styleLbl name="lnNode1">
+    <dgm:fillClrLst meth="repeat">
+      <a:schemeClr val="accent1"/>
+    </dgm:fillClrLst>
+    <dgm:linClrLst meth="repeat">
+      <a:schemeClr val="lt1"/>
+    </dgm:linClrLst>
+    <dgm:effectClrLst/>
+    <dgm:txLinClrLst/>
+    <dgm:txFillClrLst/>
+    <dgm:txEffectClrLst/>
+  </dgm:styleLbl>
+  <dgm:styleLbl name="vennNode1">
+    <dgm:fillClrLst meth="repeat">
+      <a:schemeClr val="accent1">
+        <a:alpha val="50000"/>
+      </a:schemeClr>
+    </dgm:fillClrLst>
+    <dgm:linClrLst meth="repeat">
+      <a:schemeClr val="lt1"/>
+    </dgm:linClrLst>
+    <dgm:effectClrLst/>
+    <dgm:txLinClrLst/>
+    <dgm:txFillClrLst/>
+    <dgm:txEffectClrLst/>
+  </dgm:styleLbl>
+  <dgm:styleLbl name="node2">
+    <dgm:fillClrLst meth="repeat">
+      <a:schemeClr val="accent1"/>
+    </dgm:fillClrLst>
+    <dgm:linClrLst meth="repeat">
+      <a:schemeClr val="lt1"/>
+    </dgm:linClrLst>
+    <dgm:effectClrLst/>
+    <dgm:txLinClrLst/>
+    <dgm:txFillClrLst/>
+    <dgm:txEffectClrLst/>
+  </dgm:styleLbl>
+  <dgm:styleLbl name="node3">
+    <dgm:fillClrLst meth="repeat">
+      <a:schemeClr val="accent1"/>
+    </dgm:fillClrLst>
+    <dgm:linClrLst meth="repeat">
+      <a:schemeClr val="lt1"/>
+    </dgm:linClrLst>
+    <dgm:effectClrLst/>
+    <dgm:txLinClrLst/>
+    <dgm:txFillClrLst/>
+    <dgm:txEffectClrLst/>
+  </dgm:styleLbl>
+  <dgm:styleLbl name="node4">
+    <dgm:fillClrLst meth="repeat">
+      <a:schemeClr val="accent1"/>
+    </dgm:fillClrLst>
+    <dgm:linClrLst meth="repeat">
+      <a:schemeClr val="lt1"/>
+    </dgm:linClrLst>
+    <dgm:effectClrLst/>
+    <dgm:txLinClrLst/>
+    <dgm:txFillClrLst/>
+    <dgm:txEffectClrLst/>
+  </dgm:styleLbl>
+  <dgm:styleLbl name="fgImgPlace1">
+    <dgm:fillClrLst meth="repeat">
+      <a:schemeClr val="accent1">
+        <a:tint val="50000"/>
+      </a:schemeClr>
+    </dgm:fillClrLst>
+    <dgm:linClrLst meth="repeat">
+      <a:schemeClr val="lt1"/>
+    </dgm:linClrLst>
+    <dgm:effectClrLst/>
+    <dgm:txLinClrLst/>
+    <dgm:txFillClrLst meth="repeat">
+      <a:schemeClr val="lt1"/>
+    </dgm:txFillClrLst>
+    <dgm:txEffectClrLst/>
+  </dgm:styleLbl>
+  <dgm:styleLbl name="alignImgPlace1">
+    <dgm:fillClrLst meth="repeat">
+      <a:schemeClr val="accent1">
+        <a:tint val="50000"/>
+      </a:schemeClr>
+    </dgm:fillClrLst>
+    <dgm:linClrLst meth="repeat">
+      <a:schemeClr val="lt1"/>
+    </dgm:linClrLst>
+    <dgm:effectClrLst/>
+    <dgm:txLinClrLst/>
+    <dgm:txFillClrLst meth="repeat">
+      <a:schemeClr val="lt1"/>
+    </dgm:txFillClrLst>
+    <dgm:txEffectClrLst/>
+  </dgm:styleLbl>
+  <dgm:styleLbl name="bgImgPlace1">
+    <dgm:fillClrLst meth="repeat">
+      <a:schemeClr val="accent1">
+        <a:tint val="50000"/>
+      </a:schemeClr>
+    </dgm:fillClrLst>
+    <dgm:linClrLst meth="repeat">
+      <a:schemeClr val="lt1"/>
+    </dgm:linClrLst>
+    <dgm:effectClrLst/>
+    <dgm:txLinClrLst/>
+    <dgm:txFillClrLst meth="repeat">
+      <a:schemeClr val="lt1"/>
+    </dgm:txFillClrLst>
+    <dgm:txEffectClrLst/>
+  </dgm:styleLbl>
+  <dgm:styleLbl name="sibTrans2D1">
+    <dgm:fillClrLst meth="repeat">
+      <a:schemeClr val="accent1">
+        <a:tint val="60000"/>
+      </a:schemeClr>
+    </dgm:fillClrLst>
+    <dgm:linClrLst meth="repeat">
+      <a:schemeClr val="accent1">
+        <a:tint val="60000"/>
+      </a:schemeClr>
+    </dgm:linClrLst>
+    <dgm:effectClrLst/>
+    <dgm:txLinClrLst/>
+    <dgm:txFillClrLst/>
+    <dgm:txEffectClrLst/>
+  </dgm:styleLbl>
+  <dgm:styleLbl name="fgSibTrans2D1">
+    <dgm:fillClrLst meth="repeat">
+      <a:schemeClr val="accent1">
+        <a:tint val="60000"/>
+      </a:schemeClr>
+    </dgm:fillClrLst>
+    <dgm:linClrLst meth="repeat">
+      <a:schemeClr val="accent1">
+        <a:tint val="60000"/>
+      </a:schemeClr>
+    </dgm:linClrLst>
+    <dgm:effectClrLst/>
+    <dgm:txLinClrLst/>
+    <dgm:txFillClrLst/>
+    <dgm:txEffectClrLst/>
+  </dgm:styleLbl>
+  <dgm:styleLbl name="bgSibTrans2D1">
+    <dgm:fillClrLst meth="repeat">
+      <a:schemeClr val="accent1">
+        <a:tint val="60000"/>
+      </a:schemeClr>
+    </dgm:fillClrLst>
+    <dgm:linClrLst meth="repeat">
+      <a:schemeClr val="accent1">
+        <a:tint val="60000"/>
+      </a:schemeClr>
+    </dgm:linClrLst>
+    <dgm:effectClrLst/>
+    <dgm:txLinClrLst/>
+    <dgm:txFillClrLst/>
+    <dgm:txEffectClrLst/>
+  </dgm:styleLbl>
+  <dgm:styleLbl name="sibTrans1D1">
+    <dgm:fillClrLst meth="repeat">
+      <a:schemeClr val="accent1"/>
+    </dgm:fillClrLst>
+    <dgm:linClrLst meth="repeat">
+      <a:schemeClr val="accent1"/>
+    </dgm:linClrLst>
+    <dgm:effectClrLst/>
+    <dgm:txLinClrLst/>
+    <dgm:txFillClrLst meth="repeat">
+      <a:schemeClr val="tx1"/>
+    </dgm:txFillClrLst>
+    <dgm:txEffectClrLst/>
+  </dgm:styleLbl>
+  <dgm:styleLbl name="callout">
+    <dgm:fillClrLst meth="repeat">
+      <a:schemeClr val="accent1"/>
+    </dgm:fillClrLst>
+    <dgm:linClrLst meth="repeat">
+      <a:schemeClr val="accent1">
+        <a:tint val="50000"/>
+      </a:schemeClr>
+    </dgm:linClrLst>
+    <dgm:effectClrLst/>
+    <dgm:txLinClrLst/>
+    <dgm:txFillClrLst meth="repeat">
+      <a:schemeClr val="tx1"/>
+    </dgm:txFillClrLst>
+    <dgm:txEffectClrLst/>
+  </dgm:styleLbl>
+  <dgm:styleLbl name="asst0">
+    <dgm:fillClrLst meth="repeat">
+      <a:schemeClr val="accent1"/>
+    </dgm:fillClrLst>
+    <dgm:linClrLst meth="repeat">
+      <a:schemeClr val="lt1"/>
+    </dgm:linClrLst>
+    <dgm:effectClrLst/>
+    <dgm:txLinClrLst/>
+    <dgm:txFillClrLst/>
+    <dgm:txEffectClrLst/>
+  </dgm:styleLbl>
+  <dgm:styleLbl name="asst1">
+    <dgm:fillClrLst meth="repeat">
+      <a:schemeClr val="accent1"/>
+    </dgm:fillClrLst>
+    <dgm:linClrLst meth="repeat">
+      <a:schemeClr val="lt1"/>
+    </dgm:linClrLst>
+    <dgm:effectClrLst/>
+    <dgm:txLinClrLst/>
+    <dgm:txFillClrLst/>
+    <dgm:txEffectClrLst/>
+  </dgm:styleLbl>
+  <dgm:styleLbl name="asst2">
+    <dgm:fillClrLst meth="repeat">
+      <a:schemeClr val="accent1"/>
+    </dgm:fillClrLst>
+    <dgm:linClrLst meth="repeat">
+      <a:schemeClr val="lt1"/>
+    </dgm:linClrLst>
+    <dgm:effectClrLst/>
+    <dgm:txLinClrLst/>
+    <dgm:txFillClrLst/>
+    <dgm:txEffectClrLst/>
+  </dgm:styleLbl>
+  <dgm:styleLbl name="asst3">
+    <dgm:fillClrLst meth="repeat">
+      <a:schemeClr val="accent1"/>
+    </dgm:fillClrLst>
+    <dgm:linClrLst meth="repeat">
+      <a:schemeClr val="lt1"/>
+    </dgm:linClrLst>
+    <dgm:effectClrLst/>
+    <dgm:txLinClrLst/>
+    <dgm:txFillClrLst/>
+    <dgm:txEffectClrLst/>
+  </dgm:styleLbl>
+  <dgm:styleLbl name="asst4">
+    <dgm:fillClrLst meth="repeat">
+      <a:schemeClr val="accent1"/>
+    </dgm:fillClrLst>
+    <dgm:linClrLst meth="repeat">
+      <a:schemeClr val="lt1"/>
+    </dgm:linClrLst>
+    <dgm:effectClrLst/>
+    <dgm:txLinClrLst/>
+    <dgm:txFillClrLst/>
+    <dgm:txEffectClrLst/>
+  </dgm:styleLbl>
+  <dgm:styleLbl name="parChTrans2D1">
+    <dgm:fillClrLst meth="repeat">
+      <a:schemeClr val="accent1">
+        <a:tint val="60000"/>
+      </a:schemeClr>
+    </dgm:fillClrLst>
+    <dgm:linClrLst meth="repeat">
+      <a:schemeClr val="accent1">
+        <a:tint val="60000"/>
+      </a:schemeClr>
+    </dgm:linClrLst>
+    <dgm:effectClrLst/>
+    <dgm:txLinClrLst/>
+    <dgm:txFillClrLst meth="repeat">
+      <a:schemeClr val="lt1"/>
+    </dgm:txFillClrLst>
+    <dgm:txEffectClrLst/>
+  </dgm:styleLbl>
+  <dgm:styleLbl name="parChTrans2D2">
+    <dgm:fillClrLst meth="repeat">
+      <a:schemeClr val="accent1"/>
+    </dgm:fillClrLst>
+    <dgm:linClrLst meth="repeat">
+      <a:schemeClr val="accent1"/>
+    </dgm:linClrLst>
+    <dgm:effectClrLst/>
+    <dgm:txLinClrLst/>
+    <dgm:txFillClrLst meth="repeat">
+      <a:schemeClr val="lt1"/>
+    </dgm:txFillClrLst>
+    <dgm:txEffectClrLst/>
+  </dgm:styleLbl>
+  <dgm:styleLbl name="parChTrans2D3">
+    <dgm:fillClrLst meth="repeat">
+      <a:schemeClr val="accent1"/>
+    </dgm:fillClrLst>
+    <dgm:linClrLst meth="repeat">
+      <a:schemeClr val="accent1"/>
+    </dgm:linClrLst>
+    <dgm:effectClrLst/>
+    <dgm:txLinClrLst/>
+    <dgm:txFillClrLst meth="repeat">
+      <a:schemeClr val="lt1"/>
+    </dgm:txFillClrLst>
+    <dgm:txEffectClrLst/>
+  </dgm:styleLbl>
+  <dgm:styleLbl name="parChTrans2D4">
+    <dgm:fillClrLst meth="repeat">
+      <a:schemeClr val="accent1"/>
+    </dgm:fillClrLst>
+    <dgm:linClrLst meth="repeat">
+      <a:schemeClr val="accent1"/>
+    </dgm:linClrLst>
+    <dgm:effectClrLst/>
+    <dgm:txLinClrLst/>
+    <dgm:txFillClrLst meth="repeat">
+      <a:schemeClr val="lt1"/>
+    </dgm:txFillClrLst>
+    <dgm:txEffectClrLst/>
+  </dgm:styleLbl>
+  <dgm:styleLbl name="parChTrans1D1">
+    <dgm:fillClrLst meth="repeat">
+      <a:schemeClr val="accent1"/>
+    </dgm:fillClrLst>
+    <dgm:linClrLst meth="repeat">
+      <a:schemeClr val="accent1">
+        <a:shade val="60000"/>
+      </a:schemeClr>
+    </dgm:linClrLst>
+    <dgm:effectClrLst/>
+    <dgm:txLinClrLst/>
+    <dgm:txFillClrLst meth="repeat">
+      <a:schemeClr val="tx1"/>
+    </dgm:txFillClrLst>
+    <dgm:txEffectClrLst/>
+  </dgm:styleLbl>
+  <dgm:styleLbl name="parChTrans1D2">
+    <dgm:fillClrLst meth="repeat">
+      <a:schemeClr val="accent1"/>
+    </dgm:fillClrLst>
+    <dgm:linClrLst meth="repeat">
+      <a:schemeClr val="accent1">
+        <a:shade val="60000"/>
+      </a:schemeClr>
+    </dgm:linClrLst>
+    <dgm:effectClrLst/>
+    <dgm:txLinClrLst/>
+    <dgm:txFillClrLst meth="repeat">
+      <a:schemeClr val="tx1"/>
+    </dgm:txFillClrLst>
+    <dgm:txEffectClrLst/>
+  </dgm:styleLbl>
+  <dgm:styleLbl name="parChTrans1D3">
+    <dgm:fillClrLst meth="repeat">
+      <a:schemeClr val="accent1"/>
+    </dgm:fillClrLst>
+    <dgm:linClrLst meth="repeat">
+      <a:schemeClr val="accent1">
+        <a:shade val="80000"/>
+      </a:schemeClr>
+    </dgm:linClrLst>
+    <dgm:effectClrLst/>
+    <dgm:txLinClrLst/>
+    <dgm:txFillClrLst meth="repeat">
+      <a:schemeClr val="tx1"/>
+    </dgm:txFillClrLst>
+    <dgm:txEffectClrLst/>
+  </dgm:styleLbl>
+  <dgm:styleLbl name="parChTrans1D4">
+    <dgm:fillClrLst meth="repeat">
+      <a:schemeClr val="accent1"/>
+    </dgm:fillClrLst>
+    <dgm:linClrLst meth="repeat">
+      <a:schemeClr val="accent1">
+        <a:shade val="80000"/>
+      </a:schemeClr>
+    </dgm:linClrLst>
+    <dgm:effectClrLst/>
+    <dgm:txLinClrLst/>
+    <dgm:txFillClrLst meth="repeat">
+      <a:schemeClr val="tx1"/>
+    </dgm:txFillClrLst>
+    <dgm:txEffectClrLst/>
+  </dgm:styleLbl>
+  <dgm:styleLbl name="fgAcc1">
+    <dgm:fillClrLst meth="repeat">
+      <a:schemeClr val="lt1">
+        <a:alpha val="90000"/>
+      </a:schemeClr>
+    </dgm:fillClrLst>
+    <dgm:linClrLst meth="repeat">
+      <a:schemeClr val="accent1"/>
+    </dgm:linClrLst>
+    <dgm:effectClrLst/>
+    <dgm:txLinClrLst/>
+    <dgm:txFillClrLst meth="repeat">
+      <a:schemeClr val="dk1"/>
+    </dgm:txFillClrLst>
+    <dgm:txEffectClrLst/>
+  </dgm:styleLbl>
+  <dgm:styleLbl name="conFgAcc1">
+    <dgm:fillClrLst meth="repeat">
+      <a:schemeClr val="lt1">
+        <a:alpha val="90000"/>
+      </a:schemeClr>
+    </dgm:fillClrLst>
+    <dgm:linClrLst meth="repeat">
+      <a:schemeClr val="accent1"/>
+    </dgm:linClrLst>
+    <dgm:effectClrLst/>
+    <dgm:txLinClrLst/>
+    <dgm:txFillClrLst meth="repeat">
+      <a:schemeClr val="dk1"/>
+    </dgm:txFillClrLst>
+    <dgm:txEffectClrLst/>
+  </dgm:styleLbl>
+  <dgm:styleLbl name="alignAcc1">
+    <dgm:fillClrLst meth="repeat">
+      <a:schemeClr val="lt1">
+        <a:alpha val="90000"/>
+      </a:schemeClr>
+    </dgm:fillClrLst>
+    <dgm:linClrLst meth="repeat">
+      <a:schemeClr val="accent1"/>
+    </dgm:linClrLst>
+    <dgm:effectClrLst/>
+    <dgm:txLinClrLst/>
+    <dgm:txFillClrLst meth="repeat">
+      <a:schemeClr val="dk1"/>
+    </dgm:txFillClrLst>
+    <dgm:txEffectClrLst/>
+  </dgm:styleLbl>
+  <dgm:styleLbl name="trAlignAcc1">
+    <dgm:fillClrLst meth="repeat">
+      <a:schemeClr val="lt1">
+        <a:alpha val="40000"/>
+      </a:schemeClr>
+    </dgm:fillClrLst>
+    <dgm:linClrLst meth="repeat">
+      <a:schemeClr val="accent1"/>
+    </dgm:linClrLst>
+    <dgm:effectClrLst/>
+    <dgm:txLinClrLst/>
+    <dgm:txFillClrLst meth="repeat">
+      <a:schemeClr val="dk1"/>
+    </dgm:txFillClrLst>
+    <dgm:txEffectClrLst/>
+  </dgm:styleLbl>
+  <dgm:styleLbl name="bgAcc1">
+    <dgm:fillClrLst meth="repeat">
+      <a:schemeClr val="lt1">
+        <a:alpha val="90000"/>
+      </a:schemeClr>
+    </dgm:fillClrLst>
+    <dgm:linClrLst meth="repeat">
+      <a:schemeClr val="accent1"/>
+    </dgm:linClrLst>
+    <dgm:effectClrLst/>
+    <dgm:txLinClrLst/>
+    <dgm:txFillClrLst meth="repeat">
+      <a:schemeClr val="dk1"/>
+    </dgm:txFillClrLst>
+    <dgm:txEffectClrLst/>
+  </dgm:styleLbl>
+  <dgm:styleLbl name="solidFgAcc1">
+    <dgm:fillClrLst meth="repeat">
+      <a:schemeClr val="lt1"/>
+    </dgm:fillClrLst>
+    <dgm:linClrLst meth="repeat">
+      <a:schemeClr val="accent1"/>
+    </dgm:linClrLst>
+    <dgm:effectClrLst/>
+    <dgm:txLinClrLst/>
+    <dgm:txFillClrLst meth="repeat">
+      <a:schemeClr val="dk1"/>
+    </dgm:txFillClrLst>
+    <dgm:txEffectClrLst/>
+  </dgm:styleLbl>
+  <dgm:styleLbl name="solidAlignAcc1">
+    <dgm:fillClrLst meth="repeat">
+      <a:schemeClr val="lt1"/>
+    </dgm:fillClrLst>
+    <dgm:linClrLst meth="repeat">
+      <a:schemeClr val="accent1"/>
+    </dgm:linClrLst>
+    <dgm:effectClrLst/>
+    <dgm:txLinClrLst/>
+    <dgm:txFillClrLst meth="repeat">
+      <a:schemeClr val="dk1"/>
+    </dgm:txFillClrLst>
+    <dgm:txEffectClrLst/>
+  </dgm:styleLbl>
+  <dgm:styleLbl name="solidBgAcc1">
+    <dgm:fillClrLst meth="repeat">
+      <a:schemeClr val="lt1"/>
+    </dgm:fillClrLst>
+    <dgm:linClrLst meth="repeat">
+      <a:schemeClr val="accent1"/>
+    </dgm:linClrLst>
+    <dgm:effectClrLst/>
+    <dgm:txLinClrLst/>
+    <dgm:txFillClrLst meth="repeat">
+      <a:schemeClr val="dk1"/>
+    </dgm:txFillClrLst>
+    <dgm:txEffectClrLst/>
+  </dgm:styleLbl>
+  <dgm:styleLbl name="fgAccFollowNode1">
+    <dgm:fillClrLst meth="repeat">
+      <a:schemeClr val="accent1">
+        <a:alpha val="90000"/>
+        <a:tint val="40000"/>
+      </a:schemeClr>
+    </dgm:fillClrLst>
+    <dgm:linClrLst meth="repeat">
+      <a:schemeClr val="accent1">
+        <a:alpha val="90000"/>
+        <a:tint val="40000"/>
+      </a:schemeClr>
+    </dgm:linClrLst>
+    <dgm:effectClrLst/>
+    <dgm:txLinClrLst/>
+    <dgm:txFillClrLst meth="repeat">
+      <a:schemeClr val="dk1"/>
+    </dgm:txFillClrLst>
+    <dgm:txEffectClrLst/>
+  </dgm:styleLbl>
+  <dgm:styleLbl name="alignAccFollowNode1">
+    <dgm:fillClrLst meth="repeat">
+      <a:schemeClr val="accent1">
+        <a:alpha val="90000"/>
+        <a:tint val="40000"/>
+      </a:schemeClr>
+    </dgm:fillClrLst>
+    <dgm:linClrLst meth="repeat">
+      <a:schemeClr val="accent1">
+        <a:alpha val="90000"/>
+        <a:tint val="40000"/>
+      </a:schemeClr>
+    </dgm:linClrLst>
+    <dgm:effectClrLst/>
+    <dgm:txLinClrLst/>
+    <dgm:txFillClrLst meth="repeat">
+      <a:schemeClr val="dk1"/>
+    </dgm:txFillClrLst>
+    <dgm:txEffectClrLst/>
+  </dgm:styleLbl>
+  <dgm:styleLbl name="bgAccFollowNode1">
+    <dgm:fillClrLst meth="repeat">
+      <a:schemeClr val="accent1">
+        <a:alpha val="90000"/>
+        <a:tint val="40000"/>
+      </a:schemeClr>
+    </dgm:fillClrLst>
+    <dgm:linClrLst meth="repeat">
+      <a:schemeClr val="accent1">
+        <a:alpha val="90000"/>
+        <a:tint val="40000"/>
+      </a:schemeClr>
+    </dgm:linClrLst>
+    <dgm:effectClrLst/>
+    <dgm:txLinClrLst/>
+    <dgm:txFillClrLst meth="repeat">
+      <a:schemeClr val="dk1"/>
+    </dgm:txFillClrLst>
+    <dgm:txEffectClrLst/>
+  </dgm:styleLbl>
+  <dgm:styleLbl name="fgAcc0">
+    <dgm:fillClrLst meth="repeat">
+      <a:schemeClr val="lt1">
+        <a:alpha val="90000"/>
+      </a:schemeClr>
+    </dgm:fillClrLst>
+    <dgm:linClrLst meth="repeat">
+      <a:schemeClr val="accent1"/>
+    </dgm:linClrLst>
+    <dgm:effectClrLst/>
+    <dgm:txLinClrLst/>
+    <dgm:txFillClrLst meth="repeat">
+      <a:schemeClr val="dk1"/>
+    </dgm:txFillClrLst>
+    <dgm:txEffectClrLst/>
+  </dgm:styleLbl>
+  <dgm:styleLbl name="fgAcc2">
+    <dgm:fillClrLst meth="repeat">
+      <a:schemeClr val="lt1">
+        <a:alpha val="90000"/>
+      </a:schemeClr>
+    </dgm:fillClrLst>
+    <dgm:linClrLst meth="repeat">
+      <a:schemeClr val="accent1"/>
+    </dgm:linClrLst>
+    <dgm:effectClrLst/>
+    <dgm:txLinClrLst/>
+    <dgm:txFillClrLst meth="repeat">
+      <a:schemeClr val="dk1"/>
+    </dgm:txFillClrLst>
+    <dgm:txEffectClrLst/>
+  </dgm:styleLbl>
+  <dgm:styleLbl name="fgAcc3">
+    <dgm:fillClrLst meth="repeat">
+      <a:schemeClr val="lt1">
+        <a:alpha val="90000"/>
+      </a:schemeClr>
+    </dgm:fillClrLst>
+    <dgm:linClrLst meth="repeat">
+      <a:schemeClr val="accent1"/>
+    </dgm:linClrLst>
+    <dgm:effectClrLst/>
+    <dgm:txLinClrLst/>
+    <dgm:txFillClrLst meth="repeat">
+      <a:schemeClr val="dk1"/>
+    </dgm:txFillClrLst>
+    <dgm:txEffectClrLst/>
+  </dgm:styleLbl>
+  <dgm:styleLbl name="fgAcc4">
+    <dgm:fillClrLst meth="repeat">
+      <a:schemeClr val="lt1">
+        <a:alpha val="90000"/>
+      </a:schemeClr>
+    </dgm:fillClrLst>
+    <dgm:linClrLst meth="repeat">
+      <a:schemeClr val="accent1"/>
+    </dgm:linClrLst>
+    <dgm:effectClrLst/>
+    <dgm:txLinClrLst/>
+    <dgm:txFillClrLst meth="repeat">
+      <a:schemeClr val="dk1"/>
+    </dgm:txFillClrLst>
+    <dgm:txEffectClrLst/>
+  </dgm:styleLbl>
+  <dgm:styleLbl name="bgShp">
+    <dgm:fillClrLst meth="repeat">
+      <a:schemeClr val="accent1">
+        <a:tint val="40000"/>
+      </a:schemeClr>
+    </dgm:fillClrLst>
+    <dgm:linClrLst meth="repeat">
+      <a:schemeClr val="accent1"/>
+    </dgm:linClrLst>
+    <dgm:effectClrLst/>
+    <dgm:txLinClrLst/>
+    <dgm:txFillClrLst meth="repeat">
+      <a:schemeClr val="dk1"/>
+    </dgm:txFillClrLst>
+    <dgm:txEffectClrLst/>
+  </dgm:styleLbl>
+  <dgm:styleLbl name="dkBgShp">
+    <dgm:fillClrLst meth="repeat">
+      <a:schemeClr val="accent1">
+        <a:shade val="80000"/>
+      </a:schemeClr>
+    </dgm:fillClrLst>
+    <dgm:linClrLst meth="repeat">
+      <a:schemeClr val="accent1"/>
+    </dgm:linClrLst>
+    <dgm:effectClrLst/>
+    <dgm:txLinClrLst/>
+    <dgm:txFillClrLst meth="repeat">
+      <a:schemeClr val="lt1"/>
+    </dgm:txFillClrLst>
+    <dgm:txEffectClrLst/>
+  </dgm:styleLbl>
+  <dgm:styleLbl name="trBgShp">
+    <dgm:fillClrLst meth="repeat">
+      <a:schemeClr val="accent1">
+        <a:tint val="50000"/>
+        <a:alpha val="40000"/>
+      </a:schemeClr>
+    </dgm:fillClrLst>
+    <dgm:linClrLst meth="repeat">
+      <a:schemeClr val="accent1"/>
+    </dgm:linClrLst>
+    <dgm:effectClrLst/>
+    <dgm:txLinClrLst/>
+    <dgm:txFillClrLst meth="repeat">
+      <a:schemeClr val="lt1"/>
+    </dgm:txFillClrLst>
+    <dgm:txEffectClrLst/>
+  </dgm:styleLbl>
+  <dgm:styleLbl name="fgShp">
+    <dgm:fillClrLst meth="repeat">
+      <a:schemeClr val="accent1">
+        <a:tint val="60000"/>
+      </a:schemeClr>
+    </dgm:fillClrLst>
+    <dgm:linClrLst meth="repeat">
+      <a:schemeClr val="lt1"/>
+    </dgm:linClrLst>
+    <dgm:effectClrLst/>
+    <dgm:txLinClrLst/>
+    <dgm:txFillClrLst meth="repeat">
+      <a:schemeClr val="dk1"/>
+    </dgm:txFillClrLst>
+    <dgm:txEffectClrLst/>
+  </dgm:styleLbl>
+  <dgm:styleLbl name="revTx">
+    <dgm:fillClrLst meth="repeat">
+      <a:schemeClr val="lt1">
+        <a:alpha val="0"/>
+      </a:schemeClr>
+    </dgm:fillClrLst>
+    <dgm:linClrLst meth="repeat">
+      <a:schemeClr val="dk1">
+        <a:alpha val="0"/>
+      </a:schemeClr>
+    </dgm:linClrLst>
+    <dgm:effectClrLst/>
+    <dgm:txLinClrLst/>
+    <dgm:txFillClrLst meth="repeat">
+      <a:schemeClr val="tx1"/>
+    </dgm:txFillClrLst>
+    <dgm:txEffectClrLst/>
+  </dgm:styleLbl>
+</dgm:colorsDef>
+</file>
+
 <file path=word/diagrams/data1.xml><?xml version="1.0" encoding="utf-8"?>
 <dgm:dataModel xmlns:dgm="http://schemas.openxmlformats.org/drawingml/2006/diagram" xmlns:a="http://schemas.openxmlformats.org/drawingml/2006/main">
   <dgm:ptLst>
@@ -1475,6 +2436,60 @@
       <dgm:prSet phldrT="[Text]">
         <dgm:style>
           <a:lnRef idx="1">
+            <a:schemeClr val="accent6"/>
+          </a:lnRef>
+          <a:fillRef idx="2">
+            <a:schemeClr val="accent6"/>
+          </a:fillRef>
+          <a:effectRef idx="1">
+            <a:schemeClr val="accent6"/>
+          </a:effectRef>
+          <a:fontRef idx="minor">
+            <a:schemeClr val="dk1"/>
+          </a:fontRef>
+        </dgm:style>
+      </dgm:prSet>
+      <dgm:spPr/>
+      <dgm:t>
+        <a:bodyPr/>
+        <a:lstStyle/>
+        <a:p>
+          <a:r>
+            <a:rPr lang="en-US">
+              <a:latin typeface="Segoe UI" panose="020B0502040204020203" pitchFamily="34" charset="0"/>
+              <a:cs typeface="Segoe UI" panose="020B0502040204020203" pitchFamily="34" charset="0"/>
+            </a:rPr>
+            <a:t>Agents</a:t>
+          </a:r>
+        </a:p>
+      </dgm:t>
+    </dgm:pt>
+    <dgm:pt modelId="{6C78BB6C-1D01-43B5-BEBD-6D2753E80931}" type="parTrans" cxnId="{9814E4BA-F5F1-46F8-A954-2C8F9953B551}">
+      <dgm:prSet/>
+      <dgm:spPr/>
+      <dgm:t>
+        <a:bodyPr/>
+        <a:lstStyle/>
+        <a:p>
+          <a:endParaRPr lang="en-US"/>
+        </a:p>
+      </dgm:t>
+    </dgm:pt>
+    <dgm:pt modelId="{5D88A94D-42D1-4201-8228-5945B2721D79}" type="sibTrans" cxnId="{9814E4BA-F5F1-46F8-A954-2C8F9953B551}">
+      <dgm:prSet/>
+      <dgm:spPr/>
+      <dgm:t>
+        <a:bodyPr/>
+        <a:lstStyle/>
+        <a:p>
+          <a:endParaRPr lang="en-US"/>
+        </a:p>
+      </dgm:t>
+    </dgm:pt>
+    <dgm:pt modelId="{349FF3AC-168D-41F4-8506-87226E2D4596}">
+      <dgm:prSet phldrT="[Text]">
+        <dgm:style>
+          <a:lnRef idx="1">
             <a:schemeClr val="accent4"/>
           </a:lnRef>
           <a:fillRef idx="2">
@@ -1482,60 +2497,6 @@
           </a:fillRef>
           <a:effectRef idx="1">
             <a:schemeClr val="accent4"/>
-          </a:effectRef>
-          <a:fontRef idx="minor">
-            <a:schemeClr val="dk1"/>
-          </a:fontRef>
-        </dgm:style>
-      </dgm:prSet>
-      <dgm:spPr/>
-      <dgm:t>
-        <a:bodyPr/>
-        <a:lstStyle/>
-        <a:p>
-          <a:r>
-            <a:rPr lang="en-US">
-              <a:latin typeface="Segoe UI" panose="020B0502040204020203" pitchFamily="34" charset="0"/>
-              <a:cs typeface="Segoe UI" panose="020B0502040204020203" pitchFamily="34" charset="0"/>
-            </a:rPr>
-            <a:t>Agents</a:t>
-          </a:r>
-        </a:p>
-      </dgm:t>
-    </dgm:pt>
-    <dgm:pt modelId="{6C78BB6C-1D01-43B5-BEBD-6D2753E80931}" type="parTrans" cxnId="{9814E4BA-F5F1-46F8-A954-2C8F9953B551}">
-      <dgm:prSet/>
-      <dgm:spPr/>
-      <dgm:t>
-        <a:bodyPr/>
-        <a:lstStyle/>
-        <a:p>
-          <a:endParaRPr lang="en-US"/>
-        </a:p>
-      </dgm:t>
-    </dgm:pt>
-    <dgm:pt modelId="{5D88A94D-42D1-4201-8228-5945B2721D79}" type="sibTrans" cxnId="{9814E4BA-F5F1-46F8-A954-2C8F9953B551}">
-      <dgm:prSet/>
-      <dgm:spPr/>
-      <dgm:t>
-        <a:bodyPr/>
-        <a:lstStyle/>
-        <a:p>
-          <a:endParaRPr lang="en-US"/>
-        </a:p>
-      </dgm:t>
-    </dgm:pt>
-    <dgm:pt modelId="{349FF3AC-168D-41F4-8506-87226E2D4596}">
-      <dgm:prSet phldrT="[Text]">
-        <dgm:style>
-          <a:lnRef idx="1">
-            <a:schemeClr val="accent2"/>
-          </a:lnRef>
-          <a:fillRef idx="2">
-            <a:schemeClr val="accent2"/>
-          </a:fillRef>
-          <a:effectRef idx="1">
-            <a:schemeClr val="accent2"/>
           </a:effectRef>
           <a:fontRef idx="minor">
             <a:schemeClr val="dk1"/>
@@ -1670,13 +2631,13 @@
       <dgm:prSet phldrT="[Text]">
         <dgm:style>
           <a:lnRef idx="1">
-            <a:schemeClr val="accent2"/>
+            <a:schemeClr val="accent6"/>
           </a:lnRef>
           <a:fillRef idx="2">
-            <a:schemeClr val="accent2"/>
+            <a:schemeClr val="accent6"/>
           </a:fillRef>
           <a:effectRef idx="1">
-            <a:schemeClr val="accent2"/>
+            <a:schemeClr val="accent6"/>
           </a:effectRef>
           <a:fontRef idx="minor">
             <a:schemeClr val="dk1"/>
@@ -2281,6 +3242,13 @@
         </dgm:presLayoutVars>
       </dgm:prSet>
       <dgm:spPr/>
+      <dgm:t>
+        <a:bodyPr/>
+        <a:lstStyle/>
+        <a:p>
+          <a:endParaRPr lang="en-US"/>
+        </a:p>
+      </dgm:t>
     </dgm:pt>
     <dgm:pt modelId="{3E397FF5-3C9E-483A-8AF8-2952DD3A0CD1}" type="pres">
       <dgm:prSet presAssocID="{FAC2DE35-D59B-45EA-938B-CF75A04ED15F}" presName="boxAndChildren" presStyleCnt="0"/>
@@ -2300,6 +3268,13 @@
     <dgm:pt modelId="{644DE133-57F8-44FA-A7A7-166AF73531BF}" type="pres">
       <dgm:prSet presAssocID="{FAC2DE35-D59B-45EA-938B-CF75A04ED15F}" presName="entireBox" presStyleLbl="node1" presStyleIdx="0" presStyleCnt="3"/>
       <dgm:spPr/>
+      <dgm:t>
+        <a:bodyPr/>
+        <a:lstStyle/>
+        <a:p>
+          <a:endParaRPr lang="en-US"/>
+        </a:p>
+      </dgm:t>
     </dgm:pt>
     <dgm:pt modelId="{CB6BA93D-0035-4758-813A-7E4E6CD71C36}" type="pres">
       <dgm:prSet presAssocID="{FAC2DE35-D59B-45EA-938B-CF75A04ED15F}" presName="descendantBox" presStyleCnt="0"/>
@@ -2312,6 +3287,13 @@
         </dgm:presLayoutVars>
       </dgm:prSet>
       <dgm:spPr/>
+      <dgm:t>
+        <a:bodyPr/>
+        <a:lstStyle/>
+        <a:p>
+          <a:endParaRPr lang="en-US"/>
+        </a:p>
+      </dgm:t>
     </dgm:pt>
     <dgm:pt modelId="{5B23622F-E8C2-4877-B365-8ECECF5ECC23}" type="pres">
       <dgm:prSet presAssocID="{198915D4-3BB0-465B-91FE-9BD8EE02226F}" presName="childTextBox" presStyleLbl="fgAccFollowNode1" presStyleIdx="1" presStyleCnt="12">
@@ -2320,6 +3302,13 @@
         </dgm:presLayoutVars>
       </dgm:prSet>
       <dgm:spPr/>
+      <dgm:t>
+        <a:bodyPr/>
+        <a:lstStyle/>
+        <a:p>
+          <a:endParaRPr lang="en-US"/>
+        </a:p>
+      </dgm:t>
     </dgm:pt>
     <dgm:pt modelId="{6E462D9C-3EF5-4579-93F5-B7E2E59CEAFA}" type="pres">
       <dgm:prSet presAssocID="{0104D415-10B6-4D1F-84A7-8C1BD2821D36}" presName="childTextBox" presStyleLbl="fgAccFollowNode1" presStyleIdx="2" presStyleCnt="12">
@@ -2328,6 +3317,13 @@
         </dgm:presLayoutVars>
       </dgm:prSet>
       <dgm:spPr/>
+      <dgm:t>
+        <a:bodyPr/>
+        <a:lstStyle/>
+        <a:p>
+          <a:endParaRPr lang="en-US"/>
+        </a:p>
+      </dgm:t>
     </dgm:pt>
     <dgm:pt modelId="{DDC83D00-6484-4B72-B12E-817BBB86AC95}" type="pres">
       <dgm:prSet presAssocID="{F2076A76-3C40-4A14-A613-E2F5F05CAD74}" presName="childTextBox" presStyleLbl="fgAccFollowNode1" presStyleIdx="3" presStyleCnt="12">
@@ -2336,6 +3332,13 @@
         </dgm:presLayoutVars>
       </dgm:prSet>
       <dgm:spPr/>
+      <dgm:t>
+        <a:bodyPr/>
+        <a:lstStyle/>
+        <a:p>
+          <a:endParaRPr lang="en-US"/>
+        </a:p>
+      </dgm:t>
     </dgm:pt>
     <dgm:pt modelId="{B4013FF1-9E05-4A03-9AE6-4A11502F47AB}" type="pres">
       <dgm:prSet presAssocID="{8E77D4E2-20B1-4B7B-9F03-7BCD17287633}" presName="sp" presStyleCnt="0"/>
@@ -2348,10 +3351,24 @@
     <dgm:pt modelId="{1B84F129-1862-4291-A89A-091486A72906}" type="pres">
       <dgm:prSet presAssocID="{C72F5594-5C51-4D43-9E6F-72CB9793398A}" presName="parentTextArrow" presStyleLbl="node1" presStyleIdx="0" presStyleCnt="3"/>
       <dgm:spPr/>
+      <dgm:t>
+        <a:bodyPr/>
+        <a:lstStyle/>
+        <a:p>
+          <a:endParaRPr lang="en-US"/>
+        </a:p>
+      </dgm:t>
     </dgm:pt>
     <dgm:pt modelId="{94AFA28C-EE0F-4C49-A179-63C63519329E}" type="pres">
       <dgm:prSet presAssocID="{C72F5594-5C51-4D43-9E6F-72CB9793398A}" presName="arrow" presStyleLbl="node1" presStyleIdx="1" presStyleCnt="3"/>
       <dgm:spPr/>
+      <dgm:t>
+        <a:bodyPr/>
+        <a:lstStyle/>
+        <a:p>
+          <a:endParaRPr lang="en-US"/>
+        </a:p>
+      </dgm:t>
     </dgm:pt>
     <dgm:pt modelId="{873CF16D-0148-47FF-AD1B-15DBDABB3927}" type="pres">
       <dgm:prSet presAssocID="{C72F5594-5C51-4D43-9E6F-72CB9793398A}" presName="descendantArrow" presStyleCnt="0"/>
@@ -2394,6 +3411,13 @@
         </dgm:presLayoutVars>
       </dgm:prSet>
       <dgm:spPr/>
+      <dgm:t>
+        <a:bodyPr/>
+        <a:lstStyle/>
+        <a:p>
+          <a:endParaRPr lang="en-US"/>
+        </a:p>
+      </dgm:t>
     </dgm:pt>
     <dgm:pt modelId="{5BF6FB15-1072-49EC-9FB8-A666FD9E6788}" type="pres">
       <dgm:prSet presAssocID="{6712D8B7-928F-41E2-8162-A98CAA1623ED}" presName="childTextArrow" presStyleLbl="fgAccFollowNode1" presStyleIdx="7" presStyleCnt="12">
@@ -2421,10 +3445,24 @@
     <dgm:pt modelId="{EB868BD6-2F00-439A-ACEC-1F419EFEDEBB}" type="pres">
       <dgm:prSet presAssocID="{E4A8C87C-D779-4CED-8887-9B6549780D26}" presName="parentTextArrow" presStyleLbl="node1" presStyleIdx="1" presStyleCnt="3"/>
       <dgm:spPr/>
+      <dgm:t>
+        <a:bodyPr/>
+        <a:lstStyle/>
+        <a:p>
+          <a:endParaRPr lang="en-US"/>
+        </a:p>
+      </dgm:t>
     </dgm:pt>
     <dgm:pt modelId="{3D3C0266-BBF9-441C-BEFD-769ED1F9C02C}" type="pres">
       <dgm:prSet presAssocID="{E4A8C87C-D779-4CED-8887-9B6549780D26}" presName="arrow" presStyleLbl="node1" presStyleIdx="2" presStyleCnt="3"/>
       <dgm:spPr/>
+      <dgm:t>
+        <a:bodyPr/>
+        <a:lstStyle/>
+        <a:p>
+          <a:endParaRPr lang="en-US"/>
+        </a:p>
+      </dgm:t>
     </dgm:pt>
     <dgm:pt modelId="{96CB06E3-CCF2-4487-BAFF-232792282C34}" type="pres">
       <dgm:prSet presAssocID="{E4A8C87C-D779-4CED-8887-9B6549780D26}" presName="descendantArrow" presStyleCnt="0"/>
@@ -2437,6 +3475,13 @@
         </dgm:presLayoutVars>
       </dgm:prSet>
       <dgm:spPr/>
+      <dgm:t>
+        <a:bodyPr/>
+        <a:lstStyle/>
+        <a:p>
+          <a:endParaRPr lang="en-US"/>
+        </a:p>
+      </dgm:t>
     </dgm:pt>
     <dgm:pt modelId="{176BB967-85CF-4B86-9C46-CA14810665F5}" type="pres">
       <dgm:prSet presAssocID="{72203140-6BF8-42B7-9D41-CC6371AEA6A3}" presName="childTextArrow" presStyleLbl="fgAccFollowNode1" presStyleIdx="9" presStyleCnt="12">
@@ -2460,6 +3505,13 @@
         </dgm:presLayoutVars>
       </dgm:prSet>
       <dgm:spPr/>
+      <dgm:t>
+        <a:bodyPr/>
+        <a:lstStyle/>
+        <a:p>
+          <a:endParaRPr lang="en-US"/>
+        </a:p>
+      </dgm:t>
     </dgm:pt>
     <dgm:pt modelId="{4F8E882C-1CE2-4DAA-9547-DA7CE5A22770}" type="pres">
       <dgm:prSet presAssocID="{93AA3FDC-5E5F-48C4-9257-60F1C5D2215A}" presName="childTextArrow" presStyleLbl="fgAccFollowNode1" presStyleIdx="11" presStyleCnt="12">
@@ -2468,75 +3520,349 @@
         </dgm:presLayoutVars>
       </dgm:prSet>
       <dgm:spPr/>
+      <dgm:t>
+        <a:bodyPr/>
+        <a:lstStyle/>
+        <a:p>
+          <a:endParaRPr lang="en-US"/>
+        </a:p>
+      </dgm:t>
     </dgm:pt>
   </dgm:ptLst>
   <dgm:cxnLst>
-    <dgm:cxn modelId="{B9EC102A-B747-4823-B32E-F093DCDC2F11}" type="presOf" srcId="{FAC2DE35-D59B-45EA-938B-CF75A04ED15F}" destId="{644DE133-57F8-44FA-A7A7-166AF73531BF}" srcOrd="1" destOrd="0" presId="urn:microsoft.com/office/officeart/2005/8/layout/process4"/>
-    <dgm:cxn modelId="{1C76DA1B-AD7C-49AA-A52A-9884A2036038}" type="presOf" srcId="{198915D4-3BB0-465B-91FE-9BD8EE02226F}" destId="{5B23622F-E8C2-4877-B365-8ECECF5ECC23}" srcOrd="0" destOrd="0" presId="urn:microsoft.com/office/officeart/2005/8/layout/process4"/>
+    <dgm:cxn modelId="{2F4F9DE2-FD91-44A8-888A-DF0F34D9A4B2}" srcId="{AB2EF5AB-9FE9-4FA2-B4C4-8B1F6DB93472}" destId="{C72F5594-5C51-4D43-9E6F-72CB9793398A}" srcOrd="1" destOrd="0" parTransId="{69E49447-B4A3-4733-8199-166F214F03E3}" sibTransId="{8E77D4E2-20B1-4B7B-9F03-7BCD17287633}"/>
+    <dgm:cxn modelId="{B5E9F4FB-24BB-4EC0-8C65-2A9B187486DA}" type="presOf" srcId="{FBB1B63D-02A8-446B-AE2E-138B030CB20B}" destId="{4CEA73B4-9810-4D3B-B0E0-49C2694AE51E}" srcOrd="0" destOrd="0" presId="urn:microsoft.com/office/officeart/2005/8/layout/process4"/>
+    <dgm:cxn modelId="{46FB94B9-A884-4A4B-8024-C06F59EE379F}" type="presOf" srcId="{E4A8C87C-D779-4CED-8887-9B6549780D26}" destId="{3D3C0266-BBF9-441C-BEFD-769ED1F9C02C}" srcOrd="1" destOrd="0" presId="urn:microsoft.com/office/officeart/2005/8/layout/process4"/>
+    <dgm:cxn modelId="{2DE50837-7F04-4E87-B373-5FD18090E63B}" srcId="{C72F5594-5C51-4D43-9E6F-72CB9793398A}" destId="{5926E5D3-2314-4801-BEB2-91BF4162BF42}" srcOrd="0" destOrd="0" parTransId="{458277CC-EAFE-4FC3-9F96-1D816CDD8942}" sibTransId="{239EA14B-9E29-40D7-B50B-F3DCDD0EBDCA}"/>
+    <dgm:cxn modelId="{CEB9957D-92CF-4295-8694-9085B1A808D8}" type="presOf" srcId="{C72F5594-5C51-4D43-9E6F-72CB9793398A}" destId="{94AFA28C-EE0F-4C49-A179-63C63519329E}" srcOrd="1" destOrd="0" presId="urn:microsoft.com/office/officeart/2005/8/layout/process4"/>
+    <dgm:cxn modelId="{093C717F-5E75-4856-9267-26431C77CA21}" type="presOf" srcId="{C72F5594-5C51-4D43-9E6F-72CB9793398A}" destId="{1B84F129-1862-4291-A89A-091486A72906}" srcOrd="0" destOrd="0" presId="urn:microsoft.com/office/officeart/2005/8/layout/process4"/>
+    <dgm:cxn modelId="{870A30AB-443B-4A73-A3D0-89C22836D44E}" type="presOf" srcId="{93AA3FDC-5E5F-48C4-9257-60F1C5D2215A}" destId="{4F8E882C-1CE2-4DAA-9547-DA7CE5A22770}" srcOrd="0" destOrd="0" presId="urn:microsoft.com/office/officeart/2005/8/layout/process4"/>
+    <dgm:cxn modelId="{C0BF253E-E23C-4D4B-80F7-FF17D5515104}" type="presOf" srcId="{5926E5D3-2314-4801-BEB2-91BF4162BF42}" destId="{C49D58F1-BFF1-407E-AABA-B77F6A71C7F0}" srcOrd="0" destOrd="0" presId="urn:microsoft.com/office/officeart/2005/8/layout/process4"/>
+    <dgm:cxn modelId="{774AAC32-5ED5-4C0E-AA30-2D4F951D617C}" type="presOf" srcId="{349FF3AC-168D-41F4-8506-87226E2D4596}" destId="{5E07C81E-B689-4E03-82E3-A5C4E5EC27AD}" srcOrd="0" destOrd="0" presId="urn:microsoft.com/office/officeart/2005/8/layout/process4"/>
+    <dgm:cxn modelId="{2C62560D-B4E3-43CA-B2A9-D1669DC315D9}" srcId="{E4A8C87C-D779-4CED-8887-9B6549780D26}" destId="{72203140-6BF8-42B7-9D41-CC6371AEA6A3}" srcOrd="1" destOrd="0" parTransId="{69A853D5-A4D6-49FD-B30D-98BDADB676DC}" sibTransId="{DBE69090-4F59-4EAD-BFD4-C950C225523E}"/>
+    <dgm:cxn modelId="{924FE54E-0A7E-4D7A-84A6-5BFB2B41A069}" srcId="{AB2EF5AB-9FE9-4FA2-B4C4-8B1F6DB93472}" destId="{E4A8C87C-D779-4CED-8887-9B6549780D26}" srcOrd="0" destOrd="0" parTransId="{889917D4-7598-4455-B365-0EFCDC319292}" sibTransId="{9EBA5CAB-5CC1-4F34-B1BA-63CCDF058BB4}"/>
+    <dgm:cxn modelId="{29C8589D-F355-46E5-A327-895B42A12A2A}" srcId="{C72F5594-5C51-4D43-9E6F-72CB9793398A}" destId="{6875F898-8542-4712-BABF-05D835B98196}" srcOrd="2" destOrd="0" parTransId="{B188A111-83B9-4549-8BBF-22C46E908EDB}" sibTransId="{C73BCA5E-35F9-4FF8-BFCC-FCFAC4FD571F}"/>
+    <dgm:cxn modelId="{6E46835F-0853-404C-90BD-325EF1B55AB4}" srcId="{FAC2DE35-D59B-45EA-938B-CF75A04ED15F}" destId="{198915D4-3BB0-465B-91FE-9BD8EE02226F}" srcOrd="1" destOrd="0" parTransId="{6F13A7E7-2B62-4C98-A2B8-F56DD3A95417}" sibTransId="{39F80F91-33A5-4B17-8D2A-7CAD2F1B57BC}"/>
+    <dgm:cxn modelId="{CEE231D8-A211-4E1C-A273-1969BBD15AD8}" type="presOf" srcId="{3BD25D78-E1D3-411B-A60F-537D66F462FA}" destId="{0E6A1AE8-52F5-4E7E-8261-735D1669AFA6}" srcOrd="0" destOrd="0" presId="urn:microsoft.com/office/officeart/2005/8/layout/process4"/>
+    <dgm:cxn modelId="{9F10BC51-EDB0-4109-A55F-0DF7A455E417}" type="presOf" srcId="{FAC2DE35-D59B-45EA-938B-CF75A04ED15F}" destId="{4387163E-3B42-4DEA-A650-E5A4E0515066}" srcOrd="0" destOrd="0" presId="urn:microsoft.com/office/officeart/2005/8/layout/process4"/>
+    <dgm:cxn modelId="{87D87CD9-6486-4955-8500-BB5160F71B4B}" type="presOf" srcId="{198915D4-3BB0-465B-91FE-9BD8EE02226F}" destId="{5B23622F-E8C2-4877-B365-8ECECF5ECC23}" srcOrd="0" destOrd="0" presId="urn:microsoft.com/office/officeart/2005/8/layout/process4"/>
+    <dgm:cxn modelId="{DC9CA86D-E280-4481-8423-D73CB0306AF3}" type="presOf" srcId="{E4A8C87C-D779-4CED-8887-9B6549780D26}" destId="{EB868BD6-2F00-439A-ACEC-1F419EFEDEBB}" srcOrd="0" destOrd="0" presId="urn:microsoft.com/office/officeart/2005/8/layout/process4"/>
+    <dgm:cxn modelId="{43404180-6945-4AA9-87FC-15B932AC1A0E}" type="presOf" srcId="{6712D8B7-928F-41E2-8162-A98CAA1623ED}" destId="{5BF6FB15-1072-49EC-9FB8-A666FD9E6788}" srcOrd="0" destOrd="0" presId="urn:microsoft.com/office/officeart/2005/8/layout/process4"/>
+    <dgm:cxn modelId="{C9C13672-5940-423C-89BD-172AE9B66848}" type="presOf" srcId="{0104D415-10B6-4D1F-84A7-8C1BD2821D36}" destId="{6E462D9C-3EF5-4579-93F5-B7E2E59CEAFA}" srcOrd="0" destOrd="0" presId="urn:microsoft.com/office/officeart/2005/8/layout/process4"/>
+    <dgm:cxn modelId="{25BC2E2E-4052-4D57-9A42-4A4D61F6C366}" type="presOf" srcId="{AB2EF5AB-9FE9-4FA2-B4C4-8B1F6DB93472}" destId="{2DF1CDF0-CA04-431C-9952-2B6EA19DD02B}" srcOrd="0" destOrd="0" presId="urn:microsoft.com/office/officeart/2005/8/layout/process4"/>
+    <dgm:cxn modelId="{1C64CA13-0AF1-4051-9475-E0E71FC3DA2B}" srcId="{C72F5594-5C51-4D43-9E6F-72CB9793398A}" destId="{6712D8B7-928F-41E2-8162-A98CAA1623ED}" srcOrd="3" destOrd="0" parTransId="{A122572E-4CA2-4385-ABF6-8AF920A504CA}" sibTransId="{107CD231-CA3E-4363-A4A3-45110355320E}"/>
+    <dgm:cxn modelId="{9814E4BA-F5F1-46F8-A954-2C8F9953B551}" srcId="{E4A8C87C-D779-4CED-8887-9B6549780D26}" destId="{FBB1B63D-02A8-446B-AE2E-138B030CB20B}" srcOrd="0" destOrd="0" parTransId="{6C78BB6C-1D01-43B5-BEBD-6D2753E80931}" sibTransId="{5D88A94D-42D1-4201-8228-5945B2721D79}"/>
+    <dgm:cxn modelId="{72EF9DF4-8BE0-432B-A5B2-77CEDFC4FADC}" srcId="{E4A8C87C-D779-4CED-8887-9B6549780D26}" destId="{93AA3FDC-5E5F-48C4-9257-60F1C5D2215A}" srcOrd="3" destOrd="0" parTransId="{0BF52041-D6C0-4601-907F-7C61B0E055D2}" sibTransId="{9C21A084-D07E-439F-85D0-D45621AEED6D}"/>
+    <dgm:cxn modelId="{1266831C-513D-43A1-8B02-771E256148AF}" srcId="{FAC2DE35-D59B-45EA-938B-CF75A04ED15F}" destId="{3BD25D78-E1D3-411B-A60F-537D66F462FA}" srcOrd="0" destOrd="0" parTransId="{4423CD85-E27D-44B0-AE4F-209FAF868466}" sibTransId="{AE981ECD-8274-43BD-9CCE-967467C32A79}"/>
+    <dgm:cxn modelId="{73A976E4-4AD6-489A-8EBD-E4B5D73F1CF7}" srcId="{FAC2DE35-D59B-45EA-938B-CF75A04ED15F}" destId="{0104D415-10B6-4D1F-84A7-8C1BD2821D36}" srcOrd="2" destOrd="0" parTransId="{120292CA-1259-4837-8C6C-F7680782A531}" sibTransId="{DAE1FA5F-CF1F-4A63-9908-25D35BFC7DB7}"/>
+    <dgm:cxn modelId="{E2CDDD75-57AF-4775-BD2E-B848919CA9B7}" type="presOf" srcId="{F2076A76-3C40-4A14-A613-E2F5F05CAD74}" destId="{DDC83D00-6484-4B72-B12E-817BBB86AC95}" srcOrd="0" destOrd="0" presId="urn:microsoft.com/office/officeart/2005/8/layout/process4"/>
+    <dgm:cxn modelId="{199E9408-724E-427C-8C2D-42604C5B62D3}" srcId="{AB2EF5AB-9FE9-4FA2-B4C4-8B1F6DB93472}" destId="{FAC2DE35-D59B-45EA-938B-CF75A04ED15F}" srcOrd="2" destOrd="0" parTransId="{F1092F12-6ADC-4C97-9077-4CCD093851ED}" sibTransId="{07A9D7B4-D360-4BE1-BC8D-5FBB05D2CFCA}"/>
+    <dgm:cxn modelId="{57D6FE41-7AD5-45D8-A401-7E5EF1E2540C}" srcId="{E4A8C87C-D779-4CED-8887-9B6549780D26}" destId="{349FF3AC-168D-41F4-8506-87226E2D4596}" srcOrd="2" destOrd="0" parTransId="{C13B2526-0D1C-41B8-A667-BD6C321C182E}" sibTransId="{953A9DAE-6D1F-4890-81FC-42E5AA98930C}"/>
+    <dgm:cxn modelId="{0968FC6C-FEEF-4226-84E1-1F5C91EBFC24}" type="presOf" srcId="{6875F898-8542-4712-BABF-05D835B98196}" destId="{BCC119F0-0F40-4C18-ACEF-9E8D722C8471}" srcOrd="0" destOrd="0" presId="urn:microsoft.com/office/officeart/2005/8/layout/process4"/>
+    <dgm:cxn modelId="{595F2537-8CA0-4FB7-9F44-DE74E42D110D}" type="presOf" srcId="{7D8B9571-F3C6-4FB7-87FA-DB85E3C23E9A}" destId="{15274423-013D-4EDE-B6A1-F9AA366B30AE}" srcOrd="0" destOrd="0" presId="urn:microsoft.com/office/officeart/2005/8/layout/process4"/>
     <dgm:cxn modelId="{B0DA3BE4-E739-4E91-887A-4A7F5E28C607}" srcId="{C72F5594-5C51-4D43-9E6F-72CB9793398A}" destId="{7D8B9571-F3C6-4FB7-87FA-DB85E3C23E9A}" srcOrd="1" destOrd="0" parTransId="{3944B3E2-CEEE-4CB8-9523-4E02D4102BE9}" sibTransId="{724B3CD0-D3A0-4EFE-BF4F-044412D6BD07}"/>
-    <dgm:cxn modelId="{A1A1D670-A483-4BBB-BD01-AC98D3985CB8}" type="presOf" srcId="{349FF3AC-168D-41F4-8506-87226E2D4596}" destId="{5E07C81E-B689-4E03-82E3-A5C4E5EC27AD}" srcOrd="0" destOrd="0" presId="urn:microsoft.com/office/officeart/2005/8/layout/process4"/>
-    <dgm:cxn modelId="{6E46835F-0853-404C-90BD-325EF1B55AB4}" srcId="{FAC2DE35-D59B-45EA-938B-CF75A04ED15F}" destId="{198915D4-3BB0-465B-91FE-9BD8EE02226F}" srcOrd="1" destOrd="0" parTransId="{6F13A7E7-2B62-4C98-A2B8-F56DD3A95417}" sibTransId="{39F80F91-33A5-4B17-8D2A-7CAD2F1B57BC}"/>
-    <dgm:cxn modelId="{2DE50837-7F04-4E87-B373-5FD18090E63B}" srcId="{C72F5594-5C51-4D43-9E6F-72CB9793398A}" destId="{5926E5D3-2314-4801-BEB2-91BF4162BF42}" srcOrd="0" destOrd="0" parTransId="{458277CC-EAFE-4FC3-9F96-1D816CDD8942}" sibTransId="{239EA14B-9E29-40D7-B50B-F3DCDD0EBDCA}"/>
-    <dgm:cxn modelId="{28CB3E82-54D9-478E-B8DC-B9727CE0E5AB}" type="presOf" srcId="{72203140-6BF8-42B7-9D41-CC6371AEA6A3}" destId="{176BB967-85CF-4B86-9C46-CA14810665F5}" srcOrd="0" destOrd="0" presId="urn:microsoft.com/office/officeart/2005/8/layout/process4"/>
-    <dgm:cxn modelId="{BEAC75D4-C896-41EE-A6B2-AD0C9D695E03}" type="presOf" srcId="{7D8B9571-F3C6-4FB7-87FA-DB85E3C23E9A}" destId="{15274423-013D-4EDE-B6A1-F9AA366B30AE}" srcOrd="0" destOrd="0" presId="urn:microsoft.com/office/officeart/2005/8/layout/process4"/>
-    <dgm:cxn modelId="{73A976E4-4AD6-489A-8EBD-E4B5D73F1CF7}" srcId="{FAC2DE35-D59B-45EA-938B-CF75A04ED15F}" destId="{0104D415-10B6-4D1F-84A7-8C1BD2821D36}" srcOrd="2" destOrd="0" parTransId="{120292CA-1259-4837-8C6C-F7680782A531}" sibTransId="{DAE1FA5F-CF1F-4A63-9908-25D35BFC7DB7}"/>
-    <dgm:cxn modelId="{924FE54E-0A7E-4D7A-84A6-5BFB2B41A069}" srcId="{AB2EF5AB-9FE9-4FA2-B4C4-8B1F6DB93472}" destId="{E4A8C87C-D779-4CED-8887-9B6549780D26}" srcOrd="0" destOrd="0" parTransId="{889917D4-7598-4455-B365-0EFCDC319292}" sibTransId="{9EBA5CAB-5CC1-4F34-B1BA-63CCDF058BB4}"/>
-    <dgm:cxn modelId="{199E9408-724E-427C-8C2D-42604C5B62D3}" srcId="{AB2EF5AB-9FE9-4FA2-B4C4-8B1F6DB93472}" destId="{FAC2DE35-D59B-45EA-938B-CF75A04ED15F}" srcOrd="2" destOrd="0" parTransId="{F1092F12-6ADC-4C97-9077-4CCD093851ED}" sibTransId="{07A9D7B4-D360-4BE1-BC8D-5FBB05D2CFCA}"/>
-    <dgm:cxn modelId="{A00261F9-8CCE-4746-BF9B-3607C835E5E3}" type="presOf" srcId="{AB2EF5AB-9FE9-4FA2-B4C4-8B1F6DB93472}" destId="{2DF1CDF0-CA04-431C-9952-2B6EA19DD02B}" srcOrd="0" destOrd="0" presId="urn:microsoft.com/office/officeart/2005/8/layout/process4"/>
-    <dgm:cxn modelId="{B8410D3A-8A8B-43E9-85D6-06040D37043B}" type="presOf" srcId="{3BD25D78-E1D3-411B-A60F-537D66F462FA}" destId="{0E6A1AE8-52F5-4E7E-8261-735D1669AFA6}" srcOrd="0" destOrd="0" presId="urn:microsoft.com/office/officeart/2005/8/layout/process4"/>
     <dgm:cxn modelId="{484A44C9-C845-43E5-8963-472D5B933ACA}" srcId="{FAC2DE35-D59B-45EA-938B-CF75A04ED15F}" destId="{F2076A76-3C40-4A14-A613-E2F5F05CAD74}" srcOrd="3" destOrd="0" parTransId="{CA63AD23-5733-432A-AB0B-0C5583CF567D}" sibTransId="{2B4CEB15-336E-4660-BA5A-1B8A445A3472}"/>
-    <dgm:cxn modelId="{2F4F9DE2-FD91-44A8-888A-DF0F34D9A4B2}" srcId="{AB2EF5AB-9FE9-4FA2-B4C4-8B1F6DB93472}" destId="{C72F5594-5C51-4D43-9E6F-72CB9793398A}" srcOrd="1" destOrd="0" parTransId="{69E49447-B4A3-4733-8199-166F214F03E3}" sibTransId="{8E77D4E2-20B1-4B7B-9F03-7BCD17287633}"/>
-    <dgm:cxn modelId="{E338AF7F-BBF5-4DF5-8E90-10AD064EE984}" type="presOf" srcId="{FAC2DE35-D59B-45EA-938B-CF75A04ED15F}" destId="{4387163E-3B42-4DEA-A650-E5A4E0515066}" srcOrd="0" destOrd="0" presId="urn:microsoft.com/office/officeart/2005/8/layout/process4"/>
-    <dgm:cxn modelId="{57D6FE41-7AD5-45D8-A401-7E5EF1E2540C}" srcId="{E4A8C87C-D779-4CED-8887-9B6549780D26}" destId="{349FF3AC-168D-41F4-8506-87226E2D4596}" srcOrd="2" destOrd="0" parTransId="{C13B2526-0D1C-41B8-A667-BD6C321C182E}" sibTransId="{953A9DAE-6D1F-4890-81FC-42E5AA98930C}"/>
-    <dgm:cxn modelId="{BF445A9C-05EC-4602-8BC8-FCDDB5766048}" type="presOf" srcId="{F2076A76-3C40-4A14-A613-E2F5F05CAD74}" destId="{DDC83D00-6484-4B72-B12E-817BBB86AC95}" srcOrd="0" destOrd="0" presId="urn:microsoft.com/office/officeart/2005/8/layout/process4"/>
-    <dgm:cxn modelId="{2D69665F-8D31-40A2-B4E8-8595363341C4}" type="presOf" srcId="{C72F5594-5C51-4D43-9E6F-72CB9793398A}" destId="{94AFA28C-EE0F-4C49-A179-63C63519329E}" srcOrd="1" destOrd="0" presId="urn:microsoft.com/office/officeart/2005/8/layout/process4"/>
-    <dgm:cxn modelId="{970E33A7-308A-4CAF-B532-3DE60A31E230}" type="presOf" srcId="{6712D8B7-928F-41E2-8162-A98CAA1623ED}" destId="{5BF6FB15-1072-49EC-9FB8-A666FD9E6788}" srcOrd="0" destOrd="0" presId="urn:microsoft.com/office/officeart/2005/8/layout/process4"/>
-    <dgm:cxn modelId="{9814E4BA-F5F1-46F8-A954-2C8F9953B551}" srcId="{E4A8C87C-D779-4CED-8887-9B6549780D26}" destId="{FBB1B63D-02A8-446B-AE2E-138B030CB20B}" srcOrd="0" destOrd="0" parTransId="{6C78BB6C-1D01-43B5-BEBD-6D2753E80931}" sibTransId="{5D88A94D-42D1-4201-8228-5945B2721D79}"/>
-    <dgm:cxn modelId="{6DA66A97-F2DD-4B3C-B538-3B027C8CAB47}" type="presOf" srcId="{E4A8C87C-D779-4CED-8887-9B6549780D26}" destId="{EB868BD6-2F00-439A-ACEC-1F419EFEDEBB}" srcOrd="0" destOrd="0" presId="urn:microsoft.com/office/officeart/2005/8/layout/process4"/>
-    <dgm:cxn modelId="{1702C878-2C02-47A6-AE60-136711D2C1B1}" type="presOf" srcId="{E4A8C87C-D779-4CED-8887-9B6549780D26}" destId="{3D3C0266-BBF9-441C-BEFD-769ED1F9C02C}" srcOrd="1" destOrd="0" presId="urn:microsoft.com/office/officeart/2005/8/layout/process4"/>
-    <dgm:cxn modelId="{65ECA701-7310-4897-AD9A-70AB3014F545}" type="presOf" srcId="{93AA3FDC-5E5F-48C4-9257-60F1C5D2215A}" destId="{4F8E882C-1CE2-4DAA-9547-DA7CE5A22770}" srcOrd="0" destOrd="0" presId="urn:microsoft.com/office/officeart/2005/8/layout/process4"/>
-    <dgm:cxn modelId="{631A572A-EA5B-4A58-9FBD-0FBF93C932EC}" type="presOf" srcId="{0104D415-10B6-4D1F-84A7-8C1BD2821D36}" destId="{6E462D9C-3EF5-4579-93F5-B7E2E59CEAFA}" srcOrd="0" destOrd="0" presId="urn:microsoft.com/office/officeart/2005/8/layout/process4"/>
-    <dgm:cxn modelId="{1266831C-513D-43A1-8B02-771E256148AF}" srcId="{FAC2DE35-D59B-45EA-938B-CF75A04ED15F}" destId="{3BD25D78-E1D3-411B-A60F-537D66F462FA}" srcOrd="0" destOrd="0" parTransId="{4423CD85-E27D-44B0-AE4F-209FAF868466}" sibTransId="{AE981ECD-8274-43BD-9CCE-967467C32A79}"/>
-    <dgm:cxn modelId="{A43F6D3B-4C40-492C-8026-C5BC54D4EF1C}" type="presOf" srcId="{5926E5D3-2314-4801-BEB2-91BF4162BF42}" destId="{C49D58F1-BFF1-407E-AABA-B77F6A71C7F0}" srcOrd="0" destOrd="0" presId="urn:microsoft.com/office/officeart/2005/8/layout/process4"/>
-    <dgm:cxn modelId="{72EF9DF4-8BE0-432B-A5B2-77CEDFC4FADC}" srcId="{E4A8C87C-D779-4CED-8887-9B6549780D26}" destId="{93AA3FDC-5E5F-48C4-9257-60F1C5D2215A}" srcOrd="3" destOrd="0" parTransId="{0BF52041-D6C0-4601-907F-7C61B0E055D2}" sibTransId="{9C21A084-D07E-439F-85D0-D45621AEED6D}"/>
-    <dgm:cxn modelId="{86DDFBB6-9491-4A6C-A739-C6C93DE026CD}" type="presOf" srcId="{C72F5594-5C51-4D43-9E6F-72CB9793398A}" destId="{1B84F129-1862-4291-A89A-091486A72906}" srcOrd="0" destOrd="0" presId="urn:microsoft.com/office/officeart/2005/8/layout/process4"/>
-    <dgm:cxn modelId="{29C8589D-F355-46E5-A327-895B42A12A2A}" srcId="{C72F5594-5C51-4D43-9E6F-72CB9793398A}" destId="{6875F898-8542-4712-BABF-05D835B98196}" srcOrd="2" destOrd="0" parTransId="{B188A111-83B9-4549-8BBF-22C46E908EDB}" sibTransId="{C73BCA5E-35F9-4FF8-BFCC-FCFAC4FD571F}"/>
-    <dgm:cxn modelId="{1C64CA13-0AF1-4051-9475-E0E71FC3DA2B}" srcId="{C72F5594-5C51-4D43-9E6F-72CB9793398A}" destId="{6712D8B7-928F-41E2-8162-A98CAA1623ED}" srcOrd="3" destOrd="0" parTransId="{A122572E-4CA2-4385-ABF6-8AF920A504CA}" sibTransId="{107CD231-CA3E-4363-A4A3-45110355320E}"/>
-    <dgm:cxn modelId="{2C62560D-B4E3-43CA-B2A9-D1669DC315D9}" srcId="{E4A8C87C-D779-4CED-8887-9B6549780D26}" destId="{72203140-6BF8-42B7-9D41-CC6371AEA6A3}" srcOrd="1" destOrd="0" parTransId="{69A853D5-A4D6-49FD-B30D-98BDADB676DC}" sibTransId="{DBE69090-4F59-4EAD-BFD4-C950C225523E}"/>
-    <dgm:cxn modelId="{4661BC95-4C5C-4878-8FA0-FCE1817FB674}" type="presOf" srcId="{FBB1B63D-02A8-446B-AE2E-138B030CB20B}" destId="{4CEA73B4-9810-4D3B-B0E0-49C2694AE51E}" srcOrd="0" destOrd="0" presId="urn:microsoft.com/office/officeart/2005/8/layout/process4"/>
-    <dgm:cxn modelId="{CC7B9FE0-A0C8-494A-A0D5-1EB3EF057CF2}" type="presOf" srcId="{6875F898-8542-4712-BABF-05D835B98196}" destId="{BCC119F0-0F40-4C18-ACEF-9E8D722C8471}" srcOrd="0" destOrd="0" presId="urn:microsoft.com/office/officeart/2005/8/layout/process4"/>
-    <dgm:cxn modelId="{BC6459AE-D999-4552-96F2-6C0FA4AA1149}" type="presParOf" srcId="{2DF1CDF0-CA04-431C-9952-2B6EA19DD02B}" destId="{3E397FF5-3C9E-483A-8AF8-2952DD3A0CD1}" srcOrd="0" destOrd="0" presId="urn:microsoft.com/office/officeart/2005/8/layout/process4"/>
-    <dgm:cxn modelId="{FE12B237-3496-440D-BC07-45FC8A8242B5}" type="presParOf" srcId="{3E397FF5-3C9E-483A-8AF8-2952DD3A0CD1}" destId="{4387163E-3B42-4DEA-A650-E5A4E0515066}" srcOrd="0" destOrd="0" presId="urn:microsoft.com/office/officeart/2005/8/layout/process4"/>
-    <dgm:cxn modelId="{E5873296-6C7E-4964-8EF0-835D1369E368}" type="presParOf" srcId="{3E397FF5-3C9E-483A-8AF8-2952DD3A0CD1}" destId="{644DE133-57F8-44FA-A7A7-166AF73531BF}" srcOrd="1" destOrd="0" presId="urn:microsoft.com/office/officeart/2005/8/layout/process4"/>
-    <dgm:cxn modelId="{C5C307FB-7585-4AC6-806F-A6DF388695EC}" type="presParOf" srcId="{3E397FF5-3C9E-483A-8AF8-2952DD3A0CD1}" destId="{CB6BA93D-0035-4758-813A-7E4E6CD71C36}" srcOrd="2" destOrd="0" presId="urn:microsoft.com/office/officeart/2005/8/layout/process4"/>
-    <dgm:cxn modelId="{77A79696-679D-4BDF-809C-570F3C5B39C7}" type="presParOf" srcId="{CB6BA93D-0035-4758-813A-7E4E6CD71C36}" destId="{0E6A1AE8-52F5-4E7E-8261-735D1669AFA6}" srcOrd="0" destOrd="0" presId="urn:microsoft.com/office/officeart/2005/8/layout/process4"/>
-    <dgm:cxn modelId="{7AF56BFC-B881-49AF-B0A9-3173C2F0C356}" type="presParOf" srcId="{CB6BA93D-0035-4758-813A-7E4E6CD71C36}" destId="{5B23622F-E8C2-4877-B365-8ECECF5ECC23}" srcOrd="1" destOrd="0" presId="urn:microsoft.com/office/officeart/2005/8/layout/process4"/>
-    <dgm:cxn modelId="{0E8C74C7-2D2E-476A-BF29-E4FFB262667A}" type="presParOf" srcId="{CB6BA93D-0035-4758-813A-7E4E6CD71C36}" destId="{6E462D9C-3EF5-4579-93F5-B7E2E59CEAFA}" srcOrd="2" destOrd="0" presId="urn:microsoft.com/office/officeart/2005/8/layout/process4"/>
-    <dgm:cxn modelId="{BB31E8BD-60FB-4BED-BA5B-6FEBC6643F54}" type="presParOf" srcId="{CB6BA93D-0035-4758-813A-7E4E6CD71C36}" destId="{DDC83D00-6484-4B72-B12E-817BBB86AC95}" srcOrd="3" destOrd="0" presId="urn:microsoft.com/office/officeart/2005/8/layout/process4"/>
-    <dgm:cxn modelId="{0ACB9F17-8967-421E-9F55-A2E0219B296E}" type="presParOf" srcId="{2DF1CDF0-CA04-431C-9952-2B6EA19DD02B}" destId="{B4013FF1-9E05-4A03-9AE6-4A11502F47AB}" srcOrd="1" destOrd="0" presId="urn:microsoft.com/office/officeart/2005/8/layout/process4"/>
-    <dgm:cxn modelId="{9F26DA12-EE14-423E-9A80-A636409B0CAC}" type="presParOf" srcId="{2DF1CDF0-CA04-431C-9952-2B6EA19DD02B}" destId="{25E4B640-BE9C-444B-A16C-EF47B3B3F590}" srcOrd="2" destOrd="0" presId="urn:microsoft.com/office/officeart/2005/8/layout/process4"/>
-    <dgm:cxn modelId="{32D81824-0CB9-4524-AB41-3B36F6121549}" type="presParOf" srcId="{25E4B640-BE9C-444B-A16C-EF47B3B3F590}" destId="{1B84F129-1862-4291-A89A-091486A72906}" srcOrd="0" destOrd="0" presId="urn:microsoft.com/office/officeart/2005/8/layout/process4"/>
-    <dgm:cxn modelId="{AC387917-2F65-4B2C-9595-8BA38E4B83E6}" type="presParOf" srcId="{25E4B640-BE9C-444B-A16C-EF47B3B3F590}" destId="{94AFA28C-EE0F-4C49-A179-63C63519329E}" srcOrd="1" destOrd="0" presId="urn:microsoft.com/office/officeart/2005/8/layout/process4"/>
-    <dgm:cxn modelId="{C02D6255-06B5-45BF-9BDC-12BD24D73D5E}" type="presParOf" srcId="{25E4B640-BE9C-444B-A16C-EF47B3B3F590}" destId="{873CF16D-0148-47FF-AD1B-15DBDABB3927}" srcOrd="2" destOrd="0" presId="urn:microsoft.com/office/officeart/2005/8/layout/process4"/>
-    <dgm:cxn modelId="{626AE8E8-2AAA-49FD-9140-45D6BA2391BD}" type="presParOf" srcId="{873CF16D-0148-47FF-AD1B-15DBDABB3927}" destId="{C49D58F1-BFF1-407E-AABA-B77F6A71C7F0}" srcOrd="0" destOrd="0" presId="urn:microsoft.com/office/officeart/2005/8/layout/process4"/>
-    <dgm:cxn modelId="{87B608A6-655F-42B1-A210-A0845786435E}" type="presParOf" srcId="{873CF16D-0148-47FF-AD1B-15DBDABB3927}" destId="{15274423-013D-4EDE-B6A1-F9AA366B30AE}" srcOrd="1" destOrd="0" presId="urn:microsoft.com/office/officeart/2005/8/layout/process4"/>
-    <dgm:cxn modelId="{F947110E-B9D6-48F3-AA04-D875AB422BAA}" type="presParOf" srcId="{873CF16D-0148-47FF-AD1B-15DBDABB3927}" destId="{BCC119F0-0F40-4C18-ACEF-9E8D722C8471}" srcOrd="2" destOrd="0" presId="urn:microsoft.com/office/officeart/2005/8/layout/process4"/>
-    <dgm:cxn modelId="{F70377A3-C3F0-44FB-958A-77780E4DA38B}" type="presParOf" srcId="{873CF16D-0148-47FF-AD1B-15DBDABB3927}" destId="{5BF6FB15-1072-49EC-9FB8-A666FD9E6788}" srcOrd="3" destOrd="0" presId="urn:microsoft.com/office/officeart/2005/8/layout/process4"/>
-    <dgm:cxn modelId="{A58E3897-FE3C-4101-B46F-A020F72D58DB}" type="presParOf" srcId="{2DF1CDF0-CA04-431C-9952-2B6EA19DD02B}" destId="{37D725DC-15FD-4EC8-A497-7368EAD5F083}" srcOrd="3" destOrd="0" presId="urn:microsoft.com/office/officeart/2005/8/layout/process4"/>
-    <dgm:cxn modelId="{21BFA8F3-D47E-469B-9300-3D539A7C8390}" type="presParOf" srcId="{2DF1CDF0-CA04-431C-9952-2B6EA19DD02B}" destId="{6E8F4D4A-A328-465C-8498-06D807FDF9EC}" srcOrd="4" destOrd="0" presId="urn:microsoft.com/office/officeart/2005/8/layout/process4"/>
-    <dgm:cxn modelId="{29036BBB-5059-4BC6-A968-B1296807D536}" type="presParOf" srcId="{6E8F4D4A-A328-465C-8498-06D807FDF9EC}" destId="{EB868BD6-2F00-439A-ACEC-1F419EFEDEBB}" srcOrd="0" destOrd="0" presId="urn:microsoft.com/office/officeart/2005/8/layout/process4"/>
-    <dgm:cxn modelId="{45CC4158-B594-402E-AC80-BD35BF410993}" type="presParOf" srcId="{6E8F4D4A-A328-465C-8498-06D807FDF9EC}" destId="{3D3C0266-BBF9-441C-BEFD-769ED1F9C02C}" srcOrd="1" destOrd="0" presId="urn:microsoft.com/office/officeart/2005/8/layout/process4"/>
-    <dgm:cxn modelId="{B64323F0-844D-4023-A008-87056C603D5E}" type="presParOf" srcId="{6E8F4D4A-A328-465C-8498-06D807FDF9EC}" destId="{96CB06E3-CCF2-4487-BAFF-232792282C34}" srcOrd="2" destOrd="0" presId="urn:microsoft.com/office/officeart/2005/8/layout/process4"/>
-    <dgm:cxn modelId="{EB28738F-2428-491F-9111-3CA8EA884CEF}" type="presParOf" srcId="{96CB06E3-CCF2-4487-BAFF-232792282C34}" destId="{4CEA73B4-9810-4D3B-B0E0-49C2694AE51E}" srcOrd="0" destOrd="0" presId="urn:microsoft.com/office/officeart/2005/8/layout/process4"/>
-    <dgm:cxn modelId="{8CBAD690-5CE0-40AF-8215-65D733668076}" type="presParOf" srcId="{96CB06E3-CCF2-4487-BAFF-232792282C34}" destId="{176BB967-85CF-4B86-9C46-CA14810665F5}" srcOrd="1" destOrd="0" presId="urn:microsoft.com/office/officeart/2005/8/layout/process4"/>
-    <dgm:cxn modelId="{C1AE7FF3-EB0B-4B14-99A3-C815B971EFB2}" type="presParOf" srcId="{96CB06E3-CCF2-4487-BAFF-232792282C34}" destId="{5E07C81E-B689-4E03-82E3-A5C4E5EC27AD}" srcOrd="2" destOrd="0" presId="urn:microsoft.com/office/officeart/2005/8/layout/process4"/>
-    <dgm:cxn modelId="{80331A90-D4A4-4A6A-9A8E-B8B8DD153372}" type="presParOf" srcId="{96CB06E3-CCF2-4487-BAFF-232792282C34}" destId="{4F8E882C-1CE2-4DAA-9547-DA7CE5A22770}" srcOrd="3" destOrd="0" presId="urn:microsoft.com/office/officeart/2005/8/layout/process4"/>
+    <dgm:cxn modelId="{1DE8CD17-769F-4FB8-B910-D206FFC2C8A2}" type="presOf" srcId="{FAC2DE35-D59B-45EA-938B-CF75A04ED15F}" destId="{644DE133-57F8-44FA-A7A7-166AF73531BF}" srcOrd="1" destOrd="0" presId="urn:microsoft.com/office/officeart/2005/8/layout/process4"/>
+    <dgm:cxn modelId="{5695B349-6137-4212-908A-948CC76D038C}" type="presOf" srcId="{72203140-6BF8-42B7-9D41-CC6371AEA6A3}" destId="{176BB967-85CF-4B86-9C46-CA14810665F5}" srcOrd="0" destOrd="0" presId="urn:microsoft.com/office/officeart/2005/8/layout/process4"/>
+    <dgm:cxn modelId="{5B4C6DBE-3C03-4941-B1E5-BE62FF65EED5}" type="presParOf" srcId="{2DF1CDF0-CA04-431C-9952-2B6EA19DD02B}" destId="{3E397FF5-3C9E-483A-8AF8-2952DD3A0CD1}" srcOrd="0" destOrd="0" presId="urn:microsoft.com/office/officeart/2005/8/layout/process4"/>
+    <dgm:cxn modelId="{BCF63704-5553-4820-9CE9-898F261D78C0}" type="presParOf" srcId="{3E397FF5-3C9E-483A-8AF8-2952DD3A0CD1}" destId="{4387163E-3B42-4DEA-A650-E5A4E0515066}" srcOrd="0" destOrd="0" presId="urn:microsoft.com/office/officeart/2005/8/layout/process4"/>
+    <dgm:cxn modelId="{904FA642-0D26-4F48-BFC7-89299F85F2B7}" type="presParOf" srcId="{3E397FF5-3C9E-483A-8AF8-2952DD3A0CD1}" destId="{644DE133-57F8-44FA-A7A7-166AF73531BF}" srcOrd="1" destOrd="0" presId="urn:microsoft.com/office/officeart/2005/8/layout/process4"/>
+    <dgm:cxn modelId="{F9ACA44E-78F2-4061-A35E-D9480CA3ECBD}" type="presParOf" srcId="{3E397FF5-3C9E-483A-8AF8-2952DD3A0CD1}" destId="{CB6BA93D-0035-4758-813A-7E4E6CD71C36}" srcOrd="2" destOrd="0" presId="urn:microsoft.com/office/officeart/2005/8/layout/process4"/>
+    <dgm:cxn modelId="{AEDCE753-054C-4833-8B5C-75E96D61669D}" type="presParOf" srcId="{CB6BA93D-0035-4758-813A-7E4E6CD71C36}" destId="{0E6A1AE8-52F5-4E7E-8261-735D1669AFA6}" srcOrd="0" destOrd="0" presId="urn:microsoft.com/office/officeart/2005/8/layout/process4"/>
+    <dgm:cxn modelId="{14E9EA4E-31C9-4E96-AE57-7DBE9F42AEF2}" type="presParOf" srcId="{CB6BA93D-0035-4758-813A-7E4E6CD71C36}" destId="{5B23622F-E8C2-4877-B365-8ECECF5ECC23}" srcOrd="1" destOrd="0" presId="urn:microsoft.com/office/officeart/2005/8/layout/process4"/>
+    <dgm:cxn modelId="{D9D883A2-C405-4D14-9CFE-907435F008F6}" type="presParOf" srcId="{CB6BA93D-0035-4758-813A-7E4E6CD71C36}" destId="{6E462D9C-3EF5-4579-93F5-B7E2E59CEAFA}" srcOrd="2" destOrd="0" presId="urn:microsoft.com/office/officeart/2005/8/layout/process4"/>
+    <dgm:cxn modelId="{81D65CA1-041E-47F5-890F-3AF0BCCC184A}" type="presParOf" srcId="{CB6BA93D-0035-4758-813A-7E4E6CD71C36}" destId="{DDC83D00-6484-4B72-B12E-817BBB86AC95}" srcOrd="3" destOrd="0" presId="urn:microsoft.com/office/officeart/2005/8/layout/process4"/>
+    <dgm:cxn modelId="{B59A42DC-9EF9-41D3-A0E1-B12A94D50005}" type="presParOf" srcId="{2DF1CDF0-CA04-431C-9952-2B6EA19DD02B}" destId="{B4013FF1-9E05-4A03-9AE6-4A11502F47AB}" srcOrd="1" destOrd="0" presId="urn:microsoft.com/office/officeart/2005/8/layout/process4"/>
+    <dgm:cxn modelId="{842267FA-45D3-4D03-BEFC-95CD36E3D3AD}" type="presParOf" srcId="{2DF1CDF0-CA04-431C-9952-2B6EA19DD02B}" destId="{25E4B640-BE9C-444B-A16C-EF47B3B3F590}" srcOrd="2" destOrd="0" presId="urn:microsoft.com/office/officeart/2005/8/layout/process4"/>
+    <dgm:cxn modelId="{CA6C9157-31DD-4860-8E34-69CA7035A52E}" type="presParOf" srcId="{25E4B640-BE9C-444B-A16C-EF47B3B3F590}" destId="{1B84F129-1862-4291-A89A-091486A72906}" srcOrd="0" destOrd="0" presId="urn:microsoft.com/office/officeart/2005/8/layout/process4"/>
+    <dgm:cxn modelId="{EBAC2EB3-1D5B-4039-8813-1F2DD832F59B}" type="presParOf" srcId="{25E4B640-BE9C-444B-A16C-EF47B3B3F590}" destId="{94AFA28C-EE0F-4C49-A179-63C63519329E}" srcOrd="1" destOrd="0" presId="urn:microsoft.com/office/officeart/2005/8/layout/process4"/>
+    <dgm:cxn modelId="{0D6CE4B8-382D-44CF-901F-162301C6E8D5}" type="presParOf" srcId="{25E4B640-BE9C-444B-A16C-EF47B3B3F590}" destId="{873CF16D-0148-47FF-AD1B-15DBDABB3927}" srcOrd="2" destOrd="0" presId="urn:microsoft.com/office/officeart/2005/8/layout/process4"/>
+    <dgm:cxn modelId="{701A6F94-5D49-4646-9DDD-B437153BA91E}" type="presParOf" srcId="{873CF16D-0148-47FF-AD1B-15DBDABB3927}" destId="{C49D58F1-BFF1-407E-AABA-B77F6A71C7F0}" srcOrd="0" destOrd="0" presId="urn:microsoft.com/office/officeart/2005/8/layout/process4"/>
+    <dgm:cxn modelId="{0D63BA57-4347-412B-8D4E-B95A09421644}" type="presParOf" srcId="{873CF16D-0148-47FF-AD1B-15DBDABB3927}" destId="{15274423-013D-4EDE-B6A1-F9AA366B30AE}" srcOrd="1" destOrd="0" presId="urn:microsoft.com/office/officeart/2005/8/layout/process4"/>
+    <dgm:cxn modelId="{16C6C497-AD1A-4D43-ABB2-917B255C7D37}" type="presParOf" srcId="{873CF16D-0148-47FF-AD1B-15DBDABB3927}" destId="{BCC119F0-0F40-4C18-ACEF-9E8D722C8471}" srcOrd="2" destOrd="0" presId="urn:microsoft.com/office/officeart/2005/8/layout/process4"/>
+    <dgm:cxn modelId="{ACB258F8-D88B-47D6-99BD-9546CE73DDFB}" type="presParOf" srcId="{873CF16D-0148-47FF-AD1B-15DBDABB3927}" destId="{5BF6FB15-1072-49EC-9FB8-A666FD9E6788}" srcOrd="3" destOrd="0" presId="urn:microsoft.com/office/officeart/2005/8/layout/process4"/>
+    <dgm:cxn modelId="{CB50B74C-B87B-4317-A698-4C8716266ACF}" type="presParOf" srcId="{2DF1CDF0-CA04-431C-9952-2B6EA19DD02B}" destId="{37D725DC-15FD-4EC8-A497-7368EAD5F083}" srcOrd="3" destOrd="0" presId="urn:microsoft.com/office/officeart/2005/8/layout/process4"/>
+    <dgm:cxn modelId="{60A5EFF8-BA9E-4FD3-9E0A-4833762617A2}" type="presParOf" srcId="{2DF1CDF0-CA04-431C-9952-2B6EA19DD02B}" destId="{6E8F4D4A-A328-465C-8498-06D807FDF9EC}" srcOrd="4" destOrd="0" presId="urn:microsoft.com/office/officeart/2005/8/layout/process4"/>
+    <dgm:cxn modelId="{0CA7961F-2CA1-467F-BB36-FB1FF30ADFCE}" type="presParOf" srcId="{6E8F4D4A-A328-465C-8498-06D807FDF9EC}" destId="{EB868BD6-2F00-439A-ACEC-1F419EFEDEBB}" srcOrd="0" destOrd="0" presId="urn:microsoft.com/office/officeart/2005/8/layout/process4"/>
+    <dgm:cxn modelId="{DF3E9B03-BA7D-45FE-AC7C-59EDD585BBBA}" type="presParOf" srcId="{6E8F4D4A-A328-465C-8498-06D807FDF9EC}" destId="{3D3C0266-BBF9-441C-BEFD-769ED1F9C02C}" srcOrd="1" destOrd="0" presId="urn:microsoft.com/office/officeart/2005/8/layout/process4"/>
+    <dgm:cxn modelId="{220721CA-8720-4AAD-985D-D2625BFE820E}" type="presParOf" srcId="{6E8F4D4A-A328-465C-8498-06D807FDF9EC}" destId="{96CB06E3-CCF2-4487-BAFF-232792282C34}" srcOrd="2" destOrd="0" presId="urn:microsoft.com/office/officeart/2005/8/layout/process4"/>
+    <dgm:cxn modelId="{2C08D3D3-2884-4A5C-AAB7-2FA72D5D3BCA}" type="presParOf" srcId="{96CB06E3-CCF2-4487-BAFF-232792282C34}" destId="{4CEA73B4-9810-4D3B-B0E0-49C2694AE51E}" srcOrd="0" destOrd="0" presId="urn:microsoft.com/office/officeart/2005/8/layout/process4"/>
+    <dgm:cxn modelId="{2C2F5331-C4CC-4E7C-8485-9199AFB3F664}" type="presParOf" srcId="{96CB06E3-CCF2-4487-BAFF-232792282C34}" destId="{176BB967-85CF-4B86-9C46-CA14810665F5}" srcOrd="1" destOrd="0" presId="urn:microsoft.com/office/officeart/2005/8/layout/process4"/>
+    <dgm:cxn modelId="{C257CE79-40E5-46CA-9BB9-E57BA75E4E59}" type="presParOf" srcId="{96CB06E3-CCF2-4487-BAFF-232792282C34}" destId="{5E07C81E-B689-4E03-82E3-A5C4E5EC27AD}" srcOrd="2" destOrd="0" presId="urn:microsoft.com/office/officeart/2005/8/layout/process4"/>
+    <dgm:cxn modelId="{5031CB94-3B11-4B50-B9D9-38ADF4BEDA9E}" type="presParOf" srcId="{96CB06E3-CCF2-4487-BAFF-232792282C34}" destId="{4F8E882C-1CE2-4DAA-9547-DA7CE5A22770}" srcOrd="3" destOrd="0" presId="urn:microsoft.com/office/officeart/2005/8/layout/process4"/>
   </dgm:cxnLst>
   <dgm:bg/>
   <dgm:whole/>
   <dgm:extLst>
     <a:ext uri="http://schemas.microsoft.com/office/drawing/2008/diagram">
-      <dsp:dataModelExt xmlns:dsp="http://schemas.microsoft.com/office/drawing/2008/diagram" relId="rId8" minVer="http://schemas.openxmlformats.org/drawingml/2006/diagram"/>
+      <dsp:dataModelExt xmlns:dsp="http://schemas.microsoft.com/office/drawing/2008/diagram" relId="rId10" minVer="http://schemas.openxmlformats.org/drawingml/2006/diagram"/>
+    </a:ext>
+  </dgm:extLst>
+</dgm:dataModel>
+</file>
+
+<file path=word/diagrams/data2.xml><?xml version="1.0" encoding="utf-8"?>
+<dgm:dataModel xmlns:dgm="http://schemas.openxmlformats.org/drawingml/2006/diagram" xmlns:a="http://schemas.openxmlformats.org/drawingml/2006/main">
+  <dgm:ptLst>
+    <dgm:pt modelId="{BA867C10-8B70-4BD9-9B08-E940191BFF84}" type="doc">
+      <dgm:prSet loTypeId="urn:microsoft.com/office/officeart/2005/8/layout/process1" loCatId="process" qsTypeId="urn:microsoft.com/office/officeart/2005/8/quickstyle/simple1" qsCatId="simple" csTypeId="urn:microsoft.com/office/officeart/2005/8/colors/accent1_2" csCatId="accent1" phldr="1"/>
+      <dgm:spPr/>
+    </dgm:pt>
+    <dgm:pt modelId="{7054BD12-7B30-455D-9E71-938A3D991EF3}">
+      <dgm:prSet phldrT="[Text]" custT="1">
+        <dgm:style>
+          <a:lnRef idx="1">
+            <a:schemeClr val="accent2"/>
+          </a:lnRef>
+          <a:fillRef idx="2">
+            <a:schemeClr val="accent2"/>
+          </a:fillRef>
+          <a:effectRef idx="1">
+            <a:schemeClr val="accent2"/>
+          </a:effectRef>
+          <a:fontRef idx="minor">
+            <a:schemeClr val="dk1"/>
+          </a:fontRef>
+        </dgm:style>
+      </dgm:prSet>
+      <dgm:spPr/>
+      <dgm:t>
+        <a:bodyPr/>
+        <a:lstStyle/>
+        <a:p>
+          <a:r>
+            <a:rPr lang="en-US" sz="1100">
+              <a:latin typeface="Segoe UI" panose="020B0502040204020203" pitchFamily="34" charset="0"/>
+              <a:cs typeface="Segoe UI" panose="020B0502040204020203" pitchFamily="34" charset="0"/>
+            </a:rPr>
+            <a:t>Not Started</a:t>
+          </a:r>
+        </a:p>
+      </dgm:t>
+    </dgm:pt>
+    <dgm:pt modelId="{B08D6F66-8421-4B02-A533-01237B34450A}" type="parTrans" cxnId="{DDB69C00-5A6F-467A-B08B-8C8934B635E3}">
+      <dgm:prSet/>
+      <dgm:spPr/>
+      <dgm:t>
+        <a:bodyPr/>
+        <a:lstStyle/>
+        <a:p>
+          <a:endParaRPr lang="en-US"/>
+        </a:p>
+      </dgm:t>
+    </dgm:pt>
+    <dgm:pt modelId="{975768BF-4643-4000-B91B-EB5FA50C9F90}" type="sibTrans" cxnId="{DDB69C00-5A6F-467A-B08B-8C8934B635E3}">
+      <dgm:prSet/>
+      <dgm:spPr/>
+      <dgm:t>
+        <a:bodyPr/>
+        <a:lstStyle/>
+        <a:p>
+          <a:endParaRPr lang="en-US"/>
+        </a:p>
+      </dgm:t>
+    </dgm:pt>
+    <dgm:pt modelId="{FD013B34-EAD8-4564-9412-9B41C6455304}">
+      <dgm:prSet phldrT="[Text]">
+        <dgm:style>
+          <a:lnRef idx="1">
+            <a:schemeClr val="accent4"/>
+          </a:lnRef>
+          <a:fillRef idx="2">
+            <a:schemeClr val="accent4"/>
+          </a:fillRef>
+          <a:effectRef idx="1">
+            <a:schemeClr val="accent4"/>
+          </a:effectRef>
+          <a:fontRef idx="minor">
+            <a:schemeClr val="dk1"/>
+          </a:fontRef>
+        </dgm:style>
+      </dgm:prSet>
+      <dgm:spPr/>
+      <dgm:t>
+        <a:bodyPr/>
+        <a:lstStyle/>
+        <a:p>
+          <a:r>
+            <a:rPr lang="en-US"/>
+            <a:t>In </a:t>
+          </a:r>
+          <a:r>
+            <a:rPr lang="en-US">
+              <a:latin typeface="Segoe UI" panose="020B0502040204020203" pitchFamily="34" charset="0"/>
+              <a:cs typeface="Segoe UI" panose="020B0502040204020203" pitchFamily="34" charset="0"/>
+            </a:rPr>
+            <a:t>Progress</a:t>
+          </a:r>
+        </a:p>
+      </dgm:t>
+    </dgm:pt>
+    <dgm:pt modelId="{1A0778CB-5D15-4CB1-8E6E-778B7CF15FB2}" type="parTrans" cxnId="{CB180E21-1677-4C9D-BECC-BF77289435B4}">
+      <dgm:prSet/>
+      <dgm:spPr/>
+      <dgm:t>
+        <a:bodyPr/>
+        <a:lstStyle/>
+        <a:p>
+          <a:endParaRPr lang="en-US"/>
+        </a:p>
+      </dgm:t>
+    </dgm:pt>
+    <dgm:pt modelId="{12671F33-9678-43A6-900B-C1489174E657}" type="sibTrans" cxnId="{CB180E21-1677-4C9D-BECC-BF77289435B4}">
+      <dgm:prSet/>
+      <dgm:spPr/>
+      <dgm:t>
+        <a:bodyPr/>
+        <a:lstStyle/>
+        <a:p>
+          <a:endParaRPr lang="en-US"/>
+        </a:p>
+      </dgm:t>
+    </dgm:pt>
+    <dgm:pt modelId="{4DBBD212-2F92-4856-A3B1-808A28703F78}">
+      <dgm:prSet phldrT="[Text]" custT="1">
+        <dgm:style>
+          <a:lnRef idx="1">
+            <a:schemeClr val="accent6"/>
+          </a:lnRef>
+          <a:fillRef idx="2">
+            <a:schemeClr val="accent6"/>
+          </a:fillRef>
+          <a:effectRef idx="1">
+            <a:schemeClr val="accent6"/>
+          </a:effectRef>
+          <a:fontRef idx="minor">
+            <a:schemeClr val="dk1"/>
+          </a:fontRef>
+        </dgm:style>
+      </dgm:prSet>
+      <dgm:spPr/>
+      <dgm:t>
+        <a:bodyPr/>
+        <a:lstStyle/>
+        <a:p>
+          <a:r>
+            <a:rPr lang="en-US" sz="1100">
+              <a:latin typeface="Segoe UI" panose="020B0502040204020203" pitchFamily="34" charset="0"/>
+              <a:cs typeface="Segoe UI" panose="020B0502040204020203" pitchFamily="34" charset="0"/>
+            </a:rPr>
+            <a:t>Completed</a:t>
+          </a:r>
+        </a:p>
+      </dgm:t>
+    </dgm:pt>
+    <dgm:pt modelId="{79BFE450-8CAD-46CD-A4BA-9936A9ED476F}" type="parTrans" cxnId="{F82AF631-2420-4E0B-8A9F-5CDC6EE8E564}">
+      <dgm:prSet/>
+      <dgm:spPr/>
+      <dgm:t>
+        <a:bodyPr/>
+        <a:lstStyle/>
+        <a:p>
+          <a:endParaRPr lang="en-US"/>
+        </a:p>
+      </dgm:t>
+    </dgm:pt>
+    <dgm:pt modelId="{7802407B-134E-45B6-83FF-49E4371DEE1F}" type="sibTrans" cxnId="{F82AF631-2420-4E0B-8A9F-5CDC6EE8E564}">
+      <dgm:prSet/>
+      <dgm:spPr/>
+      <dgm:t>
+        <a:bodyPr/>
+        <a:lstStyle/>
+        <a:p>
+          <a:endParaRPr lang="en-US"/>
+        </a:p>
+      </dgm:t>
+    </dgm:pt>
+    <dgm:pt modelId="{5E503655-3828-4A4B-B0B7-B5BA8860C783}" type="pres">
+      <dgm:prSet presAssocID="{BA867C10-8B70-4BD9-9B08-E940191BFF84}" presName="Name0" presStyleCnt="0">
+        <dgm:presLayoutVars>
+          <dgm:dir/>
+          <dgm:resizeHandles val="exact"/>
+        </dgm:presLayoutVars>
+      </dgm:prSet>
+      <dgm:spPr/>
+    </dgm:pt>
+    <dgm:pt modelId="{B76D5DE1-2C10-4C3B-8B73-4804B64601EB}" type="pres">
+      <dgm:prSet presAssocID="{7054BD12-7B30-455D-9E71-938A3D991EF3}" presName="node" presStyleLbl="node1" presStyleIdx="0" presStyleCnt="3" custLinFactNeighborX="-4406">
+        <dgm:presLayoutVars>
+          <dgm:bulletEnabled val="1"/>
+        </dgm:presLayoutVars>
+      </dgm:prSet>
+      <dgm:spPr/>
+      <dgm:t>
+        <a:bodyPr/>
+        <a:lstStyle/>
+        <a:p>
+          <a:endParaRPr lang="en-US"/>
+        </a:p>
+      </dgm:t>
+    </dgm:pt>
+    <dgm:pt modelId="{A379DF86-A80C-400F-95D1-CAAB94A38CDA}" type="pres">
+      <dgm:prSet presAssocID="{975768BF-4643-4000-B91B-EB5FA50C9F90}" presName="sibTrans" presStyleLbl="sibTrans2D1" presStyleIdx="0" presStyleCnt="2"/>
+      <dgm:spPr/>
+    </dgm:pt>
+    <dgm:pt modelId="{97FC9502-5C3F-46A5-ABC4-ED27DB33615E}" type="pres">
+      <dgm:prSet presAssocID="{975768BF-4643-4000-B91B-EB5FA50C9F90}" presName="connectorText" presStyleLbl="sibTrans2D1" presStyleIdx="0" presStyleCnt="2"/>
+      <dgm:spPr/>
+    </dgm:pt>
+    <dgm:pt modelId="{F79911B1-9A55-4D99-9610-7F02C5BDA785}" type="pres">
+      <dgm:prSet presAssocID="{FD013B34-EAD8-4564-9412-9B41C6455304}" presName="node" presStyleLbl="node1" presStyleIdx="1" presStyleCnt="3">
+        <dgm:presLayoutVars>
+          <dgm:bulletEnabled val="1"/>
+        </dgm:presLayoutVars>
+      </dgm:prSet>
+      <dgm:spPr/>
+      <dgm:t>
+        <a:bodyPr/>
+        <a:lstStyle/>
+        <a:p>
+          <a:endParaRPr lang="en-US"/>
+        </a:p>
+      </dgm:t>
+    </dgm:pt>
+    <dgm:pt modelId="{0A355C2F-2373-4905-868C-C107D7464914}" type="pres">
+      <dgm:prSet presAssocID="{12671F33-9678-43A6-900B-C1489174E657}" presName="sibTrans" presStyleLbl="sibTrans2D1" presStyleIdx="1" presStyleCnt="2"/>
+      <dgm:spPr/>
+    </dgm:pt>
+    <dgm:pt modelId="{4D0C926A-592B-4D64-8021-5542543445B2}" type="pres">
+      <dgm:prSet presAssocID="{12671F33-9678-43A6-900B-C1489174E657}" presName="connectorText" presStyleLbl="sibTrans2D1" presStyleIdx="1" presStyleCnt="2"/>
+      <dgm:spPr/>
+    </dgm:pt>
+    <dgm:pt modelId="{A538BD20-9261-44F8-91B2-DB200CF39004}" type="pres">
+      <dgm:prSet presAssocID="{4DBBD212-2F92-4856-A3B1-808A28703F78}" presName="node" presStyleLbl="node1" presStyleIdx="2" presStyleCnt="3">
+        <dgm:presLayoutVars>
+          <dgm:bulletEnabled val="1"/>
+        </dgm:presLayoutVars>
+      </dgm:prSet>
+      <dgm:spPr/>
+    </dgm:pt>
+  </dgm:ptLst>
+  <dgm:cxnLst>
+    <dgm:cxn modelId="{B063C5F3-6092-46C7-9566-01258B92DE2E}" type="presOf" srcId="{4DBBD212-2F92-4856-A3B1-808A28703F78}" destId="{A538BD20-9261-44F8-91B2-DB200CF39004}" srcOrd="0" destOrd="0" presId="urn:microsoft.com/office/officeart/2005/8/layout/process1"/>
+    <dgm:cxn modelId="{0B3CE302-56AF-426B-B896-AFBBE5372537}" type="presOf" srcId="{BA867C10-8B70-4BD9-9B08-E940191BFF84}" destId="{5E503655-3828-4A4B-B0B7-B5BA8860C783}" srcOrd="0" destOrd="0" presId="urn:microsoft.com/office/officeart/2005/8/layout/process1"/>
+    <dgm:cxn modelId="{CB180E21-1677-4C9D-BECC-BF77289435B4}" srcId="{BA867C10-8B70-4BD9-9B08-E940191BFF84}" destId="{FD013B34-EAD8-4564-9412-9B41C6455304}" srcOrd="1" destOrd="0" parTransId="{1A0778CB-5D15-4CB1-8E6E-778B7CF15FB2}" sibTransId="{12671F33-9678-43A6-900B-C1489174E657}"/>
+    <dgm:cxn modelId="{59154657-CADC-4E47-9925-33C13BD0BB3D}" type="presOf" srcId="{12671F33-9678-43A6-900B-C1489174E657}" destId="{0A355C2F-2373-4905-868C-C107D7464914}" srcOrd="0" destOrd="0" presId="urn:microsoft.com/office/officeart/2005/8/layout/process1"/>
+    <dgm:cxn modelId="{DDB69C00-5A6F-467A-B08B-8C8934B635E3}" srcId="{BA867C10-8B70-4BD9-9B08-E940191BFF84}" destId="{7054BD12-7B30-455D-9E71-938A3D991EF3}" srcOrd="0" destOrd="0" parTransId="{B08D6F66-8421-4B02-A533-01237B34450A}" sibTransId="{975768BF-4643-4000-B91B-EB5FA50C9F90}"/>
+    <dgm:cxn modelId="{F82AF631-2420-4E0B-8A9F-5CDC6EE8E564}" srcId="{BA867C10-8B70-4BD9-9B08-E940191BFF84}" destId="{4DBBD212-2F92-4856-A3B1-808A28703F78}" srcOrd="2" destOrd="0" parTransId="{79BFE450-8CAD-46CD-A4BA-9936A9ED476F}" sibTransId="{7802407B-134E-45B6-83FF-49E4371DEE1F}"/>
+    <dgm:cxn modelId="{29CF38C3-B1EE-4FEF-B571-509671DA4107}" type="presOf" srcId="{12671F33-9678-43A6-900B-C1489174E657}" destId="{4D0C926A-592B-4D64-8021-5542543445B2}" srcOrd="1" destOrd="0" presId="urn:microsoft.com/office/officeart/2005/8/layout/process1"/>
+    <dgm:cxn modelId="{102DD30B-12A7-4B12-8F01-A0FB739EC5AB}" type="presOf" srcId="{7054BD12-7B30-455D-9E71-938A3D991EF3}" destId="{B76D5DE1-2C10-4C3B-8B73-4804B64601EB}" srcOrd="0" destOrd="0" presId="urn:microsoft.com/office/officeart/2005/8/layout/process1"/>
+    <dgm:cxn modelId="{2564894F-1F56-4F22-99E4-83577581A42C}" type="presOf" srcId="{975768BF-4643-4000-B91B-EB5FA50C9F90}" destId="{97FC9502-5C3F-46A5-ABC4-ED27DB33615E}" srcOrd="1" destOrd="0" presId="urn:microsoft.com/office/officeart/2005/8/layout/process1"/>
+    <dgm:cxn modelId="{5E760FE6-00FE-493B-9392-E9BB6585124B}" type="presOf" srcId="{FD013B34-EAD8-4564-9412-9B41C6455304}" destId="{F79911B1-9A55-4D99-9610-7F02C5BDA785}" srcOrd="0" destOrd="0" presId="urn:microsoft.com/office/officeart/2005/8/layout/process1"/>
+    <dgm:cxn modelId="{32007A2B-D38E-42EB-B8BA-B2CBE003555E}" type="presOf" srcId="{975768BF-4643-4000-B91B-EB5FA50C9F90}" destId="{A379DF86-A80C-400F-95D1-CAAB94A38CDA}" srcOrd="0" destOrd="0" presId="urn:microsoft.com/office/officeart/2005/8/layout/process1"/>
+    <dgm:cxn modelId="{8FE91264-37C6-43CB-9909-6403C3B9DA0B}" type="presParOf" srcId="{5E503655-3828-4A4B-B0B7-B5BA8860C783}" destId="{B76D5DE1-2C10-4C3B-8B73-4804B64601EB}" srcOrd="0" destOrd="0" presId="urn:microsoft.com/office/officeart/2005/8/layout/process1"/>
+    <dgm:cxn modelId="{F840EBEA-8538-463A-B8CD-2FBA05355DEF}" type="presParOf" srcId="{5E503655-3828-4A4B-B0B7-B5BA8860C783}" destId="{A379DF86-A80C-400F-95D1-CAAB94A38CDA}" srcOrd="1" destOrd="0" presId="urn:microsoft.com/office/officeart/2005/8/layout/process1"/>
+    <dgm:cxn modelId="{84DF84F0-DE26-496A-AC8E-0D07485C3538}" type="presParOf" srcId="{A379DF86-A80C-400F-95D1-CAAB94A38CDA}" destId="{97FC9502-5C3F-46A5-ABC4-ED27DB33615E}" srcOrd="0" destOrd="0" presId="urn:microsoft.com/office/officeart/2005/8/layout/process1"/>
+    <dgm:cxn modelId="{5F3E44E0-0F10-4A51-88A0-701A24910FB4}" type="presParOf" srcId="{5E503655-3828-4A4B-B0B7-B5BA8860C783}" destId="{F79911B1-9A55-4D99-9610-7F02C5BDA785}" srcOrd="2" destOrd="0" presId="urn:microsoft.com/office/officeart/2005/8/layout/process1"/>
+    <dgm:cxn modelId="{0D5220BB-4075-4111-A4AE-DA82E4B786E9}" type="presParOf" srcId="{5E503655-3828-4A4B-B0B7-B5BA8860C783}" destId="{0A355C2F-2373-4905-868C-C107D7464914}" srcOrd="3" destOrd="0" presId="urn:microsoft.com/office/officeart/2005/8/layout/process1"/>
+    <dgm:cxn modelId="{D4DFCE07-4DAD-47EF-A61F-A16AEEBE83CC}" type="presParOf" srcId="{0A355C2F-2373-4905-868C-C107D7464914}" destId="{4D0C926A-592B-4D64-8021-5542543445B2}" srcOrd="0" destOrd="0" presId="urn:microsoft.com/office/officeart/2005/8/layout/process1"/>
+    <dgm:cxn modelId="{1BE5BE86-27FC-4D7D-B4C4-2C4DF5E43C0B}" type="presParOf" srcId="{5E503655-3828-4A4B-B0B7-B5BA8860C783}" destId="{A538BD20-9261-44F8-91B2-DB200CF39004}" srcOrd="4" destOrd="0" presId="urn:microsoft.com/office/officeart/2005/8/layout/process1"/>
+  </dgm:cxnLst>
+  <dgm:bg/>
+  <dgm:whole/>
+  <dgm:extLst>
+    <a:ext uri="http://schemas.microsoft.com/office/drawing/2008/diagram">
+      <dsp:dataModelExt xmlns:dsp="http://schemas.microsoft.com/office/drawing/2008/diagram" relId="rId15" minVer="http://schemas.openxmlformats.org/drawingml/2006/diagram"/>
     </a:ext>
   </dgm:extLst>
 </dgm:dataModel>
@@ -3586,6 +4912,192 @@
         <a:gradFill rotWithShape="1">
           <a:gsLst>
             <a:gs pos="0">
+              <a:schemeClr val="accent6">
+                <a:lumMod val="110000"/>
+                <a:satMod val="105000"/>
+                <a:tint val="67000"/>
+              </a:schemeClr>
+            </a:gs>
+            <a:gs pos="50000">
+              <a:schemeClr val="accent6">
+                <a:lumMod val="105000"/>
+                <a:satMod val="103000"/>
+                <a:tint val="73000"/>
+              </a:schemeClr>
+            </a:gs>
+            <a:gs pos="100000">
+              <a:schemeClr val="accent6">
+                <a:lumMod val="105000"/>
+                <a:satMod val="109000"/>
+                <a:tint val="81000"/>
+              </a:schemeClr>
+            </a:gs>
+          </a:gsLst>
+          <a:lin ang="5400000" scaled="0"/>
+        </a:gradFill>
+        <a:ln w="6350" cap="flat" cmpd="sng" algn="ctr">
+          <a:solidFill>
+            <a:schemeClr val="accent6"/>
+          </a:solidFill>
+          <a:prstDash val="solid"/>
+          <a:miter lim="800000"/>
+        </a:ln>
+        <a:effectLst/>
+      </dsp:spPr>
+      <dsp:style>
+        <a:lnRef idx="1">
+          <a:schemeClr val="accent6"/>
+        </a:lnRef>
+        <a:fillRef idx="2">
+          <a:schemeClr val="accent6"/>
+        </a:fillRef>
+        <a:effectRef idx="1">
+          <a:schemeClr val="accent6"/>
+        </a:effectRef>
+        <a:fontRef idx="minor">
+          <a:schemeClr val="dk1"/>
+        </a:fontRef>
+      </dsp:style>
+      <dsp:txBody>
+        <a:bodyPr spcFirstLastPara="0" vert="horz" wrap="square" lIns="78232" tIns="13970" rIns="78232" bIns="13970" numCol="1" spcCol="1270" anchor="ctr" anchorCtr="0">
+          <a:noAutofit/>
+        </a:bodyPr>
+        <a:lstStyle/>
+        <a:p>
+          <a:pPr lvl="0" algn="ctr" defTabSz="488950">
+            <a:lnSpc>
+              <a:spcPct val="90000"/>
+            </a:lnSpc>
+            <a:spcBef>
+              <a:spcPct val="0"/>
+            </a:spcBef>
+            <a:spcAft>
+              <a:spcPct val="35000"/>
+            </a:spcAft>
+          </a:pPr>
+          <a:r>
+            <a:rPr lang="en-US" sz="1100" kern="1200">
+              <a:latin typeface="Segoe UI" panose="020B0502040204020203" pitchFamily="34" charset="0"/>
+              <a:cs typeface="Segoe UI" panose="020B0502040204020203" pitchFamily="34" charset="0"/>
+            </a:rPr>
+            <a:t>Agents</a:t>
+          </a:r>
+        </a:p>
+      </dsp:txBody>
+      <dsp:txXfrm>
+        <a:off x="0" y="436910"/>
+        <a:ext cx="1476929" cy="371690"/>
+      </dsp:txXfrm>
+    </dsp:sp>
+    <dsp:sp modelId="{176BB967-85CF-4B86-9C46-CA14810665F5}">
+      <dsp:nvSpPr>
+        <dsp:cNvPr id="0" name=""/>
+        <dsp:cNvSpPr/>
+      </dsp:nvSpPr>
+      <dsp:spPr>
+        <a:xfrm>
+          <a:off x="1476929" y="436910"/>
+          <a:ext cx="1476929" cy="371690"/>
+        </a:xfrm>
+        <a:prstGeom prst="rect">
+          <a:avLst/>
+        </a:prstGeom>
+        <a:gradFill rotWithShape="1">
+          <a:gsLst>
+            <a:gs pos="0">
+              <a:schemeClr val="accent6">
+                <a:lumMod val="110000"/>
+                <a:satMod val="105000"/>
+                <a:tint val="67000"/>
+              </a:schemeClr>
+            </a:gs>
+            <a:gs pos="50000">
+              <a:schemeClr val="accent6">
+                <a:lumMod val="105000"/>
+                <a:satMod val="103000"/>
+                <a:tint val="73000"/>
+              </a:schemeClr>
+            </a:gs>
+            <a:gs pos="100000">
+              <a:schemeClr val="accent6">
+                <a:lumMod val="105000"/>
+                <a:satMod val="109000"/>
+                <a:tint val="81000"/>
+              </a:schemeClr>
+            </a:gs>
+          </a:gsLst>
+          <a:lin ang="5400000" scaled="0"/>
+        </a:gradFill>
+        <a:ln w="6350" cap="flat" cmpd="sng" algn="ctr">
+          <a:solidFill>
+            <a:schemeClr val="accent6"/>
+          </a:solidFill>
+          <a:prstDash val="solid"/>
+          <a:miter lim="800000"/>
+        </a:ln>
+        <a:effectLst/>
+      </dsp:spPr>
+      <dsp:style>
+        <a:lnRef idx="1">
+          <a:schemeClr val="accent6"/>
+        </a:lnRef>
+        <a:fillRef idx="2">
+          <a:schemeClr val="accent6"/>
+        </a:fillRef>
+        <a:effectRef idx="1">
+          <a:schemeClr val="accent6"/>
+        </a:effectRef>
+        <a:fontRef idx="minor">
+          <a:schemeClr val="dk1"/>
+        </a:fontRef>
+      </dsp:style>
+      <dsp:txBody>
+        <a:bodyPr spcFirstLastPara="0" vert="horz" wrap="square" lIns="78232" tIns="13970" rIns="78232" bIns="13970" numCol="1" spcCol="1270" anchor="ctr" anchorCtr="0">
+          <a:noAutofit/>
+        </a:bodyPr>
+        <a:lstStyle/>
+        <a:p>
+          <a:pPr lvl="0" algn="ctr" defTabSz="488950">
+            <a:lnSpc>
+              <a:spcPct val="90000"/>
+            </a:lnSpc>
+            <a:spcBef>
+              <a:spcPct val="0"/>
+            </a:spcBef>
+            <a:spcAft>
+              <a:spcPct val="35000"/>
+            </a:spcAft>
+          </a:pPr>
+          <a:r>
+            <a:rPr lang="en-US" sz="1100" kern="1200">
+              <a:latin typeface="Segoe UI" panose="020B0502040204020203" pitchFamily="34" charset="0"/>
+              <a:cs typeface="Segoe UI" panose="020B0502040204020203" pitchFamily="34" charset="0"/>
+            </a:rPr>
+            <a:t>Polity/Faction Leaders</a:t>
+          </a:r>
+        </a:p>
+      </dsp:txBody>
+      <dsp:txXfrm>
+        <a:off x="1476929" y="436910"/>
+        <a:ext cx="1476929" cy="371690"/>
+      </dsp:txXfrm>
+    </dsp:sp>
+    <dsp:sp modelId="{5E07C81E-B689-4E03-82E3-A5C4E5EC27AD}">
+      <dsp:nvSpPr>
+        <dsp:cNvPr id="0" name=""/>
+        <dsp:cNvSpPr/>
+      </dsp:nvSpPr>
+      <dsp:spPr>
+        <a:xfrm>
+          <a:off x="2953859" y="436910"/>
+          <a:ext cx="1476929" cy="371690"/>
+        </a:xfrm>
+        <a:prstGeom prst="rect">
+          <a:avLst/>
+        </a:prstGeom>
+        <a:gradFill rotWithShape="1">
+          <a:gsLst>
+            <a:gs pos="0">
               <a:schemeClr val="accent4">
                 <a:lumMod val="110000"/>
                 <a:satMod val="105000"/>
@@ -3627,192 +5139,6 @@
         </a:fillRef>
         <a:effectRef idx="1">
           <a:schemeClr val="accent4"/>
-        </a:effectRef>
-        <a:fontRef idx="minor">
-          <a:schemeClr val="dk1"/>
-        </a:fontRef>
-      </dsp:style>
-      <dsp:txBody>
-        <a:bodyPr spcFirstLastPara="0" vert="horz" wrap="square" lIns="78232" tIns="13970" rIns="78232" bIns="13970" numCol="1" spcCol="1270" anchor="ctr" anchorCtr="0">
-          <a:noAutofit/>
-        </a:bodyPr>
-        <a:lstStyle/>
-        <a:p>
-          <a:pPr lvl="0" algn="ctr" defTabSz="488950">
-            <a:lnSpc>
-              <a:spcPct val="90000"/>
-            </a:lnSpc>
-            <a:spcBef>
-              <a:spcPct val="0"/>
-            </a:spcBef>
-            <a:spcAft>
-              <a:spcPct val="35000"/>
-            </a:spcAft>
-          </a:pPr>
-          <a:r>
-            <a:rPr lang="en-US" sz="1100" kern="1200">
-              <a:latin typeface="Segoe UI" panose="020B0502040204020203" pitchFamily="34" charset="0"/>
-              <a:cs typeface="Segoe UI" panose="020B0502040204020203" pitchFamily="34" charset="0"/>
-            </a:rPr>
-            <a:t>Agents</a:t>
-          </a:r>
-        </a:p>
-      </dsp:txBody>
-      <dsp:txXfrm>
-        <a:off x="0" y="436910"/>
-        <a:ext cx="1476929" cy="371690"/>
-      </dsp:txXfrm>
-    </dsp:sp>
-    <dsp:sp modelId="{176BB967-85CF-4B86-9C46-CA14810665F5}">
-      <dsp:nvSpPr>
-        <dsp:cNvPr id="0" name=""/>
-        <dsp:cNvSpPr/>
-      </dsp:nvSpPr>
-      <dsp:spPr>
-        <a:xfrm>
-          <a:off x="1476929" y="436910"/>
-          <a:ext cx="1476929" cy="371690"/>
-        </a:xfrm>
-        <a:prstGeom prst="rect">
-          <a:avLst/>
-        </a:prstGeom>
-        <a:gradFill rotWithShape="1">
-          <a:gsLst>
-            <a:gs pos="0">
-              <a:schemeClr val="accent2">
-                <a:lumMod val="110000"/>
-                <a:satMod val="105000"/>
-                <a:tint val="67000"/>
-              </a:schemeClr>
-            </a:gs>
-            <a:gs pos="50000">
-              <a:schemeClr val="accent2">
-                <a:lumMod val="105000"/>
-                <a:satMod val="103000"/>
-                <a:tint val="73000"/>
-              </a:schemeClr>
-            </a:gs>
-            <a:gs pos="100000">
-              <a:schemeClr val="accent2">
-                <a:lumMod val="105000"/>
-                <a:satMod val="109000"/>
-                <a:tint val="81000"/>
-              </a:schemeClr>
-            </a:gs>
-          </a:gsLst>
-          <a:lin ang="5400000" scaled="0"/>
-        </a:gradFill>
-        <a:ln w="6350" cap="flat" cmpd="sng" algn="ctr">
-          <a:solidFill>
-            <a:schemeClr val="accent2"/>
-          </a:solidFill>
-          <a:prstDash val="solid"/>
-          <a:miter lim="800000"/>
-        </a:ln>
-        <a:effectLst/>
-      </dsp:spPr>
-      <dsp:style>
-        <a:lnRef idx="1">
-          <a:schemeClr val="accent2"/>
-        </a:lnRef>
-        <a:fillRef idx="2">
-          <a:schemeClr val="accent2"/>
-        </a:fillRef>
-        <a:effectRef idx="1">
-          <a:schemeClr val="accent2"/>
-        </a:effectRef>
-        <a:fontRef idx="minor">
-          <a:schemeClr val="dk1"/>
-        </a:fontRef>
-      </dsp:style>
-      <dsp:txBody>
-        <a:bodyPr spcFirstLastPara="0" vert="horz" wrap="square" lIns="78232" tIns="13970" rIns="78232" bIns="13970" numCol="1" spcCol="1270" anchor="ctr" anchorCtr="0">
-          <a:noAutofit/>
-        </a:bodyPr>
-        <a:lstStyle/>
-        <a:p>
-          <a:pPr lvl="0" algn="ctr" defTabSz="488950">
-            <a:lnSpc>
-              <a:spcPct val="90000"/>
-            </a:lnSpc>
-            <a:spcBef>
-              <a:spcPct val="0"/>
-            </a:spcBef>
-            <a:spcAft>
-              <a:spcPct val="35000"/>
-            </a:spcAft>
-          </a:pPr>
-          <a:r>
-            <a:rPr lang="en-US" sz="1100" kern="1200">
-              <a:latin typeface="Segoe UI" panose="020B0502040204020203" pitchFamily="34" charset="0"/>
-              <a:cs typeface="Segoe UI" panose="020B0502040204020203" pitchFamily="34" charset="0"/>
-            </a:rPr>
-            <a:t>Polity/Faction Leaders</a:t>
-          </a:r>
-        </a:p>
-      </dsp:txBody>
-      <dsp:txXfrm>
-        <a:off x="1476929" y="436910"/>
-        <a:ext cx="1476929" cy="371690"/>
-      </dsp:txXfrm>
-    </dsp:sp>
-    <dsp:sp modelId="{5E07C81E-B689-4E03-82E3-A5C4E5EC27AD}">
-      <dsp:nvSpPr>
-        <dsp:cNvPr id="0" name=""/>
-        <dsp:cNvSpPr/>
-      </dsp:nvSpPr>
-      <dsp:spPr>
-        <a:xfrm>
-          <a:off x="2953859" y="436910"/>
-          <a:ext cx="1476929" cy="371690"/>
-        </a:xfrm>
-        <a:prstGeom prst="rect">
-          <a:avLst/>
-        </a:prstGeom>
-        <a:gradFill rotWithShape="1">
-          <a:gsLst>
-            <a:gs pos="0">
-              <a:schemeClr val="accent2">
-                <a:lumMod val="110000"/>
-                <a:satMod val="105000"/>
-                <a:tint val="67000"/>
-              </a:schemeClr>
-            </a:gs>
-            <a:gs pos="50000">
-              <a:schemeClr val="accent2">
-                <a:lumMod val="105000"/>
-                <a:satMod val="103000"/>
-                <a:tint val="73000"/>
-              </a:schemeClr>
-            </a:gs>
-            <a:gs pos="100000">
-              <a:schemeClr val="accent2">
-                <a:lumMod val="105000"/>
-                <a:satMod val="109000"/>
-                <a:tint val="81000"/>
-              </a:schemeClr>
-            </a:gs>
-          </a:gsLst>
-          <a:lin ang="5400000" scaled="0"/>
-        </a:gradFill>
-        <a:ln w="6350" cap="flat" cmpd="sng" algn="ctr">
-          <a:solidFill>
-            <a:schemeClr val="accent2"/>
-          </a:solidFill>
-          <a:prstDash val="solid"/>
-          <a:miter lim="800000"/>
-        </a:ln>
-        <a:effectLst/>
-      </dsp:spPr>
-      <dsp:style>
-        <a:lnRef idx="1">
-          <a:schemeClr val="accent2"/>
-        </a:lnRef>
-        <a:fillRef idx="2">
-          <a:schemeClr val="accent2"/>
-        </a:fillRef>
-        <a:effectRef idx="1">
-          <a:schemeClr val="accent2"/>
         </a:effectRef>
         <a:fontRef idx="minor">
           <a:schemeClr val="dk1"/>
@@ -3973,6 +5299,445 @@
       <dsp:txXfrm>
         <a:off x="4430788" y="436910"/>
         <a:ext cx="1476929" cy="371690"/>
+      </dsp:txXfrm>
+    </dsp:sp>
+  </dsp:spTree>
+</dsp:drawing>
+</file>
+
+<file path=word/diagrams/drawing2.xml><?xml version="1.0" encoding="utf-8"?>
+<dsp:drawing xmlns:dgm="http://schemas.openxmlformats.org/drawingml/2006/diagram" xmlns:dsp="http://schemas.microsoft.com/office/drawing/2008/diagram" xmlns:a="http://schemas.openxmlformats.org/drawingml/2006/main">
+  <dsp:spTree>
+    <dsp:nvGrpSpPr>
+      <dsp:cNvPr id="0" name=""/>
+      <dsp:cNvGrpSpPr/>
+    </dsp:nvGrpSpPr>
+    <dsp:grpSpPr/>
+    <dsp:sp modelId="{B76D5DE1-2C10-4C3B-8B73-4804B64601EB}">
+      <dsp:nvSpPr>
+        <dsp:cNvPr id="0" name=""/>
+        <dsp:cNvSpPr/>
+      </dsp:nvSpPr>
+      <dsp:spPr>
+        <a:xfrm>
+          <a:off x="0" y="0"/>
+          <a:ext cx="1109015" cy="314324"/>
+        </a:xfrm>
+        <a:prstGeom prst="roundRect">
+          <a:avLst>
+            <a:gd name="adj" fmla="val 10000"/>
+          </a:avLst>
+        </a:prstGeom>
+        <a:gradFill rotWithShape="1">
+          <a:gsLst>
+            <a:gs pos="0">
+              <a:schemeClr val="accent2">
+                <a:lumMod val="110000"/>
+                <a:satMod val="105000"/>
+                <a:tint val="67000"/>
+              </a:schemeClr>
+            </a:gs>
+            <a:gs pos="50000">
+              <a:schemeClr val="accent2">
+                <a:lumMod val="105000"/>
+                <a:satMod val="103000"/>
+                <a:tint val="73000"/>
+              </a:schemeClr>
+            </a:gs>
+            <a:gs pos="100000">
+              <a:schemeClr val="accent2">
+                <a:lumMod val="105000"/>
+                <a:satMod val="109000"/>
+                <a:tint val="81000"/>
+              </a:schemeClr>
+            </a:gs>
+          </a:gsLst>
+          <a:lin ang="5400000" scaled="0"/>
+        </a:gradFill>
+        <a:ln w="6350" cap="flat" cmpd="sng" algn="ctr">
+          <a:solidFill>
+            <a:schemeClr val="accent2"/>
+          </a:solidFill>
+          <a:prstDash val="solid"/>
+          <a:miter lim="800000"/>
+        </a:ln>
+        <a:effectLst/>
+      </dsp:spPr>
+      <dsp:style>
+        <a:lnRef idx="1">
+          <a:schemeClr val="accent2"/>
+        </a:lnRef>
+        <a:fillRef idx="2">
+          <a:schemeClr val="accent2"/>
+        </a:fillRef>
+        <a:effectRef idx="1">
+          <a:schemeClr val="accent2"/>
+        </a:effectRef>
+        <a:fontRef idx="minor">
+          <a:schemeClr val="dk1"/>
+        </a:fontRef>
+      </dsp:style>
+      <dsp:txBody>
+        <a:bodyPr spcFirstLastPara="0" vert="horz" wrap="square" lIns="41910" tIns="41910" rIns="41910" bIns="41910" numCol="1" spcCol="1270" anchor="ctr" anchorCtr="0">
+          <a:noAutofit/>
+        </a:bodyPr>
+        <a:lstStyle/>
+        <a:p>
+          <a:pPr lvl="0" algn="ctr" defTabSz="488950">
+            <a:lnSpc>
+              <a:spcPct val="90000"/>
+            </a:lnSpc>
+            <a:spcBef>
+              <a:spcPct val="0"/>
+            </a:spcBef>
+            <a:spcAft>
+              <a:spcPct val="35000"/>
+            </a:spcAft>
+          </a:pPr>
+          <a:r>
+            <a:rPr lang="en-US" sz="1100" kern="1200">
+              <a:latin typeface="Segoe UI" panose="020B0502040204020203" pitchFamily="34" charset="0"/>
+              <a:cs typeface="Segoe UI" panose="020B0502040204020203" pitchFamily="34" charset="0"/>
+            </a:rPr>
+            <a:t>Not Started</a:t>
+          </a:r>
+        </a:p>
+      </dsp:txBody>
+      <dsp:txXfrm>
+        <a:off x="9206" y="9206"/>
+        <a:ext cx="1090603" cy="295912"/>
+      </dsp:txXfrm>
+    </dsp:sp>
+    <dsp:sp modelId="{A379DF86-A80C-400F-95D1-CAAB94A38CDA}">
+      <dsp:nvSpPr>
+        <dsp:cNvPr id="0" name=""/>
+        <dsp:cNvSpPr/>
+      </dsp:nvSpPr>
+      <dsp:spPr>
+        <a:xfrm>
+          <a:off x="1220844" y="19644"/>
+          <a:ext cx="237077" cy="275035"/>
+        </a:xfrm>
+        <a:prstGeom prst="rightArrow">
+          <a:avLst>
+            <a:gd name="adj1" fmla="val 60000"/>
+            <a:gd name="adj2" fmla="val 50000"/>
+          </a:avLst>
+        </a:prstGeom>
+        <a:solidFill>
+          <a:schemeClr val="accent1">
+            <a:tint val="60000"/>
+            <a:hueOff val="0"/>
+            <a:satOff val="0"/>
+            <a:lumOff val="0"/>
+            <a:alphaOff val="0"/>
+          </a:schemeClr>
+        </a:solidFill>
+        <a:ln>
+          <a:noFill/>
+        </a:ln>
+        <a:effectLst/>
+      </dsp:spPr>
+      <dsp:style>
+        <a:lnRef idx="0">
+          <a:scrgbClr r="0" g="0" b="0"/>
+        </a:lnRef>
+        <a:fillRef idx="1">
+          <a:scrgbClr r="0" g="0" b="0"/>
+        </a:fillRef>
+        <a:effectRef idx="0">
+          <a:scrgbClr r="0" g="0" b="0"/>
+        </a:effectRef>
+        <a:fontRef idx="minor">
+          <a:schemeClr val="lt1"/>
+        </a:fontRef>
+      </dsp:style>
+      <dsp:txBody>
+        <a:bodyPr spcFirstLastPara="0" vert="horz" wrap="square" lIns="0" tIns="0" rIns="0" bIns="0" numCol="1" spcCol="1270" anchor="ctr" anchorCtr="0">
+          <a:noAutofit/>
+        </a:bodyPr>
+        <a:lstStyle/>
+        <a:p>
+          <a:pPr lvl="0" algn="ctr" defTabSz="444500">
+            <a:lnSpc>
+              <a:spcPct val="90000"/>
+            </a:lnSpc>
+            <a:spcBef>
+              <a:spcPct val="0"/>
+            </a:spcBef>
+            <a:spcAft>
+              <a:spcPct val="35000"/>
+            </a:spcAft>
+          </a:pPr>
+          <a:endParaRPr lang="en-US" sz="1000" kern="1200"/>
+        </a:p>
+      </dsp:txBody>
+      <dsp:txXfrm>
+        <a:off x="1220844" y="74651"/>
+        <a:ext cx="165954" cy="165021"/>
+      </dsp:txXfrm>
+    </dsp:sp>
+    <dsp:sp modelId="{F79911B1-9A55-4D99-9610-7F02C5BDA785}">
+      <dsp:nvSpPr>
+        <dsp:cNvPr id="0" name=""/>
+        <dsp:cNvSpPr/>
+      </dsp:nvSpPr>
+      <dsp:spPr>
+        <a:xfrm>
+          <a:off x="1556331" y="0"/>
+          <a:ext cx="1109015" cy="314324"/>
+        </a:xfrm>
+        <a:prstGeom prst="roundRect">
+          <a:avLst>
+            <a:gd name="adj" fmla="val 10000"/>
+          </a:avLst>
+        </a:prstGeom>
+        <a:gradFill rotWithShape="1">
+          <a:gsLst>
+            <a:gs pos="0">
+              <a:schemeClr val="accent4">
+                <a:lumMod val="110000"/>
+                <a:satMod val="105000"/>
+                <a:tint val="67000"/>
+              </a:schemeClr>
+            </a:gs>
+            <a:gs pos="50000">
+              <a:schemeClr val="accent4">
+                <a:lumMod val="105000"/>
+                <a:satMod val="103000"/>
+                <a:tint val="73000"/>
+              </a:schemeClr>
+            </a:gs>
+            <a:gs pos="100000">
+              <a:schemeClr val="accent4">
+                <a:lumMod val="105000"/>
+                <a:satMod val="109000"/>
+                <a:tint val="81000"/>
+              </a:schemeClr>
+            </a:gs>
+          </a:gsLst>
+          <a:lin ang="5400000" scaled="0"/>
+        </a:gradFill>
+        <a:ln w="6350" cap="flat" cmpd="sng" algn="ctr">
+          <a:solidFill>
+            <a:schemeClr val="accent4"/>
+          </a:solidFill>
+          <a:prstDash val="solid"/>
+          <a:miter lim="800000"/>
+        </a:ln>
+        <a:effectLst/>
+      </dsp:spPr>
+      <dsp:style>
+        <a:lnRef idx="1">
+          <a:schemeClr val="accent4"/>
+        </a:lnRef>
+        <a:fillRef idx="2">
+          <a:schemeClr val="accent4"/>
+        </a:fillRef>
+        <a:effectRef idx="1">
+          <a:schemeClr val="accent4"/>
+        </a:effectRef>
+        <a:fontRef idx="minor">
+          <a:schemeClr val="dk1"/>
+        </a:fontRef>
+      </dsp:style>
+      <dsp:txBody>
+        <a:bodyPr spcFirstLastPara="0" vert="horz" wrap="square" lIns="45720" tIns="45720" rIns="45720" bIns="45720" numCol="1" spcCol="1270" anchor="ctr" anchorCtr="0">
+          <a:noAutofit/>
+        </a:bodyPr>
+        <a:lstStyle/>
+        <a:p>
+          <a:pPr lvl="0" algn="ctr" defTabSz="533400">
+            <a:lnSpc>
+              <a:spcPct val="90000"/>
+            </a:lnSpc>
+            <a:spcBef>
+              <a:spcPct val="0"/>
+            </a:spcBef>
+            <a:spcAft>
+              <a:spcPct val="35000"/>
+            </a:spcAft>
+          </a:pPr>
+          <a:r>
+            <a:rPr lang="en-US" sz="1200" kern="1200"/>
+            <a:t>In </a:t>
+          </a:r>
+          <a:r>
+            <a:rPr lang="en-US" sz="1200" kern="1200">
+              <a:latin typeface="Segoe UI" panose="020B0502040204020203" pitchFamily="34" charset="0"/>
+              <a:cs typeface="Segoe UI" panose="020B0502040204020203" pitchFamily="34" charset="0"/>
+            </a:rPr>
+            <a:t>Progress</a:t>
+          </a:r>
+        </a:p>
+      </dsp:txBody>
+      <dsp:txXfrm>
+        <a:off x="1565537" y="9206"/>
+        <a:ext cx="1090603" cy="295912"/>
+      </dsp:txXfrm>
+    </dsp:sp>
+    <dsp:sp modelId="{0A355C2F-2373-4905-868C-C107D7464914}">
+      <dsp:nvSpPr>
+        <dsp:cNvPr id="0" name=""/>
+        <dsp:cNvSpPr/>
+      </dsp:nvSpPr>
+      <dsp:spPr>
+        <a:xfrm>
+          <a:off x="2776248" y="19644"/>
+          <a:ext cx="235111" cy="275035"/>
+        </a:xfrm>
+        <a:prstGeom prst="rightArrow">
+          <a:avLst>
+            <a:gd name="adj1" fmla="val 60000"/>
+            <a:gd name="adj2" fmla="val 50000"/>
+          </a:avLst>
+        </a:prstGeom>
+        <a:solidFill>
+          <a:schemeClr val="accent1">
+            <a:tint val="60000"/>
+            <a:hueOff val="0"/>
+            <a:satOff val="0"/>
+            <a:lumOff val="0"/>
+            <a:alphaOff val="0"/>
+          </a:schemeClr>
+        </a:solidFill>
+        <a:ln>
+          <a:noFill/>
+        </a:ln>
+        <a:effectLst/>
+      </dsp:spPr>
+      <dsp:style>
+        <a:lnRef idx="0">
+          <a:scrgbClr r="0" g="0" b="0"/>
+        </a:lnRef>
+        <a:fillRef idx="1">
+          <a:scrgbClr r="0" g="0" b="0"/>
+        </a:fillRef>
+        <a:effectRef idx="0">
+          <a:scrgbClr r="0" g="0" b="0"/>
+        </a:effectRef>
+        <a:fontRef idx="minor">
+          <a:schemeClr val="lt1"/>
+        </a:fontRef>
+      </dsp:style>
+      <dsp:txBody>
+        <a:bodyPr spcFirstLastPara="0" vert="horz" wrap="square" lIns="0" tIns="0" rIns="0" bIns="0" numCol="1" spcCol="1270" anchor="ctr" anchorCtr="0">
+          <a:noAutofit/>
+        </a:bodyPr>
+        <a:lstStyle/>
+        <a:p>
+          <a:pPr lvl="0" algn="ctr" defTabSz="444500">
+            <a:lnSpc>
+              <a:spcPct val="90000"/>
+            </a:lnSpc>
+            <a:spcBef>
+              <a:spcPct val="0"/>
+            </a:spcBef>
+            <a:spcAft>
+              <a:spcPct val="35000"/>
+            </a:spcAft>
+          </a:pPr>
+          <a:endParaRPr lang="en-US" sz="1000" kern="1200"/>
+        </a:p>
+      </dsp:txBody>
+      <dsp:txXfrm>
+        <a:off x="2776248" y="74651"/>
+        <a:ext cx="164578" cy="165021"/>
+      </dsp:txXfrm>
+    </dsp:sp>
+    <dsp:sp modelId="{A538BD20-9261-44F8-91B2-DB200CF39004}">
+      <dsp:nvSpPr>
+        <dsp:cNvPr id="0" name=""/>
+        <dsp:cNvSpPr/>
+      </dsp:nvSpPr>
+      <dsp:spPr>
+        <a:xfrm>
+          <a:off x="3108952" y="0"/>
+          <a:ext cx="1109015" cy="314324"/>
+        </a:xfrm>
+        <a:prstGeom prst="roundRect">
+          <a:avLst>
+            <a:gd name="adj" fmla="val 10000"/>
+          </a:avLst>
+        </a:prstGeom>
+        <a:gradFill rotWithShape="1">
+          <a:gsLst>
+            <a:gs pos="0">
+              <a:schemeClr val="accent6">
+                <a:lumMod val="110000"/>
+                <a:satMod val="105000"/>
+                <a:tint val="67000"/>
+              </a:schemeClr>
+            </a:gs>
+            <a:gs pos="50000">
+              <a:schemeClr val="accent6">
+                <a:lumMod val="105000"/>
+                <a:satMod val="103000"/>
+                <a:tint val="73000"/>
+              </a:schemeClr>
+            </a:gs>
+            <a:gs pos="100000">
+              <a:schemeClr val="accent6">
+                <a:lumMod val="105000"/>
+                <a:satMod val="109000"/>
+                <a:tint val="81000"/>
+              </a:schemeClr>
+            </a:gs>
+          </a:gsLst>
+          <a:lin ang="5400000" scaled="0"/>
+        </a:gradFill>
+        <a:ln w="6350" cap="flat" cmpd="sng" algn="ctr">
+          <a:solidFill>
+            <a:schemeClr val="accent6"/>
+          </a:solidFill>
+          <a:prstDash val="solid"/>
+          <a:miter lim="800000"/>
+        </a:ln>
+        <a:effectLst/>
+      </dsp:spPr>
+      <dsp:style>
+        <a:lnRef idx="1">
+          <a:schemeClr val="accent6"/>
+        </a:lnRef>
+        <a:fillRef idx="2">
+          <a:schemeClr val="accent6"/>
+        </a:fillRef>
+        <a:effectRef idx="1">
+          <a:schemeClr val="accent6"/>
+        </a:effectRef>
+        <a:fontRef idx="minor">
+          <a:schemeClr val="dk1"/>
+        </a:fontRef>
+      </dsp:style>
+      <dsp:txBody>
+        <a:bodyPr spcFirstLastPara="0" vert="horz" wrap="square" lIns="41910" tIns="41910" rIns="41910" bIns="41910" numCol="1" spcCol="1270" anchor="ctr" anchorCtr="0">
+          <a:noAutofit/>
+        </a:bodyPr>
+        <a:lstStyle/>
+        <a:p>
+          <a:pPr lvl="0" algn="ctr" defTabSz="488950">
+            <a:lnSpc>
+              <a:spcPct val="90000"/>
+            </a:lnSpc>
+            <a:spcBef>
+              <a:spcPct val="0"/>
+            </a:spcBef>
+            <a:spcAft>
+              <a:spcPct val="35000"/>
+            </a:spcAft>
+          </a:pPr>
+          <a:r>
+            <a:rPr lang="en-US" sz="1100" kern="1200">
+              <a:latin typeface="Segoe UI" panose="020B0502040204020203" pitchFamily="34" charset="0"/>
+              <a:cs typeface="Segoe UI" panose="020B0502040204020203" pitchFamily="34" charset="0"/>
+            </a:rPr>
+            <a:t>Completed</a:t>
+          </a:r>
+        </a:p>
+      </dsp:txBody>
+      <dsp:txXfrm>
+        <a:off x="3118158" y="9206"/>
+        <a:ext cx="1090603" cy="295912"/>
       </dsp:txXfrm>
     </dsp:sp>
   </dsp:spTree>
@@ -4332,7 +6097,1187 @@
 </dgm:layoutDef>
 </file>
 
+<file path=word/diagrams/layout2.xml><?xml version="1.0" encoding="utf-8"?>
+<dgm:layoutDef xmlns:dgm="http://schemas.openxmlformats.org/drawingml/2006/diagram" xmlns:a="http://schemas.openxmlformats.org/drawingml/2006/main" uniqueId="urn:microsoft.com/office/officeart/2005/8/layout/process1">
+  <dgm:title val=""/>
+  <dgm:desc val=""/>
+  <dgm:catLst>
+    <dgm:cat type="process" pri="1000"/>
+    <dgm:cat type="convert" pri="15000"/>
+  </dgm:catLst>
+  <dgm:sampData useDef="1">
+    <dgm:dataModel>
+      <dgm:ptLst/>
+      <dgm:bg/>
+      <dgm:whole/>
+    </dgm:dataModel>
+  </dgm:sampData>
+  <dgm:styleData>
+    <dgm:dataModel>
+      <dgm:ptLst>
+        <dgm:pt modelId="0" type="doc"/>
+        <dgm:pt modelId="1"/>
+        <dgm:pt modelId="2"/>
+      </dgm:ptLst>
+      <dgm:cxnLst>
+        <dgm:cxn modelId="3" srcId="0" destId="1" srcOrd="0" destOrd="0"/>
+        <dgm:cxn modelId="4" srcId="0" destId="2" srcOrd="1" destOrd="0"/>
+      </dgm:cxnLst>
+      <dgm:bg/>
+      <dgm:whole/>
+    </dgm:dataModel>
+  </dgm:styleData>
+  <dgm:clrData>
+    <dgm:dataModel>
+      <dgm:ptLst>
+        <dgm:pt modelId="0" type="doc"/>
+        <dgm:pt modelId="1"/>
+        <dgm:pt modelId="2"/>
+        <dgm:pt modelId="3"/>
+        <dgm:pt modelId="4"/>
+      </dgm:ptLst>
+      <dgm:cxnLst>
+        <dgm:cxn modelId="5" srcId="0" destId="1" srcOrd="0" destOrd="0"/>
+        <dgm:cxn modelId="6" srcId="0" destId="2" srcOrd="1" destOrd="0"/>
+        <dgm:cxn modelId="7" srcId="0" destId="3" srcOrd="2" destOrd="0"/>
+        <dgm:cxn modelId="8" srcId="0" destId="4" srcOrd="3" destOrd="0"/>
+      </dgm:cxnLst>
+      <dgm:bg/>
+      <dgm:whole/>
+    </dgm:dataModel>
+  </dgm:clrData>
+  <dgm:layoutNode name="Name0">
+    <dgm:varLst>
+      <dgm:dir/>
+      <dgm:resizeHandles val="exact"/>
+    </dgm:varLst>
+    <dgm:choose name="Name1">
+      <dgm:if name="Name2" func="var" arg="dir" op="equ" val="norm">
+        <dgm:alg type="lin"/>
+      </dgm:if>
+      <dgm:else name="Name3">
+        <dgm:alg type="lin">
+          <dgm:param type="linDir" val="fromR"/>
+        </dgm:alg>
+      </dgm:else>
+    </dgm:choose>
+    <dgm:shape xmlns:r="http://schemas.openxmlformats.org/officeDocument/2006/relationships" r:blip="">
+      <dgm:adjLst/>
+    </dgm:shape>
+    <dgm:presOf/>
+    <dgm:constrLst>
+      <dgm:constr type="w" for="ch" ptType="node" refType="w"/>
+      <dgm:constr type="h" for="ch" ptType="node" op="equ"/>
+      <dgm:constr type="primFontSz" for="ch" ptType="node" op="equ" val="65"/>
+      <dgm:constr type="w" for="ch" ptType="sibTrans" refType="w" refFor="ch" refPtType="node" op="equ" fact="0.4"/>
+      <dgm:constr type="h" for="ch" ptType="sibTrans" op="equ"/>
+      <dgm:constr type="primFontSz" for="des" forName="connectorText" op="equ" val="55"/>
+      <dgm:constr type="primFontSz" for="des" forName="connectorText" refType="primFontSz" refFor="ch" refPtType="node" op="lte" fact="0.8"/>
+    </dgm:constrLst>
+    <dgm:ruleLst/>
+    <dgm:forEach name="nodesForEach" axis="ch" ptType="node">
+      <dgm:layoutNode name="node">
+        <dgm:varLst>
+          <dgm:bulletEnabled val="1"/>
+        </dgm:varLst>
+        <dgm:alg type="tx"/>
+        <dgm:shape xmlns:r="http://schemas.openxmlformats.org/officeDocument/2006/relationships" type="roundRect" r:blip="">
+          <dgm:adjLst>
+            <dgm:adj idx="1" val="0.1"/>
+          </dgm:adjLst>
+        </dgm:shape>
+        <dgm:presOf axis="desOrSelf" ptType="node"/>
+        <dgm:constrLst>
+          <dgm:constr type="h" refType="w" fact="0.6"/>
+          <dgm:constr type="tMarg" refType="primFontSz" fact="0.3"/>
+          <dgm:constr type="bMarg" refType="primFontSz" fact="0.3"/>
+          <dgm:constr type="lMarg" refType="primFontSz" fact="0.3"/>
+          <dgm:constr type="rMarg" refType="primFontSz" fact="0.3"/>
+        </dgm:constrLst>
+        <dgm:ruleLst>
+          <dgm:rule type="primFontSz" val="18" fact="NaN" max="NaN"/>
+          <dgm:rule type="h" val="NaN" fact="1.5" max="NaN"/>
+          <dgm:rule type="primFontSz" val="5" fact="NaN" max="NaN"/>
+          <dgm:rule type="h" val="INF" fact="NaN" max="NaN"/>
+        </dgm:ruleLst>
+      </dgm:layoutNode>
+      <dgm:forEach name="sibTransForEach" axis="followSib" ptType="sibTrans" cnt="1">
+        <dgm:layoutNode name="sibTrans">
+          <dgm:alg type="conn">
+            <dgm:param type="begPts" val="auto"/>
+            <dgm:param type="endPts" val="auto"/>
+          </dgm:alg>
+          <dgm:shape xmlns:r="http://schemas.openxmlformats.org/officeDocument/2006/relationships" type="conn" r:blip="">
+            <dgm:adjLst/>
+          </dgm:shape>
+          <dgm:presOf axis="self"/>
+          <dgm:constrLst>
+            <dgm:constr type="h" refType="w" fact="0.62"/>
+            <dgm:constr type="connDist"/>
+            <dgm:constr type="begPad" refType="connDist" fact="0.25"/>
+            <dgm:constr type="endPad" refType="connDist" fact="0.22"/>
+          </dgm:constrLst>
+          <dgm:ruleLst/>
+          <dgm:layoutNode name="connectorText">
+            <dgm:alg type="tx">
+              <dgm:param type="autoTxRot" val="grav"/>
+            </dgm:alg>
+            <dgm:shape xmlns:r="http://schemas.openxmlformats.org/officeDocument/2006/relationships" type="conn" r:blip="" hideGeom="1">
+              <dgm:adjLst/>
+            </dgm:shape>
+            <dgm:presOf axis="self"/>
+            <dgm:constrLst>
+              <dgm:constr type="lMarg"/>
+              <dgm:constr type="rMarg"/>
+              <dgm:constr type="tMarg"/>
+              <dgm:constr type="bMarg"/>
+            </dgm:constrLst>
+            <dgm:ruleLst>
+              <dgm:rule type="primFontSz" val="5" fact="NaN" max="NaN"/>
+            </dgm:ruleLst>
+          </dgm:layoutNode>
+        </dgm:layoutNode>
+      </dgm:forEach>
+    </dgm:forEach>
+  </dgm:layoutNode>
+</dgm:layoutDef>
+</file>
+
 <file path=word/diagrams/quickStyle1.xml><?xml version="1.0" encoding="utf-8"?>
+<dgm:styleDef xmlns:dgm="http://schemas.openxmlformats.org/drawingml/2006/diagram" xmlns:a="http://schemas.openxmlformats.org/drawingml/2006/main" uniqueId="urn:microsoft.com/office/officeart/2005/8/quickstyle/simple1">
+  <dgm:title val=""/>
+  <dgm:desc val=""/>
+  <dgm:catLst>
+    <dgm:cat type="simple" pri="10100"/>
+  </dgm:catLst>
+  <dgm:scene3d>
+    <a:camera prst="orthographicFront"/>
+    <a:lightRig rig="threePt" dir="t"/>
+  </dgm:scene3d>
+  <dgm:styleLbl name="node0">
+    <dgm:scene3d>
+      <a:camera prst="orthographicFront"/>
+      <a:lightRig rig="threePt" dir="t"/>
+    </dgm:scene3d>
+    <dgm:sp3d/>
+    <dgm:txPr/>
+    <dgm:style>
+      <a:lnRef idx="2">
+        <a:scrgbClr r="0" g="0" b="0"/>
+      </a:lnRef>
+      <a:fillRef idx="1">
+        <a:scrgbClr r="0" g="0" b="0"/>
+      </a:fillRef>
+      <a:effectRef idx="0">
+        <a:scrgbClr r="0" g="0" b="0"/>
+      </a:effectRef>
+      <a:fontRef idx="minor">
+        <a:schemeClr val="lt1"/>
+      </a:fontRef>
+    </dgm:style>
+  </dgm:styleLbl>
+  <dgm:styleLbl name="lnNode1">
+    <dgm:scene3d>
+      <a:camera prst="orthographicFront"/>
+      <a:lightRig rig="threePt" dir="t"/>
+    </dgm:scene3d>
+    <dgm:sp3d/>
+    <dgm:txPr/>
+    <dgm:style>
+      <a:lnRef idx="2">
+        <a:scrgbClr r="0" g="0" b="0"/>
+      </a:lnRef>
+      <a:fillRef idx="1">
+        <a:scrgbClr r="0" g="0" b="0"/>
+      </a:fillRef>
+      <a:effectRef idx="0">
+        <a:scrgbClr r="0" g="0" b="0"/>
+      </a:effectRef>
+      <a:fontRef idx="minor">
+        <a:schemeClr val="lt1"/>
+      </a:fontRef>
+    </dgm:style>
+  </dgm:styleLbl>
+  <dgm:styleLbl name="vennNode1">
+    <dgm:scene3d>
+      <a:camera prst="orthographicFront"/>
+      <a:lightRig rig="threePt" dir="t"/>
+    </dgm:scene3d>
+    <dgm:sp3d/>
+    <dgm:txPr/>
+    <dgm:style>
+      <a:lnRef idx="2">
+        <a:scrgbClr r="0" g="0" b="0"/>
+      </a:lnRef>
+      <a:fillRef idx="1">
+        <a:scrgbClr r="0" g="0" b="0"/>
+      </a:fillRef>
+      <a:effectRef idx="0">
+        <a:scrgbClr r="0" g="0" b="0"/>
+      </a:effectRef>
+      <a:fontRef idx="minor">
+        <a:schemeClr val="tx1"/>
+      </a:fontRef>
+    </dgm:style>
+  </dgm:styleLbl>
+  <dgm:styleLbl name="alignNode1">
+    <dgm:scene3d>
+      <a:camera prst="orthographicFront"/>
+      <a:lightRig rig="threePt" dir="t"/>
+    </dgm:scene3d>
+    <dgm:sp3d/>
+    <dgm:txPr/>
+    <dgm:style>
+      <a:lnRef idx="2">
+        <a:scrgbClr r="0" g="0" b="0"/>
+      </a:lnRef>
+      <a:fillRef idx="1">
+        <a:scrgbClr r="0" g="0" b="0"/>
+      </a:fillRef>
+      <a:effectRef idx="0">
+        <a:scrgbClr r="0" g="0" b="0"/>
+      </a:effectRef>
+      <a:fontRef idx="minor">
+        <a:schemeClr val="lt1"/>
+      </a:fontRef>
+    </dgm:style>
+  </dgm:styleLbl>
+  <dgm:styleLbl name="node1">
+    <dgm:scene3d>
+      <a:camera prst="orthographicFront"/>
+      <a:lightRig rig="threePt" dir="t"/>
+    </dgm:scene3d>
+    <dgm:sp3d/>
+    <dgm:txPr/>
+    <dgm:style>
+      <a:lnRef idx="2">
+        <a:scrgbClr r="0" g="0" b="0"/>
+      </a:lnRef>
+      <a:fillRef idx="1">
+        <a:scrgbClr r="0" g="0" b="0"/>
+      </a:fillRef>
+      <a:effectRef idx="0">
+        <a:scrgbClr r="0" g="0" b="0"/>
+      </a:effectRef>
+      <a:fontRef idx="minor">
+        <a:schemeClr val="lt1"/>
+      </a:fontRef>
+    </dgm:style>
+  </dgm:styleLbl>
+  <dgm:styleLbl name="node2">
+    <dgm:scene3d>
+      <a:camera prst="orthographicFront"/>
+      <a:lightRig rig="threePt" dir="t"/>
+    </dgm:scene3d>
+    <dgm:sp3d/>
+    <dgm:txPr/>
+    <dgm:style>
+      <a:lnRef idx="2">
+        <a:scrgbClr r="0" g="0" b="0"/>
+      </a:lnRef>
+      <a:fillRef idx="1">
+        <a:scrgbClr r="0" g="0" b="0"/>
+      </a:fillRef>
+      <a:effectRef idx="0">
+        <a:scrgbClr r="0" g="0" b="0"/>
+      </a:effectRef>
+      <a:fontRef idx="minor">
+        <a:schemeClr val="lt1"/>
+      </a:fontRef>
+    </dgm:style>
+  </dgm:styleLbl>
+  <dgm:styleLbl name="node3">
+    <dgm:scene3d>
+      <a:camera prst="orthographicFront"/>
+      <a:lightRig rig="threePt" dir="t"/>
+    </dgm:scene3d>
+    <dgm:sp3d/>
+    <dgm:txPr/>
+    <dgm:style>
+      <a:lnRef idx="2">
+        <a:scrgbClr r="0" g="0" b="0"/>
+      </a:lnRef>
+      <a:fillRef idx="1">
+        <a:scrgbClr r="0" g="0" b="0"/>
+      </a:fillRef>
+      <a:effectRef idx="0">
+        <a:scrgbClr r="0" g="0" b="0"/>
+      </a:effectRef>
+      <a:fontRef idx="minor">
+        <a:schemeClr val="lt1"/>
+      </a:fontRef>
+    </dgm:style>
+  </dgm:styleLbl>
+  <dgm:styleLbl name="node4">
+    <dgm:scene3d>
+      <a:camera prst="orthographicFront"/>
+      <a:lightRig rig="threePt" dir="t"/>
+    </dgm:scene3d>
+    <dgm:sp3d/>
+    <dgm:txPr/>
+    <dgm:style>
+      <a:lnRef idx="2">
+        <a:scrgbClr r="0" g="0" b="0"/>
+      </a:lnRef>
+      <a:fillRef idx="1">
+        <a:scrgbClr r="0" g="0" b="0"/>
+      </a:fillRef>
+      <a:effectRef idx="0">
+        <a:scrgbClr r="0" g="0" b="0"/>
+      </a:effectRef>
+      <a:fontRef idx="minor">
+        <a:schemeClr val="lt1"/>
+      </a:fontRef>
+    </dgm:style>
+  </dgm:styleLbl>
+  <dgm:styleLbl name="fgImgPlace1">
+    <dgm:scene3d>
+      <a:camera prst="orthographicFront"/>
+      <a:lightRig rig="threePt" dir="t"/>
+    </dgm:scene3d>
+    <dgm:sp3d/>
+    <dgm:txPr/>
+    <dgm:style>
+      <a:lnRef idx="2">
+        <a:scrgbClr r="0" g="0" b="0"/>
+      </a:lnRef>
+      <a:fillRef idx="1">
+        <a:scrgbClr r="0" g="0" b="0"/>
+      </a:fillRef>
+      <a:effectRef idx="0">
+        <a:scrgbClr r="0" g="0" b="0"/>
+      </a:effectRef>
+      <a:fontRef idx="minor"/>
+    </dgm:style>
+  </dgm:styleLbl>
+  <dgm:styleLbl name="alignImgPlace1">
+    <dgm:scene3d>
+      <a:camera prst="orthographicFront"/>
+      <a:lightRig rig="threePt" dir="t"/>
+    </dgm:scene3d>
+    <dgm:sp3d/>
+    <dgm:txPr/>
+    <dgm:style>
+      <a:lnRef idx="2">
+        <a:scrgbClr r="0" g="0" b="0"/>
+      </a:lnRef>
+      <a:fillRef idx="1">
+        <a:scrgbClr r="0" g="0" b="0"/>
+      </a:fillRef>
+      <a:effectRef idx="0">
+        <a:scrgbClr r="0" g="0" b="0"/>
+      </a:effectRef>
+      <a:fontRef idx="minor"/>
+    </dgm:style>
+  </dgm:styleLbl>
+  <dgm:styleLbl name="bgImgPlace1">
+    <dgm:scene3d>
+      <a:camera prst="orthographicFront"/>
+      <a:lightRig rig="threePt" dir="t"/>
+    </dgm:scene3d>
+    <dgm:sp3d/>
+    <dgm:txPr/>
+    <dgm:style>
+      <a:lnRef idx="2">
+        <a:scrgbClr r="0" g="0" b="0"/>
+      </a:lnRef>
+      <a:fillRef idx="1">
+        <a:scrgbClr r="0" g="0" b="0"/>
+      </a:fillRef>
+      <a:effectRef idx="0">
+        <a:scrgbClr r="0" g="0" b="0"/>
+      </a:effectRef>
+      <a:fontRef idx="minor"/>
+    </dgm:style>
+  </dgm:styleLbl>
+  <dgm:styleLbl name="sibTrans2D1">
+    <dgm:scene3d>
+      <a:camera prst="orthographicFront"/>
+      <a:lightRig rig="threePt" dir="t"/>
+    </dgm:scene3d>
+    <dgm:sp3d/>
+    <dgm:txPr/>
+    <dgm:style>
+      <a:lnRef idx="0">
+        <a:scrgbClr r="0" g="0" b="0"/>
+      </a:lnRef>
+      <a:fillRef idx="1">
+        <a:scrgbClr r="0" g="0" b="0"/>
+      </a:fillRef>
+      <a:effectRef idx="0">
+        <a:scrgbClr r="0" g="0" b="0"/>
+      </a:effectRef>
+      <a:fontRef idx="minor">
+        <a:schemeClr val="lt1"/>
+      </a:fontRef>
+    </dgm:style>
+  </dgm:styleLbl>
+  <dgm:styleLbl name="fgSibTrans2D1">
+    <dgm:scene3d>
+      <a:camera prst="orthographicFront"/>
+      <a:lightRig rig="threePt" dir="t"/>
+    </dgm:scene3d>
+    <dgm:sp3d/>
+    <dgm:txPr/>
+    <dgm:style>
+      <a:lnRef idx="0">
+        <a:scrgbClr r="0" g="0" b="0"/>
+      </a:lnRef>
+      <a:fillRef idx="1">
+        <a:scrgbClr r="0" g="0" b="0"/>
+      </a:fillRef>
+      <a:effectRef idx="0">
+        <a:scrgbClr r="0" g="0" b="0"/>
+      </a:effectRef>
+      <a:fontRef idx="minor">
+        <a:schemeClr val="lt1"/>
+      </a:fontRef>
+    </dgm:style>
+  </dgm:styleLbl>
+  <dgm:styleLbl name="bgSibTrans2D1">
+    <dgm:scene3d>
+      <a:camera prst="orthographicFront"/>
+      <a:lightRig rig="threePt" dir="t"/>
+    </dgm:scene3d>
+    <dgm:sp3d/>
+    <dgm:txPr/>
+    <dgm:style>
+      <a:lnRef idx="0">
+        <a:scrgbClr r="0" g="0" b="0"/>
+      </a:lnRef>
+      <a:fillRef idx="1">
+        <a:scrgbClr r="0" g="0" b="0"/>
+      </a:fillRef>
+      <a:effectRef idx="0">
+        <a:scrgbClr r="0" g="0" b="0"/>
+      </a:effectRef>
+      <a:fontRef idx="minor">
+        <a:schemeClr val="lt1"/>
+      </a:fontRef>
+    </dgm:style>
+  </dgm:styleLbl>
+  <dgm:styleLbl name="sibTrans1D1">
+    <dgm:scene3d>
+      <a:camera prst="orthographicFront"/>
+      <a:lightRig rig="threePt" dir="t"/>
+    </dgm:scene3d>
+    <dgm:sp3d/>
+    <dgm:txPr/>
+    <dgm:style>
+      <a:lnRef idx="1">
+        <a:scrgbClr r="0" g="0" b="0"/>
+      </a:lnRef>
+      <a:fillRef idx="0">
+        <a:scrgbClr r="0" g="0" b="0"/>
+      </a:fillRef>
+      <a:effectRef idx="0">
+        <a:scrgbClr r="0" g="0" b="0"/>
+      </a:effectRef>
+      <a:fontRef idx="minor"/>
+    </dgm:style>
+  </dgm:styleLbl>
+  <dgm:styleLbl name="callout">
+    <dgm:scene3d>
+      <a:camera prst="orthographicFront"/>
+      <a:lightRig rig="threePt" dir="t"/>
+    </dgm:scene3d>
+    <dgm:sp3d/>
+    <dgm:txPr/>
+    <dgm:style>
+      <a:lnRef idx="2">
+        <a:scrgbClr r="0" g="0" b="0"/>
+      </a:lnRef>
+      <a:fillRef idx="1">
+        <a:scrgbClr r="0" g="0" b="0"/>
+      </a:fillRef>
+      <a:effectRef idx="0">
+        <a:scrgbClr r="0" g="0" b="0"/>
+      </a:effectRef>
+      <a:fontRef idx="minor"/>
+    </dgm:style>
+  </dgm:styleLbl>
+  <dgm:styleLbl name="asst0">
+    <dgm:scene3d>
+      <a:camera prst="orthographicFront"/>
+      <a:lightRig rig="threePt" dir="t"/>
+    </dgm:scene3d>
+    <dgm:sp3d/>
+    <dgm:txPr/>
+    <dgm:style>
+      <a:lnRef idx="2">
+        <a:scrgbClr r="0" g="0" b="0"/>
+      </a:lnRef>
+      <a:fillRef idx="1">
+        <a:scrgbClr r="0" g="0" b="0"/>
+      </a:fillRef>
+      <a:effectRef idx="0">
+        <a:scrgbClr r="0" g="0" b="0"/>
+      </a:effectRef>
+      <a:fontRef idx="minor">
+        <a:schemeClr val="lt1"/>
+      </a:fontRef>
+    </dgm:style>
+  </dgm:styleLbl>
+  <dgm:styleLbl name="asst1">
+    <dgm:scene3d>
+      <a:camera prst="orthographicFront"/>
+      <a:lightRig rig="threePt" dir="t"/>
+    </dgm:scene3d>
+    <dgm:sp3d/>
+    <dgm:txPr/>
+    <dgm:style>
+      <a:lnRef idx="2">
+        <a:scrgbClr r="0" g="0" b="0"/>
+      </a:lnRef>
+      <a:fillRef idx="1">
+        <a:scrgbClr r="0" g="0" b="0"/>
+      </a:fillRef>
+      <a:effectRef idx="0">
+        <a:scrgbClr r="0" g="0" b="0"/>
+      </a:effectRef>
+      <a:fontRef idx="minor">
+        <a:schemeClr val="lt1"/>
+      </a:fontRef>
+    </dgm:style>
+  </dgm:styleLbl>
+  <dgm:styleLbl name="asst2">
+    <dgm:scene3d>
+      <a:camera prst="orthographicFront"/>
+      <a:lightRig rig="threePt" dir="t"/>
+    </dgm:scene3d>
+    <dgm:sp3d/>
+    <dgm:txPr/>
+    <dgm:style>
+      <a:lnRef idx="2">
+        <a:scrgbClr r="0" g="0" b="0"/>
+      </a:lnRef>
+      <a:fillRef idx="1">
+        <a:scrgbClr r="0" g="0" b="0"/>
+      </a:fillRef>
+      <a:effectRef idx="0">
+        <a:scrgbClr r="0" g="0" b="0"/>
+      </a:effectRef>
+      <a:fontRef idx="minor">
+        <a:schemeClr val="lt1"/>
+      </a:fontRef>
+    </dgm:style>
+  </dgm:styleLbl>
+  <dgm:styleLbl name="asst3">
+    <dgm:scene3d>
+      <a:camera prst="orthographicFront"/>
+      <a:lightRig rig="threePt" dir="t"/>
+    </dgm:scene3d>
+    <dgm:sp3d/>
+    <dgm:txPr/>
+    <dgm:style>
+      <a:lnRef idx="2">
+        <a:scrgbClr r="0" g="0" b="0"/>
+      </a:lnRef>
+      <a:fillRef idx="1">
+        <a:scrgbClr r="0" g="0" b="0"/>
+      </a:fillRef>
+      <a:effectRef idx="0">
+        <a:scrgbClr r="0" g="0" b="0"/>
+      </a:effectRef>
+      <a:fontRef idx="minor">
+        <a:schemeClr val="lt1"/>
+      </a:fontRef>
+    </dgm:style>
+  </dgm:styleLbl>
+  <dgm:styleLbl name="asst4">
+    <dgm:scene3d>
+      <a:camera prst="orthographicFront"/>
+      <a:lightRig rig="threePt" dir="t"/>
+    </dgm:scene3d>
+    <dgm:sp3d/>
+    <dgm:txPr/>
+    <dgm:style>
+      <a:lnRef idx="2">
+        <a:scrgbClr r="0" g="0" b="0"/>
+      </a:lnRef>
+      <a:fillRef idx="1">
+        <a:scrgbClr r="0" g="0" b="0"/>
+      </a:fillRef>
+      <a:effectRef idx="0">
+        <a:scrgbClr r="0" g="0" b="0"/>
+      </a:effectRef>
+      <a:fontRef idx="minor">
+        <a:schemeClr val="lt1"/>
+      </a:fontRef>
+    </dgm:style>
+  </dgm:styleLbl>
+  <dgm:styleLbl name="parChTrans2D1">
+    <dgm:scene3d>
+      <a:camera prst="orthographicFront"/>
+      <a:lightRig rig="threePt" dir="t"/>
+    </dgm:scene3d>
+    <dgm:sp3d/>
+    <dgm:txPr/>
+    <dgm:style>
+      <a:lnRef idx="2">
+        <a:scrgbClr r="0" g="0" b="0"/>
+      </a:lnRef>
+      <a:fillRef idx="1">
+        <a:scrgbClr r="0" g="0" b="0"/>
+      </a:fillRef>
+      <a:effectRef idx="0">
+        <a:scrgbClr r="0" g="0" b="0"/>
+      </a:effectRef>
+      <a:fontRef idx="minor">
+        <a:schemeClr val="lt1"/>
+      </a:fontRef>
+    </dgm:style>
+  </dgm:styleLbl>
+  <dgm:styleLbl name="parChTrans2D2">
+    <dgm:scene3d>
+      <a:camera prst="orthographicFront"/>
+      <a:lightRig rig="threePt" dir="t"/>
+    </dgm:scene3d>
+    <dgm:sp3d/>
+    <dgm:txPr/>
+    <dgm:style>
+      <a:lnRef idx="2">
+        <a:scrgbClr r="0" g="0" b="0"/>
+      </a:lnRef>
+      <a:fillRef idx="1">
+        <a:scrgbClr r="0" g="0" b="0"/>
+      </a:fillRef>
+      <a:effectRef idx="0">
+        <a:scrgbClr r="0" g="0" b="0"/>
+      </a:effectRef>
+      <a:fontRef idx="minor">
+        <a:schemeClr val="lt1"/>
+      </a:fontRef>
+    </dgm:style>
+  </dgm:styleLbl>
+  <dgm:styleLbl name="parChTrans2D3">
+    <dgm:scene3d>
+      <a:camera prst="orthographicFront"/>
+      <a:lightRig rig="threePt" dir="t"/>
+    </dgm:scene3d>
+    <dgm:sp3d/>
+    <dgm:txPr/>
+    <dgm:style>
+      <a:lnRef idx="2">
+        <a:scrgbClr r="0" g="0" b="0"/>
+      </a:lnRef>
+      <a:fillRef idx="1">
+        <a:scrgbClr r="0" g="0" b="0"/>
+      </a:fillRef>
+      <a:effectRef idx="0">
+        <a:scrgbClr r="0" g="0" b="0"/>
+      </a:effectRef>
+      <a:fontRef idx="minor">
+        <a:schemeClr val="lt1"/>
+      </a:fontRef>
+    </dgm:style>
+  </dgm:styleLbl>
+  <dgm:styleLbl name="parChTrans2D4">
+    <dgm:scene3d>
+      <a:camera prst="orthographicFront"/>
+      <a:lightRig rig="threePt" dir="t"/>
+    </dgm:scene3d>
+    <dgm:sp3d/>
+    <dgm:txPr/>
+    <dgm:style>
+      <a:lnRef idx="2">
+        <a:scrgbClr r="0" g="0" b="0"/>
+      </a:lnRef>
+      <a:fillRef idx="1">
+        <a:scrgbClr r="0" g="0" b="0"/>
+      </a:fillRef>
+      <a:effectRef idx="0">
+        <a:scrgbClr r="0" g="0" b="0"/>
+      </a:effectRef>
+      <a:fontRef idx="minor">
+        <a:schemeClr val="lt1"/>
+      </a:fontRef>
+    </dgm:style>
+  </dgm:styleLbl>
+  <dgm:styleLbl name="parChTrans1D1">
+    <dgm:scene3d>
+      <a:camera prst="orthographicFront"/>
+      <a:lightRig rig="threePt" dir="t"/>
+    </dgm:scene3d>
+    <dgm:sp3d/>
+    <dgm:txPr/>
+    <dgm:style>
+      <a:lnRef idx="2">
+        <a:scrgbClr r="0" g="0" b="0"/>
+      </a:lnRef>
+      <a:fillRef idx="0">
+        <a:scrgbClr r="0" g="0" b="0"/>
+      </a:fillRef>
+      <a:effectRef idx="0">
+        <a:scrgbClr r="0" g="0" b="0"/>
+      </a:effectRef>
+      <a:fontRef idx="minor"/>
+    </dgm:style>
+  </dgm:styleLbl>
+  <dgm:styleLbl name="parChTrans1D2">
+    <dgm:scene3d>
+      <a:camera prst="orthographicFront"/>
+      <a:lightRig rig="threePt" dir="t"/>
+    </dgm:scene3d>
+    <dgm:sp3d/>
+    <dgm:txPr/>
+    <dgm:style>
+      <a:lnRef idx="2">
+        <a:scrgbClr r="0" g="0" b="0"/>
+      </a:lnRef>
+      <a:fillRef idx="0">
+        <a:scrgbClr r="0" g="0" b="0"/>
+      </a:fillRef>
+      <a:effectRef idx="0">
+        <a:scrgbClr r="0" g="0" b="0"/>
+      </a:effectRef>
+      <a:fontRef idx="minor"/>
+    </dgm:style>
+  </dgm:styleLbl>
+  <dgm:styleLbl name="parChTrans1D3">
+    <dgm:scene3d>
+      <a:camera prst="orthographicFront"/>
+      <a:lightRig rig="threePt" dir="t"/>
+    </dgm:scene3d>
+    <dgm:sp3d/>
+    <dgm:txPr/>
+    <dgm:style>
+      <a:lnRef idx="2">
+        <a:scrgbClr r="0" g="0" b="0"/>
+      </a:lnRef>
+      <a:fillRef idx="0">
+        <a:scrgbClr r="0" g="0" b="0"/>
+      </a:fillRef>
+      <a:effectRef idx="0">
+        <a:scrgbClr r="0" g="0" b="0"/>
+      </a:effectRef>
+      <a:fontRef idx="minor"/>
+    </dgm:style>
+  </dgm:styleLbl>
+  <dgm:styleLbl name="parChTrans1D4">
+    <dgm:scene3d>
+      <a:camera prst="orthographicFront"/>
+      <a:lightRig rig="threePt" dir="t"/>
+    </dgm:scene3d>
+    <dgm:sp3d/>
+    <dgm:txPr/>
+    <dgm:style>
+      <a:lnRef idx="2">
+        <a:scrgbClr r="0" g="0" b="0"/>
+      </a:lnRef>
+      <a:fillRef idx="0">
+        <a:scrgbClr r="0" g="0" b="0"/>
+      </a:fillRef>
+      <a:effectRef idx="0">
+        <a:scrgbClr r="0" g="0" b="0"/>
+      </a:effectRef>
+      <a:fontRef idx="minor"/>
+    </dgm:style>
+  </dgm:styleLbl>
+  <dgm:styleLbl name="fgAcc1">
+    <dgm:scene3d>
+      <a:camera prst="orthographicFront"/>
+      <a:lightRig rig="threePt" dir="t"/>
+    </dgm:scene3d>
+    <dgm:sp3d/>
+    <dgm:txPr/>
+    <dgm:style>
+      <a:lnRef idx="2">
+        <a:scrgbClr r="0" g="0" b="0"/>
+      </a:lnRef>
+      <a:fillRef idx="1">
+        <a:scrgbClr r="0" g="0" b="0"/>
+      </a:fillRef>
+      <a:effectRef idx="0">
+        <a:scrgbClr r="0" g="0" b="0"/>
+      </a:effectRef>
+      <a:fontRef idx="minor"/>
+    </dgm:style>
+  </dgm:styleLbl>
+  <dgm:styleLbl name="conFgAcc1">
+    <dgm:scene3d>
+      <a:camera prst="orthographicFront"/>
+      <a:lightRig rig="threePt" dir="t"/>
+    </dgm:scene3d>
+    <dgm:sp3d/>
+    <dgm:txPr/>
+    <dgm:style>
+      <a:lnRef idx="2">
+        <a:scrgbClr r="0" g="0" b="0"/>
+      </a:lnRef>
+      <a:fillRef idx="1">
+        <a:scrgbClr r="0" g="0" b="0"/>
+      </a:fillRef>
+      <a:effectRef idx="0">
+        <a:scrgbClr r="0" g="0" b="0"/>
+      </a:effectRef>
+      <a:fontRef idx="minor"/>
+    </dgm:style>
+  </dgm:styleLbl>
+  <dgm:styleLbl name="alignAcc1">
+    <dgm:scene3d>
+      <a:camera prst="orthographicFront"/>
+      <a:lightRig rig="threePt" dir="t"/>
+    </dgm:scene3d>
+    <dgm:sp3d/>
+    <dgm:txPr/>
+    <dgm:style>
+      <a:lnRef idx="2">
+        <a:scrgbClr r="0" g="0" b="0"/>
+      </a:lnRef>
+      <a:fillRef idx="1">
+        <a:scrgbClr r="0" g="0" b="0"/>
+      </a:fillRef>
+      <a:effectRef idx="0">
+        <a:scrgbClr r="0" g="0" b="0"/>
+      </a:effectRef>
+      <a:fontRef idx="minor"/>
+    </dgm:style>
+  </dgm:styleLbl>
+  <dgm:styleLbl name="trAlignAcc1">
+    <dgm:scene3d>
+      <a:camera prst="orthographicFront"/>
+      <a:lightRig rig="threePt" dir="t"/>
+    </dgm:scene3d>
+    <dgm:sp3d/>
+    <dgm:txPr/>
+    <dgm:style>
+      <a:lnRef idx="1">
+        <a:scrgbClr r="0" g="0" b="0"/>
+      </a:lnRef>
+      <a:fillRef idx="1">
+        <a:scrgbClr r="0" g="0" b="0"/>
+      </a:fillRef>
+      <a:effectRef idx="0">
+        <a:scrgbClr r="0" g="0" b="0"/>
+      </a:effectRef>
+      <a:fontRef idx="minor"/>
+    </dgm:style>
+  </dgm:styleLbl>
+  <dgm:styleLbl name="bgAcc1">
+    <dgm:scene3d>
+      <a:camera prst="orthographicFront"/>
+      <a:lightRig rig="threePt" dir="t"/>
+    </dgm:scene3d>
+    <dgm:sp3d/>
+    <dgm:txPr/>
+    <dgm:style>
+      <a:lnRef idx="2">
+        <a:scrgbClr r="0" g="0" b="0"/>
+      </a:lnRef>
+      <a:fillRef idx="1">
+        <a:scrgbClr r="0" g="0" b="0"/>
+      </a:fillRef>
+      <a:effectRef idx="0">
+        <a:scrgbClr r="0" g="0" b="0"/>
+      </a:effectRef>
+      <a:fontRef idx="minor"/>
+    </dgm:style>
+  </dgm:styleLbl>
+  <dgm:styleLbl name="solidFgAcc1">
+    <dgm:scene3d>
+      <a:camera prst="orthographicFront"/>
+      <a:lightRig rig="threePt" dir="t"/>
+    </dgm:scene3d>
+    <dgm:sp3d/>
+    <dgm:txPr/>
+    <dgm:style>
+      <a:lnRef idx="2">
+        <a:scrgbClr r="0" g="0" b="0"/>
+      </a:lnRef>
+      <a:fillRef idx="1">
+        <a:scrgbClr r="0" g="0" b="0"/>
+      </a:fillRef>
+      <a:effectRef idx="0">
+        <a:scrgbClr r="0" g="0" b="0"/>
+      </a:effectRef>
+      <a:fontRef idx="minor"/>
+    </dgm:style>
+  </dgm:styleLbl>
+  <dgm:styleLbl name="solidAlignAcc1">
+    <dgm:scene3d>
+      <a:camera prst="orthographicFront"/>
+      <a:lightRig rig="threePt" dir="t"/>
+    </dgm:scene3d>
+    <dgm:sp3d/>
+    <dgm:txPr/>
+    <dgm:style>
+      <a:lnRef idx="2">
+        <a:scrgbClr r="0" g="0" b="0"/>
+      </a:lnRef>
+      <a:fillRef idx="1">
+        <a:scrgbClr r="0" g="0" b="0"/>
+      </a:fillRef>
+      <a:effectRef idx="0">
+        <a:scrgbClr r="0" g="0" b="0"/>
+      </a:effectRef>
+      <a:fontRef idx="minor"/>
+    </dgm:style>
+  </dgm:styleLbl>
+  <dgm:styleLbl name="solidBgAcc1">
+    <dgm:scene3d>
+      <a:camera prst="orthographicFront"/>
+      <a:lightRig rig="threePt" dir="t"/>
+    </dgm:scene3d>
+    <dgm:sp3d/>
+    <dgm:txPr/>
+    <dgm:style>
+      <a:lnRef idx="2">
+        <a:scrgbClr r="0" g="0" b="0"/>
+      </a:lnRef>
+      <a:fillRef idx="1">
+        <a:scrgbClr r="0" g="0" b="0"/>
+      </a:fillRef>
+      <a:effectRef idx="0">
+        <a:scrgbClr r="0" g="0" b="0"/>
+      </a:effectRef>
+      <a:fontRef idx="minor"/>
+    </dgm:style>
+  </dgm:styleLbl>
+  <dgm:styleLbl name="fgAccFollowNode1">
+    <dgm:scene3d>
+      <a:camera prst="orthographicFront"/>
+      <a:lightRig rig="threePt" dir="t"/>
+    </dgm:scene3d>
+    <dgm:sp3d/>
+    <dgm:txPr/>
+    <dgm:style>
+      <a:lnRef idx="2">
+        <a:scrgbClr r="0" g="0" b="0"/>
+      </a:lnRef>
+      <a:fillRef idx="1">
+        <a:scrgbClr r="0" g="0" b="0"/>
+      </a:fillRef>
+      <a:effectRef idx="0">
+        <a:scrgbClr r="0" g="0" b="0"/>
+      </a:effectRef>
+      <a:fontRef idx="minor"/>
+    </dgm:style>
+  </dgm:styleLbl>
+  <dgm:styleLbl name="alignAccFollowNode1">
+    <dgm:scene3d>
+      <a:camera prst="orthographicFront"/>
+      <a:lightRig rig="threePt" dir="t"/>
+    </dgm:scene3d>
+    <dgm:sp3d/>
+    <dgm:txPr/>
+    <dgm:style>
+      <a:lnRef idx="2">
+        <a:scrgbClr r="0" g="0" b="0"/>
+      </a:lnRef>
+      <a:fillRef idx="1">
+        <a:scrgbClr r="0" g="0" b="0"/>
+      </a:fillRef>
+      <a:effectRef idx="0">
+        <a:scrgbClr r="0" g="0" b="0"/>
+      </a:effectRef>
+      <a:fontRef idx="minor"/>
+    </dgm:style>
+  </dgm:styleLbl>
+  <dgm:styleLbl name="bgAccFollowNode1">
+    <dgm:scene3d>
+      <a:camera prst="orthographicFront"/>
+      <a:lightRig rig="threePt" dir="t"/>
+    </dgm:scene3d>
+    <dgm:sp3d/>
+    <dgm:txPr/>
+    <dgm:style>
+      <a:lnRef idx="2">
+        <a:scrgbClr r="0" g="0" b="0"/>
+      </a:lnRef>
+      <a:fillRef idx="1">
+        <a:scrgbClr r="0" g="0" b="0"/>
+      </a:fillRef>
+      <a:effectRef idx="0">
+        <a:scrgbClr r="0" g="0" b="0"/>
+      </a:effectRef>
+      <a:fontRef idx="minor"/>
+    </dgm:style>
+  </dgm:styleLbl>
+  <dgm:styleLbl name="fgAcc0">
+    <dgm:scene3d>
+      <a:camera prst="orthographicFront"/>
+      <a:lightRig rig="threePt" dir="t"/>
+    </dgm:scene3d>
+    <dgm:sp3d/>
+    <dgm:txPr/>
+    <dgm:style>
+      <a:lnRef idx="2">
+        <a:scrgbClr r="0" g="0" b="0"/>
+      </a:lnRef>
+      <a:fillRef idx="1">
+        <a:scrgbClr r="0" g="0" b="0"/>
+      </a:fillRef>
+      <a:effectRef idx="0">
+        <a:scrgbClr r="0" g="0" b="0"/>
+      </a:effectRef>
+      <a:fontRef idx="minor"/>
+    </dgm:style>
+  </dgm:styleLbl>
+  <dgm:styleLbl name="fgAcc2">
+    <dgm:scene3d>
+      <a:camera prst="orthographicFront"/>
+      <a:lightRig rig="threePt" dir="t"/>
+    </dgm:scene3d>
+    <dgm:sp3d/>
+    <dgm:txPr/>
+    <dgm:style>
+      <a:lnRef idx="2">
+        <a:scrgbClr r="0" g="0" b="0"/>
+      </a:lnRef>
+      <a:fillRef idx="1">
+        <a:scrgbClr r="0" g="0" b="0"/>
+      </a:fillRef>
+      <a:effectRef idx="0">
+        <a:scrgbClr r="0" g="0" b="0"/>
+      </a:effectRef>
+      <a:fontRef idx="minor"/>
+    </dgm:style>
+  </dgm:styleLbl>
+  <dgm:styleLbl name="fgAcc3">
+    <dgm:scene3d>
+      <a:camera prst="orthographicFront"/>
+      <a:lightRig rig="threePt" dir="t"/>
+    </dgm:scene3d>
+    <dgm:sp3d/>
+    <dgm:txPr/>
+    <dgm:style>
+      <a:lnRef idx="2">
+        <a:scrgbClr r="0" g="0" b="0"/>
+      </a:lnRef>
+      <a:fillRef idx="1">
+        <a:scrgbClr r="0" g="0" b="0"/>
+      </a:fillRef>
+      <a:effectRef idx="0">
+        <a:scrgbClr r="0" g="0" b="0"/>
+      </a:effectRef>
+      <a:fontRef idx="minor"/>
+    </dgm:style>
+  </dgm:styleLbl>
+  <dgm:styleLbl name="fgAcc4">
+    <dgm:scene3d>
+      <a:camera prst="orthographicFront"/>
+      <a:lightRig rig="threePt" dir="t"/>
+    </dgm:scene3d>
+    <dgm:sp3d/>
+    <dgm:txPr/>
+    <dgm:style>
+      <a:lnRef idx="2">
+        <a:scrgbClr r="0" g="0" b="0"/>
+      </a:lnRef>
+      <a:fillRef idx="1">
+        <a:scrgbClr r="0" g="0" b="0"/>
+      </a:fillRef>
+      <a:effectRef idx="0">
+        <a:scrgbClr r="0" g="0" b="0"/>
+      </a:effectRef>
+      <a:fontRef idx="minor"/>
+    </dgm:style>
+  </dgm:styleLbl>
+  <dgm:styleLbl name="bgShp">
+    <dgm:scene3d>
+      <a:camera prst="orthographicFront"/>
+      <a:lightRig rig="threePt" dir="t"/>
+    </dgm:scene3d>
+    <dgm:sp3d/>
+    <dgm:txPr/>
+    <dgm:style>
+      <a:lnRef idx="0">
+        <a:scrgbClr r="0" g="0" b="0"/>
+      </a:lnRef>
+      <a:fillRef idx="1">
+        <a:scrgbClr r="0" g="0" b="0"/>
+      </a:fillRef>
+      <a:effectRef idx="0">
+        <a:scrgbClr r="0" g="0" b="0"/>
+      </a:effectRef>
+      <a:fontRef idx="minor"/>
+    </dgm:style>
+  </dgm:styleLbl>
+  <dgm:styleLbl name="dkBgShp">
+    <dgm:scene3d>
+      <a:camera prst="orthographicFront"/>
+      <a:lightRig rig="threePt" dir="t"/>
+    </dgm:scene3d>
+    <dgm:sp3d/>
+    <dgm:txPr/>
+    <dgm:style>
+      <a:lnRef idx="0">
+        <a:scrgbClr r="0" g="0" b="0"/>
+      </a:lnRef>
+      <a:fillRef idx="1">
+        <a:scrgbClr r="0" g="0" b="0"/>
+      </a:fillRef>
+      <a:effectRef idx="0">
+        <a:scrgbClr r="0" g="0" b="0"/>
+      </a:effectRef>
+      <a:fontRef idx="minor"/>
+    </dgm:style>
+  </dgm:styleLbl>
+  <dgm:styleLbl name="trBgShp">
+    <dgm:scene3d>
+      <a:camera prst="orthographicFront"/>
+      <a:lightRig rig="threePt" dir="t"/>
+    </dgm:scene3d>
+    <dgm:sp3d/>
+    <dgm:txPr/>
+    <dgm:style>
+      <a:lnRef idx="0">
+        <a:scrgbClr r="0" g="0" b="0"/>
+      </a:lnRef>
+      <a:fillRef idx="1">
+        <a:scrgbClr r="0" g="0" b="0"/>
+      </a:fillRef>
+      <a:effectRef idx="0">
+        <a:scrgbClr r="0" g="0" b="0"/>
+      </a:effectRef>
+      <a:fontRef idx="minor"/>
+    </dgm:style>
+  </dgm:styleLbl>
+  <dgm:styleLbl name="fgShp">
+    <dgm:scene3d>
+      <a:camera prst="orthographicFront"/>
+      <a:lightRig rig="threePt" dir="t"/>
+    </dgm:scene3d>
+    <dgm:sp3d/>
+    <dgm:txPr/>
+    <dgm:style>
+      <a:lnRef idx="2">
+        <a:scrgbClr r="0" g="0" b="0"/>
+      </a:lnRef>
+      <a:fillRef idx="1">
+        <a:scrgbClr r="0" g="0" b="0"/>
+      </a:fillRef>
+      <a:effectRef idx="0">
+        <a:scrgbClr r="0" g="0" b="0"/>
+      </a:effectRef>
+      <a:fontRef idx="minor"/>
+    </dgm:style>
+  </dgm:styleLbl>
+  <dgm:styleLbl name="revTx">
+    <dgm:scene3d>
+      <a:camera prst="orthographicFront"/>
+      <a:lightRig rig="threePt" dir="t"/>
+    </dgm:scene3d>
+    <dgm:sp3d/>
+    <dgm:txPr/>
+    <dgm:style>
+      <a:lnRef idx="0">
+        <a:scrgbClr r="0" g="0" b="0"/>
+      </a:lnRef>
+      <a:fillRef idx="0">
+        <a:scrgbClr r="0" g="0" b="0"/>
+      </a:fillRef>
+      <a:effectRef idx="0">
+        <a:scrgbClr r="0" g="0" b="0"/>
+      </a:effectRef>
+      <a:fontRef idx="minor"/>
+    </dgm:style>
+  </dgm:styleLbl>
+</dgm:styleDef>
+</file>
+
+<file path=word/diagrams/quickStyle2.xml><?xml version="1.0" encoding="utf-8"?>
 <dgm:styleDef xmlns:dgm="http://schemas.openxmlformats.org/drawingml/2006/diagram" xmlns:a="http://schemas.openxmlformats.org/drawingml/2006/main" uniqueId="urn:microsoft.com/office/officeart/2005/8/quickstyle/simple1">
   <dgm:title val=""/>
   <dgm:desc val=""/>
@@ -5625,4 +8570,16 @@
     </a:ext>
   </a:extLst>
 </a:theme>
+</file>
+
+<file path=customXml/item1.xml><?xml version="1.0" encoding="utf-8"?>
+<b:Sources xmlns:b="http://schemas.openxmlformats.org/officeDocument/2006/bibliography" xmlns="http://schemas.openxmlformats.org/officeDocument/2006/bibliography" SelectedStyle="\APASixthEditionOfficeOnline.xsl" StyleName="APA" Version="6"/>
+</file>
+
+<file path=customXml/itemProps1.xml><?xml version="1.0" encoding="utf-8"?>
+<ds:datastoreItem xmlns:ds="http://schemas.openxmlformats.org/officeDocument/2006/customXml" ds:itemID="{620977F2-EED3-4F67-9BC3-52129D5F3989}">
+  <ds:schemaRefs>
+    <ds:schemaRef ds:uri="http://schemas.openxmlformats.org/officeDocument/2006/bibliography"/>
+  </ds:schemaRefs>
+</ds:datastoreItem>
 </file>
</xml_diff>

<commit_message>
Created split faction loop to execute after events but before faction updates
</commit_message>
<xml_diff>
--- a/0.03 roadmap.docx
+++ b/0.03 roadmap.docx
@@ -105,16 +105,7 @@
           <w:rFonts w:ascii="Arial" w:eastAsia="Times New Roman" w:hAnsi="Arial" w:cs="Arial"/>
           <w:color w:val="000000"/>
         </w:rPr>
-        <w:t>Players will be able to assume indir</w:t>
-      </w:r>
-      <w:bookmarkStart w:id="0" w:name="_GoBack"/>
-      <w:bookmarkEnd w:id="0"/>
-      <w:r>
-        <w:rPr>
-          <w:rFonts w:ascii="Arial" w:eastAsia="Times New Roman" w:hAnsi="Arial" w:cs="Arial"/>
-          <w:color w:val="000000"/>
-        </w:rPr>
-        <w:t>ect control of a polity by means of event decisions</w:t>
+        <w:t>Players will be able to assume indirect control of a polity by means of event decisions</w:t>
       </w:r>
     </w:p>
     <w:p>
@@ -136,6 +127,7 @@
           <w:szCs w:val="24"/>
         </w:rPr>
       </w:pPr>
+      <w:bookmarkStart w:id="0" w:name="_GoBack"/>
       <w:r>
         <w:rPr>
           <w:rFonts w:ascii="Times New Roman" w:eastAsia="Times New Roman" w:hAnsi="Times New Roman" w:cs="Times New Roman"/>
@@ -157,6 +149,7 @@
           </wp:inline>
         </w:drawing>
       </w:r>
+      <w:bookmarkEnd w:id="0"/>
     </w:p>
     <w:p>
       <w:pPr>
@@ -2747,13 +2740,13 @@
       <dgm:prSet phldrT="[Text]">
         <dgm:style>
           <a:lnRef idx="1">
-            <a:schemeClr val="accent2"/>
+            <a:schemeClr val="accent4"/>
           </a:lnRef>
           <a:fillRef idx="2">
-            <a:schemeClr val="accent2"/>
+            <a:schemeClr val="accent4"/>
           </a:fillRef>
           <a:effectRef idx="1">
-            <a:schemeClr val="accent2"/>
+            <a:schemeClr val="accent4"/>
           </a:effectRef>
           <a:fontRef idx="minor">
             <a:schemeClr val="dk1"/>
@@ -2812,13 +2805,13 @@
       <dgm:prSet phldrT="[Text]">
         <dgm:style>
           <a:lnRef idx="1">
-            <a:schemeClr val="accent2"/>
+            <a:schemeClr val="accent4"/>
           </a:lnRef>
           <a:fillRef idx="2">
-            <a:schemeClr val="accent2"/>
+            <a:schemeClr val="accent4"/>
           </a:fillRef>
           <a:effectRef idx="1">
-            <a:schemeClr val="accent2"/>
+            <a:schemeClr val="accent4"/>
           </a:effectRef>
           <a:fontRef idx="minor">
             <a:schemeClr val="dk1"/>
@@ -2866,13 +2859,13 @@
       <dgm:prSet phldrT="[Text]">
         <dgm:style>
           <a:lnRef idx="1">
-            <a:schemeClr val="accent2"/>
+            <a:schemeClr val="accent4"/>
           </a:lnRef>
           <a:fillRef idx="2">
-            <a:schemeClr val="accent2"/>
+            <a:schemeClr val="accent4"/>
           </a:fillRef>
           <a:effectRef idx="1">
-            <a:schemeClr val="accent2"/>
+            <a:schemeClr val="accent4"/>
           </a:effectRef>
           <a:fontRef idx="minor">
             <a:schemeClr val="dk1"/>
@@ -2934,10 +2927,10 @@
             <a:schemeClr val="lt1"/>
           </a:lnRef>
           <a:fillRef idx="1">
-            <a:schemeClr val="accent2"/>
+            <a:schemeClr val="accent4"/>
           </a:fillRef>
           <a:effectRef idx="1">
-            <a:schemeClr val="accent2"/>
+            <a:schemeClr val="accent4"/>
           </a:effectRef>
           <a:fontRef idx="minor">
             <a:schemeClr val="lt1"/>
@@ -2996,13 +2989,13 @@
       <dgm:prSet phldrT="[Text]">
         <dgm:style>
           <a:lnRef idx="1">
-            <a:schemeClr val="accent2"/>
+            <a:schemeClr val="accent4"/>
           </a:lnRef>
           <a:fillRef idx="2">
-            <a:schemeClr val="accent2"/>
+            <a:schemeClr val="accent4"/>
           </a:fillRef>
           <a:effectRef idx="1">
-            <a:schemeClr val="accent2"/>
+            <a:schemeClr val="accent4"/>
           </a:effectRef>
           <a:fontRef idx="minor">
             <a:schemeClr val="dk1"/>
@@ -3539,65 +3532,65 @@
   </dgm:ptLst>
   <dgm:cxnLst>
     <dgm:cxn modelId="{2F4F9DE2-FD91-44A8-888A-DF0F34D9A4B2}" srcId="{AB2EF5AB-9FE9-4FA2-B4C4-8B1F6DB93472}" destId="{C72F5594-5C51-4D43-9E6F-72CB9793398A}" srcOrd="1" destOrd="0" parTransId="{69E49447-B4A3-4733-8199-166F214F03E3}" sibTransId="{8E77D4E2-20B1-4B7B-9F03-7BCD17287633}"/>
+    <dgm:cxn modelId="{E7E5F5E6-3C95-4918-B924-5A54C7D53D2E}" type="presOf" srcId="{AB2EF5AB-9FE9-4FA2-B4C4-8B1F6DB93472}" destId="{2DF1CDF0-CA04-431C-9952-2B6EA19DD02B}" srcOrd="0" destOrd="0" presId="urn:microsoft.com/office/officeart/2005/8/layout/process4"/>
+    <dgm:cxn modelId="{02C9BEC8-A679-4D68-A7CA-614DE7A16C18}" type="presOf" srcId="{FBB1B63D-02A8-446B-AE2E-138B030CB20B}" destId="{4CEA73B4-9810-4D3B-B0E0-49C2694AE51E}" srcOrd="0" destOrd="0" presId="urn:microsoft.com/office/officeart/2005/8/layout/process4"/>
     <dgm:cxn modelId="{2DE50837-7F04-4E87-B373-5FD18090E63B}" srcId="{C72F5594-5C51-4D43-9E6F-72CB9793398A}" destId="{5926E5D3-2314-4801-BEB2-91BF4162BF42}" srcOrd="0" destOrd="0" parTransId="{458277CC-EAFE-4FC3-9F96-1D816CDD8942}" sibTransId="{239EA14B-9E29-40D7-B50B-F3DCDD0EBDCA}"/>
-    <dgm:cxn modelId="{DC9D4D50-BFB9-4642-8BC6-67C2AA5648B6}" type="presOf" srcId="{E4A8C87C-D779-4CED-8887-9B6549780D26}" destId="{3D3C0266-BBF9-441C-BEFD-769ED1F9C02C}" srcOrd="1" destOrd="0" presId="urn:microsoft.com/office/officeart/2005/8/layout/process4"/>
-    <dgm:cxn modelId="{801B5926-FBA8-42E4-A05E-F434EED84737}" type="presOf" srcId="{FBB1B63D-02A8-446B-AE2E-138B030CB20B}" destId="{4CEA73B4-9810-4D3B-B0E0-49C2694AE51E}" srcOrd="0" destOrd="0" presId="urn:microsoft.com/office/officeart/2005/8/layout/process4"/>
-    <dgm:cxn modelId="{A80F7406-CB3F-476F-AD39-A07781EC40C4}" type="presOf" srcId="{6712D8B7-928F-41E2-8162-A98CAA1623ED}" destId="{5BF6FB15-1072-49EC-9FB8-A666FD9E6788}" srcOrd="0" destOrd="0" presId="urn:microsoft.com/office/officeart/2005/8/layout/process4"/>
-    <dgm:cxn modelId="{610208D9-B880-469F-9CD2-E39F4812B15A}" type="presOf" srcId="{3BD25D78-E1D3-411B-A60F-537D66F462FA}" destId="{0E6A1AE8-52F5-4E7E-8261-735D1669AFA6}" srcOrd="0" destOrd="0" presId="urn:microsoft.com/office/officeart/2005/8/layout/process4"/>
-    <dgm:cxn modelId="{28BC2293-FB8C-468A-99A1-2FE27B718D81}" type="presOf" srcId="{E4A8C87C-D779-4CED-8887-9B6549780D26}" destId="{EB868BD6-2F00-439A-ACEC-1F419EFEDEBB}" srcOrd="0" destOrd="0" presId="urn:microsoft.com/office/officeart/2005/8/layout/process4"/>
-    <dgm:cxn modelId="{12C6B99C-E1F1-4C39-A7B3-B50DC53C881F}" type="presOf" srcId="{FAC2DE35-D59B-45EA-938B-CF75A04ED15F}" destId="{644DE133-57F8-44FA-A7A7-166AF73531BF}" srcOrd="1" destOrd="0" presId="urn:microsoft.com/office/officeart/2005/8/layout/process4"/>
-    <dgm:cxn modelId="{4F4FB4AC-996B-42C2-8E62-D0DA9496AED7}" type="presOf" srcId="{198915D4-3BB0-465B-91FE-9BD8EE02226F}" destId="{5B23622F-E8C2-4877-B365-8ECECF5ECC23}" srcOrd="0" destOrd="0" presId="urn:microsoft.com/office/officeart/2005/8/layout/process4"/>
+    <dgm:cxn modelId="{FE0B4D22-A648-4B8A-ADAA-E52B11249FEA}" type="presOf" srcId="{C72F5594-5C51-4D43-9E6F-72CB9793398A}" destId="{1B84F129-1862-4291-A89A-091486A72906}" srcOrd="0" destOrd="0" presId="urn:microsoft.com/office/officeart/2005/8/layout/process4"/>
+    <dgm:cxn modelId="{5E795888-7813-4955-9990-22C974E69D24}" type="presOf" srcId="{C72F5594-5C51-4D43-9E6F-72CB9793398A}" destId="{94AFA28C-EE0F-4C49-A179-63C63519329E}" srcOrd="1" destOrd="0" presId="urn:microsoft.com/office/officeart/2005/8/layout/process4"/>
+    <dgm:cxn modelId="{BBADD23E-87DD-4CDD-8AE2-E60F46D89B25}" type="presOf" srcId="{5926E5D3-2314-4801-BEB2-91BF4162BF42}" destId="{C49D58F1-BFF1-407E-AABA-B77F6A71C7F0}" srcOrd="0" destOrd="0" presId="urn:microsoft.com/office/officeart/2005/8/layout/process4"/>
+    <dgm:cxn modelId="{997A8876-3C82-4727-8145-A64A0F9A64CA}" type="presOf" srcId="{3BD25D78-E1D3-411B-A60F-537D66F462FA}" destId="{0E6A1AE8-52F5-4E7E-8261-735D1669AFA6}" srcOrd="0" destOrd="0" presId="urn:microsoft.com/office/officeart/2005/8/layout/process4"/>
+    <dgm:cxn modelId="{6D61F531-C72F-486F-ACE0-534C06FF6490}" type="presOf" srcId="{0104D415-10B6-4D1F-84A7-8C1BD2821D36}" destId="{6E462D9C-3EF5-4579-93F5-B7E2E59CEAFA}" srcOrd="0" destOrd="0" presId="urn:microsoft.com/office/officeart/2005/8/layout/process4"/>
+    <dgm:cxn modelId="{1CD57877-8489-4C06-B4E2-011BE5EE747E}" type="presOf" srcId="{F2076A76-3C40-4A14-A613-E2F5F05CAD74}" destId="{DDC83D00-6484-4B72-B12E-817BBB86AC95}" srcOrd="0" destOrd="0" presId="urn:microsoft.com/office/officeart/2005/8/layout/process4"/>
+    <dgm:cxn modelId="{E5A02E2D-F83E-46C0-85EC-FEC1A6BF2B5E}" type="presOf" srcId="{FAC2DE35-D59B-45EA-938B-CF75A04ED15F}" destId="{4387163E-3B42-4DEA-A650-E5A4E0515066}" srcOrd="0" destOrd="0" presId="urn:microsoft.com/office/officeart/2005/8/layout/process4"/>
+    <dgm:cxn modelId="{A044AB54-481A-4A85-9C10-22009016A377}" type="presOf" srcId="{72203140-6BF8-42B7-9D41-CC6371AEA6A3}" destId="{176BB967-85CF-4B86-9C46-CA14810665F5}" srcOrd="0" destOrd="0" presId="urn:microsoft.com/office/officeart/2005/8/layout/process4"/>
+    <dgm:cxn modelId="{F7926F9A-F440-4480-8EC9-5060FFB1D940}" type="presOf" srcId="{93AA3FDC-5E5F-48C4-9257-60F1C5D2215A}" destId="{4F8E882C-1CE2-4DAA-9547-DA7CE5A22770}" srcOrd="0" destOrd="0" presId="urn:microsoft.com/office/officeart/2005/8/layout/process4"/>
     <dgm:cxn modelId="{2C62560D-B4E3-43CA-B2A9-D1669DC315D9}" srcId="{E4A8C87C-D779-4CED-8887-9B6549780D26}" destId="{72203140-6BF8-42B7-9D41-CC6371AEA6A3}" srcOrd="1" destOrd="0" parTransId="{69A853D5-A4D6-49FD-B30D-98BDADB676DC}" sibTransId="{DBE69090-4F59-4EAD-BFD4-C950C225523E}"/>
-    <dgm:cxn modelId="{2814F140-6186-4B5C-A49B-57E32DF2220A}" type="presOf" srcId="{6875F898-8542-4712-BABF-05D835B98196}" destId="{BCC119F0-0F40-4C18-ACEF-9E8D722C8471}" srcOrd="0" destOrd="0" presId="urn:microsoft.com/office/officeart/2005/8/layout/process4"/>
+    <dgm:cxn modelId="{22C8984C-775B-49D9-99C3-D54C71FAEDA6}" type="presOf" srcId="{E4A8C87C-D779-4CED-8887-9B6549780D26}" destId="{EB868BD6-2F00-439A-ACEC-1F419EFEDEBB}" srcOrd="0" destOrd="0" presId="urn:microsoft.com/office/officeart/2005/8/layout/process4"/>
     <dgm:cxn modelId="{924FE54E-0A7E-4D7A-84A6-5BFB2B41A069}" srcId="{AB2EF5AB-9FE9-4FA2-B4C4-8B1F6DB93472}" destId="{E4A8C87C-D779-4CED-8887-9B6549780D26}" srcOrd="0" destOrd="0" parTransId="{889917D4-7598-4455-B365-0EFCDC319292}" sibTransId="{9EBA5CAB-5CC1-4F34-B1BA-63CCDF058BB4}"/>
+    <dgm:cxn modelId="{601B0963-42EF-477A-B156-FF240A4F27BD}" type="presOf" srcId="{349FF3AC-168D-41F4-8506-87226E2D4596}" destId="{5E07C81E-B689-4E03-82E3-A5C4E5EC27AD}" srcOrd="0" destOrd="0" presId="urn:microsoft.com/office/officeart/2005/8/layout/process4"/>
+    <dgm:cxn modelId="{56D0A8BC-CA24-42B7-A7D1-9227CB5E0010}" type="presOf" srcId="{6712D8B7-928F-41E2-8162-A98CAA1623ED}" destId="{5BF6FB15-1072-49EC-9FB8-A666FD9E6788}" srcOrd="0" destOrd="0" presId="urn:microsoft.com/office/officeart/2005/8/layout/process4"/>
     <dgm:cxn modelId="{29C8589D-F355-46E5-A327-895B42A12A2A}" srcId="{C72F5594-5C51-4D43-9E6F-72CB9793398A}" destId="{6875F898-8542-4712-BABF-05D835B98196}" srcOrd="2" destOrd="0" parTransId="{B188A111-83B9-4549-8BBF-22C46E908EDB}" sibTransId="{C73BCA5E-35F9-4FF8-BFCC-FCFAC4FD571F}"/>
     <dgm:cxn modelId="{6E46835F-0853-404C-90BD-325EF1B55AB4}" srcId="{FAC2DE35-D59B-45EA-938B-CF75A04ED15F}" destId="{198915D4-3BB0-465B-91FE-9BD8EE02226F}" srcOrd="1" destOrd="0" parTransId="{6F13A7E7-2B62-4C98-A2B8-F56DD3A95417}" sibTransId="{39F80F91-33A5-4B17-8D2A-7CAD2F1B57BC}"/>
-    <dgm:cxn modelId="{02F0439F-DC20-41C8-9B44-F061008576EE}" type="presOf" srcId="{C72F5594-5C51-4D43-9E6F-72CB9793398A}" destId="{94AFA28C-EE0F-4C49-A179-63C63519329E}" srcOrd="1" destOrd="0" presId="urn:microsoft.com/office/officeart/2005/8/layout/process4"/>
-    <dgm:cxn modelId="{1F7A10F7-3497-4F67-B37E-C969363E51AB}" type="presOf" srcId="{7D8B9571-F3C6-4FB7-87FA-DB85E3C23E9A}" destId="{15274423-013D-4EDE-B6A1-F9AA366B30AE}" srcOrd="0" destOrd="0" presId="urn:microsoft.com/office/officeart/2005/8/layout/process4"/>
-    <dgm:cxn modelId="{B1C0D6EE-4405-449D-B177-1D2D97AE4E21}" type="presOf" srcId="{F2076A76-3C40-4A14-A613-E2F5F05CAD74}" destId="{DDC83D00-6484-4B72-B12E-817BBB86AC95}" srcOrd="0" destOrd="0" presId="urn:microsoft.com/office/officeart/2005/8/layout/process4"/>
+    <dgm:cxn modelId="{1B5841AB-C8E9-4A1E-BA81-4637CE1C2EDB}" type="presOf" srcId="{E4A8C87C-D779-4CED-8887-9B6549780D26}" destId="{3D3C0266-BBF9-441C-BEFD-769ED1F9C02C}" srcOrd="1" destOrd="0" presId="urn:microsoft.com/office/officeart/2005/8/layout/process4"/>
+    <dgm:cxn modelId="{D2A5BC16-182B-4BC1-974E-DACF6AF911D0}" type="presOf" srcId="{198915D4-3BB0-465B-91FE-9BD8EE02226F}" destId="{5B23622F-E8C2-4877-B365-8ECECF5ECC23}" srcOrd="0" destOrd="0" presId="urn:microsoft.com/office/officeart/2005/8/layout/process4"/>
+    <dgm:cxn modelId="{C0297293-BA0E-4118-92A2-1EBD53D2FEAD}" type="presOf" srcId="{7D8B9571-F3C6-4FB7-87FA-DB85E3C23E9A}" destId="{15274423-013D-4EDE-B6A1-F9AA366B30AE}" srcOrd="0" destOrd="0" presId="urn:microsoft.com/office/officeart/2005/8/layout/process4"/>
     <dgm:cxn modelId="{1C64CA13-0AF1-4051-9475-E0E71FC3DA2B}" srcId="{C72F5594-5C51-4D43-9E6F-72CB9793398A}" destId="{6712D8B7-928F-41E2-8162-A98CAA1623ED}" srcOrd="3" destOrd="0" parTransId="{A122572E-4CA2-4385-ABF6-8AF920A504CA}" sibTransId="{107CD231-CA3E-4363-A4A3-45110355320E}"/>
-    <dgm:cxn modelId="{0026B0F9-D11D-4048-ABBB-9E54236E3261}" type="presOf" srcId="{5926E5D3-2314-4801-BEB2-91BF4162BF42}" destId="{C49D58F1-BFF1-407E-AABA-B77F6A71C7F0}" srcOrd="0" destOrd="0" presId="urn:microsoft.com/office/officeart/2005/8/layout/process4"/>
     <dgm:cxn modelId="{9814E4BA-F5F1-46F8-A954-2C8F9953B551}" srcId="{E4A8C87C-D779-4CED-8887-9B6549780D26}" destId="{FBB1B63D-02A8-446B-AE2E-138B030CB20B}" srcOrd="0" destOrd="0" parTransId="{6C78BB6C-1D01-43B5-BEBD-6D2753E80931}" sibTransId="{5D88A94D-42D1-4201-8228-5945B2721D79}"/>
-    <dgm:cxn modelId="{B211873C-028A-4315-B770-CD8420BD049B}" type="presOf" srcId="{93AA3FDC-5E5F-48C4-9257-60F1C5D2215A}" destId="{4F8E882C-1CE2-4DAA-9547-DA7CE5A22770}" srcOrd="0" destOrd="0" presId="urn:microsoft.com/office/officeart/2005/8/layout/process4"/>
     <dgm:cxn modelId="{72EF9DF4-8BE0-432B-A5B2-77CEDFC4FADC}" srcId="{E4A8C87C-D779-4CED-8887-9B6549780D26}" destId="{93AA3FDC-5E5F-48C4-9257-60F1C5D2215A}" srcOrd="3" destOrd="0" parTransId="{0BF52041-D6C0-4601-907F-7C61B0E055D2}" sibTransId="{9C21A084-D07E-439F-85D0-D45621AEED6D}"/>
     <dgm:cxn modelId="{1266831C-513D-43A1-8B02-771E256148AF}" srcId="{FAC2DE35-D59B-45EA-938B-CF75A04ED15F}" destId="{3BD25D78-E1D3-411B-A60F-537D66F462FA}" srcOrd="0" destOrd="0" parTransId="{4423CD85-E27D-44B0-AE4F-209FAF868466}" sibTransId="{AE981ECD-8274-43BD-9CCE-967467C32A79}"/>
     <dgm:cxn modelId="{73A976E4-4AD6-489A-8EBD-E4B5D73F1CF7}" srcId="{FAC2DE35-D59B-45EA-938B-CF75A04ED15F}" destId="{0104D415-10B6-4D1F-84A7-8C1BD2821D36}" srcOrd="2" destOrd="0" parTransId="{120292CA-1259-4837-8C6C-F7680782A531}" sibTransId="{DAE1FA5F-CF1F-4A63-9908-25D35BFC7DB7}"/>
-    <dgm:cxn modelId="{1871FC81-A09F-4DA7-8FC1-5BD8E39C26D3}" type="presOf" srcId="{72203140-6BF8-42B7-9D41-CC6371AEA6A3}" destId="{176BB967-85CF-4B86-9C46-CA14810665F5}" srcOrd="0" destOrd="0" presId="urn:microsoft.com/office/officeart/2005/8/layout/process4"/>
-    <dgm:cxn modelId="{9C580221-A846-4876-B69C-1031507787CC}" type="presOf" srcId="{C72F5594-5C51-4D43-9E6F-72CB9793398A}" destId="{1B84F129-1862-4291-A89A-091486A72906}" srcOrd="0" destOrd="0" presId="urn:microsoft.com/office/officeart/2005/8/layout/process4"/>
+    <dgm:cxn modelId="{DCAE1D98-677A-47E2-8CB6-58E21294007B}" type="presOf" srcId="{6875F898-8542-4712-BABF-05D835B98196}" destId="{BCC119F0-0F40-4C18-ACEF-9E8D722C8471}" srcOrd="0" destOrd="0" presId="urn:microsoft.com/office/officeart/2005/8/layout/process4"/>
+    <dgm:cxn modelId="{F28018E3-ED67-496C-9AB8-CDD20D59D07E}" type="presOf" srcId="{FAC2DE35-D59B-45EA-938B-CF75A04ED15F}" destId="{644DE133-57F8-44FA-A7A7-166AF73531BF}" srcOrd="1" destOrd="0" presId="urn:microsoft.com/office/officeart/2005/8/layout/process4"/>
     <dgm:cxn modelId="{199E9408-724E-427C-8C2D-42604C5B62D3}" srcId="{AB2EF5AB-9FE9-4FA2-B4C4-8B1F6DB93472}" destId="{FAC2DE35-D59B-45EA-938B-CF75A04ED15F}" srcOrd="2" destOrd="0" parTransId="{F1092F12-6ADC-4C97-9077-4CCD093851ED}" sibTransId="{07A9D7B4-D360-4BE1-BC8D-5FBB05D2CFCA}"/>
     <dgm:cxn modelId="{57D6FE41-7AD5-45D8-A401-7E5EF1E2540C}" srcId="{E4A8C87C-D779-4CED-8887-9B6549780D26}" destId="{349FF3AC-168D-41F4-8506-87226E2D4596}" srcOrd="2" destOrd="0" parTransId="{C13B2526-0D1C-41B8-A667-BD6C321C182E}" sibTransId="{953A9DAE-6D1F-4890-81FC-42E5AA98930C}"/>
-    <dgm:cxn modelId="{2913613A-AA88-4CC0-AFB6-3793F0D064D2}" type="presOf" srcId="{AB2EF5AB-9FE9-4FA2-B4C4-8B1F6DB93472}" destId="{2DF1CDF0-CA04-431C-9952-2B6EA19DD02B}" srcOrd="0" destOrd="0" presId="urn:microsoft.com/office/officeart/2005/8/layout/process4"/>
-    <dgm:cxn modelId="{C67A95C2-8942-42F4-A1A1-9E1123E79D99}" type="presOf" srcId="{349FF3AC-168D-41F4-8506-87226E2D4596}" destId="{5E07C81E-B689-4E03-82E3-A5C4E5EC27AD}" srcOrd="0" destOrd="0" presId="urn:microsoft.com/office/officeart/2005/8/layout/process4"/>
     <dgm:cxn modelId="{B0DA3BE4-E739-4E91-887A-4A7F5E28C607}" srcId="{C72F5594-5C51-4D43-9E6F-72CB9793398A}" destId="{7D8B9571-F3C6-4FB7-87FA-DB85E3C23E9A}" srcOrd="1" destOrd="0" parTransId="{3944B3E2-CEEE-4CB8-9523-4E02D4102BE9}" sibTransId="{724B3CD0-D3A0-4EFE-BF4F-044412D6BD07}"/>
-    <dgm:cxn modelId="{9A431C60-5EAF-42EC-BA63-207DDE51FBB3}" type="presOf" srcId="{FAC2DE35-D59B-45EA-938B-CF75A04ED15F}" destId="{4387163E-3B42-4DEA-A650-E5A4E0515066}" srcOrd="0" destOrd="0" presId="urn:microsoft.com/office/officeart/2005/8/layout/process4"/>
     <dgm:cxn modelId="{484A44C9-C845-43E5-8963-472D5B933ACA}" srcId="{FAC2DE35-D59B-45EA-938B-CF75A04ED15F}" destId="{F2076A76-3C40-4A14-A613-E2F5F05CAD74}" srcOrd="3" destOrd="0" parTransId="{CA63AD23-5733-432A-AB0B-0C5583CF567D}" sibTransId="{2B4CEB15-336E-4660-BA5A-1B8A445A3472}"/>
-    <dgm:cxn modelId="{FA1B9328-2233-4B46-846B-23DB628E6C34}" type="presOf" srcId="{0104D415-10B6-4D1F-84A7-8C1BD2821D36}" destId="{6E462D9C-3EF5-4579-93F5-B7E2E59CEAFA}" srcOrd="0" destOrd="0" presId="urn:microsoft.com/office/officeart/2005/8/layout/process4"/>
-    <dgm:cxn modelId="{CD5D3BF3-0659-47A8-AE65-0867CBA36BE2}" type="presParOf" srcId="{2DF1CDF0-CA04-431C-9952-2B6EA19DD02B}" destId="{3E397FF5-3C9E-483A-8AF8-2952DD3A0CD1}" srcOrd="0" destOrd="0" presId="urn:microsoft.com/office/officeart/2005/8/layout/process4"/>
-    <dgm:cxn modelId="{CC574643-4945-46D0-AC5F-DE8240E0E3D1}" type="presParOf" srcId="{3E397FF5-3C9E-483A-8AF8-2952DD3A0CD1}" destId="{4387163E-3B42-4DEA-A650-E5A4E0515066}" srcOrd="0" destOrd="0" presId="urn:microsoft.com/office/officeart/2005/8/layout/process4"/>
-    <dgm:cxn modelId="{470DDE28-0E54-4FB2-9135-687C10E8AFE0}" type="presParOf" srcId="{3E397FF5-3C9E-483A-8AF8-2952DD3A0CD1}" destId="{644DE133-57F8-44FA-A7A7-166AF73531BF}" srcOrd="1" destOrd="0" presId="urn:microsoft.com/office/officeart/2005/8/layout/process4"/>
-    <dgm:cxn modelId="{1C64B399-DAC1-4219-BECE-58098EAFE973}" type="presParOf" srcId="{3E397FF5-3C9E-483A-8AF8-2952DD3A0CD1}" destId="{CB6BA93D-0035-4758-813A-7E4E6CD71C36}" srcOrd="2" destOrd="0" presId="urn:microsoft.com/office/officeart/2005/8/layout/process4"/>
-    <dgm:cxn modelId="{D443527C-DE54-4B99-8DDD-2A9781EC539B}" type="presParOf" srcId="{CB6BA93D-0035-4758-813A-7E4E6CD71C36}" destId="{0E6A1AE8-52F5-4E7E-8261-735D1669AFA6}" srcOrd="0" destOrd="0" presId="urn:microsoft.com/office/officeart/2005/8/layout/process4"/>
-    <dgm:cxn modelId="{182298D9-4519-40AD-B306-E21DBB997255}" type="presParOf" srcId="{CB6BA93D-0035-4758-813A-7E4E6CD71C36}" destId="{5B23622F-E8C2-4877-B365-8ECECF5ECC23}" srcOrd="1" destOrd="0" presId="urn:microsoft.com/office/officeart/2005/8/layout/process4"/>
-    <dgm:cxn modelId="{6C94CD22-554C-4592-BDE9-A2F2EF34C143}" type="presParOf" srcId="{CB6BA93D-0035-4758-813A-7E4E6CD71C36}" destId="{6E462D9C-3EF5-4579-93F5-B7E2E59CEAFA}" srcOrd="2" destOrd="0" presId="urn:microsoft.com/office/officeart/2005/8/layout/process4"/>
-    <dgm:cxn modelId="{DD09046E-2949-402D-91E0-2324C8B8A4BF}" type="presParOf" srcId="{CB6BA93D-0035-4758-813A-7E4E6CD71C36}" destId="{DDC83D00-6484-4B72-B12E-817BBB86AC95}" srcOrd="3" destOrd="0" presId="urn:microsoft.com/office/officeart/2005/8/layout/process4"/>
-    <dgm:cxn modelId="{4D8E837D-FC25-40B4-B2BF-4F60AFB168BE}" type="presParOf" srcId="{2DF1CDF0-CA04-431C-9952-2B6EA19DD02B}" destId="{B4013FF1-9E05-4A03-9AE6-4A11502F47AB}" srcOrd="1" destOrd="0" presId="urn:microsoft.com/office/officeart/2005/8/layout/process4"/>
-    <dgm:cxn modelId="{3F9712BB-19EE-4EA3-AF1E-732FDBE1B3D5}" type="presParOf" srcId="{2DF1CDF0-CA04-431C-9952-2B6EA19DD02B}" destId="{25E4B640-BE9C-444B-A16C-EF47B3B3F590}" srcOrd="2" destOrd="0" presId="urn:microsoft.com/office/officeart/2005/8/layout/process4"/>
-    <dgm:cxn modelId="{8473C96F-1991-4AB4-8C22-3AE45E5AB558}" type="presParOf" srcId="{25E4B640-BE9C-444B-A16C-EF47B3B3F590}" destId="{1B84F129-1862-4291-A89A-091486A72906}" srcOrd="0" destOrd="0" presId="urn:microsoft.com/office/officeart/2005/8/layout/process4"/>
-    <dgm:cxn modelId="{01CD57F8-6539-42A5-BF6C-7B0293CEEB42}" type="presParOf" srcId="{25E4B640-BE9C-444B-A16C-EF47B3B3F590}" destId="{94AFA28C-EE0F-4C49-A179-63C63519329E}" srcOrd="1" destOrd="0" presId="urn:microsoft.com/office/officeart/2005/8/layout/process4"/>
-    <dgm:cxn modelId="{2A4D3ACE-52EA-4ED7-B802-4CBD4EA2936E}" type="presParOf" srcId="{25E4B640-BE9C-444B-A16C-EF47B3B3F590}" destId="{873CF16D-0148-47FF-AD1B-15DBDABB3927}" srcOrd="2" destOrd="0" presId="urn:microsoft.com/office/officeart/2005/8/layout/process4"/>
-    <dgm:cxn modelId="{305D247F-E2F8-4FD7-A40B-FF24A0C17E27}" type="presParOf" srcId="{873CF16D-0148-47FF-AD1B-15DBDABB3927}" destId="{C49D58F1-BFF1-407E-AABA-B77F6A71C7F0}" srcOrd="0" destOrd="0" presId="urn:microsoft.com/office/officeart/2005/8/layout/process4"/>
-    <dgm:cxn modelId="{F5519B67-AEAE-40A1-ACBF-D5C0B435795D}" type="presParOf" srcId="{873CF16D-0148-47FF-AD1B-15DBDABB3927}" destId="{15274423-013D-4EDE-B6A1-F9AA366B30AE}" srcOrd="1" destOrd="0" presId="urn:microsoft.com/office/officeart/2005/8/layout/process4"/>
-    <dgm:cxn modelId="{B1D1C82C-3511-48C8-84A0-2EB68AC764E6}" type="presParOf" srcId="{873CF16D-0148-47FF-AD1B-15DBDABB3927}" destId="{BCC119F0-0F40-4C18-ACEF-9E8D722C8471}" srcOrd="2" destOrd="0" presId="urn:microsoft.com/office/officeart/2005/8/layout/process4"/>
-    <dgm:cxn modelId="{023BAC55-90E8-427B-9D8B-FC5FFC687D55}" type="presParOf" srcId="{873CF16D-0148-47FF-AD1B-15DBDABB3927}" destId="{5BF6FB15-1072-49EC-9FB8-A666FD9E6788}" srcOrd="3" destOrd="0" presId="urn:microsoft.com/office/officeart/2005/8/layout/process4"/>
-    <dgm:cxn modelId="{3DFBE80E-FAC8-4D8E-AB00-081E4C0AC66F}" type="presParOf" srcId="{2DF1CDF0-CA04-431C-9952-2B6EA19DD02B}" destId="{37D725DC-15FD-4EC8-A497-7368EAD5F083}" srcOrd="3" destOrd="0" presId="urn:microsoft.com/office/officeart/2005/8/layout/process4"/>
-    <dgm:cxn modelId="{8F620569-299B-44E0-BAB6-C646994C8745}" type="presParOf" srcId="{2DF1CDF0-CA04-431C-9952-2B6EA19DD02B}" destId="{6E8F4D4A-A328-465C-8498-06D807FDF9EC}" srcOrd="4" destOrd="0" presId="urn:microsoft.com/office/officeart/2005/8/layout/process4"/>
-    <dgm:cxn modelId="{7A45A0BC-2BC8-4906-8222-8B5633790729}" type="presParOf" srcId="{6E8F4D4A-A328-465C-8498-06D807FDF9EC}" destId="{EB868BD6-2F00-439A-ACEC-1F419EFEDEBB}" srcOrd="0" destOrd="0" presId="urn:microsoft.com/office/officeart/2005/8/layout/process4"/>
-    <dgm:cxn modelId="{4130E8B2-5E95-4952-A0F0-A79AE8D45925}" type="presParOf" srcId="{6E8F4D4A-A328-465C-8498-06D807FDF9EC}" destId="{3D3C0266-BBF9-441C-BEFD-769ED1F9C02C}" srcOrd="1" destOrd="0" presId="urn:microsoft.com/office/officeart/2005/8/layout/process4"/>
-    <dgm:cxn modelId="{2F16687E-D991-47D8-8E1C-045EA281E003}" type="presParOf" srcId="{6E8F4D4A-A328-465C-8498-06D807FDF9EC}" destId="{96CB06E3-CCF2-4487-BAFF-232792282C34}" srcOrd="2" destOrd="0" presId="urn:microsoft.com/office/officeart/2005/8/layout/process4"/>
-    <dgm:cxn modelId="{28EAA883-7DFB-4BDF-AAF0-6B99CFF3D77C}" type="presParOf" srcId="{96CB06E3-CCF2-4487-BAFF-232792282C34}" destId="{4CEA73B4-9810-4D3B-B0E0-49C2694AE51E}" srcOrd="0" destOrd="0" presId="urn:microsoft.com/office/officeart/2005/8/layout/process4"/>
-    <dgm:cxn modelId="{F0EEDD5D-CDD8-4680-9FA7-83243F333D53}" type="presParOf" srcId="{96CB06E3-CCF2-4487-BAFF-232792282C34}" destId="{176BB967-85CF-4B86-9C46-CA14810665F5}" srcOrd="1" destOrd="0" presId="urn:microsoft.com/office/officeart/2005/8/layout/process4"/>
-    <dgm:cxn modelId="{1C9904B7-39E7-4A37-BC62-D1C28779DDD0}" type="presParOf" srcId="{96CB06E3-CCF2-4487-BAFF-232792282C34}" destId="{5E07C81E-B689-4E03-82E3-A5C4E5EC27AD}" srcOrd="2" destOrd="0" presId="urn:microsoft.com/office/officeart/2005/8/layout/process4"/>
-    <dgm:cxn modelId="{4964F64E-A0F2-45E1-A683-742CC6AE2CEE}" type="presParOf" srcId="{96CB06E3-CCF2-4487-BAFF-232792282C34}" destId="{4F8E882C-1CE2-4DAA-9547-DA7CE5A22770}" srcOrd="3" destOrd="0" presId="urn:microsoft.com/office/officeart/2005/8/layout/process4"/>
+    <dgm:cxn modelId="{C52D5F3D-C6B2-4405-AF68-1F28CBBF5FBC}" type="presParOf" srcId="{2DF1CDF0-CA04-431C-9952-2B6EA19DD02B}" destId="{3E397FF5-3C9E-483A-8AF8-2952DD3A0CD1}" srcOrd="0" destOrd="0" presId="urn:microsoft.com/office/officeart/2005/8/layout/process4"/>
+    <dgm:cxn modelId="{97527AE2-2913-47EB-B95E-50161292BEDE}" type="presParOf" srcId="{3E397FF5-3C9E-483A-8AF8-2952DD3A0CD1}" destId="{4387163E-3B42-4DEA-A650-E5A4E0515066}" srcOrd="0" destOrd="0" presId="urn:microsoft.com/office/officeart/2005/8/layout/process4"/>
+    <dgm:cxn modelId="{CDEC4C2D-7027-449C-856D-54E418655789}" type="presParOf" srcId="{3E397FF5-3C9E-483A-8AF8-2952DD3A0CD1}" destId="{644DE133-57F8-44FA-A7A7-166AF73531BF}" srcOrd="1" destOrd="0" presId="urn:microsoft.com/office/officeart/2005/8/layout/process4"/>
+    <dgm:cxn modelId="{36AE4675-40D4-4A0B-AA07-321D367C909A}" type="presParOf" srcId="{3E397FF5-3C9E-483A-8AF8-2952DD3A0CD1}" destId="{CB6BA93D-0035-4758-813A-7E4E6CD71C36}" srcOrd="2" destOrd="0" presId="urn:microsoft.com/office/officeart/2005/8/layout/process4"/>
+    <dgm:cxn modelId="{82DD982B-9C7C-429C-834D-61638F1C68BF}" type="presParOf" srcId="{CB6BA93D-0035-4758-813A-7E4E6CD71C36}" destId="{0E6A1AE8-52F5-4E7E-8261-735D1669AFA6}" srcOrd="0" destOrd="0" presId="urn:microsoft.com/office/officeart/2005/8/layout/process4"/>
+    <dgm:cxn modelId="{4EAF91D2-3CAC-49A8-94A1-C0BE32750AC7}" type="presParOf" srcId="{CB6BA93D-0035-4758-813A-7E4E6CD71C36}" destId="{5B23622F-E8C2-4877-B365-8ECECF5ECC23}" srcOrd="1" destOrd="0" presId="urn:microsoft.com/office/officeart/2005/8/layout/process4"/>
+    <dgm:cxn modelId="{9B9E2C81-A7F2-46AB-BE0C-F473B5918ACC}" type="presParOf" srcId="{CB6BA93D-0035-4758-813A-7E4E6CD71C36}" destId="{6E462D9C-3EF5-4579-93F5-B7E2E59CEAFA}" srcOrd="2" destOrd="0" presId="urn:microsoft.com/office/officeart/2005/8/layout/process4"/>
+    <dgm:cxn modelId="{0F1D7BCE-41C8-4EC2-B96B-69A62545C79E}" type="presParOf" srcId="{CB6BA93D-0035-4758-813A-7E4E6CD71C36}" destId="{DDC83D00-6484-4B72-B12E-817BBB86AC95}" srcOrd="3" destOrd="0" presId="urn:microsoft.com/office/officeart/2005/8/layout/process4"/>
+    <dgm:cxn modelId="{5A721342-347A-4811-9ED2-8CC19B55DEEE}" type="presParOf" srcId="{2DF1CDF0-CA04-431C-9952-2B6EA19DD02B}" destId="{B4013FF1-9E05-4A03-9AE6-4A11502F47AB}" srcOrd="1" destOrd="0" presId="urn:microsoft.com/office/officeart/2005/8/layout/process4"/>
+    <dgm:cxn modelId="{9652787F-CDBD-4D42-A593-9099E1F74E3B}" type="presParOf" srcId="{2DF1CDF0-CA04-431C-9952-2B6EA19DD02B}" destId="{25E4B640-BE9C-444B-A16C-EF47B3B3F590}" srcOrd="2" destOrd="0" presId="urn:microsoft.com/office/officeart/2005/8/layout/process4"/>
+    <dgm:cxn modelId="{1EEAE3F8-FB14-4F8F-8826-86E36F061B62}" type="presParOf" srcId="{25E4B640-BE9C-444B-A16C-EF47B3B3F590}" destId="{1B84F129-1862-4291-A89A-091486A72906}" srcOrd="0" destOrd="0" presId="urn:microsoft.com/office/officeart/2005/8/layout/process4"/>
+    <dgm:cxn modelId="{1A698D4B-CF27-49F2-A4E5-DB0FA12CD1C6}" type="presParOf" srcId="{25E4B640-BE9C-444B-A16C-EF47B3B3F590}" destId="{94AFA28C-EE0F-4C49-A179-63C63519329E}" srcOrd="1" destOrd="0" presId="urn:microsoft.com/office/officeart/2005/8/layout/process4"/>
+    <dgm:cxn modelId="{95937972-FCA1-426C-856C-4F56B738EA23}" type="presParOf" srcId="{25E4B640-BE9C-444B-A16C-EF47B3B3F590}" destId="{873CF16D-0148-47FF-AD1B-15DBDABB3927}" srcOrd="2" destOrd="0" presId="urn:microsoft.com/office/officeart/2005/8/layout/process4"/>
+    <dgm:cxn modelId="{34257B20-605E-4FA0-80B6-6C2A8369DFFD}" type="presParOf" srcId="{873CF16D-0148-47FF-AD1B-15DBDABB3927}" destId="{C49D58F1-BFF1-407E-AABA-B77F6A71C7F0}" srcOrd="0" destOrd="0" presId="urn:microsoft.com/office/officeart/2005/8/layout/process4"/>
+    <dgm:cxn modelId="{541F4F87-D9DE-4A93-AA24-8C681FC10322}" type="presParOf" srcId="{873CF16D-0148-47FF-AD1B-15DBDABB3927}" destId="{15274423-013D-4EDE-B6A1-F9AA366B30AE}" srcOrd="1" destOrd="0" presId="urn:microsoft.com/office/officeart/2005/8/layout/process4"/>
+    <dgm:cxn modelId="{4167494C-8D9C-40E4-BFF8-E4086C74E131}" type="presParOf" srcId="{873CF16D-0148-47FF-AD1B-15DBDABB3927}" destId="{BCC119F0-0F40-4C18-ACEF-9E8D722C8471}" srcOrd="2" destOrd="0" presId="urn:microsoft.com/office/officeart/2005/8/layout/process4"/>
+    <dgm:cxn modelId="{DBE45D87-C424-40EC-A9C3-73262E817069}" type="presParOf" srcId="{873CF16D-0148-47FF-AD1B-15DBDABB3927}" destId="{5BF6FB15-1072-49EC-9FB8-A666FD9E6788}" srcOrd="3" destOrd="0" presId="urn:microsoft.com/office/officeart/2005/8/layout/process4"/>
+    <dgm:cxn modelId="{6A009A6D-00EE-4ADB-A00E-15F98EA4E268}" type="presParOf" srcId="{2DF1CDF0-CA04-431C-9952-2B6EA19DD02B}" destId="{37D725DC-15FD-4EC8-A497-7368EAD5F083}" srcOrd="3" destOrd="0" presId="urn:microsoft.com/office/officeart/2005/8/layout/process4"/>
+    <dgm:cxn modelId="{4F6A7F62-C8D6-4ABA-A020-550FD6B978F7}" type="presParOf" srcId="{2DF1CDF0-CA04-431C-9952-2B6EA19DD02B}" destId="{6E8F4D4A-A328-465C-8498-06D807FDF9EC}" srcOrd="4" destOrd="0" presId="urn:microsoft.com/office/officeart/2005/8/layout/process4"/>
+    <dgm:cxn modelId="{40DA8FC1-BFB5-4103-96A0-2FA62CEFBA1C}" type="presParOf" srcId="{6E8F4D4A-A328-465C-8498-06D807FDF9EC}" destId="{EB868BD6-2F00-439A-ACEC-1F419EFEDEBB}" srcOrd="0" destOrd="0" presId="urn:microsoft.com/office/officeart/2005/8/layout/process4"/>
+    <dgm:cxn modelId="{60554C25-0C60-4B11-AA3A-4D8CEB7F2C49}" type="presParOf" srcId="{6E8F4D4A-A328-465C-8498-06D807FDF9EC}" destId="{3D3C0266-BBF9-441C-BEFD-769ED1F9C02C}" srcOrd="1" destOrd="0" presId="urn:microsoft.com/office/officeart/2005/8/layout/process4"/>
+    <dgm:cxn modelId="{DEAE0243-DB77-47BE-A197-0A7CB9E71FC9}" type="presParOf" srcId="{6E8F4D4A-A328-465C-8498-06D807FDF9EC}" destId="{96CB06E3-CCF2-4487-BAFF-232792282C34}" srcOrd="2" destOrd="0" presId="urn:microsoft.com/office/officeart/2005/8/layout/process4"/>
+    <dgm:cxn modelId="{1F9C4860-D218-4C6D-9160-3AC10ADA54EF}" type="presParOf" srcId="{96CB06E3-CCF2-4487-BAFF-232792282C34}" destId="{4CEA73B4-9810-4D3B-B0E0-49C2694AE51E}" srcOrd="0" destOrd="0" presId="urn:microsoft.com/office/officeart/2005/8/layout/process4"/>
+    <dgm:cxn modelId="{92CBB949-9AF5-49AE-9981-61027785F283}" type="presParOf" srcId="{96CB06E3-CCF2-4487-BAFF-232792282C34}" destId="{176BB967-85CF-4B86-9C46-CA14810665F5}" srcOrd="1" destOrd="0" presId="urn:microsoft.com/office/officeart/2005/8/layout/process4"/>
+    <dgm:cxn modelId="{F9281304-68CF-4897-9D62-AF084FE2811B}" type="presParOf" srcId="{96CB06E3-CCF2-4487-BAFF-232792282C34}" destId="{5E07C81E-B689-4E03-82E3-A5C4E5EC27AD}" srcOrd="2" destOrd="0" presId="urn:microsoft.com/office/officeart/2005/8/layout/process4"/>
+    <dgm:cxn modelId="{888A92E7-8791-4AE4-88D0-36B09254037E}" type="presParOf" srcId="{96CB06E3-CCF2-4487-BAFF-232792282C34}" destId="{4F8E882C-1CE2-4DAA-9547-DA7CE5A22770}" srcOrd="3" destOrd="0" presId="urn:microsoft.com/office/officeart/2005/8/layout/process4"/>
   </dgm:cxnLst>
   <dgm:bg/>
   <dgm:whole/>
@@ -3882,24 +3875,24 @@
     </dgm:pt>
   </dgm:ptLst>
   <dgm:cxnLst>
-    <dgm:cxn modelId="{59CAE160-D7FC-4DC2-A63C-20EF6F27DC6A}" type="presOf" srcId="{BA867C10-8B70-4BD9-9B08-E940191BFF84}" destId="{5E503655-3828-4A4B-B0B7-B5BA8860C783}" srcOrd="0" destOrd="0" presId="urn:microsoft.com/office/officeart/2005/8/layout/process1"/>
-    <dgm:cxn modelId="{22264EF2-072B-41E1-8048-4160A5DB6ACB}" type="presOf" srcId="{4DBBD212-2F92-4856-A3B1-808A28703F78}" destId="{A538BD20-9261-44F8-91B2-DB200CF39004}" srcOrd="0" destOrd="0" presId="urn:microsoft.com/office/officeart/2005/8/layout/process1"/>
-    <dgm:cxn modelId="{C59D2836-6099-4795-AFBA-7058F3FA58E9}" type="presOf" srcId="{FD013B34-EAD8-4564-9412-9B41C6455304}" destId="{F79911B1-9A55-4D99-9610-7F02C5BDA785}" srcOrd="0" destOrd="0" presId="urn:microsoft.com/office/officeart/2005/8/layout/process1"/>
+    <dgm:cxn modelId="{C69BDF9B-8B99-45AF-A15C-6F9B475F2580}" type="presOf" srcId="{4DBBD212-2F92-4856-A3B1-808A28703F78}" destId="{A538BD20-9261-44F8-91B2-DB200CF39004}" srcOrd="0" destOrd="0" presId="urn:microsoft.com/office/officeart/2005/8/layout/process1"/>
+    <dgm:cxn modelId="{35BBBDAD-695F-4285-9658-72DDFC688FA4}" type="presOf" srcId="{FD013B34-EAD8-4564-9412-9B41C6455304}" destId="{F79911B1-9A55-4D99-9610-7F02C5BDA785}" srcOrd="0" destOrd="0" presId="urn:microsoft.com/office/officeart/2005/8/layout/process1"/>
+    <dgm:cxn modelId="{41006E9A-EC58-4239-8E81-E78C4152E17D}" type="presOf" srcId="{7054BD12-7B30-455D-9E71-938A3D991EF3}" destId="{B76D5DE1-2C10-4C3B-8B73-4804B64601EB}" srcOrd="0" destOrd="0" presId="urn:microsoft.com/office/officeart/2005/8/layout/process1"/>
+    <dgm:cxn modelId="{0146702A-6B8A-4E0A-893F-CA177C7C9DC0}" type="presOf" srcId="{975768BF-4643-4000-B91B-EB5FA50C9F90}" destId="{97FC9502-5C3F-46A5-ABC4-ED27DB33615E}" srcOrd="1" destOrd="0" presId="urn:microsoft.com/office/officeart/2005/8/layout/process1"/>
+    <dgm:cxn modelId="{52353042-F946-4112-9B96-AA0C19CFB3E1}" type="presOf" srcId="{12671F33-9678-43A6-900B-C1489174E657}" destId="{4D0C926A-592B-4D64-8021-5542543445B2}" srcOrd="1" destOrd="0" presId="urn:microsoft.com/office/officeart/2005/8/layout/process1"/>
+    <dgm:cxn modelId="{D934D06B-6511-4A10-A69D-277A7F8499BD}" type="presOf" srcId="{12671F33-9678-43A6-900B-C1489174E657}" destId="{0A355C2F-2373-4905-868C-C107D7464914}" srcOrd="0" destOrd="0" presId="urn:microsoft.com/office/officeart/2005/8/layout/process1"/>
+    <dgm:cxn modelId="{97F9BD20-EAE3-4542-AD9C-3E1E2271F380}" type="presOf" srcId="{BA867C10-8B70-4BD9-9B08-E940191BFF84}" destId="{5E503655-3828-4A4B-B0B7-B5BA8860C783}" srcOrd="0" destOrd="0" presId="urn:microsoft.com/office/officeart/2005/8/layout/process1"/>
+    <dgm:cxn modelId="{CB180E21-1677-4C9D-BECC-BF77289435B4}" srcId="{BA867C10-8B70-4BD9-9B08-E940191BFF84}" destId="{FD013B34-EAD8-4564-9412-9B41C6455304}" srcOrd="1" destOrd="0" parTransId="{1A0778CB-5D15-4CB1-8E6E-778B7CF15FB2}" sibTransId="{12671F33-9678-43A6-900B-C1489174E657}"/>
+    <dgm:cxn modelId="{DDB69C00-5A6F-467A-B08B-8C8934B635E3}" srcId="{BA867C10-8B70-4BD9-9B08-E940191BFF84}" destId="{7054BD12-7B30-455D-9E71-938A3D991EF3}" srcOrd="0" destOrd="0" parTransId="{B08D6F66-8421-4B02-A533-01237B34450A}" sibTransId="{975768BF-4643-4000-B91B-EB5FA50C9F90}"/>
     <dgm:cxn modelId="{F82AF631-2420-4E0B-8A9F-5CDC6EE8E564}" srcId="{BA867C10-8B70-4BD9-9B08-E940191BFF84}" destId="{4DBBD212-2F92-4856-A3B1-808A28703F78}" srcOrd="2" destOrd="0" parTransId="{79BFE450-8CAD-46CD-A4BA-9936A9ED476F}" sibTransId="{7802407B-134E-45B6-83FF-49E4371DEE1F}"/>
-    <dgm:cxn modelId="{68165A2A-2F61-4D3D-B974-56A56FF47D37}" type="presOf" srcId="{7054BD12-7B30-455D-9E71-938A3D991EF3}" destId="{B76D5DE1-2C10-4C3B-8B73-4804B64601EB}" srcOrd="0" destOrd="0" presId="urn:microsoft.com/office/officeart/2005/8/layout/process1"/>
-    <dgm:cxn modelId="{D228BECB-FEAA-4653-97E2-019ACAB322C2}" type="presOf" srcId="{975768BF-4643-4000-B91B-EB5FA50C9F90}" destId="{A379DF86-A80C-400F-95D1-CAAB94A38CDA}" srcOrd="0" destOrd="0" presId="urn:microsoft.com/office/officeart/2005/8/layout/process1"/>
-    <dgm:cxn modelId="{5CDBA452-C9F1-46D3-9C68-5E071A9B76E8}" type="presOf" srcId="{12671F33-9678-43A6-900B-C1489174E657}" destId="{0A355C2F-2373-4905-868C-C107D7464914}" srcOrd="0" destOrd="0" presId="urn:microsoft.com/office/officeart/2005/8/layout/process1"/>
-    <dgm:cxn modelId="{DDB69C00-5A6F-467A-B08B-8C8934B635E3}" srcId="{BA867C10-8B70-4BD9-9B08-E940191BFF84}" destId="{7054BD12-7B30-455D-9E71-938A3D991EF3}" srcOrd="0" destOrd="0" parTransId="{B08D6F66-8421-4B02-A533-01237B34450A}" sibTransId="{975768BF-4643-4000-B91B-EB5FA50C9F90}"/>
-    <dgm:cxn modelId="{CB180E21-1677-4C9D-BECC-BF77289435B4}" srcId="{BA867C10-8B70-4BD9-9B08-E940191BFF84}" destId="{FD013B34-EAD8-4564-9412-9B41C6455304}" srcOrd="1" destOrd="0" parTransId="{1A0778CB-5D15-4CB1-8E6E-778B7CF15FB2}" sibTransId="{12671F33-9678-43A6-900B-C1489174E657}"/>
-    <dgm:cxn modelId="{1430519D-B817-4D05-AF04-1E24C84E4F66}" type="presOf" srcId="{975768BF-4643-4000-B91B-EB5FA50C9F90}" destId="{97FC9502-5C3F-46A5-ABC4-ED27DB33615E}" srcOrd="1" destOrd="0" presId="urn:microsoft.com/office/officeart/2005/8/layout/process1"/>
-    <dgm:cxn modelId="{D3C066A8-DFC1-47CE-B2F6-F3142775797C}" type="presOf" srcId="{12671F33-9678-43A6-900B-C1489174E657}" destId="{4D0C926A-592B-4D64-8021-5542543445B2}" srcOrd="1" destOrd="0" presId="urn:microsoft.com/office/officeart/2005/8/layout/process1"/>
-    <dgm:cxn modelId="{4E6840C9-6CC5-4DC4-8046-7B62B1925DD2}" type="presParOf" srcId="{5E503655-3828-4A4B-B0B7-B5BA8860C783}" destId="{B76D5DE1-2C10-4C3B-8B73-4804B64601EB}" srcOrd="0" destOrd="0" presId="urn:microsoft.com/office/officeart/2005/8/layout/process1"/>
-    <dgm:cxn modelId="{4357A3B4-2DD5-464A-B48E-9D0A873451CF}" type="presParOf" srcId="{5E503655-3828-4A4B-B0B7-B5BA8860C783}" destId="{A379DF86-A80C-400F-95D1-CAAB94A38CDA}" srcOrd="1" destOrd="0" presId="urn:microsoft.com/office/officeart/2005/8/layout/process1"/>
-    <dgm:cxn modelId="{12617539-9195-449F-90D3-D9C11953BE90}" type="presParOf" srcId="{A379DF86-A80C-400F-95D1-CAAB94A38CDA}" destId="{97FC9502-5C3F-46A5-ABC4-ED27DB33615E}" srcOrd="0" destOrd="0" presId="urn:microsoft.com/office/officeart/2005/8/layout/process1"/>
-    <dgm:cxn modelId="{CAC8BA25-614C-462C-8882-8CC15C2498FD}" type="presParOf" srcId="{5E503655-3828-4A4B-B0B7-B5BA8860C783}" destId="{F79911B1-9A55-4D99-9610-7F02C5BDA785}" srcOrd="2" destOrd="0" presId="urn:microsoft.com/office/officeart/2005/8/layout/process1"/>
-    <dgm:cxn modelId="{7D4697EC-F895-497C-8ADA-858155E08F42}" type="presParOf" srcId="{5E503655-3828-4A4B-B0B7-B5BA8860C783}" destId="{0A355C2F-2373-4905-868C-C107D7464914}" srcOrd="3" destOrd="0" presId="urn:microsoft.com/office/officeart/2005/8/layout/process1"/>
-    <dgm:cxn modelId="{74AC30D5-C6D2-44A7-A174-1F96D6D4018A}" type="presParOf" srcId="{0A355C2F-2373-4905-868C-C107D7464914}" destId="{4D0C926A-592B-4D64-8021-5542543445B2}" srcOrd="0" destOrd="0" presId="urn:microsoft.com/office/officeart/2005/8/layout/process1"/>
-    <dgm:cxn modelId="{20CA4A30-1FB7-4C0B-9EE6-14A8E4EF9266}" type="presParOf" srcId="{5E503655-3828-4A4B-B0B7-B5BA8860C783}" destId="{A538BD20-9261-44F8-91B2-DB200CF39004}" srcOrd="4" destOrd="0" presId="urn:microsoft.com/office/officeart/2005/8/layout/process1"/>
+    <dgm:cxn modelId="{379ED2C0-C0F0-4857-BEF2-0F416B20163A}" type="presOf" srcId="{975768BF-4643-4000-B91B-EB5FA50C9F90}" destId="{A379DF86-A80C-400F-95D1-CAAB94A38CDA}" srcOrd="0" destOrd="0" presId="urn:microsoft.com/office/officeart/2005/8/layout/process1"/>
+    <dgm:cxn modelId="{06630EDE-CF5D-4306-B3D4-A4995B7E9F7A}" type="presParOf" srcId="{5E503655-3828-4A4B-B0B7-B5BA8860C783}" destId="{B76D5DE1-2C10-4C3B-8B73-4804B64601EB}" srcOrd="0" destOrd="0" presId="urn:microsoft.com/office/officeart/2005/8/layout/process1"/>
+    <dgm:cxn modelId="{D12F68E0-76CC-44C9-BD16-6BC08ECFEB4A}" type="presParOf" srcId="{5E503655-3828-4A4B-B0B7-B5BA8860C783}" destId="{A379DF86-A80C-400F-95D1-CAAB94A38CDA}" srcOrd="1" destOrd="0" presId="urn:microsoft.com/office/officeart/2005/8/layout/process1"/>
+    <dgm:cxn modelId="{8B8B6FAE-CA6C-4879-8EB2-F1813D3E44F1}" type="presParOf" srcId="{A379DF86-A80C-400F-95D1-CAAB94A38CDA}" destId="{97FC9502-5C3F-46A5-ABC4-ED27DB33615E}" srcOrd="0" destOrd="0" presId="urn:microsoft.com/office/officeart/2005/8/layout/process1"/>
+    <dgm:cxn modelId="{FA6ECC7E-B9C6-4295-944E-4BDE545121BF}" type="presParOf" srcId="{5E503655-3828-4A4B-B0B7-B5BA8860C783}" destId="{F79911B1-9A55-4D99-9610-7F02C5BDA785}" srcOrd="2" destOrd="0" presId="urn:microsoft.com/office/officeart/2005/8/layout/process1"/>
+    <dgm:cxn modelId="{4B8ACEF2-7065-40B6-A0AF-B7B685CE7EAC}" type="presParOf" srcId="{5E503655-3828-4A4B-B0B7-B5BA8860C783}" destId="{0A355C2F-2373-4905-868C-C107D7464914}" srcOrd="3" destOrd="0" presId="urn:microsoft.com/office/officeart/2005/8/layout/process1"/>
+    <dgm:cxn modelId="{D13A7982-B964-4C7C-BF89-933DF3CE4429}" type="presParOf" srcId="{0A355C2F-2373-4905-868C-C107D7464914}" destId="{4D0C926A-592B-4D64-8021-5542543445B2}" srcOrd="0" destOrd="0" presId="urn:microsoft.com/office/officeart/2005/8/layout/process1"/>
+    <dgm:cxn modelId="{795C227A-D207-44CD-81D0-9CB20A5FE1EF}" type="presParOf" srcId="{5E503655-3828-4A4B-B0B7-B5BA8860C783}" destId="{A538BD20-9261-44F8-91B2-DB200CF39004}" srcOrd="4" destOrd="0" presId="urn:microsoft.com/office/officeart/2005/8/layout/process1"/>
   </dgm:cxnLst>
   <dgm:bg/>
   <dgm:whole/>
@@ -3933,7 +3926,7 @@
           <a:avLst/>
         </a:prstGeom>
         <a:solidFill>
-          <a:schemeClr val="accent2"/>
+          <a:schemeClr val="accent4"/>
         </a:solidFill>
         <a:ln w="19050" cap="flat" cmpd="sng" algn="ctr">
           <a:solidFill>
@@ -3949,10 +3942,10 @@
           <a:schemeClr val="lt1"/>
         </a:lnRef>
         <a:fillRef idx="1">
-          <a:schemeClr val="accent2"/>
+          <a:schemeClr val="accent4"/>
         </a:fillRef>
         <a:effectRef idx="1">
-          <a:schemeClr val="accent2"/>
+          <a:schemeClr val="accent4"/>
         </a:effectRef>
         <a:fontRef idx="minor">
           <a:schemeClr val="lt1"/>
@@ -4016,21 +4009,21 @@
         <a:gradFill rotWithShape="1">
           <a:gsLst>
             <a:gs pos="0">
-              <a:schemeClr val="accent2">
+              <a:schemeClr val="accent4">
                 <a:lumMod val="110000"/>
                 <a:satMod val="105000"/>
                 <a:tint val="67000"/>
               </a:schemeClr>
             </a:gs>
             <a:gs pos="50000">
-              <a:schemeClr val="accent2">
+              <a:schemeClr val="accent4">
                 <a:lumMod val="105000"/>
                 <a:satMod val="103000"/>
                 <a:tint val="73000"/>
               </a:schemeClr>
             </a:gs>
             <a:gs pos="100000">
-              <a:schemeClr val="accent2">
+              <a:schemeClr val="accent4">
                 <a:lumMod val="105000"/>
                 <a:satMod val="109000"/>
                 <a:tint val="81000"/>
@@ -4041,7 +4034,7 @@
         </a:gradFill>
         <a:ln w="6350" cap="flat" cmpd="sng" algn="ctr">
           <a:solidFill>
-            <a:schemeClr val="accent2"/>
+            <a:schemeClr val="accent4"/>
           </a:solidFill>
           <a:prstDash val="solid"/>
           <a:miter lim="800000"/>
@@ -4050,13 +4043,13 @@
       </dsp:spPr>
       <dsp:style>
         <a:lnRef idx="1">
-          <a:schemeClr val="accent2"/>
+          <a:schemeClr val="accent4"/>
         </a:lnRef>
         <a:fillRef idx="2">
-          <a:schemeClr val="accent2"/>
+          <a:schemeClr val="accent4"/>
         </a:fillRef>
         <a:effectRef idx="1">
-          <a:schemeClr val="accent2"/>
+          <a:schemeClr val="accent4"/>
         </a:effectRef>
         <a:fontRef idx="minor">
           <a:schemeClr val="dk1"/>
@@ -4584,21 +4577,21 @@
         <a:gradFill rotWithShape="1">
           <a:gsLst>
             <a:gs pos="0">
-              <a:schemeClr val="accent2">
+              <a:schemeClr val="accent4">
                 <a:lumMod val="110000"/>
                 <a:satMod val="105000"/>
                 <a:tint val="67000"/>
               </a:schemeClr>
             </a:gs>
             <a:gs pos="50000">
-              <a:schemeClr val="accent2">
+              <a:schemeClr val="accent4">
                 <a:lumMod val="105000"/>
                 <a:satMod val="103000"/>
                 <a:tint val="73000"/>
               </a:schemeClr>
             </a:gs>
             <a:gs pos="100000">
-              <a:schemeClr val="accent2">
+              <a:schemeClr val="accent4">
                 <a:lumMod val="105000"/>
                 <a:satMod val="109000"/>
                 <a:tint val="81000"/>
@@ -4609,7 +4602,7 @@
         </a:gradFill>
         <a:ln w="6350" cap="flat" cmpd="sng" algn="ctr">
           <a:solidFill>
-            <a:schemeClr val="accent2"/>
+            <a:schemeClr val="accent4"/>
           </a:solidFill>
           <a:prstDash val="solid"/>
           <a:miter lim="800000"/>
@@ -4618,13 +4611,13 @@
       </dsp:spPr>
       <dsp:style>
         <a:lnRef idx="1">
-          <a:schemeClr val="accent2"/>
+          <a:schemeClr val="accent4"/>
         </a:lnRef>
         <a:fillRef idx="2">
-          <a:schemeClr val="accent2"/>
+          <a:schemeClr val="accent4"/>
         </a:fillRef>
         <a:effectRef idx="1">
-          <a:schemeClr val="accent2"/>
+          <a:schemeClr val="accent4"/>
         </a:effectRef>
         <a:fontRef idx="minor">
           <a:schemeClr val="dk1"/>
@@ -4688,21 +4681,21 @@
         <a:gradFill rotWithShape="1">
           <a:gsLst>
             <a:gs pos="0">
-              <a:schemeClr val="accent2">
+              <a:schemeClr val="accent4">
                 <a:lumMod val="110000"/>
                 <a:satMod val="105000"/>
                 <a:tint val="67000"/>
               </a:schemeClr>
             </a:gs>
             <a:gs pos="50000">
-              <a:schemeClr val="accent2">
+              <a:schemeClr val="accent4">
                 <a:lumMod val="105000"/>
                 <a:satMod val="103000"/>
                 <a:tint val="73000"/>
               </a:schemeClr>
             </a:gs>
             <a:gs pos="100000">
-              <a:schemeClr val="accent2">
+              <a:schemeClr val="accent4">
                 <a:lumMod val="105000"/>
                 <a:satMod val="109000"/>
                 <a:tint val="81000"/>
@@ -4713,7 +4706,7 @@
         </a:gradFill>
         <a:ln w="6350" cap="flat" cmpd="sng" algn="ctr">
           <a:solidFill>
-            <a:schemeClr val="accent2"/>
+            <a:schemeClr val="accent4"/>
           </a:solidFill>
           <a:prstDash val="solid"/>
           <a:miter lim="800000"/>
@@ -4722,13 +4715,13 @@
       </dsp:spPr>
       <dsp:style>
         <a:lnRef idx="1">
-          <a:schemeClr val="accent2"/>
+          <a:schemeClr val="accent4"/>
         </a:lnRef>
         <a:fillRef idx="2">
-          <a:schemeClr val="accent2"/>
+          <a:schemeClr val="accent4"/>
         </a:fillRef>
         <a:effectRef idx="1">
-          <a:schemeClr val="accent2"/>
+          <a:schemeClr val="accent4"/>
         </a:effectRef>
         <a:fontRef idx="minor">
           <a:schemeClr val="dk1"/>
@@ -4781,21 +4774,21 @@
         <a:gradFill rotWithShape="1">
           <a:gsLst>
             <a:gs pos="0">
-              <a:schemeClr val="accent2">
+              <a:schemeClr val="accent4">
                 <a:lumMod val="110000"/>
                 <a:satMod val="105000"/>
                 <a:tint val="67000"/>
               </a:schemeClr>
             </a:gs>
             <a:gs pos="50000">
-              <a:schemeClr val="accent2">
+              <a:schemeClr val="accent4">
                 <a:lumMod val="105000"/>
                 <a:satMod val="103000"/>
                 <a:tint val="73000"/>
               </a:schemeClr>
             </a:gs>
             <a:gs pos="100000">
-              <a:schemeClr val="accent2">
+              <a:schemeClr val="accent4">
                 <a:lumMod val="105000"/>
                 <a:satMod val="109000"/>
                 <a:tint val="81000"/>
@@ -4806,7 +4799,7 @@
         </a:gradFill>
         <a:ln w="6350" cap="flat" cmpd="sng" algn="ctr">
           <a:solidFill>
-            <a:schemeClr val="accent2"/>
+            <a:schemeClr val="accent4"/>
           </a:solidFill>
           <a:prstDash val="solid"/>
           <a:miter lim="800000"/>
@@ -4815,13 +4808,13 @@
       </dsp:spPr>
       <dsp:style>
         <a:lnRef idx="1">
-          <a:schemeClr val="accent2"/>
+          <a:schemeClr val="accent4"/>
         </a:lnRef>
         <a:fillRef idx="2">
-          <a:schemeClr val="accent2"/>
+          <a:schemeClr val="accent4"/>
         </a:fillRef>
         <a:effectRef idx="1">
-          <a:schemeClr val="accent2"/>
+          <a:schemeClr val="accent4"/>
         </a:effectRef>
         <a:fontRef idx="minor">
           <a:schemeClr val="dk1"/>
@@ -8620,7 +8613,7 @@
 </file>
 
 <file path=customXml/itemProps1.xml><?xml version="1.0" encoding="utf-8"?>
-<ds:datastoreItem xmlns:ds="http://schemas.openxmlformats.org/officeDocument/2006/customXml" ds:itemID="{ADA4D6D1-A220-4F78-A57A-9D505B139C7F}">
+<ds:datastoreItem xmlns:ds="http://schemas.openxmlformats.org/officeDocument/2006/customXml" ds:itemID="{7E4A018A-78D1-448C-A3F3-06AB1A4D7083}">
   <ds:schemaRefs>
     <ds:schemaRef ds:uri="http://schemas.openxmlformats.org/officeDocument/2006/bibliography"/>
   </ds:schemaRefs>

</xml_diff>

<commit_message>
tribe split decision implementation
</commit_message>
<xml_diff>
--- a/0.03 roadmap.docx
+++ b/0.03 roadmap.docx
@@ -149,7 +149,6 @@
           </wp:inline>
         </w:drawing>
       </w:r>
-      <w:bookmarkEnd w:id="0"/>
     </w:p>
     <w:p>
       <w:pPr>
@@ -210,6 +209,7 @@
         </w:drawing>
       </w:r>
     </w:p>
+    <w:bookmarkEnd w:id="0"/>
     <w:p>
       <w:pPr>
         <w:spacing w:after="0" w:line="240" w:lineRule="auto"/>
@@ -2382,14 +2382,16 @@
     <dgm:pt modelId="{C72F5594-5C51-4D43-9E6F-72CB9793398A}">
       <dgm:prSet phldrT="[Text]">
         <dgm:style>
-          <a:lnRef idx="3">
-            <a:schemeClr val="lt1"/>
+          <a:lnRef idx="2">
+            <a:schemeClr val="accent6">
+              <a:shade val="50000"/>
+            </a:schemeClr>
           </a:lnRef>
           <a:fillRef idx="1">
-            <a:schemeClr val="accent4"/>
+            <a:schemeClr val="accent6"/>
           </a:fillRef>
-          <a:effectRef idx="1">
-            <a:schemeClr val="accent4"/>
+          <a:effectRef idx="0">
+            <a:schemeClr val="accent6"/>
           </a:effectRef>
           <a:fontRef idx="minor">
             <a:schemeClr val="lt1"/>
@@ -2686,13 +2688,13 @@
       <dgm:prSet phldrT="[Text]">
         <dgm:style>
           <a:lnRef idx="1">
-            <a:schemeClr val="accent4"/>
+            <a:schemeClr val="accent6"/>
           </a:lnRef>
           <a:fillRef idx="2">
-            <a:schemeClr val="accent4"/>
+            <a:schemeClr val="accent6"/>
           </a:fillRef>
           <a:effectRef idx="1">
-            <a:schemeClr val="accent4"/>
+            <a:schemeClr val="accent6"/>
           </a:effectRef>
           <a:fontRef idx="minor">
             <a:schemeClr val="dk1"/>
@@ -2740,13 +2742,13 @@
       <dgm:prSet phldrT="[Text]">
         <dgm:style>
           <a:lnRef idx="1">
-            <a:schemeClr val="accent4"/>
+            <a:schemeClr val="accent6"/>
           </a:lnRef>
           <a:fillRef idx="2">
-            <a:schemeClr val="accent4"/>
+            <a:schemeClr val="accent6"/>
           </a:fillRef>
           <a:effectRef idx="1">
-            <a:schemeClr val="accent4"/>
+            <a:schemeClr val="accent6"/>
           </a:effectRef>
           <a:fontRef idx="minor">
             <a:schemeClr val="dk1"/>
@@ -2805,13 +2807,13 @@
       <dgm:prSet phldrT="[Text]">
         <dgm:style>
           <a:lnRef idx="1">
-            <a:schemeClr val="accent4"/>
+            <a:schemeClr val="accent6"/>
           </a:lnRef>
           <a:fillRef idx="2">
-            <a:schemeClr val="accent4"/>
+            <a:schemeClr val="accent6"/>
           </a:fillRef>
           <a:effectRef idx="1">
-            <a:schemeClr val="accent4"/>
+            <a:schemeClr val="accent6"/>
           </a:effectRef>
           <a:fontRef idx="minor">
             <a:schemeClr val="dk1"/>
@@ -2859,13 +2861,13 @@
       <dgm:prSet phldrT="[Text]">
         <dgm:style>
           <a:lnRef idx="1">
-            <a:schemeClr val="accent4"/>
+            <a:schemeClr val="accent6"/>
           </a:lnRef>
           <a:fillRef idx="2">
-            <a:schemeClr val="accent4"/>
+            <a:schemeClr val="accent6"/>
           </a:fillRef>
           <a:effectRef idx="1">
-            <a:schemeClr val="accent4"/>
+            <a:schemeClr val="accent6"/>
           </a:effectRef>
           <a:fontRef idx="minor">
             <a:schemeClr val="dk1"/>
@@ -2989,13 +2991,13 @@
       <dgm:prSet phldrT="[Text]">
         <dgm:style>
           <a:lnRef idx="1">
-            <a:schemeClr val="accent4"/>
+            <a:schemeClr val="accent6"/>
           </a:lnRef>
           <a:fillRef idx="2">
-            <a:schemeClr val="accent4"/>
+            <a:schemeClr val="accent6"/>
           </a:fillRef>
           <a:effectRef idx="1">
-            <a:schemeClr val="accent4"/>
+            <a:schemeClr val="accent6"/>
           </a:effectRef>
           <a:fontRef idx="minor">
             <a:schemeClr val="dk1"/>
@@ -3054,13 +3056,13 @@
       <dgm:prSet phldrT="[Text]">
         <dgm:style>
           <a:lnRef idx="1">
-            <a:schemeClr val="accent2"/>
+            <a:schemeClr val="accent4"/>
           </a:lnRef>
           <a:fillRef idx="2">
-            <a:schemeClr val="accent2"/>
+            <a:schemeClr val="accent4"/>
           </a:fillRef>
           <a:effectRef idx="1">
-            <a:schemeClr val="accent2"/>
+            <a:schemeClr val="accent4"/>
           </a:effectRef>
           <a:fontRef idx="minor">
             <a:schemeClr val="dk1"/>
@@ -3532,65 +3534,65 @@
   </dgm:ptLst>
   <dgm:cxnLst>
     <dgm:cxn modelId="{2F4F9DE2-FD91-44A8-888A-DF0F34D9A4B2}" srcId="{AB2EF5AB-9FE9-4FA2-B4C4-8B1F6DB93472}" destId="{C72F5594-5C51-4D43-9E6F-72CB9793398A}" srcOrd="1" destOrd="0" parTransId="{69E49447-B4A3-4733-8199-166F214F03E3}" sibTransId="{8E77D4E2-20B1-4B7B-9F03-7BCD17287633}"/>
-    <dgm:cxn modelId="{E7E5F5E6-3C95-4918-B924-5A54C7D53D2E}" type="presOf" srcId="{AB2EF5AB-9FE9-4FA2-B4C4-8B1F6DB93472}" destId="{2DF1CDF0-CA04-431C-9952-2B6EA19DD02B}" srcOrd="0" destOrd="0" presId="urn:microsoft.com/office/officeart/2005/8/layout/process4"/>
-    <dgm:cxn modelId="{02C9BEC8-A679-4D68-A7CA-614DE7A16C18}" type="presOf" srcId="{FBB1B63D-02A8-446B-AE2E-138B030CB20B}" destId="{4CEA73B4-9810-4D3B-B0E0-49C2694AE51E}" srcOrd="0" destOrd="0" presId="urn:microsoft.com/office/officeart/2005/8/layout/process4"/>
+    <dgm:cxn modelId="{7ECB9016-8F0B-42B4-9936-E79EE9327EC7}" type="presOf" srcId="{E4A8C87C-D779-4CED-8887-9B6549780D26}" destId="{3D3C0266-BBF9-441C-BEFD-769ED1F9C02C}" srcOrd="1" destOrd="0" presId="urn:microsoft.com/office/officeart/2005/8/layout/process4"/>
+    <dgm:cxn modelId="{20F3F322-2495-4F88-8353-ADC97CC5998C}" type="presOf" srcId="{198915D4-3BB0-465B-91FE-9BD8EE02226F}" destId="{5B23622F-E8C2-4877-B365-8ECECF5ECC23}" srcOrd="0" destOrd="0" presId="urn:microsoft.com/office/officeart/2005/8/layout/process4"/>
     <dgm:cxn modelId="{2DE50837-7F04-4E87-B373-5FD18090E63B}" srcId="{C72F5594-5C51-4D43-9E6F-72CB9793398A}" destId="{5926E5D3-2314-4801-BEB2-91BF4162BF42}" srcOrd="0" destOrd="0" parTransId="{458277CC-EAFE-4FC3-9F96-1D816CDD8942}" sibTransId="{239EA14B-9E29-40D7-B50B-F3DCDD0EBDCA}"/>
-    <dgm:cxn modelId="{FE0B4D22-A648-4B8A-ADAA-E52B11249FEA}" type="presOf" srcId="{C72F5594-5C51-4D43-9E6F-72CB9793398A}" destId="{1B84F129-1862-4291-A89A-091486A72906}" srcOrd="0" destOrd="0" presId="urn:microsoft.com/office/officeart/2005/8/layout/process4"/>
-    <dgm:cxn modelId="{5E795888-7813-4955-9990-22C974E69D24}" type="presOf" srcId="{C72F5594-5C51-4D43-9E6F-72CB9793398A}" destId="{94AFA28C-EE0F-4C49-A179-63C63519329E}" srcOrd="1" destOrd="0" presId="urn:microsoft.com/office/officeart/2005/8/layout/process4"/>
-    <dgm:cxn modelId="{BBADD23E-87DD-4CDD-8AE2-E60F46D89B25}" type="presOf" srcId="{5926E5D3-2314-4801-BEB2-91BF4162BF42}" destId="{C49D58F1-BFF1-407E-AABA-B77F6A71C7F0}" srcOrd="0" destOrd="0" presId="urn:microsoft.com/office/officeart/2005/8/layout/process4"/>
-    <dgm:cxn modelId="{997A8876-3C82-4727-8145-A64A0F9A64CA}" type="presOf" srcId="{3BD25D78-E1D3-411B-A60F-537D66F462FA}" destId="{0E6A1AE8-52F5-4E7E-8261-735D1669AFA6}" srcOrd="0" destOrd="0" presId="urn:microsoft.com/office/officeart/2005/8/layout/process4"/>
-    <dgm:cxn modelId="{6D61F531-C72F-486F-ACE0-534C06FF6490}" type="presOf" srcId="{0104D415-10B6-4D1F-84A7-8C1BD2821D36}" destId="{6E462D9C-3EF5-4579-93F5-B7E2E59CEAFA}" srcOrd="0" destOrd="0" presId="urn:microsoft.com/office/officeart/2005/8/layout/process4"/>
-    <dgm:cxn modelId="{1CD57877-8489-4C06-B4E2-011BE5EE747E}" type="presOf" srcId="{F2076A76-3C40-4A14-A613-E2F5F05CAD74}" destId="{DDC83D00-6484-4B72-B12E-817BBB86AC95}" srcOrd="0" destOrd="0" presId="urn:microsoft.com/office/officeart/2005/8/layout/process4"/>
-    <dgm:cxn modelId="{E5A02E2D-F83E-46C0-85EC-FEC1A6BF2B5E}" type="presOf" srcId="{FAC2DE35-D59B-45EA-938B-CF75A04ED15F}" destId="{4387163E-3B42-4DEA-A650-E5A4E0515066}" srcOrd="0" destOrd="0" presId="urn:microsoft.com/office/officeart/2005/8/layout/process4"/>
-    <dgm:cxn modelId="{A044AB54-481A-4A85-9C10-22009016A377}" type="presOf" srcId="{72203140-6BF8-42B7-9D41-CC6371AEA6A3}" destId="{176BB967-85CF-4B86-9C46-CA14810665F5}" srcOrd="0" destOrd="0" presId="urn:microsoft.com/office/officeart/2005/8/layout/process4"/>
-    <dgm:cxn modelId="{F7926F9A-F440-4480-8EC9-5060FFB1D940}" type="presOf" srcId="{93AA3FDC-5E5F-48C4-9257-60F1C5D2215A}" destId="{4F8E882C-1CE2-4DAA-9547-DA7CE5A22770}" srcOrd="0" destOrd="0" presId="urn:microsoft.com/office/officeart/2005/8/layout/process4"/>
+    <dgm:cxn modelId="{C0D0B0CB-2408-4123-801D-FE696CFF5507}" type="presOf" srcId="{F2076A76-3C40-4A14-A613-E2F5F05CAD74}" destId="{DDC83D00-6484-4B72-B12E-817BBB86AC95}" srcOrd="0" destOrd="0" presId="urn:microsoft.com/office/officeart/2005/8/layout/process4"/>
+    <dgm:cxn modelId="{10BB36F2-759A-4F68-91A3-060327929904}" type="presOf" srcId="{E4A8C87C-D779-4CED-8887-9B6549780D26}" destId="{EB868BD6-2F00-439A-ACEC-1F419EFEDEBB}" srcOrd="0" destOrd="0" presId="urn:microsoft.com/office/officeart/2005/8/layout/process4"/>
+    <dgm:cxn modelId="{93305E04-B634-402C-B012-63ADFD13108E}" type="presOf" srcId="{5926E5D3-2314-4801-BEB2-91BF4162BF42}" destId="{C49D58F1-BFF1-407E-AABA-B77F6A71C7F0}" srcOrd="0" destOrd="0" presId="urn:microsoft.com/office/officeart/2005/8/layout/process4"/>
+    <dgm:cxn modelId="{1A9AB7B5-C124-4C45-9CD0-C174137C2E41}" type="presOf" srcId="{FAC2DE35-D59B-45EA-938B-CF75A04ED15F}" destId="{644DE133-57F8-44FA-A7A7-166AF73531BF}" srcOrd="1" destOrd="0" presId="urn:microsoft.com/office/officeart/2005/8/layout/process4"/>
+    <dgm:cxn modelId="{1F9D1764-0473-454A-95E7-3AAC45CEAA8D}" type="presOf" srcId="{C72F5594-5C51-4D43-9E6F-72CB9793398A}" destId="{1B84F129-1862-4291-A89A-091486A72906}" srcOrd="0" destOrd="0" presId="urn:microsoft.com/office/officeart/2005/8/layout/process4"/>
+    <dgm:cxn modelId="{2B4D4D5C-893E-4689-944B-510671901527}" type="presOf" srcId="{0104D415-10B6-4D1F-84A7-8C1BD2821D36}" destId="{6E462D9C-3EF5-4579-93F5-B7E2E59CEAFA}" srcOrd="0" destOrd="0" presId="urn:microsoft.com/office/officeart/2005/8/layout/process4"/>
     <dgm:cxn modelId="{2C62560D-B4E3-43CA-B2A9-D1669DC315D9}" srcId="{E4A8C87C-D779-4CED-8887-9B6549780D26}" destId="{72203140-6BF8-42B7-9D41-CC6371AEA6A3}" srcOrd="1" destOrd="0" parTransId="{69A853D5-A4D6-49FD-B30D-98BDADB676DC}" sibTransId="{DBE69090-4F59-4EAD-BFD4-C950C225523E}"/>
-    <dgm:cxn modelId="{22C8984C-775B-49D9-99C3-D54C71FAEDA6}" type="presOf" srcId="{E4A8C87C-D779-4CED-8887-9B6549780D26}" destId="{EB868BD6-2F00-439A-ACEC-1F419EFEDEBB}" srcOrd="0" destOrd="0" presId="urn:microsoft.com/office/officeart/2005/8/layout/process4"/>
     <dgm:cxn modelId="{924FE54E-0A7E-4D7A-84A6-5BFB2B41A069}" srcId="{AB2EF5AB-9FE9-4FA2-B4C4-8B1F6DB93472}" destId="{E4A8C87C-D779-4CED-8887-9B6549780D26}" srcOrd="0" destOrd="0" parTransId="{889917D4-7598-4455-B365-0EFCDC319292}" sibTransId="{9EBA5CAB-5CC1-4F34-B1BA-63CCDF058BB4}"/>
-    <dgm:cxn modelId="{601B0963-42EF-477A-B156-FF240A4F27BD}" type="presOf" srcId="{349FF3AC-168D-41F4-8506-87226E2D4596}" destId="{5E07C81E-B689-4E03-82E3-A5C4E5EC27AD}" srcOrd="0" destOrd="0" presId="urn:microsoft.com/office/officeart/2005/8/layout/process4"/>
-    <dgm:cxn modelId="{56D0A8BC-CA24-42B7-A7D1-9227CB5E0010}" type="presOf" srcId="{6712D8B7-928F-41E2-8162-A98CAA1623ED}" destId="{5BF6FB15-1072-49EC-9FB8-A666FD9E6788}" srcOrd="0" destOrd="0" presId="urn:microsoft.com/office/officeart/2005/8/layout/process4"/>
     <dgm:cxn modelId="{29C8589D-F355-46E5-A327-895B42A12A2A}" srcId="{C72F5594-5C51-4D43-9E6F-72CB9793398A}" destId="{6875F898-8542-4712-BABF-05D835B98196}" srcOrd="2" destOrd="0" parTransId="{B188A111-83B9-4549-8BBF-22C46E908EDB}" sibTransId="{C73BCA5E-35F9-4FF8-BFCC-FCFAC4FD571F}"/>
     <dgm:cxn modelId="{6E46835F-0853-404C-90BD-325EF1B55AB4}" srcId="{FAC2DE35-D59B-45EA-938B-CF75A04ED15F}" destId="{198915D4-3BB0-465B-91FE-9BD8EE02226F}" srcOrd="1" destOrd="0" parTransId="{6F13A7E7-2B62-4C98-A2B8-F56DD3A95417}" sibTransId="{39F80F91-33A5-4B17-8D2A-7CAD2F1B57BC}"/>
-    <dgm:cxn modelId="{1B5841AB-C8E9-4A1E-BA81-4637CE1C2EDB}" type="presOf" srcId="{E4A8C87C-D779-4CED-8887-9B6549780D26}" destId="{3D3C0266-BBF9-441C-BEFD-769ED1F9C02C}" srcOrd="1" destOrd="0" presId="urn:microsoft.com/office/officeart/2005/8/layout/process4"/>
-    <dgm:cxn modelId="{D2A5BC16-182B-4BC1-974E-DACF6AF911D0}" type="presOf" srcId="{198915D4-3BB0-465B-91FE-9BD8EE02226F}" destId="{5B23622F-E8C2-4877-B365-8ECECF5ECC23}" srcOrd="0" destOrd="0" presId="urn:microsoft.com/office/officeart/2005/8/layout/process4"/>
-    <dgm:cxn modelId="{C0297293-BA0E-4118-92A2-1EBD53D2FEAD}" type="presOf" srcId="{7D8B9571-F3C6-4FB7-87FA-DB85E3C23E9A}" destId="{15274423-013D-4EDE-B6A1-F9AA366B30AE}" srcOrd="0" destOrd="0" presId="urn:microsoft.com/office/officeart/2005/8/layout/process4"/>
+    <dgm:cxn modelId="{9B878076-D477-46B2-A6F8-4D688A279398}" type="presOf" srcId="{C72F5594-5C51-4D43-9E6F-72CB9793398A}" destId="{94AFA28C-EE0F-4C49-A179-63C63519329E}" srcOrd="1" destOrd="0" presId="urn:microsoft.com/office/officeart/2005/8/layout/process4"/>
+    <dgm:cxn modelId="{EA4633B4-04A0-4B25-803D-2F67E172315A}" type="presOf" srcId="{3BD25D78-E1D3-411B-A60F-537D66F462FA}" destId="{0E6A1AE8-52F5-4E7E-8261-735D1669AFA6}" srcOrd="0" destOrd="0" presId="urn:microsoft.com/office/officeart/2005/8/layout/process4"/>
+    <dgm:cxn modelId="{0ECEC785-C266-4EC4-A5FD-8E5EB7B3242D}" type="presOf" srcId="{6712D8B7-928F-41E2-8162-A98CAA1623ED}" destId="{5BF6FB15-1072-49EC-9FB8-A666FD9E6788}" srcOrd="0" destOrd="0" presId="urn:microsoft.com/office/officeart/2005/8/layout/process4"/>
+    <dgm:cxn modelId="{85344E21-F5E9-4333-A3BF-D1743BB93700}" type="presOf" srcId="{FBB1B63D-02A8-446B-AE2E-138B030CB20B}" destId="{4CEA73B4-9810-4D3B-B0E0-49C2694AE51E}" srcOrd="0" destOrd="0" presId="urn:microsoft.com/office/officeart/2005/8/layout/process4"/>
+    <dgm:cxn modelId="{7FCA98E8-2F1E-4B1E-BE33-C3ABC38E0DB7}" type="presOf" srcId="{349FF3AC-168D-41F4-8506-87226E2D4596}" destId="{5E07C81E-B689-4E03-82E3-A5C4E5EC27AD}" srcOrd="0" destOrd="0" presId="urn:microsoft.com/office/officeart/2005/8/layout/process4"/>
     <dgm:cxn modelId="{1C64CA13-0AF1-4051-9475-E0E71FC3DA2B}" srcId="{C72F5594-5C51-4D43-9E6F-72CB9793398A}" destId="{6712D8B7-928F-41E2-8162-A98CAA1623ED}" srcOrd="3" destOrd="0" parTransId="{A122572E-4CA2-4385-ABF6-8AF920A504CA}" sibTransId="{107CD231-CA3E-4363-A4A3-45110355320E}"/>
     <dgm:cxn modelId="{9814E4BA-F5F1-46F8-A954-2C8F9953B551}" srcId="{E4A8C87C-D779-4CED-8887-9B6549780D26}" destId="{FBB1B63D-02A8-446B-AE2E-138B030CB20B}" srcOrd="0" destOrd="0" parTransId="{6C78BB6C-1D01-43B5-BEBD-6D2753E80931}" sibTransId="{5D88A94D-42D1-4201-8228-5945B2721D79}"/>
+    <dgm:cxn modelId="{70010ADE-38F6-4C16-8531-3BE292EDB5EF}" type="presOf" srcId="{AB2EF5AB-9FE9-4FA2-B4C4-8B1F6DB93472}" destId="{2DF1CDF0-CA04-431C-9952-2B6EA19DD02B}" srcOrd="0" destOrd="0" presId="urn:microsoft.com/office/officeart/2005/8/layout/process4"/>
+    <dgm:cxn modelId="{F5F2171E-9316-49B1-84BC-E966D9AE02C1}" type="presOf" srcId="{7D8B9571-F3C6-4FB7-87FA-DB85E3C23E9A}" destId="{15274423-013D-4EDE-B6A1-F9AA366B30AE}" srcOrd="0" destOrd="0" presId="urn:microsoft.com/office/officeart/2005/8/layout/process4"/>
     <dgm:cxn modelId="{72EF9DF4-8BE0-432B-A5B2-77CEDFC4FADC}" srcId="{E4A8C87C-D779-4CED-8887-9B6549780D26}" destId="{93AA3FDC-5E5F-48C4-9257-60F1C5D2215A}" srcOrd="3" destOrd="0" parTransId="{0BF52041-D6C0-4601-907F-7C61B0E055D2}" sibTransId="{9C21A084-D07E-439F-85D0-D45621AEED6D}"/>
     <dgm:cxn modelId="{1266831C-513D-43A1-8B02-771E256148AF}" srcId="{FAC2DE35-D59B-45EA-938B-CF75A04ED15F}" destId="{3BD25D78-E1D3-411B-A60F-537D66F462FA}" srcOrd="0" destOrd="0" parTransId="{4423CD85-E27D-44B0-AE4F-209FAF868466}" sibTransId="{AE981ECD-8274-43BD-9CCE-967467C32A79}"/>
     <dgm:cxn modelId="{73A976E4-4AD6-489A-8EBD-E4B5D73F1CF7}" srcId="{FAC2DE35-D59B-45EA-938B-CF75A04ED15F}" destId="{0104D415-10B6-4D1F-84A7-8C1BD2821D36}" srcOrd="2" destOrd="0" parTransId="{120292CA-1259-4837-8C6C-F7680782A531}" sibTransId="{DAE1FA5F-CF1F-4A63-9908-25D35BFC7DB7}"/>
-    <dgm:cxn modelId="{DCAE1D98-677A-47E2-8CB6-58E21294007B}" type="presOf" srcId="{6875F898-8542-4712-BABF-05D835B98196}" destId="{BCC119F0-0F40-4C18-ACEF-9E8D722C8471}" srcOrd="0" destOrd="0" presId="urn:microsoft.com/office/officeart/2005/8/layout/process4"/>
-    <dgm:cxn modelId="{F28018E3-ED67-496C-9AB8-CDD20D59D07E}" type="presOf" srcId="{FAC2DE35-D59B-45EA-938B-CF75A04ED15F}" destId="{644DE133-57F8-44FA-A7A7-166AF73531BF}" srcOrd="1" destOrd="0" presId="urn:microsoft.com/office/officeart/2005/8/layout/process4"/>
     <dgm:cxn modelId="{199E9408-724E-427C-8C2D-42604C5B62D3}" srcId="{AB2EF5AB-9FE9-4FA2-B4C4-8B1F6DB93472}" destId="{FAC2DE35-D59B-45EA-938B-CF75A04ED15F}" srcOrd="2" destOrd="0" parTransId="{F1092F12-6ADC-4C97-9077-4CCD093851ED}" sibTransId="{07A9D7B4-D360-4BE1-BC8D-5FBB05D2CFCA}"/>
     <dgm:cxn modelId="{57D6FE41-7AD5-45D8-A401-7E5EF1E2540C}" srcId="{E4A8C87C-D779-4CED-8887-9B6549780D26}" destId="{349FF3AC-168D-41F4-8506-87226E2D4596}" srcOrd="2" destOrd="0" parTransId="{C13B2526-0D1C-41B8-A667-BD6C321C182E}" sibTransId="{953A9DAE-6D1F-4890-81FC-42E5AA98930C}"/>
+    <dgm:cxn modelId="{5ED2EA6B-2D98-4FA8-92F7-71FD4D583068}" type="presOf" srcId="{72203140-6BF8-42B7-9D41-CC6371AEA6A3}" destId="{176BB967-85CF-4B86-9C46-CA14810665F5}" srcOrd="0" destOrd="0" presId="urn:microsoft.com/office/officeart/2005/8/layout/process4"/>
+    <dgm:cxn modelId="{93507FB3-5247-4F44-818D-15EA178DD90E}" type="presOf" srcId="{93AA3FDC-5E5F-48C4-9257-60F1C5D2215A}" destId="{4F8E882C-1CE2-4DAA-9547-DA7CE5A22770}" srcOrd="0" destOrd="0" presId="urn:microsoft.com/office/officeart/2005/8/layout/process4"/>
     <dgm:cxn modelId="{B0DA3BE4-E739-4E91-887A-4A7F5E28C607}" srcId="{C72F5594-5C51-4D43-9E6F-72CB9793398A}" destId="{7D8B9571-F3C6-4FB7-87FA-DB85E3C23E9A}" srcOrd="1" destOrd="0" parTransId="{3944B3E2-CEEE-4CB8-9523-4E02D4102BE9}" sibTransId="{724B3CD0-D3A0-4EFE-BF4F-044412D6BD07}"/>
+    <dgm:cxn modelId="{41DA1A3F-56E6-4A7D-BF30-65E0B5833980}" type="presOf" srcId="{FAC2DE35-D59B-45EA-938B-CF75A04ED15F}" destId="{4387163E-3B42-4DEA-A650-E5A4E0515066}" srcOrd="0" destOrd="0" presId="urn:microsoft.com/office/officeart/2005/8/layout/process4"/>
     <dgm:cxn modelId="{484A44C9-C845-43E5-8963-472D5B933ACA}" srcId="{FAC2DE35-D59B-45EA-938B-CF75A04ED15F}" destId="{F2076A76-3C40-4A14-A613-E2F5F05CAD74}" srcOrd="3" destOrd="0" parTransId="{CA63AD23-5733-432A-AB0B-0C5583CF567D}" sibTransId="{2B4CEB15-336E-4660-BA5A-1B8A445A3472}"/>
-    <dgm:cxn modelId="{C52D5F3D-C6B2-4405-AF68-1F28CBBF5FBC}" type="presParOf" srcId="{2DF1CDF0-CA04-431C-9952-2B6EA19DD02B}" destId="{3E397FF5-3C9E-483A-8AF8-2952DD3A0CD1}" srcOrd="0" destOrd="0" presId="urn:microsoft.com/office/officeart/2005/8/layout/process4"/>
-    <dgm:cxn modelId="{97527AE2-2913-47EB-B95E-50161292BEDE}" type="presParOf" srcId="{3E397FF5-3C9E-483A-8AF8-2952DD3A0CD1}" destId="{4387163E-3B42-4DEA-A650-E5A4E0515066}" srcOrd="0" destOrd="0" presId="urn:microsoft.com/office/officeart/2005/8/layout/process4"/>
-    <dgm:cxn modelId="{CDEC4C2D-7027-449C-856D-54E418655789}" type="presParOf" srcId="{3E397FF5-3C9E-483A-8AF8-2952DD3A0CD1}" destId="{644DE133-57F8-44FA-A7A7-166AF73531BF}" srcOrd="1" destOrd="0" presId="urn:microsoft.com/office/officeart/2005/8/layout/process4"/>
-    <dgm:cxn modelId="{36AE4675-40D4-4A0B-AA07-321D367C909A}" type="presParOf" srcId="{3E397FF5-3C9E-483A-8AF8-2952DD3A0CD1}" destId="{CB6BA93D-0035-4758-813A-7E4E6CD71C36}" srcOrd="2" destOrd="0" presId="urn:microsoft.com/office/officeart/2005/8/layout/process4"/>
-    <dgm:cxn modelId="{82DD982B-9C7C-429C-834D-61638F1C68BF}" type="presParOf" srcId="{CB6BA93D-0035-4758-813A-7E4E6CD71C36}" destId="{0E6A1AE8-52F5-4E7E-8261-735D1669AFA6}" srcOrd="0" destOrd="0" presId="urn:microsoft.com/office/officeart/2005/8/layout/process4"/>
-    <dgm:cxn modelId="{4EAF91D2-3CAC-49A8-94A1-C0BE32750AC7}" type="presParOf" srcId="{CB6BA93D-0035-4758-813A-7E4E6CD71C36}" destId="{5B23622F-E8C2-4877-B365-8ECECF5ECC23}" srcOrd="1" destOrd="0" presId="urn:microsoft.com/office/officeart/2005/8/layout/process4"/>
-    <dgm:cxn modelId="{9B9E2C81-A7F2-46AB-BE0C-F473B5918ACC}" type="presParOf" srcId="{CB6BA93D-0035-4758-813A-7E4E6CD71C36}" destId="{6E462D9C-3EF5-4579-93F5-B7E2E59CEAFA}" srcOrd="2" destOrd="0" presId="urn:microsoft.com/office/officeart/2005/8/layout/process4"/>
-    <dgm:cxn modelId="{0F1D7BCE-41C8-4EC2-B96B-69A62545C79E}" type="presParOf" srcId="{CB6BA93D-0035-4758-813A-7E4E6CD71C36}" destId="{DDC83D00-6484-4B72-B12E-817BBB86AC95}" srcOrd="3" destOrd="0" presId="urn:microsoft.com/office/officeart/2005/8/layout/process4"/>
-    <dgm:cxn modelId="{5A721342-347A-4811-9ED2-8CC19B55DEEE}" type="presParOf" srcId="{2DF1CDF0-CA04-431C-9952-2B6EA19DD02B}" destId="{B4013FF1-9E05-4A03-9AE6-4A11502F47AB}" srcOrd="1" destOrd="0" presId="urn:microsoft.com/office/officeart/2005/8/layout/process4"/>
-    <dgm:cxn modelId="{9652787F-CDBD-4D42-A593-9099E1F74E3B}" type="presParOf" srcId="{2DF1CDF0-CA04-431C-9952-2B6EA19DD02B}" destId="{25E4B640-BE9C-444B-A16C-EF47B3B3F590}" srcOrd="2" destOrd="0" presId="urn:microsoft.com/office/officeart/2005/8/layout/process4"/>
-    <dgm:cxn modelId="{1EEAE3F8-FB14-4F8F-8826-86E36F061B62}" type="presParOf" srcId="{25E4B640-BE9C-444B-A16C-EF47B3B3F590}" destId="{1B84F129-1862-4291-A89A-091486A72906}" srcOrd="0" destOrd="0" presId="urn:microsoft.com/office/officeart/2005/8/layout/process4"/>
-    <dgm:cxn modelId="{1A698D4B-CF27-49F2-A4E5-DB0FA12CD1C6}" type="presParOf" srcId="{25E4B640-BE9C-444B-A16C-EF47B3B3F590}" destId="{94AFA28C-EE0F-4C49-A179-63C63519329E}" srcOrd="1" destOrd="0" presId="urn:microsoft.com/office/officeart/2005/8/layout/process4"/>
-    <dgm:cxn modelId="{95937972-FCA1-426C-856C-4F56B738EA23}" type="presParOf" srcId="{25E4B640-BE9C-444B-A16C-EF47B3B3F590}" destId="{873CF16D-0148-47FF-AD1B-15DBDABB3927}" srcOrd="2" destOrd="0" presId="urn:microsoft.com/office/officeart/2005/8/layout/process4"/>
-    <dgm:cxn modelId="{34257B20-605E-4FA0-80B6-6C2A8369DFFD}" type="presParOf" srcId="{873CF16D-0148-47FF-AD1B-15DBDABB3927}" destId="{C49D58F1-BFF1-407E-AABA-B77F6A71C7F0}" srcOrd="0" destOrd="0" presId="urn:microsoft.com/office/officeart/2005/8/layout/process4"/>
-    <dgm:cxn modelId="{541F4F87-D9DE-4A93-AA24-8C681FC10322}" type="presParOf" srcId="{873CF16D-0148-47FF-AD1B-15DBDABB3927}" destId="{15274423-013D-4EDE-B6A1-F9AA366B30AE}" srcOrd="1" destOrd="0" presId="urn:microsoft.com/office/officeart/2005/8/layout/process4"/>
-    <dgm:cxn modelId="{4167494C-8D9C-40E4-BFF8-E4086C74E131}" type="presParOf" srcId="{873CF16D-0148-47FF-AD1B-15DBDABB3927}" destId="{BCC119F0-0F40-4C18-ACEF-9E8D722C8471}" srcOrd="2" destOrd="0" presId="urn:microsoft.com/office/officeart/2005/8/layout/process4"/>
-    <dgm:cxn modelId="{DBE45D87-C424-40EC-A9C3-73262E817069}" type="presParOf" srcId="{873CF16D-0148-47FF-AD1B-15DBDABB3927}" destId="{5BF6FB15-1072-49EC-9FB8-A666FD9E6788}" srcOrd="3" destOrd="0" presId="urn:microsoft.com/office/officeart/2005/8/layout/process4"/>
-    <dgm:cxn modelId="{6A009A6D-00EE-4ADB-A00E-15F98EA4E268}" type="presParOf" srcId="{2DF1CDF0-CA04-431C-9952-2B6EA19DD02B}" destId="{37D725DC-15FD-4EC8-A497-7368EAD5F083}" srcOrd="3" destOrd="0" presId="urn:microsoft.com/office/officeart/2005/8/layout/process4"/>
-    <dgm:cxn modelId="{4F6A7F62-C8D6-4ABA-A020-550FD6B978F7}" type="presParOf" srcId="{2DF1CDF0-CA04-431C-9952-2B6EA19DD02B}" destId="{6E8F4D4A-A328-465C-8498-06D807FDF9EC}" srcOrd="4" destOrd="0" presId="urn:microsoft.com/office/officeart/2005/8/layout/process4"/>
-    <dgm:cxn modelId="{40DA8FC1-BFB5-4103-96A0-2FA62CEFBA1C}" type="presParOf" srcId="{6E8F4D4A-A328-465C-8498-06D807FDF9EC}" destId="{EB868BD6-2F00-439A-ACEC-1F419EFEDEBB}" srcOrd="0" destOrd="0" presId="urn:microsoft.com/office/officeart/2005/8/layout/process4"/>
-    <dgm:cxn modelId="{60554C25-0C60-4B11-AA3A-4D8CEB7F2C49}" type="presParOf" srcId="{6E8F4D4A-A328-465C-8498-06D807FDF9EC}" destId="{3D3C0266-BBF9-441C-BEFD-769ED1F9C02C}" srcOrd="1" destOrd="0" presId="urn:microsoft.com/office/officeart/2005/8/layout/process4"/>
-    <dgm:cxn modelId="{DEAE0243-DB77-47BE-A197-0A7CB9E71FC9}" type="presParOf" srcId="{6E8F4D4A-A328-465C-8498-06D807FDF9EC}" destId="{96CB06E3-CCF2-4487-BAFF-232792282C34}" srcOrd="2" destOrd="0" presId="urn:microsoft.com/office/officeart/2005/8/layout/process4"/>
-    <dgm:cxn modelId="{1F9C4860-D218-4C6D-9160-3AC10ADA54EF}" type="presParOf" srcId="{96CB06E3-CCF2-4487-BAFF-232792282C34}" destId="{4CEA73B4-9810-4D3B-B0E0-49C2694AE51E}" srcOrd="0" destOrd="0" presId="urn:microsoft.com/office/officeart/2005/8/layout/process4"/>
-    <dgm:cxn modelId="{92CBB949-9AF5-49AE-9981-61027785F283}" type="presParOf" srcId="{96CB06E3-CCF2-4487-BAFF-232792282C34}" destId="{176BB967-85CF-4B86-9C46-CA14810665F5}" srcOrd="1" destOrd="0" presId="urn:microsoft.com/office/officeart/2005/8/layout/process4"/>
-    <dgm:cxn modelId="{F9281304-68CF-4897-9D62-AF084FE2811B}" type="presParOf" srcId="{96CB06E3-CCF2-4487-BAFF-232792282C34}" destId="{5E07C81E-B689-4E03-82E3-A5C4E5EC27AD}" srcOrd="2" destOrd="0" presId="urn:microsoft.com/office/officeart/2005/8/layout/process4"/>
-    <dgm:cxn modelId="{888A92E7-8791-4AE4-88D0-36B09254037E}" type="presParOf" srcId="{96CB06E3-CCF2-4487-BAFF-232792282C34}" destId="{4F8E882C-1CE2-4DAA-9547-DA7CE5A22770}" srcOrd="3" destOrd="0" presId="urn:microsoft.com/office/officeart/2005/8/layout/process4"/>
+    <dgm:cxn modelId="{9094521F-E51F-41D5-88A1-99DBBC66F33E}" type="presOf" srcId="{6875F898-8542-4712-BABF-05D835B98196}" destId="{BCC119F0-0F40-4C18-ACEF-9E8D722C8471}" srcOrd="0" destOrd="0" presId="urn:microsoft.com/office/officeart/2005/8/layout/process4"/>
+    <dgm:cxn modelId="{656E185C-1238-48E0-B879-F792CC1A6B35}" type="presParOf" srcId="{2DF1CDF0-CA04-431C-9952-2B6EA19DD02B}" destId="{3E397FF5-3C9E-483A-8AF8-2952DD3A0CD1}" srcOrd="0" destOrd="0" presId="urn:microsoft.com/office/officeart/2005/8/layout/process4"/>
+    <dgm:cxn modelId="{7D391688-3D73-4FFB-A9B0-C71E7C8F219D}" type="presParOf" srcId="{3E397FF5-3C9E-483A-8AF8-2952DD3A0CD1}" destId="{4387163E-3B42-4DEA-A650-E5A4E0515066}" srcOrd="0" destOrd="0" presId="urn:microsoft.com/office/officeart/2005/8/layout/process4"/>
+    <dgm:cxn modelId="{2F4506E6-5051-49F5-960E-3F09C37D45A7}" type="presParOf" srcId="{3E397FF5-3C9E-483A-8AF8-2952DD3A0CD1}" destId="{644DE133-57F8-44FA-A7A7-166AF73531BF}" srcOrd="1" destOrd="0" presId="urn:microsoft.com/office/officeart/2005/8/layout/process4"/>
+    <dgm:cxn modelId="{3B38372C-4B67-4D22-883A-CA7F2F2FD474}" type="presParOf" srcId="{3E397FF5-3C9E-483A-8AF8-2952DD3A0CD1}" destId="{CB6BA93D-0035-4758-813A-7E4E6CD71C36}" srcOrd="2" destOrd="0" presId="urn:microsoft.com/office/officeart/2005/8/layout/process4"/>
+    <dgm:cxn modelId="{48564813-53B9-48D3-B51A-2A71C4229783}" type="presParOf" srcId="{CB6BA93D-0035-4758-813A-7E4E6CD71C36}" destId="{0E6A1AE8-52F5-4E7E-8261-735D1669AFA6}" srcOrd="0" destOrd="0" presId="urn:microsoft.com/office/officeart/2005/8/layout/process4"/>
+    <dgm:cxn modelId="{1B71D2D6-5181-46A5-8558-2C4321FB32EA}" type="presParOf" srcId="{CB6BA93D-0035-4758-813A-7E4E6CD71C36}" destId="{5B23622F-E8C2-4877-B365-8ECECF5ECC23}" srcOrd="1" destOrd="0" presId="urn:microsoft.com/office/officeart/2005/8/layout/process4"/>
+    <dgm:cxn modelId="{869A0772-1897-4BCC-A8A9-12B5220B01D6}" type="presParOf" srcId="{CB6BA93D-0035-4758-813A-7E4E6CD71C36}" destId="{6E462D9C-3EF5-4579-93F5-B7E2E59CEAFA}" srcOrd="2" destOrd="0" presId="urn:microsoft.com/office/officeart/2005/8/layout/process4"/>
+    <dgm:cxn modelId="{C9782363-8DBC-4C06-8B81-6A995756E115}" type="presParOf" srcId="{CB6BA93D-0035-4758-813A-7E4E6CD71C36}" destId="{DDC83D00-6484-4B72-B12E-817BBB86AC95}" srcOrd="3" destOrd="0" presId="urn:microsoft.com/office/officeart/2005/8/layout/process4"/>
+    <dgm:cxn modelId="{2AC888FF-7621-4473-930A-561E5E756475}" type="presParOf" srcId="{2DF1CDF0-CA04-431C-9952-2B6EA19DD02B}" destId="{B4013FF1-9E05-4A03-9AE6-4A11502F47AB}" srcOrd="1" destOrd="0" presId="urn:microsoft.com/office/officeart/2005/8/layout/process4"/>
+    <dgm:cxn modelId="{21395BE7-93CE-4F52-BAF5-12FD64CAEF55}" type="presParOf" srcId="{2DF1CDF0-CA04-431C-9952-2B6EA19DD02B}" destId="{25E4B640-BE9C-444B-A16C-EF47B3B3F590}" srcOrd="2" destOrd="0" presId="urn:microsoft.com/office/officeart/2005/8/layout/process4"/>
+    <dgm:cxn modelId="{AC8002AC-C951-4DEC-B06E-3971EFC6F68F}" type="presParOf" srcId="{25E4B640-BE9C-444B-A16C-EF47B3B3F590}" destId="{1B84F129-1862-4291-A89A-091486A72906}" srcOrd="0" destOrd="0" presId="urn:microsoft.com/office/officeart/2005/8/layout/process4"/>
+    <dgm:cxn modelId="{5F8CEFEC-38AC-4262-B874-C80FF531C030}" type="presParOf" srcId="{25E4B640-BE9C-444B-A16C-EF47B3B3F590}" destId="{94AFA28C-EE0F-4C49-A179-63C63519329E}" srcOrd="1" destOrd="0" presId="urn:microsoft.com/office/officeart/2005/8/layout/process4"/>
+    <dgm:cxn modelId="{6611BF8A-3BD1-4AE1-BAB0-4090E0D00EE3}" type="presParOf" srcId="{25E4B640-BE9C-444B-A16C-EF47B3B3F590}" destId="{873CF16D-0148-47FF-AD1B-15DBDABB3927}" srcOrd="2" destOrd="0" presId="urn:microsoft.com/office/officeart/2005/8/layout/process4"/>
+    <dgm:cxn modelId="{D1307445-9189-40A7-AF62-306CC8DA052D}" type="presParOf" srcId="{873CF16D-0148-47FF-AD1B-15DBDABB3927}" destId="{C49D58F1-BFF1-407E-AABA-B77F6A71C7F0}" srcOrd="0" destOrd="0" presId="urn:microsoft.com/office/officeart/2005/8/layout/process4"/>
+    <dgm:cxn modelId="{6B7424C3-DA67-45BC-A53A-115D97BFAF28}" type="presParOf" srcId="{873CF16D-0148-47FF-AD1B-15DBDABB3927}" destId="{15274423-013D-4EDE-B6A1-F9AA366B30AE}" srcOrd="1" destOrd="0" presId="urn:microsoft.com/office/officeart/2005/8/layout/process4"/>
+    <dgm:cxn modelId="{EC1DF841-84DB-4D2A-AE07-2C4FF48281B0}" type="presParOf" srcId="{873CF16D-0148-47FF-AD1B-15DBDABB3927}" destId="{BCC119F0-0F40-4C18-ACEF-9E8D722C8471}" srcOrd="2" destOrd="0" presId="urn:microsoft.com/office/officeart/2005/8/layout/process4"/>
+    <dgm:cxn modelId="{615C4A76-04B2-40B2-B35F-6A3798096F85}" type="presParOf" srcId="{873CF16D-0148-47FF-AD1B-15DBDABB3927}" destId="{5BF6FB15-1072-49EC-9FB8-A666FD9E6788}" srcOrd="3" destOrd="0" presId="urn:microsoft.com/office/officeart/2005/8/layout/process4"/>
+    <dgm:cxn modelId="{FBE818C9-47E1-4FB7-97C5-63DA24237421}" type="presParOf" srcId="{2DF1CDF0-CA04-431C-9952-2B6EA19DD02B}" destId="{37D725DC-15FD-4EC8-A497-7368EAD5F083}" srcOrd="3" destOrd="0" presId="urn:microsoft.com/office/officeart/2005/8/layout/process4"/>
+    <dgm:cxn modelId="{D8E64847-2C13-423D-9DC7-6E90FD3AAD7D}" type="presParOf" srcId="{2DF1CDF0-CA04-431C-9952-2B6EA19DD02B}" destId="{6E8F4D4A-A328-465C-8498-06D807FDF9EC}" srcOrd="4" destOrd="0" presId="urn:microsoft.com/office/officeart/2005/8/layout/process4"/>
+    <dgm:cxn modelId="{4A201150-0F5E-4DC3-8037-71F6F0C21664}" type="presParOf" srcId="{6E8F4D4A-A328-465C-8498-06D807FDF9EC}" destId="{EB868BD6-2F00-439A-ACEC-1F419EFEDEBB}" srcOrd="0" destOrd="0" presId="urn:microsoft.com/office/officeart/2005/8/layout/process4"/>
+    <dgm:cxn modelId="{F4766D65-FF7B-47DB-91D9-165DABD7C347}" type="presParOf" srcId="{6E8F4D4A-A328-465C-8498-06D807FDF9EC}" destId="{3D3C0266-BBF9-441C-BEFD-769ED1F9C02C}" srcOrd="1" destOrd="0" presId="urn:microsoft.com/office/officeart/2005/8/layout/process4"/>
+    <dgm:cxn modelId="{429BB9D0-1072-4912-9250-8ADDA275FA0C}" type="presParOf" srcId="{6E8F4D4A-A328-465C-8498-06D807FDF9EC}" destId="{96CB06E3-CCF2-4487-BAFF-232792282C34}" srcOrd="2" destOrd="0" presId="urn:microsoft.com/office/officeart/2005/8/layout/process4"/>
+    <dgm:cxn modelId="{2AA90DC3-93E7-4537-9023-4C0CB7F0B999}" type="presParOf" srcId="{96CB06E3-CCF2-4487-BAFF-232792282C34}" destId="{4CEA73B4-9810-4D3B-B0E0-49C2694AE51E}" srcOrd="0" destOrd="0" presId="urn:microsoft.com/office/officeart/2005/8/layout/process4"/>
+    <dgm:cxn modelId="{316E05C5-3F76-4EE3-8A1D-CDE9DEED82E2}" type="presParOf" srcId="{96CB06E3-CCF2-4487-BAFF-232792282C34}" destId="{176BB967-85CF-4B86-9C46-CA14810665F5}" srcOrd="1" destOrd="0" presId="urn:microsoft.com/office/officeart/2005/8/layout/process4"/>
+    <dgm:cxn modelId="{3E6EC874-A22F-4D92-8B05-A2A6911B12DC}" type="presParOf" srcId="{96CB06E3-CCF2-4487-BAFF-232792282C34}" destId="{5E07C81E-B689-4E03-82E3-A5C4E5EC27AD}" srcOrd="2" destOrd="0" presId="urn:microsoft.com/office/officeart/2005/8/layout/process4"/>
+    <dgm:cxn modelId="{4F6CDF36-6CA8-4F02-9F3C-166298A9E19D}" type="presParOf" srcId="{96CB06E3-CCF2-4487-BAFF-232792282C34}" destId="{4F8E882C-1CE2-4DAA-9547-DA7CE5A22770}" srcOrd="3" destOrd="0" presId="urn:microsoft.com/office/officeart/2005/8/layout/process4"/>
   </dgm:cxnLst>
   <dgm:bg/>
   <dgm:whole/>
@@ -3875,24 +3877,24 @@
     </dgm:pt>
   </dgm:ptLst>
   <dgm:cxnLst>
-    <dgm:cxn modelId="{C69BDF9B-8B99-45AF-A15C-6F9B475F2580}" type="presOf" srcId="{4DBBD212-2F92-4856-A3B1-808A28703F78}" destId="{A538BD20-9261-44F8-91B2-DB200CF39004}" srcOrd="0" destOrd="0" presId="urn:microsoft.com/office/officeart/2005/8/layout/process1"/>
-    <dgm:cxn modelId="{35BBBDAD-695F-4285-9658-72DDFC688FA4}" type="presOf" srcId="{FD013B34-EAD8-4564-9412-9B41C6455304}" destId="{F79911B1-9A55-4D99-9610-7F02C5BDA785}" srcOrd="0" destOrd="0" presId="urn:microsoft.com/office/officeart/2005/8/layout/process1"/>
-    <dgm:cxn modelId="{41006E9A-EC58-4239-8E81-E78C4152E17D}" type="presOf" srcId="{7054BD12-7B30-455D-9E71-938A3D991EF3}" destId="{B76D5DE1-2C10-4C3B-8B73-4804B64601EB}" srcOrd="0" destOrd="0" presId="urn:microsoft.com/office/officeart/2005/8/layout/process1"/>
-    <dgm:cxn modelId="{0146702A-6B8A-4E0A-893F-CA177C7C9DC0}" type="presOf" srcId="{975768BF-4643-4000-B91B-EB5FA50C9F90}" destId="{97FC9502-5C3F-46A5-ABC4-ED27DB33615E}" srcOrd="1" destOrd="0" presId="urn:microsoft.com/office/officeart/2005/8/layout/process1"/>
-    <dgm:cxn modelId="{52353042-F946-4112-9B96-AA0C19CFB3E1}" type="presOf" srcId="{12671F33-9678-43A6-900B-C1489174E657}" destId="{4D0C926A-592B-4D64-8021-5542543445B2}" srcOrd="1" destOrd="0" presId="urn:microsoft.com/office/officeart/2005/8/layout/process1"/>
-    <dgm:cxn modelId="{D934D06B-6511-4A10-A69D-277A7F8499BD}" type="presOf" srcId="{12671F33-9678-43A6-900B-C1489174E657}" destId="{0A355C2F-2373-4905-868C-C107D7464914}" srcOrd="0" destOrd="0" presId="urn:microsoft.com/office/officeart/2005/8/layout/process1"/>
-    <dgm:cxn modelId="{97F9BD20-EAE3-4542-AD9C-3E1E2271F380}" type="presOf" srcId="{BA867C10-8B70-4BD9-9B08-E940191BFF84}" destId="{5E503655-3828-4A4B-B0B7-B5BA8860C783}" srcOrd="0" destOrd="0" presId="urn:microsoft.com/office/officeart/2005/8/layout/process1"/>
+    <dgm:cxn modelId="{8EC426CB-3358-42C7-802E-4CF5B1059097}" type="presOf" srcId="{FD013B34-EAD8-4564-9412-9B41C6455304}" destId="{F79911B1-9A55-4D99-9610-7F02C5BDA785}" srcOrd="0" destOrd="0" presId="urn:microsoft.com/office/officeart/2005/8/layout/process1"/>
+    <dgm:cxn modelId="{A66E7DF9-B860-45A5-8C78-8E639BCC0A96}" type="presOf" srcId="{BA867C10-8B70-4BD9-9B08-E940191BFF84}" destId="{5E503655-3828-4A4B-B0B7-B5BA8860C783}" srcOrd="0" destOrd="0" presId="urn:microsoft.com/office/officeart/2005/8/layout/process1"/>
+    <dgm:cxn modelId="{6083977C-D1B0-4AC1-B5AD-76D094801A1C}" type="presOf" srcId="{975768BF-4643-4000-B91B-EB5FA50C9F90}" destId="{A379DF86-A80C-400F-95D1-CAAB94A38CDA}" srcOrd="0" destOrd="0" presId="urn:microsoft.com/office/officeart/2005/8/layout/process1"/>
+    <dgm:cxn modelId="{DB79798F-B0D3-4458-920C-56F0CCA43A20}" type="presOf" srcId="{975768BF-4643-4000-B91B-EB5FA50C9F90}" destId="{97FC9502-5C3F-46A5-ABC4-ED27DB33615E}" srcOrd="1" destOrd="0" presId="urn:microsoft.com/office/officeart/2005/8/layout/process1"/>
+    <dgm:cxn modelId="{DDB69C00-5A6F-467A-B08B-8C8934B635E3}" srcId="{BA867C10-8B70-4BD9-9B08-E940191BFF84}" destId="{7054BD12-7B30-455D-9E71-938A3D991EF3}" srcOrd="0" destOrd="0" parTransId="{B08D6F66-8421-4B02-A533-01237B34450A}" sibTransId="{975768BF-4643-4000-B91B-EB5FA50C9F90}"/>
     <dgm:cxn modelId="{CB180E21-1677-4C9D-BECC-BF77289435B4}" srcId="{BA867C10-8B70-4BD9-9B08-E940191BFF84}" destId="{FD013B34-EAD8-4564-9412-9B41C6455304}" srcOrd="1" destOrd="0" parTransId="{1A0778CB-5D15-4CB1-8E6E-778B7CF15FB2}" sibTransId="{12671F33-9678-43A6-900B-C1489174E657}"/>
-    <dgm:cxn modelId="{DDB69C00-5A6F-467A-B08B-8C8934B635E3}" srcId="{BA867C10-8B70-4BD9-9B08-E940191BFF84}" destId="{7054BD12-7B30-455D-9E71-938A3D991EF3}" srcOrd="0" destOrd="0" parTransId="{B08D6F66-8421-4B02-A533-01237B34450A}" sibTransId="{975768BF-4643-4000-B91B-EB5FA50C9F90}"/>
+    <dgm:cxn modelId="{54CD3AE2-C26B-42B8-A85F-5FD5B55F5D73}" type="presOf" srcId="{7054BD12-7B30-455D-9E71-938A3D991EF3}" destId="{B76D5DE1-2C10-4C3B-8B73-4804B64601EB}" srcOrd="0" destOrd="0" presId="urn:microsoft.com/office/officeart/2005/8/layout/process1"/>
     <dgm:cxn modelId="{F82AF631-2420-4E0B-8A9F-5CDC6EE8E564}" srcId="{BA867C10-8B70-4BD9-9B08-E940191BFF84}" destId="{4DBBD212-2F92-4856-A3B1-808A28703F78}" srcOrd="2" destOrd="0" parTransId="{79BFE450-8CAD-46CD-A4BA-9936A9ED476F}" sibTransId="{7802407B-134E-45B6-83FF-49E4371DEE1F}"/>
-    <dgm:cxn modelId="{379ED2C0-C0F0-4857-BEF2-0F416B20163A}" type="presOf" srcId="{975768BF-4643-4000-B91B-EB5FA50C9F90}" destId="{A379DF86-A80C-400F-95D1-CAAB94A38CDA}" srcOrd="0" destOrd="0" presId="urn:microsoft.com/office/officeart/2005/8/layout/process1"/>
-    <dgm:cxn modelId="{06630EDE-CF5D-4306-B3D4-A4995B7E9F7A}" type="presParOf" srcId="{5E503655-3828-4A4B-B0B7-B5BA8860C783}" destId="{B76D5DE1-2C10-4C3B-8B73-4804B64601EB}" srcOrd="0" destOrd="0" presId="urn:microsoft.com/office/officeart/2005/8/layout/process1"/>
-    <dgm:cxn modelId="{D12F68E0-76CC-44C9-BD16-6BC08ECFEB4A}" type="presParOf" srcId="{5E503655-3828-4A4B-B0B7-B5BA8860C783}" destId="{A379DF86-A80C-400F-95D1-CAAB94A38CDA}" srcOrd="1" destOrd="0" presId="urn:microsoft.com/office/officeart/2005/8/layout/process1"/>
-    <dgm:cxn modelId="{8B8B6FAE-CA6C-4879-8EB2-F1813D3E44F1}" type="presParOf" srcId="{A379DF86-A80C-400F-95D1-CAAB94A38CDA}" destId="{97FC9502-5C3F-46A5-ABC4-ED27DB33615E}" srcOrd="0" destOrd="0" presId="urn:microsoft.com/office/officeart/2005/8/layout/process1"/>
-    <dgm:cxn modelId="{FA6ECC7E-B9C6-4295-944E-4BDE545121BF}" type="presParOf" srcId="{5E503655-3828-4A4B-B0B7-B5BA8860C783}" destId="{F79911B1-9A55-4D99-9610-7F02C5BDA785}" srcOrd="2" destOrd="0" presId="urn:microsoft.com/office/officeart/2005/8/layout/process1"/>
-    <dgm:cxn modelId="{4B8ACEF2-7065-40B6-A0AF-B7B685CE7EAC}" type="presParOf" srcId="{5E503655-3828-4A4B-B0B7-B5BA8860C783}" destId="{0A355C2F-2373-4905-868C-C107D7464914}" srcOrd="3" destOrd="0" presId="urn:microsoft.com/office/officeart/2005/8/layout/process1"/>
-    <dgm:cxn modelId="{D13A7982-B964-4C7C-BF89-933DF3CE4429}" type="presParOf" srcId="{0A355C2F-2373-4905-868C-C107D7464914}" destId="{4D0C926A-592B-4D64-8021-5542543445B2}" srcOrd="0" destOrd="0" presId="urn:microsoft.com/office/officeart/2005/8/layout/process1"/>
-    <dgm:cxn modelId="{795C227A-D207-44CD-81D0-9CB20A5FE1EF}" type="presParOf" srcId="{5E503655-3828-4A4B-B0B7-B5BA8860C783}" destId="{A538BD20-9261-44F8-91B2-DB200CF39004}" srcOrd="4" destOrd="0" presId="urn:microsoft.com/office/officeart/2005/8/layout/process1"/>
+    <dgm:cxn modelId="{26A9A214-4395-4348-A343-BF8F805ACB93}" type="presOf" srcId="{12671F33-9678-43A6-900B-C1489174E657}" destId="{4D0C926A-592B-4D64-8021-5542543445B2}" srcOrd="1" destOrd="0" presId="urn:microsoft.com/office/officeart/2005/8/layout/process1"/>
+    <dgm:cxn modelId="{1759B732-3B9F-49C2-815D-D741CDB1C957}" type="presOf" srcId="{12671F33-9678-43A6-900B-C1489174E657}" destId="{0A355C2F-2373-4905-868C-C107D7464914}" srcOrd="0" destOrd="0" presId="urn:microsoft.com/office/officeart/2005/8/layout/process1"/>
+    <dgm:cxn modelId="{BA6F3127-3055-4ACA-B123-DC07E51C556C}" type="presOf" srcId="{4DBBD212-2F92-4856-A3B1-808A28703F78}" destId="{A538BD20-9261-44F8-91B2-DB200CF39004}" srcOrd="0" destOrd="0" presId="urn:microsoft.com/office/officeart/2005/8/layout/process1"/>
+    <dgm:cxn modelId="{248346B2-D1EB-4C5E-926F-25379BB362CF}" type="presParOf" srcId="{5E503655-3828-4A4B-B0B7-B5BA8860C783}" destId="{B76D5DE1-2C10-4C3B-8B73-4804B64601EB}" srcOrd="0" destOrd="0" presId="urn:microsoft.com/office/officeart/2005/8/layout/process1"/>
+    <dgm:cxn modelId="{8E89397D-9022-4D59-88CE-2F020022DEB5}" type="presParOf" srcId="{5E503655-3828-4A4B-B0B7-B5BA8860C783}" destId="{A379DF86-A80C-400F-95D1-CAAB94A38CDA}" srcOrd="1" destOrd="0" presId="urn:microsoft.com/office/officeart/2005/8/layout/process1"/>
+    <dgm:cxn modelId="{C1EA661C-29BD-4166-9A39-21A038E22DCD}" type="presParOf" srcId="{A379DF86-A80C-400F-95D1-CAAB94A38CDA}" destId="{97FC9502-5C3F-46A5-ABC4-ED27DB33615E}" srcOrd="0" destOrd="0" presId="urn:microsoft.com/office/officeart/2005/8/layout/process1"/>
+    <dgm:cxn modelId="{3F87D8DD-D7AA-4E23-90B9-ACA6A849CACE}" type="presParOf" srcId="{5E503655-3828-4A4B-B0B7-B5BA8860C783}" destId="{F79911B1-9A55-4D99-9610-7F02C5BDA785}" srcOrd="2" destOrd="0" presId="urn:microsoft.com/office/officeart/2005/8/layout/process1"/>
+    <dgm:cxn modelId="{E4090A56-EB66-477A-81FB-129FDDFF8282}" type="presParOf" srcId="{5E503655-3828-4A4B-B0B7-B5BA8860C783}" destId="{0A355C2F-2373-4905-868C-C107D7464914}" srcOrd="3" destOrd="0" presId="urn:microsoft.com/office/officeart/2005/8/layout/process1"/>
+    <dgm:cxn modelId="{34D35518-3ED5-4207-A149-726387A95EB4}" type="presParOf" srcId="{0A355C2F-2373-4905-868C-C107D7464914}" destId="{4D0C926A-592B-4D64-8021-5542543445B2}" srcOrd="0" destOrd="0" presId="urn:microsoft.com/office/officeart/2005/8/layout/process1"/>
+    <dgm:cxn modelId="{F7701A13-8358-442A-A23C-B5B152368B3F}" type="presParOf" srcId="{5E503655-3828-4A4B-B0B7-B5BA8860C783}" destId="{A538BD20-9261-44F8-91B2-DB200CF39004}" srcOrd="4" destOrd="0" presId="urn:microsoft.com/office/officeart/2005/8/layout/process1"/>
   </dgm:cxnLst>
   <dgm:bg/>
   <dgm:whole/>
@@ -4009,6 +4011,110 @@
         <a:gradFill rotWithShape="1">
           <a:gsLst>
             <a:gs pos="0">
+              <a:schemeClr val="accent6">
+                <a:lumMod val="110000"/>
+                <a:satMod val="105000"/>
+                <a:tint val="67000"/>
+              </a:schemeClr>
+            </a:gs>
+            <a:gs pos="50000">
+              <a:schemeClr val="accent6">
+                <a:lumMod val="105000"/>
+                <a:satMod val="103000"/>
+                <a:tint val="73000"/>
+              </a:schemeClr>
+            </a:gs>
+            <a:gs pos="100000">
+              <a:schemeClr val="accent6">
+                <a:lumMod val="105000"/>
+                <a:satMod val="109000"/>
+                <a:tint val="81000"/>
+              </a:schemeClr>
+            </a:gs>
+          </a:gsLst>
+          <a:lin ang="5400000" scaled="0"/>
+        </a:gradFill>
+        <a:ln w="6350" cap="flat" cmpd="sng" algn="ctr">
+          <a:solidFill>
+            <a:schemeClr val="accent6"/>
+          </a:solidFill>
+          <a:prstDash val="solid"/>
+          <a:miter lim="800000"/>
+        </a:ln>
+        <a:effectLst/>
+      </dsp:spPr>
+      <dsp:style>
+        <a:lnRef idx="1">
+          <a:schemeClr val="accent6"/>
+        </a:lnRef>
+        <a:fillRef idx="2">
+          <a:schemeClr val="accent6"/>
+        </a:fillRef>
+        <a:effectRef idx="1">
+          <a:schemeClr val="accent6"/>
+        </a:effectRef>
+        <a:fontRef idx="minor">
+          <a:schemeClr val="dk1"/>
+        </a:fontRef>
+      </dsp:style>
+      <dsp:txBody>
+        <a:bodyPr spcFirstLastPara="0" vert="horz" wrap="square" lIns="78232" tIns="13970" rIns="78232" bIns="13970" numCol="1" spcCol="1270" anchor="ctr" anchorCtr="0">
+          <a:noAutofit/>
+        </a:bodyPr>
+        <a:lstStyle/>
+        <a:p>
+          <a:pPr lvl="0" algn="ctr" defTabSz="488950">
+            <a:lnSpc>
+              <a:spcPct val="90000"/>
+            </a:lnSpc>
+            <a:spcBef>
+              <a:spcPct val="0"/>
+            </a:spcBef>
+            <a:spcAft>
+              <a:spcPct val="35000"/>
+            </a:spcAft>
+          </a:pPr>
+          <a:r>
+            <a:rPr lang="en-US" sz="1100" kern="1200">
+              <a:latin typeface="Segoe UI" panose="020B0502040204020203" pitchFamily="34" charset="0"/>
+              <a:cs typeface="Segoe UI" panose="020B0502040204020203" pitchFamily="34" charset="0"/>
+            </a:rPr>
+            <a:t>Clan</a:t>
+          </a:r>
+          <a:r>
+            <a:rPr lang="en-US" sz="1100" kern="1200"/>
+            <a:t> </a:t>
+          </a:r>
+          <a:r>
+            <a:rPr lang="en-US" sz="1100" kern="1200">
+              <a:latin typeface="Segoe UI" panose="020B0502040204020203" pitchFamily="34" charset="0"/>
+              <a:cs typeface="Segoe UI" panose="020B0502040204020203" pitchFamily="34" charset="0"/>
+            </a:rPr>
+            <a:t>Splitting</a:t>
+          </a:r>
+        </a:p>
+      </dsp:txBody>
+      <dsp:txXfrm>
+        <a:off x="0" y="2882850"/>
+        <a:ext cx="1476929" cy="371801"/>
+      </dsp:txXfrm>
+    </dsp:sp>
+    <dsp:sp modelId="{5B23622F-E8C2-4877-B365-8ECECF5ECC23}">
+      <dsp:nvSpPr>
+        <dsp:cNvPr id="0" name=""/>
+        <dsp:cNvSpPr/>
+      </dsp:nvSpPr>
+      <dsp:spPr>
+        <a:xfrm>
+          <a:off x="1476929" y="2882850"/>
+          <a:ext cx="1476929" cy="371801"/>
+        </a:xfrm>
+        <a:prstGeom prst="rect">
+          <a:avLst/>
+        </a:prstGeom>
+        <a:gradFill rotWithShape="1">
+          <a:gsLst>
+            <a:gs pos="0">
               <a:schemeClr val="accent4">
                 <a:lumMod val="110000"/>
                 <a:satMod val="105000"/>
@@ -4050,110 +4156,6 @@
         </a:fillRef>
         <a:effectRef idx="1">
           <a:schemeClr val="accent4"/>
-        </a:effectRef>
-        <a:fontRef idx="minor">
-          <a:schemeClr val="dk1"/>
-        </a:fontRef>
-      </dsp:style>
-      <dsp:txBody>
-        <a:bodyPr spcFirstLastPara="0" vert="horz" wrap="square" lIns="78232" tIns="13970" rIns="78232" bIns="13970" numCol="1" spcCol="1270" anchor="ctr" anchorCtr="0">
-          <a:noAutofit/>
-        </a:bodyPr>
-        <a:lstStyle/>
-        <a:p>
-          <a:pPr lvl="0" algn="ctr" defTabSz="488950">
-            <a:lnSpc>
-              <a:spcPct val="90000"/>
-            </a:lnSpc>
-            <a:spcBef>
-              <a:spcPct val="0"/>
-            </a:spcBef>
-            <a:spcAft>
-              <a:spcPct val="35000"/>
-            </a:spcAft>
-          </a:pPr>
-          <a:r>
-            <a:rPr lang="en-US" sz="1100" kern="1200">
-              <a:latin typeface="Segoe UI" panose="020B0502040204020203" pitchFamily="34" charset="0"/>
-              <a:cs typeface="Segoe UI" panose="020B0502040204020203" pitchFamily="34" charset="0"/>
-            </a:rPr>
-            <a:t>Clan</a:t>
-          </a:r>
-          <a:r>
-            <a:rPr lang="en-US" sz="1100" kern="1200"/>
-            <a:t> </a:t>
-          </a:r>
-          <a:r>
-            <a:rPr lang="en-US" sz="1100" kern="1200">
-              <a:latin typeface="Segoe UI" panose="020B0502040204020203" pitchFamily="34" charset="0"/>
-              <a:cs typeface="Segoe UI" panose="020B0502040204020203" pitchFamily="34" charset="0"/>
-            </a:rPr>
-            <a:t>Splitting</a:t>
-          </a:r>
-        </a:p>
-      </dsp:txBody>
-      <dsp:txXfrm>
-        <a:off x="0" y="2882850"/>
-        <a:ext cx="1476929" cy="371801"/>
-      </dsp:txXfrm>
-    </dsp:sp>
-    <dsp:sp modelId="{5B23622F-E8C2-4877-B365-8ECECF5ECC23}">
-      <dsp:nvSpPr>
-        <dsp:cNvPr id="0" name=""/>
-        <dsp:cNvSpPr/>
-      </dsp:nvSpPr>
-      <dsp:spPr>
-        <a:xfrm>
-          <a:off x="1476929" y="2882850"/>
-          <a:ext cx="1476929" cy="371801"/>
-        </a:xfrm>
-        <a:prstGeom prst="rect">
-          <a:avLst/>
-        </a:prstGeom>
-        <a:gradFill rotWithShape="1">
-          <a:gsLst>
-            <a:gs pos="0">
-              <a:schemeClr val="accent2">
-                <a:lumMod val="110000"/>
-                <a:satMod val="105000"/>
-                <a:tint val="67000"/>
-              </a:schemeClr>
-            </a:gs>
-            <a:gs pos="50000">
-              <a:schemeClr val="accent2">
-                <a:lumMod val="105000"/>
-                <a:satMod val="103000"/>
-                <a:tint val="73000"/>
-              </a:schemeClr>
-            </a:gs>
-            <a:gs pos="100000">
-              <a:schemeClr val="accent2">
-                <a:lumMod val="105000"/>
-                <a:satMod val="109000"/>
-                <a:tint val="81000"/>
-              </a:schemeClr>
-            </a:gs>
-          </a:gsLst>
-          <a:lin ang="5400000" scaled="0"/>
-        </a:gradFill>
-        <a:ln w="6350" cap="flat" cmpd="sng" algn="ctr">
-          <a:solidFill>
-            <a:schemeClr val="accent2"/>
-          </a:solidFill>
-          <a:prstDash val="solid"/>
-          <a:miter lim="800000"/>
-        </a:ln>
-        <a:effectLst/>
-      </dsp:spPr>
-      <dsp:style>
-        <a:lnRef idx="1">
-          <a:schemeClr val="accent2"/>
-        </a:lnRef>
-        <a:fillRef idx="2">
-          <a:schemeClr val="accent2"/>
-        </a:fillRef>
-        <a:effectRef idx="1">
-          <a:schemeClr val="accent2"/>
         </a:effectRef>
         <a:fontRef idx="minor">
           <a:schemeClr val="dk1"/>
@@ -4412,11 +4414,13 @@
           <a:avLst/>
         </a:prstGeom>
         <a:solidFill>
-          <a:schemeClr val="accent4"/>
+          <a:schemeClr val="accent6"/>
         </a:solidFill>
-        <a:ln w="19050" cap="flat" cmpd="sng" algn="ctr">
+        <a:ln w="12700" cap="flat" cmpd="sng" algn="ctr">
           <a:solidFill>
-            <a:schemeClr val="lt1"/>
+            <a:schemeClr val="accent6">
+              <a:shade val="50000"/>
+            </a:schemeClr>
           </a:solidFill>
           <a:prstDash val="solid"/>
           <a:miter lim="800000"/>
@@ -4424,14 +4428,16 @@
         <a:effectLst/>
       </dsp:spPr>
       <dsp:style>
-        <a:lnRef idx="3">
-          <a:schemeClr val="lt1"/>
+        <a:lnRef idx="2">
+          <a:schemeClr val="accent6">
+            <a:shade val="50000"/>
+          </a:schemeClr>
         </a:lnRef>
         <a:fillRef idx="1">
-          <a:schemeClr val="accent4"/>
+          <a:schemeClr val="accent6"/>
         </a:fillRef>
-        <a:effectRef idx="1">
-          <a:schemeClr val="accent4"/>
+        <a:effectRef idx="0">
+          <a:schemeClr val="accent6"/>
         </a:effectRef>
         <a:fontRef idx="minor">
           <a:schemeClr val="lt1"/>
@@ -4484,21 +4490,21 @@
         <a:gradFill rotWithShape="1">
           <a:gsLst>
             <a:gs pos="0">
-              <a:schemeClr val="accent4">
+              <a:schemeClr val="accent6">
                 <a:lumMod val="110000"/>
                 <a:satMod val="105000"/>
                 <a:tint val="67000"/>
               </a:schemeClr>
             </a:gs>
             <a:gs pos="50000">
-              <a:schemeClr val="accent4">
+              <a:schemeClr val="accent6">
                 <a:lumMod val="105000"/>
                 <a:satMod val="103000"/>
                 <a:tint val="73000"/>
               </a:schemeClr>
             </a:gs>
             <a:gs pos="100000">
-              <a:schemeClr val="accent4">
+              <a:schemeClr val="accent6">
                 <a:lumMod val="105000"/>
                 <a:satMod val="109000"/>
                 <a:tint val="81000"/>
@@ -4509,7 +4515,7 @@
         </a:gradFill>
         <a:ln w="6350" cap="flat" cmpd="sng" algn="ctr">
           <a:solidFill>
-            <a:schemeClr val="accent4"/>
+            <a:schemeClr val="accent6"/>
           </a:solidFill>
           <a:prstDash val="solid"/>
           <a:miter lim="800000"/>
@@ -4518,13 +4524,13 @@
       </dsp:spPr>
       <dsp:style>
         <a:lnRef idx="1">
-          <a:schemeClr val="accent4"/>
+          <a:schemeClr val="accent6"/>
         </a:lnRef>
         <a:fillRef idx="2">
-          <a:schemeClr val="accent4"/>
+          <a:schemeClr val="accent6"/>
         </a:fillRef>
         <a:effectRef idx="1">
-          <a:schemeClr val="accent4"/>
+          <a:schemeClr val="accent6"/>
         </a:effectRef>
         <a:fontRef idx="minor">
           <a:schemeClr val="dk1"/>
@@ -4577,21 +4583,21 @@
         <a:gradFill rotWithShape="1">
           <a:gsLst>
             <a:gs pos="0">
-              <a:schemeClr val="accent4">
+              <a:schemeClr val="accent6">
                 <a:lumMod val="110000"/>
                 <a:satMod val="105000"/>
                 <a:tint val="67000"/>
               </a:schemeClr>
             </a:gs>
             <a:gs pos="50000">
-              <a:schemeClr val="accent4">
+              <a:schemeClr val="accent6">
                 <a:lumMod val="105000"/>
                 <a:satMod val="103000"/>
                 <a:tint val="73000"/>
               </a:schemeClr>
             </a:gs>
             <a:gs pos="100000">
-              <a:schemeClr val="accent4">
+              <a:schemeClr val="accent6">
                 <a:lumMod val="105000"/>
                 <a:satMod val="109000"/>
                 <a:tint val="81000"/>
@@ -4602,7 +4608,7 @@
         </a:gradFill>
         <a:ln w="6350" cap="flat" cmpd="sng" algn="ctr">
           <a:solidFill>
-            <a:schemeClr val="accent4"/>
+            <a:schemeClr val="accent6"/>
           </a:solidFill>
           <a:prstDash val="solid"/>
           <a:miter lim="800000"/>
@@ -4611,13 +4617,13 @@
       </dsp:spPr>
       <dsp:style>
         <a:lnRef idx="1">
-          <a:schemeClr val="accent4"/>
+          <a:schemeClr val="accent6"/>
         </a:lnRef>
         <a:fillRef idx="2">
-          <a:schemeClr val="accent4"/>
+          <a:schemeClr val="accent6"/>
         </a:fillRef>
         <a:effectRef idx="1">
-          <a:schemeClr val="accent4"/>
+          <a:schemeClr val="accent6"/>
         </a:effectRef>
         <a:fontRef idx="minor">
           <a:schemeClr val="dk1"/>
@@ -4681,21 +4687,21 @@
         <a:gradFill rotWithShape="1">
           <a:gsLst>
             <a:gs pos="0">
-              <a:schemeClr val="accent4">
+              <a:schemeClr val="accent6">
                 <a:lumMod val="110000"/>
                 <a:satMod val="105000"/>
                 <a:tint val="67000"/>
               </a:schemeClr>
             </a:gs>
             <a:gs pos="50000">
-              <a:schemeClr val="accent4">
+              <a:schemeClr val="accent6">
                 <a:lumMod val="105000"/>
                 <a:satMod val="103000"/>
                 <a:tint val="73000"/>
               </a:schemeClr>
             </a:gs>
             <a:gs pos="100000">
-              <a:schemeClr val="accent4">
+              <a:schemeClr val="accent6">
                 <a:lumMod val="105000"/>
                 <a:satMod val="109000"/>
                 <a:tint val="81000"/>
@@ -4706,7 +4712,7 @@
         </a:gradFill>
         <a:ln w="6350" cap="flat" cmpd="sng" algn="ctr">
           <a:solidFill>
-            <a:schemeClr val="accent4"/>
+            <a:schemeClr val="accent6"/>
           </a:solidFill>
           <a:prstDash val="solid"/>
           <a:miter lim="800000"/>
@@ -4715,13 +4721,13 @@
       </dsp:spPr>
       <dsp:style>
         <a:lnRef idx="1">
-          <a:schemeClr val="accent4"/>
+          <a:schemeClr val="accent6"/>
         </a:lnRef>
         <a:fillRef idx="2">
-          <a:schemeClr val="accent4"/>
+          <a:schemeClr val="accent6"/>
         </a:fillRef>
         <a:effectRef idx="1">
-          <a:schemeClr val="accent4"/>
+          <a:schemeClr val="accent6"/>
         </a:effectRef>
         <a:fontRef idx="minor">
           <a:schemeClr val="dk1"/>
@@ -4774,21 +4780,21 @@
         <a:gradFill rotWithShape="1">
           <a:gsLst>
             <a:gs pos="0">
-              <a:schemeClr val="accent4">
+              <a:schemeClr val="accent6">
                 <a:lumMod val="110000"/>
                 <a:satMod val="105000"/>
                 <a:tint val="67000"/>
               </a:schemeClr>
             </a:gs>
             <a:gs pos="50000">
-              <a:schemeClr val="accent4">
+              <a:schemeClr val="accent6">
                 <a:lumMod val="105000"/>
                 <a:satMod val="103000"/>
                 <a:tint val="73000"/>
               </a:schemeClr>
             </a:gs>
             <a:gs pos="100000">
-              <a:schemeClr val="accent4">
+              <a:schemeClr val="accent6">
                 <a:lumMod val="105000"/>
                 <a:satMod val="109000"/>
                 <a:tint val="81000"/>
@@ -4799,7 +4805,7 @@
         </a:gradFill>
         <a:ln w="6350" cap="flat" cmpd="sng" algn="ctr">
           <a:solidFill>
-            <a:schemeClr val="accent4"/>
+            <a:schemeClr val="accent6"/>
           </a:solidFill>
           <a:prstDash val="solid"/>
           <a:miter lim="800000"/>
@@ -4808,13 +4814,13 @@
       </dsp:spPr>
       <dsp:style>
         <a:lnRef idx="1">
-          <a:schemeClr val="accent4"/>
+          <a:schemeClr val="accent6"/>
         </a:lnRef>
         <a:fillRef idx="2">
-          <a:schemeClr val="accent4"/>
+          <a:schemeClr val="accent6"/>
         </a:fillRef>
         <a:effectRef idx="1">
-          <a:schemeClr val="accent4"/>
+          <a:schemeClr val="accent6"/>
         </a:effectRef>
         <a:fontRef idx="minor">
           <a:schemeClr val="dk1"/>
@@ -8613,7 +8619,7 @@
 </file>
 
 <file path=customXml/itemProps1.xml><?xml version="1.0" encoding="utf-8"?>
-<ds:datastoreItem xmlns:ds="http://schemas.openxmlformats.org/officeDocument/2006/customXml" ds:itemID="{7E4A018A-78D1-448C-A3F3-06AB1A4D7083}">
+<ds:datastoreItem xmlns:ds="http://schemas.openxmlformats.org/officeDocument/2006/customXml" ds:itemID="{93F503C9-74AF-47AB-AC5F-102CF43A807D}">
   <ds:schemaRefs>
     <ds:schemaRef ds:uri="http://schemas.openxmlformats.org/officeDocument/2006/bibliography"/>
   </ds:schemaRefs>

</xml_diff>

<commit_message>
Reworked Faction associated events to lay groundwork for event modding
</commit_message>
<xml_diff>
--- a/0.03 roadmap.docx
+++ b/0.03 roadmap.docx
@@ -127,7 +127,6 @@
           <w:szCs w:val="24"/>
         </w:rPr>
       </w:pPr>
-      <w:bookmarkStart w:id="0" w:name="_GoBack"/>
       <w:r>
         <w:rPr>
           <w:rFonts w:ascii="Times New Roman" w:eastAsia="Times New Roman" w:hAnsi="Times New Roman" w:cs="Times New Roman"/>
@@ -208,8 +207,9 @@
           </wp:inline>
         </w:drawing>
       </w:r>
+      <w:bookmarkStart w:id="0" w:name="_GoBack"/>
+      <w:bookmarkEnd w:id="0"/>
     </w:p>
-    <w:bookmarkEnd w:id="0"/>
     <w:p>
       <w:pPr>
         <w:spacing w:after="0" w:line="240" w:lineRule="auto"/>
@@ -3056,13 +3056,13 @@
       <dgm:prSet phldrT="[Text]">
         <dgm:style>
           <a:lnRef idx="1">
-            <a:schemeClr val="accent4"/>
+            <a:schemeClr val="accent6"/>
           </a:lnRef>
           <a:fillRef idx="2">
-            <a:schemeClr val="accent4"/>
+            <a:schemeClr val="accent6"/>
           </a:fillRef>
           <a:effectRef idx="1">
-            <a:schemeClr val="accent4"/>
+            <a:schemeClr val="accent6"/>
           </a:effectRef>
           <a:fontRef idx="minor">
             <a:schemeClr val="dk1"/>
@@ -3121,13 +3121,13 @@
       <dgm:prSet phldrT="[Text]">
         <dgm:style>
           <a:lnRef idx="1">
-            <a:schemeClr val="accent2"/>
+            <a:schemeClr val="accent4"/>
           </a:lnRef>
           <a:fillRef idx="2">
-            <a:schemeClr val="accent2"/>
+            <a:schemeClr val="accent4"/>
           </a:fillRef>
           <a:effectRef idx="1">
-            <a:schemeClr val="accent2"/>
+            <a:schemeClr val="accent4"/>
           </a:effectRef>
           <a:fontRef idx="minor">
             <a:schemeClr val="dk1"/>
@@ -3155,7 +3155,7 @@
               <a:latin typeface="Segoe UI" panose="020B0502040204020203" pitchFamily="34" charset="0"/>
               <a:cs typeface="Segoe UI" panose="020B0502040204020203" pitchFamily="34" charset="0"/>
             </a:rPr>
-            <a:t>Absorbing</a:t>
+            <a:t>Merging</a:t>
           </a:r>
         </a:p>
       </dgm:t>
@@ -3186,13 +3186,13 @@
       <dgm:prSet phldrT="[Text]">
         <dgm:style>
           <a:lnRef idx="1">
-            <a:schemeClr val="accent2"/>
+            <a:schemeClr val="accent4"/>
           </a:lnRef>
           <a:fillRef idx="2">
-            <a:schemeClr val="accent2"/>
+            <a:schemeClr val="accent4"/>
           </a:fillRef>
           <a:effectRef idx="1">
-            <a:schemeClr val="accent2"/>
+            <a:schemeClr val="accent4"/>
           </a:effectRef>
           <a:fontRef idx="minor">
             <a:schemeClr val="dk1"/>
@@ -3534,65 +3534,65 @@
   </dgm:ptLst>
   <dgm:cxnLst>
     <dgm:cxn modelId="{2F4F9DE2-FD91-44A8-888A-DF0F34D9A4B2}" srcId="{AB2EF5AB-9FE9-4FA2-B4C4-8B1F6DB93472}" destId="{C72F5594-5C51-4D43-9E6F-72CB9793398A}" srcOrd="1" destOrd="0" parTransId="{69E49447-B4A3-4733-8199-166F214F03E3}" sibTransId="{8E77D4E2-20B1-4B7B-9F03-7BCD17287633}"/>
-    <dgm:cxn modelId="{7ECB9016-8F0B-42B4-9936-E79EE9327EC7}" type="presOf" srcId="{E4A8C87C-D779-4CED-8887-9B6549780D26}" destId="{3D3C0266-BBF9-441C-BEFD-769ED1F9C02C}" srcOrd="1" destOrd="0" presId="urn:microsoft.com/office/officeart/2005/8/layout/process4"/>
-    <dgm:cxn modelId="{20F3F322-2495-4F88-8353-ADC97CC5998C}" type="presOf" srcId="{198915D4-3BB0-465B-91FE-9BD8EE02226F}" destId="{5B23622F-E8C2-4877-B365-8ECECF5ECC23}" srcOrd="0" destOrd="0" presId="urn:microsoft.com/office/officeart/2005/8/layout/process4"/>
+    <dgm:cxn modelId="{F6F777B5-1931-4046-B4E6-FCE63C0669B4}" type="presOf" srcId="{198915D4-3BB0-465B-91FE-9BD8EE02226F}" destId="{5B23622F-E8C2-4877-B365-8ECECF5ECC23}" srcOrd="0" destOrd="0" presId="urn:microsoft.com/office/officeart/2005/8/layout/process4"/>
     <dgm:cxn modelId="{2DE50837-7F04-4E87-B373-5FD18090E63B}" srcId="{C72F5594-5C51-4D43-9E6F-72CB9793398A}" destId="{5926E5D3-2314-4801-BEB2-91BF4162BF42}" srcOrd="0" destOrd="0" parTransId="{458277CC-EAFE-4FC3-9F96-1D816CDD8942}" sibTransId="{239EA14B-9E29-40D7-B50B-F3DCDD0EBDCA}"/>
-    <dgm:cxn modelId="{C0D0B0CB-2408-4123-801D-FE696CFF5507}" type="presOf" srcId="{F2076A76-3C40-4A14-A613-E2F5F05CAD74}" destId="{DDC83D00-6484-4B72-B12E-817BBB86AC95}" srcOrd="0" destOrd="0" presId="urn:microsoft.com/office/officeart/2005/8/layout/process4"/>
-    <dgm:cxn modelId="{10BB36F2-759A-4F68-91A3-060327929904}" type="presOf" srcId="{E4A8C87C-D779-4CED-8887-9B6549780D26}" destId="{EB868BD6-2F00-439A-ACEC-1F419EFEDEBB}" srcOrd="0" destOrd="0" presId="urn:microsoft.com/office/officeart/2005/8/layout/process4"/>
-    <dgm:cxn modelId="{93305E04-B634-402C-B012-63ADFD13108E}" type="presOf" srcId="{5926E5D3-2314-4801-BEB2-91BF4162BF42}" destId="{C49D58F1-BFF1-407E-AABA-B77F6A71C7F0}" srcOrd="0" destOrd="0" presId="urn:microsoft.com/office/officeart/2005/8/layout/process4"/>
-    <dgm:cxn modelId="{1A9AB7B5-C124-4C45-9CD0-C174137C2E41}" type="presOf" srcId="{FAC2DE35-D59B-45EA-938B-CF75A04ED15F}" destId="{644DE133-57F8-44FA-A7A7-166AF73531BF}" srcOrd="1" destOrd="0" presId="urn:microsoft.com/office/officeart/2005/8/layout/process4"/>
-    <dgm:cxn modelId="{1F9D1764-0473-454A-95E7-3AAC45CEAA8D}" type="presOf" srcId="{C72F5594-5C51-4D43-9E6F-72CB9793398A}" destId="{1B84F129-1862-4291-A89A-091486A72906}" srcOrd="0" destOrd="0" presId="urn:microsoft.com/office/officeart/2005/8/layout/process4"/>
-    <dgm:cxn modelId="{2B4D4D5C-893E-4689-944B-510671901527}" type="presOf" srcId="{0104D415-10B6-4D1F-84A7-8C1BD2821D36}" destId="{6E462D9C-3EF5-4579-93F5-B7E2E59CEAFA}" srcOrd="0" destOrd="0" presId="urn:microsoft.com/office/officeart/2005/8/layout/process4"/>
+    <dgm:cxn modelId="{592E2E2B-C7A3-4E5A-A041-7745084A74D5}" type="presOf" srcId="{349FF3AC-168D-41F4-8506-87226E2D4596}" destId="{5E07C81E-B689-4E03-82E3-A5C4E5EC27AD}" srcOrd="0" destOrd="0" presId="urn:microsoft.com/office/officeart/2005/8/layout/process4"/>
+    <dgm:cxn modelId="{7EB78042-D189-4EC1-A31A-01F5836B95F5}" type="presOf" srcId="{FBB1B63D-02A8-446B-AE2E-138B030CB20B}" destId="{4CEA73B4-9810-4D3B-B0E0-49C2694AE51E}" srcOrd="0" destOrd="0" presId="urn:microsoft.com/office/officeart/2005/8/layout/process4"/>
+    <dgm:cxn modelId="{06DFB173-19A7-47AB-889C-C74289C45DFE}" type="presOf" srcId="{3BD25D78-E1D3-411B-A60F-537D66F462FA}" destId="{0E6A1AE8-52F5-4E7E-8261-735D1669AFA6}" srcOrd="0" destOrd="0" presId="urn:microsoft.com/office/officeart/2005/8/layout/process4"/>
+    <dgm:cxn modelId="{05D840E6-233B-41A1-978B-721764A5CB2A}" type="presOf" srcId="{AB2EF5AB-9FE9-4FA2-B4C4-8B1F6DB93472}" destId="{2DF1CDF0-CA04-431C-9952-2B6EA19DD02B}" srcOrd="0" destOrd="0" presId="urn:microsoft.com/office/officeart/2005/8/layout/process4"/>
+    <dgm:cxn modelId="{1B9F7766-78C6-4D95-9813-23BFC77C459F}" type="presOf" srcId="{6712D8B7-928F-41E2-8162-A98CAA1623ED}" destId="{5BF6FB15-1072-49EC-9FB8-A666FD9E6788}" srcOrd="0" destOrd="0" presId="urn:microsoft.com/office/officeart/2005/8/layout/process4"/>
+    <dgm:cxn modelId="{44F6D3B7-1B5A-4209-B6E8-1A0F9747CCDA}" type="presOf" srcId="{C72F5594-5C51-4D43-9E6F-72CB9793398A}" destId="{94AFA28C-EE0F-4C49-A179-63C63519329E}" srcOrd="1" destOrd="0" presId="urn:microsoft.com/office/officeart/2005/8/layout/process4"/>
     <dgm:cxn modelId="{2C62560D-B4E3-43CA-B2A9-D1669DC315D9}" srcId="{E4A8C87C-D779-4CED-8887-9B6549780D26}" destId="{72203140-6BF8-42B7-9D41-CC6371AEA6A3}" srcOrd="1" destOrd="0" parTransId="{69A853D5-A4D6-49FD-B30D-98BDADB676DC}" sibTransId="{DBE69090-4F59-4EAD-BFD4-C950C225523E}"/>
+    <dgm:cxn modelId="{7D715D0C-43A0-461C-A051-6C6EAF566A2C}" type="presOf" srcId="{E4A8C87C-D779-4CED-8887-9B6549780D26}" destId="{3D3C0266-BBF9-441C-BEFD-769ED1F9C02C}" srcOrd="1" destOrd="0" presId="urn:microsoft.com/office/officeart/2005/8/layout/process4"/>
     <dgm:cxn modelId="{924FE54E-0A7E-4D7A-84A6-5BFB2B41A069}" srcId="{AB2EF5AB-9FE9-4FA2-B4C4-8B1F6DB93472}" destId="{E4A8C87C-D779-4CED-8887-9B6549780D26}" srcOrd="0" destOrd="0" parTransId="{889917D4-7598-4455-B365-0EFCDC319292}" sibTransId="{9EBA5CAB-5CC1-4F34-B1BA-63CCDF058BB4}"/>
+    <dgm:cxn modelId="{608A1567-DBD8-45F6-8E4F-206A570F305C}" type="presOf" srcId="{0104D415-10B6-4D1F-84A7-8C1BD2821D36}" destId="{6E462D9C-3EF5-4579-93F5-B7E2E59CEAFA}" srcOrd="0" destOrd="0" presId="urn:microsoft.com/office/officeart/2005/8/layout/process4"/>
     <dgm:cxn modelId="{29C8589D-F355-46E5-A327-895B42A12A2A}" srcId="{C72F5594-5C51-4D43-9E6F-72CB9793398A}" destId="{6875F898-8542-4712-BABF-05D835B98196}" srcOrd="2" destOrd="0" parTransId="{B188A111-83B9-4549-8BBF-22C46E908EDB}" sibTransId="{C73BCA5E-35F9-4FF8-BFCC-FCFAC4FD571F}"/>
     <dgm:cxn modelId="{6E46835F-0853-404C-90BD-325EF1B55AB4}" srcId="{FAC2DE35-D59B-45EA-938B-CF75A04ED15F}" destId="{198915D4-3BB0-465B-91FE-9BD8EE02226F}" srcOrd="1" destOrd="0" parTransId="{6F13A7E7-2B62-4C98-A2B8-F56DD3A95417}" sibTransId="{39F80F91-33A5-4B17-8D2A-7CAD2F1B57BC}"/>
-    <dgm:cxn modelId="{9B878076-D477-46B2-A6F8-4D688A279398}" type="presOf" srcId="{C72F5594-5C51-4D43-9E6F-72CB9793398A}" destId="{94AFA28C-EE0F-4C49-A179-63C63519329E}" srcOrd="1" destOrd="0" presId="urn:microsoft.com/office/officeart/2005/8/layout/process4"/>
-    <dgm:cxn modelId="{EA4633B4-04A0-4B25-803D-2F67E172315A}" type="presOf" srcId="{3BD25D78-E1D3-411B-A60F-537D66F462FA}" destId="{0E6A1AE8-52F5-4E7E-8261-735D1669AFA6}" srcOrd="0" destOrd="0" presId="urn:microsoft.com/office/officeart/2005/8/layout/process4"/>
-    <dgm:cxn modelId="{0ECEC785-C266-4EC4-A5FD-8E5EB7B3242D}" type="presOf" srcId="{6712D8B7-928F-41E2-8162-A98CAA1623ED}" destId="{5BF6FB15-1072-49EC-9FB8-A666FD9E6788}" srcOrd="0" destOrd="0" presId="urn:microsoft.com/office/officeart/2005/8/layout/process4"/>
-    <dgm:cxn modelId="{85344E21-F5E9-4333-A3BF-D1743BB93700}" type="presOf" srcId="{FBB1B63D-02A8-446B-AE2E-138B030CB20B}" destId="{4CEA73B4-9810-4D3B-B0E0-49C2694AE51E}" srcOrd="0" destOrd="0" presId="urn:microsoft.com/office/officeart/2005/8/layout/process4"/>
-    <dgm:cxn modelId="{7FCA98E8-2F1E-4B1E-BE33-C3ABC38E0DB7}" type="presOf" srcId="{349FF3AC-168D-41F4-8506-87226E2D4596}" destId="{5E07C81E-B689-4E03-82E3-A5C4E5EC27AD}" srcOrd="0" destOrd="0" presId="urn:microsoft.com/office/officeart/2005/8/layout/process4"/>
+    <dgm:cxn modelId="{0DF9B9EB-DE6D-4D88-A01C-0658719FE05F}" type="presOf" srcId="{72203140-6BF8-42B7-9D41-CC6371AEA6A3}" destId="{176BB967-85CF-4B86-9C46-CA14810665F5}" srcOrd="0" destOrd="0" presId="urn:microsoft.com/office/officeart/2005/8/layout/process4"/>
+    <dgm:cxn modelId="{ED0C2737-B4CD-44B6-8C6D-BAEDA8B180DC}" type="presOf" srcId="{93AA3FDC-5E5F-48C4-9257-60F1C5D2215A}" destId="{4F8E882C-1CE2-4DAA-9547-DA7CE5A22770}" srcOrd="0" destOrd="0" presId="urn:microsoft.com/office/officeart/2005/8/layout/process4"/>
+    <dgm:cxn modelId="{6B1DD730-8E4F-4567-8F8E-EF22A38DB162}" type="presOf" srcId="{FAC2DE35-D59B-45EA-938B-CF75A04ED15F}" destId="{4387163E-3B42-4DEA-A650-E5A4E0515066}" srcOrd="0" destOrd="0" presId="urn:microsoft.com/office/officeart/2005/8/layout/process4"/>
+    <dgm:cxn modelId="{B1F25BBB-DB85-4130-8261-644876DD9D2B}" type="presOf" srcId="{C72F5594-5C51-4D43-9E6F-72CB9793398A}" destId="{1B84F129-1862-4291-A89A-091486A72906}" srcOrd="0" destOrd="0" presId="urn:microsoft.com/office/officeart/2005/8/layout/process4"/>
+    <dgm:cxn modelId="{EB80C088-5DBE-46F6-AF4C-431417549ADC}" type="presOf" srcId="{F2076A76-3C40-4A14-A613-E2F5F05CAD74}" destId="{DDC83D00-6484-4B72-B12E-817BBB86AC95}" srcOrd="0" destOrd="0" presId="urn:microsoft.com/office/officeart/2005/8/layout/process4"/>
+    <dgm:cxn modelId="{F4EB85C9-B0E6-4210-94A0-688872178081}" type="presOf" srcId="{5926E5D3-2314-4801-BEB2-91BF4162BF42}" destId="{C49D58F1-BFF1-407E-AABA-B77F6A71C7F0}" srcOrd="0" destOrd="0" presId="urn:microsoft.com/office/officeart/2005/8/layout/process4"/>
+    <dgm:cxn modelId="{4A941559-4C72-4A7D-9F6D-296A682C2A85}" type="presOf" srcId="{7D8B9571-F3C6-4FB7-87FA-DB85E3C23E9A}" destId="{15274423-013D-4EDE-B6A1-F9AA366B30AE}" srcOrd="0" destOrd="0" presId="urn:microsoft.com/office/officeart/2005/8/layout/process4"/>
+    <dgm:cxn modelId="{176F5841-4D81-49D9-A198-09A71E9E3FF9}" type="presOf" srcId="{FAC2DE35-D59B-45EA-938B-CF75A04ED15F}" destId="{644DE133-57F8-44FA-A7A7-166AF73531BF}" srcOrd="1" destOrd="0" presId="urn:microsoft.com/office/officeart/2005/8/layout/process4"/>
     <dgm:cxn modelId="{1C64CA13-0AF1-4051-9475-E0E71FC3DA2B}" srcId="{C72F5594-5C51-4D43-9E6F-72CB9793398A}" destId="{6712D8B7-928F-41E2-8162-A98CAA1623ED}" srcOrd="3" destOrd="0" parTransId="{A122572E-4CA2-4385-ABF6-8AF920A504CA}" sibTransId="{107CD231-CA3E-4363-A4A3-45110355320E}"/>
     <dgm:cxn modelId="{9814E4BA-F5F1-46F8-A954-2C8F9953B551}" srcId="{E4A8C87C-D779-4CED-8887-9B6549780D26}" destId="{FBB1B63D-02A8-446B-AE2E-138B030CB20B}" srcOrd="0" destOrd="0" parTransId="{6C78BB6C-1D01-43B5-BEBD-6D2753E80931}" sibTransId="{5D88A94D-42D1-4201-8228-5945B2721D79}"/>
-    <dgm:cxn modelId="{70010ADE-38F6-4C16-8531-3BE292EDB5EF}" type="presOf" srcId="{AB2EF5AB-9FE9-4FA2-B4C4-8B1F6DB93472}" destId="{2DF1CDF0-CA04-431C-9952-2B6EA19DD02B}" srcOrd="0" destOrd="0" presId="urn:microsoft.com/office/officeart/2005/8/layout/process4"/>
-    <dgm:cxn modelId="{F5F2171E-9316-49B1-84BC-E966D9AE02C1}" type="presOf" srcId="{7D8B9571-F3C6-4FB7-87FA-DB85E3C23E9A}" destId="{15274423-013D-4EDE-B6A1-F9AA366B30AE}" srcOrd="0" destOrd="0" presId="urn:microsoft.com/office/officeart/2005/8/layout/process4"/>
+    <dgm:cxn modelId="{B5BE6692-85B6-46D4-B869-62C5F1E1E25C}" type="presOf" srcId="{6875F898-8542-4712-BABF-05D835B98196}" destId="{BCC119F0-0F40-4C18-ACEF-9E8D722C8471}" srcOrd="0" destOrd="0" presId="urn:microsoft.com/office/officeart/2005/8/layout/process4"/>
+    <dgm:cxn modelId="{58F08BFA-EA7D-45CC-ACC8-550A8F8EF52B}" type="presOf" srcId="{E4A8C87C-D779-4CED-8887-9B6549780D26}" destId="{EB868BD6-2F00-439A-ACEC-1F419EFEDEBB}" srcOrd="0" destOrd="0" presId="urn:microsoft.com/office/officeart/2005/8/layout/process4"/>
     <dgm:cxn modelId="{72EF9DF4-8BE0-432B-A5B2-77CEDFC4FADC}" srcId="{E4A8C87C-D779-4CED-8887-9B6549780D26}" destId="{93AA3FDC-5E5F-48C4-9257-60F1C5D2215A}" srcOrd="3" destOrd="0" parTransId="{0BF52041-D6C0-4601-907F-7C61B0E055D2}" sibTransId="{9C21A084-D07E-439F-85D0-D45621AEED6D}"/>
     <dgm:cxn modelId="{1266831C-513D-43A1-8B02-771E256148AF}" srcId="{FAC2DE35-D59B-45EA-938B-CF75A04ED15F}" destId="{3BD25D78-E1D3-411B-A60F-537D66F462FA}" srcOrd="0" destOrd="0" parTransId="{4423CD85-E27D-44B0-AE4F-209FAF868466}" sibTransId="{AE981ECD-8274-43BD-9CCE-967467C32A79}"/>
     <dgm:cxn modelId="{73A976E4-4AD6-489A-8EBD-E4B5D73F1CF7}" srcId="{FAC2DE35-D59B-45EA-938B-CF75A04ED15F}" destId="{0104D415-10B6-4D1F-84A7-8C1BD2821D36}" srcOrd="2" destOrd="0" parTransId="{120292CA-1259-4837-8C6C-F7680782A531}" sibTransId="{DAE1FA5F-CF1F-4A63-9908-25D35BFC7DB7}"/>
     <dgm:cxn modelId="{199E9408-724E-427C-8C2D-42604C5B62D3}" srcId="{AB2EF5AB-9FE9-4FA2-B4C4-8B1F6DB93472}" destId="{FAC2DE35-D59B-45EA-938B-CF75A04ED15F}" srcOrd="2" destOrd="0" parTransId="{F1092F12-6ADC-4C97-9077-4CCD093851ED}" sibTransId="{07A9D7B4-D360-4BE1-BC8D-5FBB05D2CFCA}"/>
     <dgm:cxn modelId="{57D6FE41-7AD5-45D8-A401-7E5EF1E2540C}" srcId="{E4A8C87C-D779-4CED-8887-9B6549780D26}" destId="{349FF3AC-168D-41F4-8506-87226E2D4596}" srcOrd="2" destOrd="0" parTransId="{C13B2526-0D1C-41B8-A667-BD6C321C182E}" sibTransId="{953A9DAE-6D1F-4890-81FC-42E5AA98930C}"/>
-    <dgm:cxn modelId="{5ED2EA6B-2D98-4FA8-92F7-71FD4D583068}" type="presOf" srcId="{72203140-6BF8-42B7-9D41-CC6371AEA6A3}" destId="{176BB967-85CF-4B86-9C46-CA14810665F5}" srcOrd="0" destOrd="0" presId="urn:microsoft.com/office/officeart/2005/8/layout/process4"/>
-    <dgm:cxn modelId="{93507FB3-5247-4F44-818D-15EA178DD90E}" type="presOf" srcId="{93AA3FDC-5E5F-48C4-9257-60F1C5D2215A}" destId="{4F8E882C-1CE2-4DAA-9547-DA7CE5A22770}" srcOrd="0" destOrd="0" presId="urn:microsoft.com/office/officeart/2005/8/layout/process4"/>
     <dgm:cxn modelId="{B0DA3BE4-E739-4E91-887A-4A7F5E28C607}" srcId="{C72F5594-5C51-4D43-9E6F-72CB9793398A}" destId="{7D8B9571-F3C6-4FB7-87FA-DB85E3C23E9A}" srcOrd="1" destOrd="0" parTransId="{3944B3E2-CEEE-4CB8-9523-4E02D4102BE9}" sibTransId="{724B3CD0-D3A0-4EFE-BF4F-044412D6BD07}"/>
-    <dgm:cxn modelId="{41DA1A3F-56E6-4A7D-BF30-65E0B5833980}" type="presOf" srcId="{FAC2DE35-D59B-45EA-938B-CF75A04ED15F}" destId="{4387163E-3B42-4DEA-A650-E5A4E0515066}" srcOrd="0" destOrd="0" presId="urn:microsoft.com/office/officeart/2005/8/layout/process4"/>
     <dgm:cxn modelId="{484A44C9-C845-43E5-8963-472D5B933ACA}" srcId="{FAC2DE35-D59B-45EA-938B-CF75A04ED15F}" destId="{F2076A76-3C40-4A14-A613-E2F5F05CAD74}" srcOrd="3" destOrd="0" parTransId="{CA63AD23-5733-432A-AB0B-0C5583CF567D}" sibTransId="{2B4CEB15-336E-4660-BA5A-1B8A445A3472}"/>
-    <dgm:cxn modelId="{9094521F-E51F-41D5-88A1-99DBBC66F33E}" type="presOf" srcId="{6875F898-8542-4712-BABF-05D835B98196}" destId="{BCC119F0-0F40-4C18-ACEF-9E8D722C8471}" srcOrd="0" destOrd="0" presId="urn:microsoft.com/office/officeart/2005/8/layout/process4"/>
-    <dgm:cxn modelId="{656E185C-1238-48E0-B879-F792CC1A6B35}" type="presParOf" srcId="{2DF1CDF0-CA04-431C-9952-2B6EA19DD02B}" destId="{3E397FF5-3C9E-483A-8AF8-2952DD3A0CD1}" srcOrd="0" destOrd="0" presId="urn:microsoft.com/office/officeart/2005/8/layout/process4"/>
-    <dgm:cxn modelId="{7D391688-3D73-4FFB-A9B0-C71E7C8F219D}" type="presParOf" srcId="{3E397FF5-3C9E-483A-8AF8-2952DD3A0CD1}" destId="{4387163E-3B42-4DEA-A650-E5A4E0515066}" srcOrd="0" destOrd="0" presId="urn:microsoft.com/office/officeart/2005/8/layout/process4"/>
-    <dgm:cxn modelId="{2F4506E6-5051-49F5-960E-3F09C37D45A7}" type="presParOf" srcId="{3E397FF5-3C9E-483A-8AF8-2952DD3A0CD1}" destId="{644DE133-57F8-44FA-A7A7-166AF73531BF}" srcOrd="1" destOrd="0" presId="urn:microsoft.com/office/officeart/2005/8/layout/process4"/>
-    <dgm:cxn modelId="{3B38372C-4B67-4D22-883A-CA7F2F2FD474}" type="presParOf" srcId="{3E397FF5-3C9E-483A-8AF8-2952DD3A0CD1}" destId="{CB6BA93D-0035-4758-813A-7E4E6CD71C36}" srcOrd="2" destOrd="0" presId="urn:microsoft.com/office/officeart/2005/8/layout/process4"/>
-    <dgm:cxn modelId="{48564813-53B9-48D3-B51A-2A71C4229783}" type="presParOf" srcId="{CB6BA93D-0035-4758-813A-7E4E6CD71C36}" destId="{0E6A1AE8-52F5-4E7E-8261-735D1669AFA6}" srcOrd="0" destOrd="0" presId="urn:microsoft.com/office/officeart/2005/8/layout/process4"/>
-    <dgm:cxn modelId="{1B71D2D6-5181-46A5-8558-2C4321FB32EA}" type="presParOf" srcId="{CB6BA93D-0035-4758-813A-7E4E6CD71C36}" destId="{5B23622F-E8C2-4877-B365-8ECECF5ECC23}" srcOrd="1" destOrd="0" presId="urn:microsoft.com/office/officeart/2005/8/layout/process4"/>
-    <dgm:cxn modelId="{869A0772-1897-4BCC-A8A9-12B5220B01D6}" type="presParOf" srcId="{CB6BA93D-0035-4758-813A-7E4E6CD71C36}" destId="{6E462D9C-3EF5-4579-93F5-B7E2E59CEAFA}" srcOrd="2" destOrd="0" presId="urn:microsoft.com/office/officeart/2005/8/layout/process4"/>
-    <dgm:cxn modelId="{C9782363-8DBC-4C06-8B81-6A995756E115}" type="presParOf" srcId="{CB6BA93D-0035-4758-813A-7E4E6CD71C36}" destId="{DDC83D00-6484-4B72-B12E-817BBB86AC95}" srcOrd="3" destOrd="0" presId="urn:microsoft.com/office/officeart/2005/8/layout/process4"/>
-    <dgm:cxn modelId="{2AC888FF-7621-4473-930A-561E5E756475}" type="presParOf" srcId="{2DF1CDF0-CA04-431C-9952-2B6EA19DD02B}" destId="{B4013FF1-9E05-4A03-9AE6-4A11502F47AB}" srcOrd="1" destOrd="0" presId="urn:microsoft.com/office/officeart/2005/8/layout/process4"/>
-    <dgm:cxn modelId="{21395BE7-93CE-4F52-BAF5-12FD64CAEF55}" type="presParOf" srcId="{2DF1CDF0-CA04-431C-9952-2B6EA19DD02B}" destId="{25E4B640-BE9C-444B-A16C-EF47B3B3F590}" srcOrd="2" destOrd="0" presId="urn:microsoft.com/office/officeart/2005/8/layout/process4"/>
-    <dgm:cxn modelId="{AC8002AC-C951-4DEC-B06E-3971EFC6F68F}" type="presParOf" srcId="{25E4B640-BE9C-444B-A16C-EF47B3B3F590}" destId="{1B84F129-1862-4291-A89A-091486A72906}" srcOrd="0" destOrd="0" presId="urn:microsoft.com/office/officeart/2005/8/layout/process4"/>
-    <dgm:cxn modelId="{5F8CEFEC-38AC-4262-B874-C80FF531C030}" type="presParOf" srcId="{25E4B640-BE9C-444B-A16C-EF47B3B3F590}" destId="{94AFA28C-EE0F-4C49-A179-63C63519329E}" srcOrd="1" destOrd="0" presId="urn:microsoft.com/office/officeart/2005/8/layout/process4"/>
-    <dgm:cxn modelId="{6611BF8A-3BD1-4AE1-BAB0-4090E0D00EE3}" type="presParOf" srcId="{25E4B640-BE9C-444B-A16C-EF47B3B3F590}" destId="{873CF16D-0148-47FF-AD1B-15DBDABB3927}" srcOrd="2" destOrd="0" presId="urn:microsoft.com/office/officeart/2005/8/layout/process4"/>
-    <dgm:cxn modelId="{D1307445-9189-40A7-AF62-306CC8DA052D}" type="presParOf" srcId="{873CF16D-0148-47FF-AD1B-15DBDABB3927}" destId="{C49D58F1-BFF1-407E-AABA-B77F6A71C7F0}" srcOrd="0" destOrd="0" presId="urn:microsoft.com/office/officeart/2005/8/layout/process4"/>
-    <dgm:cxn modelId="{6B7424C3-DA67-45BC-A53A-115D97BFAF28}" type="presParOf" srcId="{873CF16D-0148-47FF-AD1B-15DBDABB3927}" destId="{15274423-013D-4EDE-B6A1-F9AA366B30AE}" srcOrd="1" destOrd="0" presId="urn:microsoft.com/office/officeart/2005/8/layout/process4"/>
-    <dgm:cxn modelId="{EC1DF841-84DB-4D2A-AE07-2C4FF48281B0}" type="presParOf" srcId="{873CF16D-0148-47FF-AD1B-15DBDABB3927}" destId="{BCC119F0-0F40-4C18-ACEF-9E8D722C8471}" srcOrd="2" destOrd="0" presId="urn:microsoft.com/office/officeart/2005/8/layout/process4"/>
-    <dgm:cxn modelId="{615C4A76-04B2-40B2-B35F-6A3798096F85}" type="presParOf" srcId="{873CF16D-0148-47FF-AD1B-15DBDABB3927}" destId="{5BF6FB15-1072-49EC-9FB8-A666FD9E6788}" srcOrd="3" destOrd="0" presId="urn:microsoft.com/office/officeart/2005/8/layout/process4"/>
-    <dgm:cxn modelId="{FBE818C9-47E1-4FB7-97C5-63DA24237421}" type="presParOf" srcId="{2DF1CDF0-CA04-431C-9952-2B6EA19DD02B}" destId="{37D725DC-15FD-4EC8-A497-7368EAD5F083}" srcOrd="3" destOrd="0" presId="urn:microsoft.com/office/officeart/2005/8/layout/process4"/>
-    <dgm:cxn modelId="{D8E64847-2C13-423D-9DC7-6E90FD3AAD7D}" type="presParOf" srcId="{2DF1CDF0-CA04-431C-9952-2B6EA19DD02B}" destId="{6E8F4D4A-A328-465C-8498-06D807FDF9EC}" srcOrd="4" destOrd="0" presId="urn:microsoft.com/office/officeart/2005/8/layout/process4"/>
-    <dgm:cxn modelId="{4A201150-0F5E-4DC3-8037-71F6F0C21664}" type="presParOf" srcId="{6E8F4D4A-A328-465C-8498-06D807FDF9EC}" destId="{EB868BD6-2F00-439A-ACEC-1F419EFEDEBB}" srcOrd="0" destOrd="0" presId="urn:microsoft.com/office/officeart/2005/8/layout/process4"/>
-    <dgm:cxn modelId="{F4766D65-FF7B-47DB-91D9-165DABD7C347}" type="presParOf" srcId="{6E8F4D4A-A328-465C-8498-06D807FDF9EC}" destId="{3D3C0266-BBF9-441C-BEFD-769ED1F9C02C}" srcOrd="1" destOrd="0" presId="urn:microsoft.com/office/officeart/2005/8/layout/process4"/>
-    <dgm:cxn modelId="{429BB9D0-1072-4912-9250-8ADDA275FA0C}" type="presParOf" srcId="{6E8F4D4A-A328-465C-8498-06D807FDF9EC}" destId="{96CB06E3-CCF2-4487-BAFF-232792282C34}" srcOrd="2" destOrd="0" presId="urn:microsoft.com/office/officeart/2005/8/layout/process4"/>
-    <dgm:cxn modelId="{2AA90DC3-93E7-4537-9023-4C0CB7F0B999}" type="presParOf" srcId="{96CB06E3-CCF2-4487-BAFF-232792282C34}" destId="{4CEA73B4-9810-4D3B-B0E0-49C2694AE51E}" srcOrd="0" destOrd="0" presId="urn:microsoft.com/office/officeart/2005/8/layout/process4"/>
-    <dgm:cxn modelId="{316E05C5-3F76-4EE3-8A1D-CDE9DEED82E2}" type="presParOf" srcId="{96CB06E3-CCF2-4487-BAFF-232792282C34}" destId="{176BB967-85CF-4B86-9C46-CA14810665F5}" srcOrd="1" destOrd="0" presId="urn:microsoft.com/office/officeart/2005/8/layout/process4"/>
-    <dgm:cxn modelId="{3E6EC874-A22F-4D92-8B05-A2A6911B12DC}" type="presParOf" srcId="{96CB06E3-CCF2-4487-BAFF-232792282C34}" destId="{5E07C81E-B689-4E03-82E3-A5C4E5EC27AD}" srcOrd="2" destOrd="0" presId="urn:microsoft.com/office/officeart/2005/8/layout/process4"/>
-    <dgm:cxn modelId="{4F6CDF36-6CA8-4F02-9F3C-166298A9E19D}" type="presParOf" srcId="{96CB06E3-CCF2-4487-BAFF-232792282C34}" destId="{4F8E882C-1CE2-4DAA-9547-DA7CE5A22770}" srcOrd="3" destOrd="0" presId="urn:microsoft.com/office/officeart/2005/8/layout/process4"/>
+    <dgm:cxn modelId="{6DA1E0C8-744C-4E82-8EB2-E3D985878F1B}" type="presParOf" srcId="{2DF1CDF0-CA04-431C-9952-2B6EA19DD02B}" destId="{3E397FF5-3C9E-483A-8AF8-2952DD3A0CD1}" srcOrd="0" destOrd="0" presId="urn:microsoft.com/office/officeart/2005/8/layout/process4"/>
+    <dgm:cxn modelId="{90EE6F63-3A8A-48EC-B202-D9108C200B66}" type="presParOf" srcId="{3E397FF5-3C9E-483A-8AF8-2952DD3A0CD1}" destId="{4387163E-3B42-4DEA-A650-E5A4E0515066}" srcOrd="0" destOrd="0" presId="urn:microsoft.com/office/officeart/2005/8/layout/process4"/>
+    <dgm:cxn modelId="{5254EB8C-C0CF-4095-83B7-1B478134DA4B}" type="presParOf" srcId="{3E397FF5-3C9E-483A-8AF8-2952DD3A0CD1}" destId="{644DE133-57F8-44FA-A7A7-166AF73531BF}" srcOrd="1" destOrd="0" presId="urn:microsoft.com/office/officeart/2005/8/layout/process4"/>
+    <dgm:cxn modelId="{62E189FF-B2B9-4E1C-AAA1-527CADDD31BA}" type="presParOf" srcId="{3E397FF5-3C9E-483A-8AF8-2952DD3A0CD1}" destId="{CB6BA93D-0035-4758-813A-7E4E6CD71C36}" srcOrd="2" destOrd="0" presId="urn:microsoft.com/office/officeart/2005/8/layout/process4"/>
+    <dgm:cxn modelId="{4599FE91-F517-4A84-BC12-12AC130B44A3}" type="presParOf" srcId="{CB6BA93D-0035-4758-813A-7E4E6CD71C36}" destId="{0E6A1AE8-52F5-4E7E-8261-735D1669AFA6}" srcOrd="0" destOrd="0" presId="urn:microsoft.com/office/officeart/2005/8/layout/process4"/>
+    <dgm:cxn modelId="{0B8CDA52-B106-4262-B900-53E17A24C2B3}" type="presParOf" srcId="{CB6BA93D-0035-4758-813A-7E4E6CD71C36}" destId="{5B23622F-E8C2-4877-B365-8ECECF5ECC23}" srcOrd="1" destOrd="0" presId="urn:microsoft.com/office/officeart/2005/8/layout/process4"/>
+    <dgm:cxn modelId="{FAC9CD96-8EC8-48EA-B7BA-2BA477969F4A}" type="presParOf" srcId="{CB6BA93D-0035-4758-813A-7E4E6CD71C36}" destId="{6E462D9C-3EF5-4579-93F5-B7E2E59CEAFA}" srcOrd="2" destOrd="0" presId="urn:microsoft.com/office/officeart/2005/8/layout/process4"/>
+    <dgm:cxn modelId="{6B97C951-B827-4C85-8B7D-55C5CF294D2A}" type="presParOf" srcId="{CB6BA93D-0035-4758-813A-7E4E6CD71C36}" destId="{DDC83D00-6484-4B72-B12E-817BBB86AC95}" srcOrd="3" destOrd="0" presId="urn:microsoft.com/office/officeart/2005/8/layout/process4"/>
+    <dgm:cxn modelId="{7C874CF9-2079-48F7-BCDB-4B8768972532}" type="presParOf" srcId="{2DF1CDF0-CA04-431C-9952-2B6EA19DD02B}" destId="{B4013FF1-9E05-4A03-9AE6-4A11502F47AB}" srcOrd="1" destOrd="0" presId="urn:microsoft.com/office/officeart/2005/8/layout/process4"/>
+    <dgm:cxn modelId="{7E69CE59-0958-4A85-A89E-EDF46FF323A0}" type="presParOf" srcId="{2DF1CDF0-CA04-431C-9952-2B6EA19DD02B}" destId="{25E4B640-BE9C-444B-A16C-EF47B3B3F590}" srcOrd="2" destOrd="0" presId="urn:microsoft.com/office/officeart/2005/8/layout/process4"/>
+    <dgm:cxn modelId="{5B052FAA-26B1-49B7-AA15-1AB31377A8DA}" type="presParOf" srcId="{25E4B640-BE9C-444B-A16C-EF47B3B3F590}" destId="{1B84F129-1862-4291-A89A-091486A72906}" srcOrd="0" destOrd="0" presId="urn:microsoft.com/office/officeart/2005/8/layout/process4"/>
+    <dgm:cxn modelId="{6CBF285F-5B55-4EA3-900B-C85ABA0D1310}" type="presParOf" srcId="{25E4B640-BE9C-444B-A16C-EF47B3B3F590}" destId="{94AFA28C-EE0F-4C49-A179-63C63519329E}" srcOrd="1" destOrd="0" presId="urn:microsoft.com/office/officeart/2005/8/layout/process4"/>
+    <dgm:cxn modelId="{932E87DD-EF67-467D-928D-3DD6166ECB53}" type="presParOf" srcId="{25E4B640-BE9C-444B-A16C-EF47B3B3F590}" destId="{873CF16D-0148-47FF-AD1B-15DBDABB3927}" srcOrd="2" destOrd="0" presId="urn:microsoft.com/office/officeart/2005/8/layout/process4"/>
+    <dgm:cxn modelId="{2ECC6012-C7EE-4294-BAC0-667856F0FCE7}" type="presParOf" srcId="{873CF16D-0148-47FF-AD1B-15DBDABB3927}" destId="{C49D58F1-BFF1-407E-AABA-B77F6A71C7F0}" srcOrd="0" destOrd="0" presId="urn:microsoft.com/office/officeart/2005/8/layout/process4"/>
+    <dgm:cxn modelId="{3BFB6E2B-5AB9-4B77-9596-6253BABBF72E}" type="presParOf" srcId="{873CF16D-0148-47FF-AD1B-15DBDABB3927}" destId="{15274423-013D-4EDE-B6A1-F9AA366B30AE}" srcOrd="1" destOrd="0" presId="urn:microsoft.com/office/officeart/2005/8/layout/process4"/>
+    <dgm:cxn modelId="{DAC127D1-42AB-4A59-AEC1-67ED49D475B4}" type="presParOf" srcId="{873CF16D-0148-47FF-AD1B-15DBDABB3927}" destId="{BCC119F0-0F40-4C18-ACEF-9E8D722C8471}" srcOrd="2" destOrd="0" presId="urn:microsoft.com/office/officeart/2005/8/layout/process4"/>
+    <dgm:cxn modelId="{6DE14CFB-F98D-44B0-A6BD-FEC5D350BD7B}" type="presParOf" srcId="{873CF16D-0148-47FF-AD1B-15DBDABB3927}" destId="{5BF6FB15-1072-49EC-9FB8-A666FD9E6788}" srcOrd="3" destOrd="0" presId="urn:microsoft.com/office/officeart/2005/8/layout/process4"/>
+    <dgm:cxn modelId="{9D34D46C-7865-44F9-89ED-EA84BD088AEF}" type="presParOf" srcId="{2DF1CDF0-CA04-431C-9952-2B6EA19DD02B}" destId="{37D725DC-15FD-4EC8-A497-7368EAD5F083}" srcOrd="3" destOrd="0" presId="urn:microsoft.com/office/officeart/2005/8/layout/process4"/>
+    <dgm:cxn modelId="{6786B4F9-7601-4A5A-8C6E-1A0621238FEF}" type="presParOf" srcId="{2DF1CDF0-CA04-431C-9952-2B6EA19DD02B}" destId="{6E8F4D4A-A328-465C-8498-06D807FDF9EC}" srcOrd="4" destOrd="0" presId="urn:microsoft.com/office/officeart/2005/8/layout/process4"/>
+    <dgm:cxn modelId="{4D64EF13-8680-41E9-8A8A-518B51AB68D9}" type="presParOf" srcId="{6E8F4D4A-A328-465C-8498-06D807FDF9EC}" destId="{EB868BD6-2F00-439A-ACEC-1F419EFEDEBB}" srcOrd="0" destOrd="0" presId="urn:microsoft.com/office/officeart/2005/8/layout/process4"/>
+    <dgm:cxn modelId="{ADE161E3-C570-4FE0-9039-FB1B5EDC6611}" type="presParOf" srcId="{6E8F4D4A-A328-465C-8498-06D807FDF9EC}" destId="{3D3C0266-BBF9-441C-BEFD-769ED1F9C02C}" srcOrd="1" destOrd="0" presId="urn:microsoft.com/office/officeart/2005/8/layout/process4"/>
+    <dgm:cxn modelId="{C758C3DE-8401-44F7-87DD-3B45576B152C}" type="presParOf" srcId="{6E8F4D4A-A328-465C-8498-06D807FDF9EC}" destId="{96CB06E3-CCF2-4487-BAFF-232792282C34}" srcOrd="2" destOrd="0" presId="urn:microsoft.com/office/officeart/2005/8/layout/process4"/>
+    <dgm:cxn modelId="{6DA42244-6698-4357-B6BA-8CA7B0F47C91}" type="presParOf" srcId="{96CB06E3-CCF2-4487-BAFF-232792282C34}" destId="{4CEA73B4-9810-4D3B-B0E0-49C2694AE51E}" srcOrd="0" destOrd="0" presId="urn:microsoft.com/office/officeart/2005/8/layout/process4"/>
+    <dgm:cxn modelId="{8271640B-88F5-4224-99FE-322549FC74F6}" type="presParOf" srcId="{96CB06E3-CCF2-4487-BAFF-232792282C34}" destId="{176BB967-85CF-4B86-9C46-CA14810665F5}" srcOrd="1" destOrd="0" presId="urn:microsoft.com/office/officeart/2005/8/layout/process4"/>
+    <dgm:cxn modelId="{7E0F385C-096C-4897-923A-D666A38BE740}" type="presParOf" srcId="{96CB06E3-CCF2-4487-BAFF-232792282C34}" destId="{5E07C81E-B689-4E03-82E3-A5C4E5EC27AD}" srcOrd="2" destOrd="0" presId="urn:microsoft.com/office/officeart/2005/8/layout/process4"/>
+    <dgm:cxn modelId="{3CC53E93-A59C-41B1-A4FA-9351B7A6E051}" type="presParOf" srcId="{96CB06E3-CCF2-4487-BAFF-232792282C34}" destId="{4F8E882C-1CE2-4DAA-9547-DA7CE5A22770}" srcOrd="3" destOrd="0" presId="urn:microsoft.com/office/officeart/2005/8/layout/process4"/>
   </dgm:cxnLst>
   <dgm:bg/>
   <dgm:whole/>
@@ -3877,24 +3877,24 @@
     </dgm:pt>
   </dgm:ptLst>
   <dgm:cxnLst>
-    <dgm:cxn modelId="{8EC426CB-3358-42C7-802E-4CF5B1059097}" type="presOf" srcId="{FD013B34-EAD8-4564-9412-9B41C6455304}" destId="{F79911B1-9A55-4D99-9610-7F02C5BDA785}" srcOrd="0" destOrd="0" presId="urn:microsoft.com/office/officeart/2005/8/layout/process1"/>
-    <dgm:cxn modelId="{A66E7DF9-B860-45A5-8C78-8E639BCC0A96}" type="presOf" srcId="{BA867C10-8B70-4BD9-9B08-E940191BFF84}" destId="{5E503655-3828-4A4B-B0B7-B5BA8860C783}" srcOrd="0" destOrd="0" presId="urn:microsoft.com/office/officeart/2005/8/layout/process1"/>
-    <dgm:cxn modelId="{6083977C-D1B0-4AC1-B5AD-76D094801A1C}" type="presOf" srcId="{975768BF-4643-4000-B91B-EB5FA50C9F90}" destId="{A379DF86-A80C-400F-95D1-CAAB94A38CDA}" srcOrd="0" destOrd="0" presId="urn:microsoft.com/office/officeart/2005/8/layout/process1"/>
-    <dgm:cxn modelId="{DB79798F-B0D3-4458-920C-56F0CCA43A20}" type="presOf" srcId="{975768BF-4643-4000-B91B-EB5FA50C9F90}" destId="{97FC9502-5C3F-46A5-ABC4-ED27DB33615E}" srcOrd="1" destOrd="0" presId="urn:microsoft.com/office/officeart/2005/8/layout/process1"/>
+    <dgm:cxn modelId="{A1327EDE-ED8E-442F-BCF5-38428D3143EB}" type="presOf" srcId="{BA867C10-8B70-4BD9-9B08-E940191BFF84}" destId="{5E503655-3828-4A4B-B0B7-B5BA8860C783}" srcOrd="0" destOrd="0" presId="urn:microsoft.com/office/officeart/2005/8/layout/process1"/>
+    <dgm:cxn modelId="{C3D1C859-D6EE-48A3-BEC8-C30F8B0D36B4}" type="presOf" srcId="{FD013B34-EAD8-4564-9412-9B41C6455304}" destId="{F79911B1-9A55-4D99-9610-7F02C5BDA785}" srcOrd="0" destOrd="0" presId="urn:microsoft.com/office/officeart/2005/8/layout/process1"/>
+    <dgm:cxn modelId="{CB180E21-1677-4C9D-BECC-BF77289435B4}" srcId="{BA867C10-8B70-4BD9-9B08-E940191BFF84}" destId="{FD013B34-EAD8-4564-9412-9B41C6455304}" srcOrd="1" destOrd="0" parTransId="{1A0778CB-5D15-4CB1-8E6E-778B7CF15FB2}" sibTransId="{12671F33-9678-43A6-900B-C1489174E657}"/>
     <dgm:cxn modelId="{DDB69C00-5A6F-467A-B08B-8C8934B635E3}" srcId="{BA867C10-8B70-4BD9-9B08-E940191BFF84}" destId="{7054BD12-7B30-455D-9E71-938A3D991EF3}" srcOrd="0" destOrd="0" parTransId="{B08D6F66-8421-4B02-A533-01237B34450A}" sibTransId="{975768BF-4643-4000-B91B-EB5FA50C9F90}"/>
-    <dgm:cxn modelId="{CB180E21-1677-4C9D-BECC-BF77289435B4}" srcId="{BA867C10-8B70-4BD9-9B08-E940191BFF84}" destId="{FD013B34-EAD8-4564-9412-9B41C6455304}" srcOrd="1" destOrd="0" parTransId="{1A0778CB-5D15-4CB1-8E6E-778B7CF15FB2}" sibTransId="{12671F33-9678-43A6-900B-C1489174E657}"/>
-    <dgm:cxn modelId="{54CD3AE2-C26B-42B8-A85F-5FD5B55F5D73}" type="presOf" srcId="{7054BD12-7B30-455D-9E71-938A3D991EF3}" destId="{B76D5DE1-2C10-4C3B-8B73-4804B64601EB}" srcOrd="0" destOrd="0" presId="urn:microsoft.com/office/officeart/2005/8/layout/process1"/>
+    <dgm:cxn modelId="{0A96FAB8-E62C-43AC-8ADB-F85C8913C1C5}" type="presOf" srcId="{975768BF-4643-4000-B91B-EB5FA50C9F90}" destId="{97FC9502-5C3F-46A5-ABC4-ED27DB33615E}" srcOrd="1" destOrd="0" presId="urn:microsoft.com/office/officeart/2005/8/layout/process1"/>
     <dgm:cxn modelId="{F82AF631-2420-4E0B-8A9F-5CDC6EE8E564}" srcId="{BA867C10-8B70-4BD9-9B08-E940191BFF84}" destId="{4DBBD212-2F92-4856-A3B1-808A28703F78}" srcOrd="2" destOrd="0" parTransId="{79BFE450-8CAD-46CD-A4BA-9936A9ED476F}" sibTransId="{7802407B-134E-45B6-83FF-49E4371DEE1F}"/>
-    <dgm:cxn modelId="{26A9A214-4395-4348-A343-BF8F805ACB93}" type="presOf" srcId="{12671F33-9678-43A6-900B-C1489174E657}" destId="{4D0C926A-592B-4D64-8021-5542543445B2}" srcOrd="1" destOrd="0" presId="urn:microsoft.com/office/officeart/2005/8/layout/process1"/>
-    <dgm:cxn modelId="{1759B732-3B9F-49C2-815D-D741CDB1C957}" type="presOf" srcId="{12671F33-9678-43A6-900B-C1489174E657}" destId="{0A355C2F-2373-4905-868C-C107D7464914}" srcOrd="0" destOrd="0" presId="urn:microsoft.com/office/officeart/2005/8/layout/process1"/>
-    <dgm:cxn modelId="{BA6F3127-3055-4ACA-B123-DC07E51C556C}" type="presOf" srcId="{4DBBD212-2F92-4856-A3B1-808A28703F78}" destId="{A538BD20-9261-44F8-91B2-DB200CF39004}" srcOrd="0" destOrd="0" presId="urn:microsoft.com/office/officeart/2005/8/layout/process1"/>
-    <dgm:cxn modelId="{248346B2-D1EB-4C5E-926F-25379BB362CF}" type="presParOf" srcId="{5E503655-3828-4A4B-B0B7-B5BA8860C783}" destId="{B76D5DE1-2C10-4C3B-8B73-4804B64601EB}" srcOrd="0" destOrd="0" presId="urn:microsoft.com/office/officeart/2005/8/layout/process1"/>
-    <dgm:cxn modelId="{8E89397D-9022-4D59-88CE-2F020022DEB5}" type="presParOf" srcId="{5E503655-3828-4A4B-B0B7-B5BA8860C783}" destId="{A379DF86-A80C-400F-95D1-CAAB94A38CDA}" srcOrd="1" destOrd="0" presId="urn:microsoft.com/office/officeart/2005/8/layout/process1"/>
-    <dgm:cxn modelId="{C1EA661C-29BD-4166-9A39-21A038E22DCD}" type="presParOf" srcId="{A379DF86-A80C-400F-95D1-CAAB94A38CDA}" destId="{97FC9502-5C3F-46A5-ABC4-ED27DB33615E}" srcOrd="0" destOrd="0" presId="urn:microsoft.com/office/officeart/2005/8/layout/process1"/>
-    <dgm:cxn modelId="{3F87D8DD-D7AA-4E23-90B9-ACA6A849CACE}" type="presParOf" srcId="{5E503655-3828-4A4B-B0B7-B5BA8860C783}" destId="{F79911B1-9A55-4D99-9610-7F02C5BDA785}" srcOrd="2" destOrd="0" presId="urn:microsoft.com/office/officeart/2005/8/layout/process1"/>
-    <dgm:cxn modelId="{E4090A56-EB66-477A-81FB-129FDDFF8282}" type="presParOf" srcId="{5E503655-3828-4A4B-B0B7-B5BA8860C783}" destId="{0A355C2F-2373-4905-868C-C107D7464914}" srcOrd="3" destOrd="0" presId="urn:microsoft.com/office/officeart/2005/8/layout/process1"/>
-    <dgm:cxn modelId="{34D35518-3ED5-4207-A149-726387A95EB4}" type="presParOf" srcId="{0A355C2F-2373-4905-868C-C107D7464914}" destId="{4D0C926A-592B-4D64-8021-5542543445B2}" srcOrd="0" destOrd="0" presId="urn:microsoft.com/office/officeart/2005/8/layout/process1"/>
-    <dgm:cxn modelId="{F7701A13-8358-442A-A23C-B5B152368B3F}" type="presParOf" srcId="{5E503655-3828-4A4B-B0B7-B5BA8860C783}" destId="{A538BD20-9261-44F8-91B2-DB200CF39004}" srcOrd="4" destOrd="0" presId="urn:microsoft.com/office/officeart/2005/8/layout/process1"/>
+    <dgm:cxn modelId="{B346B369-666B-4344-95D0-24A9BB31662D}" type="presOf" srcId="{12671F33-9678-43A6-900B-C1489174E657}" destId="{0A355C2F-2373-4905-868C-C107D7464914}" srcOrd="0" destOrd="0" presId="urn:microsoft.com/office/officeart/2005/8/layout/process1"/>
+    <dgm:cxn modelId="{59B1E72F-F997-4E14-AA47-252B6B8D8C2A}" type="presOf" srcId="{975768BF-4643-4000-B91B-EB5FA50C9F90}" destId="{A379DF86-A80C-400F-95D1-CAAB94A38CDA}" srcOrd="0" destOrd="0" presId="urn:microsoft.com/office/officeart/2005/8/layout/process1"/>
+    <dgm:cxn modelId="{B380417D-4B50-42DF-B47A-0C806179B683}" type="presOf" srcId="{4DBBD212-2F92-4856-A3B1-808A28703F78}" destId="{A538BD20-9261-44F8-91B2-DB200CF39004}" srcOrd="0" destOrd="0" presId="urn:microsoft.com/office/officeart/2005/8/layout/process1"/>
+    <dgm:cxn modelId="{6550057A-9755-4877-9184-DC463B7A92BA}" type="presOf" srcId="{7054BD12-7B30-455D-9E71-938A3D991EF3}" destId="{B76D5DE1-2C10-4C3B-8B73-4804B64601EB}" srcOrd="0" destOrd="0" presId="urn:microsoft.com/office/officeart/2005/8/layout/process1"/>
+    <dgm:cxn modelId="{A1EAC522-B6CE-4D69-8FEA-82E48876ABC7}" type="presOf" srcId="{12671F33-9678-43A6-900B-C1489174E657}" destId="{4D0C926A-592B-4D64-8021-5542543445B2}" srcOrd="1" destOrd="0" presId="urn:microsoft.com/office/officeart/2005/8/layout/process1"/>
+    <dgm:cxn modelId="{E95D14ED-5109-4B9C-99BC-FCC8B0266839}" type="presParOf" srcId="{5E503655-3828-4A4B-B0B7-B5BA8860C783}" destId="{B76D5DE1-2C10-4C3B-8B73-4804B64601EB}" srcOrd="0" destOrd="0" presId="urn:microsoft.com/office/officeart/2005/8/layout/process1"/>
+    <dgm:cxn modelId="{156567D8-A9AE-4C17-AB40-38CAFD5B27FB}" type="presParOf" srcId="{5E503655-3828-4A4B-B0B7-B5BA8860C783}" destId="{A379DF86-A80C-400F-95D1-CAAB94A38CDA}" srcOrd="1" destOrd="0" presId="urn:microsoft.com/office/officeart/2005/8/layout/process1"/>
+    <dgm:cxn modelId="{2F1633D4-CCA2-466E-8EC4-B29E09004724}" type="presParOf" srcId="{A379DF86-A80C-400F-95D1-CAAB94A38CDA}" destId="{97FC9502-5C3F-46A5-ABC4-ED27DB33615E}" srcOrd="0" destOrd="0" presId="urn:microsoft.com/office/officeart/2005/8/layout/process1"/>
+    <dgm:cxn modelId="{BB454F33-617C-425C-9672-76FFD95FE761}" type="presParOf" srcId="{5E503655-3828-4A4B-B0B7-B5BA8860C783}" destId="{F79911B1-9A55-4D99-9610-7F02C5BDA785}" srcOrd="2" destOrd="0" presId="urn:microsoft.com/office/officeart/2005/8/layout/process1"/>
+    <dgm:cxn modelId="{A336A114-260E-48AC-B2DF-5C35E395DFE0}" type="presParOf" srcId="{5E503655-3828-4A4B-B0B7-B5BA8860C783}" destId="{0A355C2F-2373-4905-868C-C107D7464914}" srcOrd="3" destOrd="0" presId="urn:microsoft.com/office/officeart/2005/8/layout/process1"/>
+    <dgm:cxn modelId="{79ED5FB7-7E0E-4775-9BDB-76E17AF32B79}" type="presParOf" srcId="{0A355C2F-2373-4905-868C-C107D7464914}" destId="{4D0C926A-592B-4D64-8021-5542543445B2}" srcOrd="0" destOrd="0" presId="urn:microsoft.com/office/officeart/2005/8/layout/process1"/>
+    <dgm:cxn modelId="{6BE86DE6-6C75-4CF4-8830-3EE8E5266DE1}" type="presParOf" srcId="{5E503655-3828-4A4B-B0B7-B5BA8860C783}" destId="{A538BD20-9261-44F8-91B2-DB200CF39004}" srcOrd="4" destOrd="0" presId="urn:microsoft.com/office/officeart/2005/8/layout/process1"/>
   </dgm:cxnLst>
   <dgm:bg/>
   <dgm:whole/>
@@ -4115,6 +4115,110 @@
         <a:gradFill rotWithShape="1">
           <a:gsLst>
             <a:gs pos="0">
+              <a:schemeClr val="accent6">
+                <a:lumMod val="110000"/>
+                <a:satMod val="105000"/>
+                <a:tint val="67000"/>
+              </a:schemeClr>
+            </a:gs>
+            <a:gs pos="50000">
+              <a:schemeClr val="accent6">
+                <a:lumMod val="105000"/>
+                <a:satMod val="103000"/>
+                <a:tint val="73000"/>
+              </a:schemeClr>
+            </a:gs>
+            <a:gs pos="100000">
+              <a:schemeClr val="accent6">
+                <a:lumMod val="105000"/>
+                <a:satMod val="109000"/>
+                <a:tint val="81000"/>
+              </a:schemeClr>
+            </a:gs>
+          </a:gsLst>
+          <a:lin ang="5400000" scaled="0"/>
+        </a:gradFill>
+        <a:ln w="6350" cap="flat" cmpd="sng" algn="ctr">
+          <a:solidFill>
+            <a:schemeClr val="accent6"/>
+          </a:solidFill>
+          <a:prstDash val="solid"/>
+          <a:miter lim="800000"/>
+        </a:ln>
+        <a:effectLst/>
+      </dsp:spPr>
+      <dsp:style>
+        <a:lnRef idx="1">
+          <a:schemeClr val="accent6"/>
+        </a:lnRef>
+        <a:fillRef idx="2">
+          <a:schemeClr val="accent6"/>
+        </a:fillRef>
+        <a:effectRef idx="1">
+          <a:schemeClr val="accent6"/>
+        </a:effectRef>
+        <a:fontRef idx="minor">
+          <a:schemeClr val="dk1"/>
+        </a:fontRef>
+      </dsp:style>
+      <dsp:txBody>
+        <a:bodyPr spcFirstLastPara="0" vert="horz" wrap="square" lIns="78232" tIns="13970" rIns="78232" bIns="13970" numCol="1" spcCol="1270" anchor="ctr" anchorCtr="0">
+          <a:noAutofit/>
+        </a:bodyPr>
+        <a:lstStyle/>
+        <a:p>
+          <a:pPr lvl="0" algn="ctr" defTabSz="488950">
+            <a:lnSpc>
+              <a:spcPct val="90000"/>
+            </a:lnSpc>
+            <a:spcBef>
+              <a:spcPct val="0"/>
+            </a:spcBef>
+            <a:spcAft>
+              <a:spcPct val="35000"/>
+            </a:spcAft>
+          </a:pPr>
+          <a:r>
+            <a:rPr lang="en-US" sz="1100" kern="1200">
+              <a:latin typeface="Segoe UI" panose="020B0502040204020203" pitchFamily="34" charset="0"/>
+              <a:cs typeface="Segoe UI" panose="020B0502040204020203" pitchFamily="34" charset="0"/>
+            </a:rPr>
+            <a:t>Tribe</a:t>
+          </a:r>
+          <a:r>
+            <a:rPr lang="en-US" sz="1100" kern="1200"/>
+            <a:t> </a:t>
+          </a:r>
+          <a:r>
+            <a:rPr lang="en-US" sz="1100" kern="1200">
+              <a:latin typeface="Segoe UI" panose="020B0502040204020203" pitchFamily="34" charset="0"/>
+              <a:cs typeface="Segoe UI" panose="020B0502040204020203" pitchFamily="34" charset="0"/>
+            </a:rPr>
+            <a:t>Splitting</a:t>
+          </a:r>
+        </a:p>
+      </dsp:txBody>
+      <dsp:txXfrm>
+        <a:off x="1476929" y="2882850"/>
+        <a:ext cx="1476929" cy="371801"/>
+      </dsp:txXfrm>
+    </dsp:sp>
+    <dsp:sp modelId="{6E462D9C-3EF5-4579-93F5-B7E2E59CEAFA}">
+      <dsp:nvSpPr>
+        <dsp:cNvPr id="0" name=""/>
+        <dsp:cNvSpPr/>
+      </dsp:nvSpPr>
+      <dsp:spPr>
+        <a:xfrm>
+          <a:off x="2953859" y="2882850"/>
+          <a:ext cx="1476929" cy="371801"/>
+        </a:xfrm>
+        <a:prstGeom prst="rect">
+          <a:avLst/>
+        </a:prstGeom>
+        <a:gradFill rotWithShape="1">
+          <a:gsLst>
+            <a:gs pos="0">
               <a:schemeClr val="accent4">
                 <a:lumMod val="110000"/>
                 <a:satMod val="105000"/>
@@ -4194,111 +4298,7 @@
               <a:latin typeface="Segoe UI" panose="020B0502040204020203" pitchFamily="34" charset="0"/>
               <a:cs typeface="Segoe UI" panose="020B0502040204020203" pitchFamily="34" charset="0"/>
             </a:rPr>
-            <a:t>Splitting</a:t>
-          </a:r>
-        </a:p>
-      </dsp:txBody>
-      <dsp:txXfrm>
-        <a:off x="1476929" y="2882850"/>
-        <a:ext cx="1476929" cy="371801"/>
-      </dsp:txXfrm>
-    </dsp:sp>
-    <dsp:sp modelId="{6E462D9C-3EF5-4579-93F5-B7E2E59CEAFA}">
-      <dsp:nvSpPr>
-        <dsp:cNvPr id="0" name=""/>
-        <dsp:cNvSpPr/>
-      </dsp:nvSpPr>
-      <dsp:spPr>
-        <a:xfrm>
-          <a:off x="2953859" y="2882850"/>
-          <a:ext cx="1476929" cy="371801"/>
-        </a:xfrm>
-        <a:prstGeom prst="rect">
-          <a:avLst/>
-        </a:prstGeom>
-        <a:gradFill rotWithShape="1">
-          <a:gsLst>
-            <a:gs pos="0">
-              <a:schemeClr val="accent2">
-                <a:lumMod val="110000"/>
-                <a:satMod val="105000"/>
-                <a:tint val="67000"/>
-              </a:schemeClr>
-            </a:gs>
-            <a:gs pos="50000">
-              <a:schemeClr val="accent2">
-                <a:lumMod val="105000"/>
-                <a:satMod val="103000"/>
-                <a:tint val="73000"/>
-              </a:schemeClr>
-            </a:gs>
-            <a:gs pos="100000">
-              <a:schemeClr val="accent2">
-                <a:lumMod val="105000"/>
-                <a:satMod val="109000"/>
-                <a:tint val="81000"/>
-              </a:schemeClr>
-            </a:gs>
-          </a:gsLst>
-          <a:lin ang="5400000" scaled="0"/>
-        </a:gradFill>
-        <a:ln w="6350" cap="flat" cmpd="sng" algn="ctr">
-          <a:solidFill>
-            <a:schemeClr val="accent2"/>
-          </a:solidFill>
-          <a:prstDash val="solid"/>
-          <a:miter lim="800000"/>
-        </a:ln>
-        <a:effectLst/>
-      </dsp:spPr>
-      <dsp:style>
-        <a:lnRef idx="1">
-          <a:schemeClr val="accent2"/>
-        </a:lnRef>
-        <a:fillRef idx="2">
-          <a:schemeClr val="accent2"/>
-        </a:fillRef>
-        <a:effectRef idx="1">
-          <a:schemeClr val="accent2"/>
-        </a:effectRef>
-        <a:fontRef idx="minor">
-          <a:schemeClr val="dk1"/>
-        </a:fontRef>
-      </dsp:style>
-      <dsp:txBody>
-        <a:bodyPr spcFirstLastPara="0" vert="horz" wrap="square" lIns="78232" tIns="13970" rIns="78232" bIns="13970" numCol="1" spcCol="1270" anchor="ctr" anchorCtr="0">
-          <a:noAutofit/>
-        </a:bodyPr>
-        <a:lstStyle/>
-        <a:p>
-          <a:pPr lvl="0" algn="ctr" defTabSz="488950">
-            <a:lnSpc>
-              <a:spcPct val="90000"/>
-            </a:lnSpc>
-            <a:spcBef>
-              <a:spcPct val="0"/>
-            </a:spcBef>
-            <a:spcAft>
-              <a:spcPct val="35000"/>
-            </a:spcAft>
-          </a:pPr>
-          <a:r>
-            <a:rPr lang="en-US" sz="1100" kern="1200">
-              <a:latin typeface="Segoe UI" panose="020B0502040204020203" pitchFamily="34" charset="0"/>
-              <a:cs typeface="Segoe UI" panose="020B0502040204020203" pitchFamily="34" charset="0"/>
-            </a:rPr>
-            <a:t>Tribe</a:t>
-          </a:r>
-          <a:r>
-            <a:rPr lang="en-US" sz="1100" kern="1200"/>
-            <a:t> </a:t>
-          </a:r>
-          <a:r>
-            <a:rPr lang="en-US" sz="1100" kern="1200">
-              <a:latin typeface="Segoe UI" panose="020B0502040204020203" pitchFamily="34" charset="0"/>
-              <a:cs typeface="Segoe UI" panose="020B0502040204020203" pitchFamily="34" charset="0"/>
-            </a:rPr>
-            <a:t>Absorbing</a:t>
+            <a:t>Merging</a:t>
           </a:r>
         </a:p>
       </dsp:txBody>
@@ -4323,21 +4323,21 @@
         <a:gradFill rotWithShape="1">
           <a:gsLst>
             <a:gs pos="0">
-              <a:schemeClr val="accent2">
+              <a:schemeClr val="accent4">
                 <a:lumMod val="110000"/>
                 <a:satMod val="105000"/>
                 <a:tint val="67000"/>
               </a:schemeClr>
             </a:gs>
             <a:gs pos="50000">
-              <a:schemeClr val="accent2">
+              <a:schemeClr val="accent4">
                 <a:lumMod val="105000"/>
                 <a:satMod val="103000"/>
                 <a:tint val="73000"/>
               </a:schemeClr>
             </a:gs>
             <a:gs pos="100000">
-              <a:schemeClr val="accent2">
+              <a:schemeClr val="accent4">
                 <a:lumMod val="105000"/>
                 <a:satMod val="109000"/>
                 <a:tint val="81000"/>
@@ -4348,7 +4348,7 @@
         </a:gradFill>
         <a:ln w="6350" cap="flat" cmpd="sng" algn="ctr">
           <a:solidFill>
-            <a:schemeClr val="accent2"/>
+            <a:schemeClr val="accent4"/>
           </a:solidFill>
           <a:prstDash val="solid"/>
           <a:miter lim="800000"/>
@@ -4357,13 +4357,13 @@
       </dsp:spPr>
       <dsp:style>
         <a:lnRef idx="1">
-          <a:schemeClr val="accent2"/>
+          <a:schemeClr val="accent4"/>
         </a:lnRef>
         <a:fillRef idx="2">
-          <a:schemeClr val="accent2"/>
+          <a:schemeClr val="accent4"/>
         </a:fillRef>
         <a:effectRef idx="1">
-          <a:schemeClr val="accent2"/>
+          <a:schemeClr val="accent4"/>
         </a:effectRef>
         <a:fontRef idx="minor">
           <a:schemeClr val="dk1"/>
@@ -8619,7 +8619,7 @@
 </file>
 
 <file path=customXml/itemProps1.xml><?xml version="1.0" encoding="utf-8"?>
-<ds:datastoreItem xmlns:ds="http://schemas.openxmlformats.org/officeDocument/2006/customXml" ds:itemID="{93F503C9-74AF-47AB-AC5F-102CF43A807D}">
+<ds:datastoreItem xmlns:ds="http://schemas.openxmlformats.org/officeDocument/2006/customXml" ds:itemID="{43B781F8-7A97-4C31-AA1E-217D7262776E}">
   <ds:schemaRefs>
     <ds:schemaRef ds:uri="http://schemas.openxmlformats.org/officeDocument/2006/bibliography"/>
   </ds:schemaRefs>

</xml_diff>

<commit_message>
Fixed issue with Splitting Clan selecting a Core group with almost not population
</commit_message>
<xml_diff>
--- a/0.03 roadmap.docx
+++ b/0.03 roadmap.docx
@@ -166,6 +166,8 @@
           <w:rFonts w:ascii="Segoe UI" w:eastAsia="Times New Roman" w:hAnsi="Segoe UI" w:cs="Segoe UI"/>
         </w:rPr>
       </w:pPr>
+      <w:bookmarkStart w:id="0" w:name="_GoBack"/>
+      <w:bookmarkEnd w:id="0"/>
     </w:p>
     <w:p>
       <w:pPr>
@@ -207,8 +209,6 @@
           </wp:inline>
         </w:drawing>
       </w:r>
-      <w:bookmarkStart w:id="0" w:name="_GoBack"/>
-      <w:bookmarkEnd w:id="0"/>
     </w:p>
     <w:p>
       <w:pPr>
@@ -2929,10 +2929,10 @@
             <a:schemeClr val="lt1"/>
           </a:lnRef>
           <a:fillRef idx="1">
-            <a:schemeClr val="accent4"/>
+            <a:schemeClr val="accent6"/>
           </a:fillRef>
           <a:effectRef idx="1">
-            <a:schemeClr val="accent4"/>
+            <a:schemeClr val="accent6"/>
           </a:effectRef>
           <a:fontRef idx="minor">
             <a:schemeClr val="lt1"/>
@@ -2960,7 +2960,7 @@
               <a:latin typeface="Segoe UI" panose="020B0502040204020203" pitchFamily="34" charset="0"/>
               <a:cs typeface="Segoe UI" panose="020B0502040204020203" pitchFamily="34" charset="0"/>
             </a:rPr>
-            <a:t>DILEMMAS</a:t>
+            <a:t>DILEMMAS (v0.03)</a:t>
           </a:r>
         </a:p>
       </dgm:t>
@@ -3121,13 +3121,13 @@
       <dgm:prSet phldrT="[Text]">
         <dgm:style>
           <a:lnRef idx="1">
-            <a:schemeClr val="accent4"/>
+            <a:schemeClr val="accent6"/>
           </a:lnRef>
           <a:fillRef idx="2">
-            <a:schemeClr val="accent4"/>
+            <a:schemeClr val="accent6"/>
           </a:fillRef>
           <a:effectRef idx="1">
-            <a:schemeClr val="accent4"/>
+            <a:schemeClr val="accent6"/>
           </a:effectRef>
           <a:fontRef idx="minor">
             <a:schemeClr val="dk1"/>
@@ -3186,13 +3186,13 @@
       <dgm:prSet phldrT="[Text]">
         <dgm:style>
           <a:lnRef idx="1">
-            <a:schemeClr val="accent4"/>
+            <a:schemeClr val="accent6"/>
           </a:lnRef>
           <a:fillRef idx="2">
-            <a:schemeClr val="accent4"/>
+            <a:schemeClr val="accent6"/>
           </a:fillRef>
           <a:effectRef idx="1">
-            <a:schemeClr val="accent4"/>
+            <a:schemeClr val="accent6"/>
           </a:effectRef>
           <a:fontRef idx="minor">
             <a:schemeClr val="dk1"/>
@@ -3534,65 +3534,65 @@
   </dgm:ptLst>
   <dgm:cxnLst>
     <dgm:cxn modelId="{2F4F9DE2-FD91-44A8-888A-DF0F34D9A4B2}" srcId="{AB2EF5AB-9FE9-4FA2-B4C4-8B1F6DB93472}" destId="{C72F5594-5C51-4D43-9E6F-72CB9793398A}" srcOrd="1" destOrd="0" parTransId="{69E49447-B4A3-4733-8199-166F214F03E3}" sibTransId="{8E77D4E2-20B1-4B7B-9F03-7BCD17287633}"/>
-    <dgm:cxn modelId="{F6F777B5-1931-4046-B4E6-FCE63C0669B4}" type="presOf" srcId="{198915D4-3BB0-465B-91FE-9BD8EE02226F}" destId="{5B23622F-E8C2-4877-B365-8ECECF5ECC23}" srcOrd="0" destOrd="0" presId="urn:microsoft.com/office/officeart/2005/8/layout/process4"/>
+    <dgm:cxn modelId="{110C9AA7-0CC6-45F1-8C37-818BBD8418B4}" type="presOf" srcId="{FBB1B63D-02A8-446B-AE2E-138B030CB20B}" destId="{4CEA73B4-9810-4D3B-B0E0-49C2694AE51E}" srcOrd="0" destOrd="0" presId="urn:microsoft.com/office/officeart/2005/8/layout/process4"/>
     <dgm:cxn modelId="{2DE50837-7F04-4E87-B373-5FD18090E63B}" srcId="{C72F5594-5C51-4D43-9E6F-72CB9793398A}" destId="{5926E5D3-2314-4801-BEB2-91BF4162BF42}" srcOrd="0" destOrd="0" parTransId="{458277CC-EAFE-4FC3-9F96-1D816CDD8942}" sibTransId="{239EA14B-9E29-40D7-B50B-F3DCDD0EBDCA}"/>
-    <dgm:cxn modelId="{592E2E2B-C7A3-4E5A-A041-7745084A74D5}" type="presOf" srcId="{349FF3AC-168D-41F4-8506-87226E2D4596}" destId="{5E07C81E-B689-4E03-82E3-A5C4E5EC27AD}" srcOrd="0" destOrd="0" presId="urn:microsoft.com/office/officeart/2005/8/layout/process4"/>
-    <dgm:cxn modelId="{7EB78042-D189-4EC1-A31A-01F5836B95F5}" type="presOf" srcId="{FBB1B63D-02A8-446B-AE2E-138B030CB20B}" destId="{4CEA73B4-9810-4D3B-B0E0-49C2694AE51E}" srcOrd="0" destOrd="0" presId="urn:microsoft.com/office/officeart/2005/8/layout/process4"/>
-    <dgm:cxn modelId="{06DFB173-19A7-47AB-889C-C74289C45DFE}" type="presOf" srcId="{3BD25D78-E1D3-411B-A60F-537D66F462FA}" destId="{0E6A1AE8-52F5-4E7E-8261-735D1669AFA6}" srcOrd="0" destOrd="0" presId="urn:microsoft.com/office/officeart/2005/8/layout/process4"/>
-    <dgm:cxn modelId="{05D840E6-233B-41A1-978B-721764A5CB2A}" type="presOf" srcId="{AB2EF5AB-9FE9-4FA2-B4C4-8B1F6DB93472}" destId="{2DF1CDF0-CA04-431C-9952-2B6EA19DD02B}" srcOrd="0" destOrd="0" presId="urn:microsoft.com/office/officeart/2005/8/layout/process4"/>
-    <dgm:cxn modelId="{1B9F7766-78C6-4D95-9813-23BFC77C459F}" type="presOf" srcId="{6712D8B7-928F-41E2-8162-A98CAA1623ED}" destId="{5BF6FB15-1072-49EC-9FB8-A666FD9E6788}" srcOrd="0" destOrd="0" presId="urn:microsoft.com/office/officeart/2005/8/layout/process4"/>
-    <dgm:cxn modelId="{44F6D3B7-1B5A-4209-B6E8-1A0F9747CCDA}" type="presOf" srcId="{C72F5594-5C51-4D43-9E6F-72CB9793398A}" destId="{94AFA28C-EE0F-4C49-A179-63C63519329E}" srcOrd="1" destOrd="0" presId="urn:microsoft.com/office/officeart/2005/8/layout/process4"/>
+    <dgm:cxn modelId="{94E6E1A0-756C-427B-9412-19E97A705525}" type="presOf" srcId="{5926E5D3-2314-4801-BEB2-91BF4162BF42}" destId="{C49D58F1-BFF1-407E-AABA-B77F6A71C7F0}" srcOrd="0" destOrd="0" presId="urn:microsoft.com/office/officeart/2005/8/layout/process4"/>
+    <dgm:cxn modelId="{37E5FC8A-873D-4C02-9BF9-165DC336A014}" type="presOf" srcId="{6875F898-8542-4712-BABF-05D835B98196}" destId="{BCC119F0-0F40-4C18-ACEF-9E8D722C8471}" srcOrd="0" destOrd="0" presId="urn:microsoft.com/office/officeart/2005/8/layout/process4"/>
+    <dgm:cxn modelId="{43D52E2D-FE43-4107-850C-34DEE2908761}" type="presOf" srcId="{C72F5594-5C51-4D43-9E6F-72CB9793398A}" destId="{1B84F129-1862-4291-A89A-091486A72906}" srcOrd="0" destOrd="0" presId="urn:microsoft.com/office/officeart/2005/8/layout/process4"/>
+    <dgm:cxn modelId="{BB641643-AD16-4F1F-A6AE-B42F1A1BCCDE}" type="presOf" srcId="{7D8B9571-F3C6-4FB7-87FA-DB85E3C23E9A}" destId="{15274423-013D-4EDE-B6A1-F9AA366B30AE}" srcOrd="0" destOrd="0" presId="urn:microsoft.com/office/officeart/2005/8/layout/process4"/>
+    <dgm:cxn modelId="{5BA59DD2-4BEC-4185-904B-17D53C5AE31F}" type="presOf" srcId="{198915D4-3BB0-465B-91FE-9BD8EE02226F}" destId="{5B23622F-E8C2-4877-B365-8ECECF5ECC23}" srcOrd="0" destOrd="0" presId="urn:microsoft.com/office/officeart/2005/8/layout/process4"/>
     <dgm:cxn modelId="{2C62560D-B4E3-43CA-B2A9-D1669DC315D9}" srcId="{E4A8C87C-D779-4CED-8887-9B6549780D26}" destId="{72203140-6BF8-42B7-9D41-CC6371AEA6A3}" srcOrd="1" destOrd="0" parTransId="{69A853D5-A4D6-49FD-B30D-98BDADB676DC}" sibTransId="{DBE69090-4F59-4EAD-BFD4-C950C225523E}"/>
-    <dgm:cxn modelId="{7D715D0C-43A0-461C-A051-6C6EAF566A2C}" type="presOf" srcId="{E4A8C87C-D779-4CED-8887-9B6549780D26}" destId="{3D3C0266-BBF9-441C-BEFD-769ED1F9C02C}" srcOrd="1" destOrd="0" presId="urn:microsoft.com/office/officeart/2005/8/layout/process4"/>
+    <dgm:cxn modelId="{50D2F38D-5341-4742-ADD7-401BE9AE28F2}" type="presOf" srcId="{349FF3AC-168D-41F4-8506-87226E2D4596}" destId="{5E07C81E-B689-4E03-82E3-A5C4E5EC27AD}" srcOrd="0" destOrd="0" presId="urn:microsoft.com/office/officeart/2005/8/layout/process4"/>
     <dgm:cxn modelId="{924FE54E-0A7E-4D7A-84A6-5BFB2B41A069}" srcId="{AB2EF5AB-9FE9-4FA2-B4C4-8B1F6DB93472}" destId="{E4A8C87C-D779-4CED-8887-9B6549780D26}" srcOrd="0" destOrd="0" parTransId="{889917D4-7598-4455-B365-0EFCDC319292}" sibTransId="{9EBA5CAB-5CC1-4F34-B1BA-63CCDF058BB4}"/>
-    <dgm:cxn modelId="{608A1567-DBD8-45F6-8E4F-206A570F305C}" type="presOf" srcId="{0104D415-10B6-4D1F-84A7-8C1BD2821D36}" destId="{6E462D9C-3EF5-4579-93F5-B7E2E59CEAFA}" srcOrd="0" destOrd="0" presId="urn:microsoft.com/office/officeart/2005/8/layout/process4"/>
     <dgm:cxn modelId="{29C8589D-F355-46E5-A327-895B42A12A2A}" srcId="{C72F5594-5C51-4D43-9E6F-72CB9793398A}" destId="{6875F898-8542-4712-BABF-05D835B98196}" srcOrd="2" destOrd="0" parTransId="{B188A111-83B9-4549-8BBF-22C46E908EDB}" sibTransId="{C73BCA5E-35F9-4FF8-BFCC-FCFAC4FD571F}"/>
     <dgm:cxn modelId="{6E46835F-0853-404C-90BD-325EF1B55AB4}" srcId="{FAC2DE35-D59B-45EA-938B-CF75A04ED15F}" destId="{198915D4-3BB0-465B-91FE-9BD8EE02226F}" srcOrd="1" destOrd="0" parTransId="{6F13A7E7-2B62-4C98-A2B8-F56DD3A95417}" sibTransId="{39F80F91-33A5-4B17-8D2A-7CAD2F1B57BC}"/>
-    <dgm:cxn modelId="{0DF9B9EB-DE6D-4D88-A01C-0658719FE05F}" type="presOf" srcId="{72203140-6BF8-42B7-9D41-CC6371AEA6A3}" destId="{176BB967-85CF-4B86-9C46-CA14810665F5}" srcOrd="0" destOrd="0" presId="urn:microsoft.com/office/officeart/2005/8/layout/process4"/>
-    <dgm:cxn modelId="{ED0C2737-B4CD-44B6-8C6D-BAEDA8B180DC}" type="presOf" srcId="{93AA3FDC-5E5F-48C4-9257-60F1C5D2215A}" destId="{4F8E882C-1CE2-4DAA-9547-DA7CE5A22770}" srcOrd="0" destOrd="0" presId="urn:microsoft.com/office/officeart/2005/8/layout/process4"/>
-    <dgm:cxn modelId="{6B1DD730-8E4F-4567-8F8E-EF22A38DB162}" type="presOf" srcId="{FAC2DE35-D59B-45EA-938B-CF75A04ED15F}" destId="{4387163E-3B42-4DEA-A650-E5A4E0515066}" srcOrd="0" destOrd="0" presId="urn:microsoft.com/office/officeart/2005/8/layout/process4"/>
-    <dgm:cxn modelId="{B1F25BBB-DB85-4130-8261-644876DD9D2B}" type="presOf" srcId="{C72F5594-5C51-4D43-9E6F-72CB9793398A}" destId="{1B84F129-1862-4291-A89A-091486A72906}" srcOrd="0" destOrd="0" presId="urn:microsoft.com/office/officeart/2005/8/layout/process4"/>
-    <dgm:cxn modelId="{EB80C088-5DBE-46F6-AF4C-431417549ADC}" type="presOf" srcId="{F2076A76-3C40-4A14-A613-E2F5F05CAD74}" destId="{DDC83D00-6484-4B72-B12E-817BBB86AC95}" srcOrd="0" destOrd="0" presId="urn:microsoft.com/office/officeart/2005/8/layout/process4"/>
-    <dgm:cxn modelId="{F4EB85C9-B0E6-4210-94A0-688872178081}" type="presOf" srcId="{5926E5D3-2314-4801-BEB2-91BF4162BF42}" destId="{C49D58F1-BFF1-407E-AABA-B77F6A71C7F0}" srcOrd="0" destOrd="0" presId="urn:microsoft.com/office/officeart/2005/8/layout/process4"/>
-    <dgm:cxn modelId="{4A941559-4C72-4A7D-9F6D-296A682C2A85}" type="presOf" srcId="{7D8B9571-F3C6-4FB7-87FA-DB85E3C23E9A}" destId="{15274423-013D-4EDE-B6A1-F9AA366B30AE}" srcOrd="0" destOrd="0" presId="urn:microsoft.com/office/officeart/2005/8/layout/process4"/>
-    <dgm:cxn modelId="{176F5841-4D81-49D9-A198-09A71E9E3FF9}" type="presOf" srcId="{FAC2DE35-D59B-45EA-938B-CF75A04ED15F}" destId="{644DE133-57F8-44FA-A7A7-166AF73531BF}" srcOrd="1" destOrd="0" presId="urn:microsoft.com/office/officeart/2005/8/layout/process4"/>
+    <dgm:cxn modelId="{F593D6B6-AF1D-4207-B4B9-E686A171525D}" type="presOf" srcId="{FAC2DE35-D59B-45EA-938B-CF75A04ED15F}" destId="{644DE133-57F8-44FA-A7A7-166AF73531BF}" srcOrd="1" destOrd="0" presId="urn:microsoft.com/office/officeart/2005/8/layout/process4"/>
+    <dgm:cxn modelId="{BAA6601F-01CB-4D6D-BB3A-C7EB34ABA572}" type="presOf" srcId="{C72F5594-5C51-4D43-9E6F-72CB9793398A}" destId="{94AFA28C-EE0F-4C49-A179-63C63519329E}" srcOrd="1" destOrd="0" presId="urn:microsoft.com/office/officeart/2005/8/layout/process4"/>
+    <dgm:cxn modelId="{F59F8CCE-56FB-4AB6-800C-0B5699393D72}" type="presOf" srcId="{F2076A76-3C40-4A14-A613-E2F5F05CAD74}" destId="{DDC83D00-6484-4B72-B12E-817BBB86AC95}" srcOrd="0" destOrd="0" presId="urn:microsoft.com/office/officeart/2005/8/layout/process4"/>
+    <dgm:cxn modelId="{6FEC36A2-DFD0-4D9D-BFD9-DE34F2E542B3}" type="presOf" srcId="{AB2EF5AB-9FE9-4FA2-B4C4-8B1F6DB93472}" destId="{2DF1CDF0-CA04-431C-9952-2B6EA19DD02B}" srcOrd="0" destOrd="0" presId="urn:microsoft.com/office/officeart/2005/8/layout/process4"/>
+    <dgm:cxn modelId="{3AA877DC-8CFD-4767-9D35-37397D2FD5DE}" type="presOf" srcId="{E4A8C87C-D779-4CED-8887-9B6549780D26}" destId="{EB868BD6-2F00-439A-ACEC-1F419EFEDEBB}" srcOrd="0" destOrd="0" presId="urn:microsoft.com/office/officeart/2005/8/layout/process4"/>
+    <dgm:cxn modelId="{93FD0ACA-148D-4142-AE2E-635E2803FB3B}" type="presOf" srcId="{0104D415-10B6-4D1F-84A7-8C1BD2821D36}" destId="{6E462D9C-3EF5-4579-93F5-B7E2E59CEAFA}" srcOrd="0" destOrd="0" presId="urn:microsoft.com/office/officeart/2005/8/layout/process4"/>
+    <dgm:cxn modelId="{9D7F4DAE-C3E0-4A12-AB77-8681E40FBF6D}" type="presOf" srcId="{FAC2DE35-D59B-45EA-938B-CF75A04ED15F}" destId="{4387163E-3B42-4DEA-A650-E5A4E0515066}" srcOrd="0" destOrd="0" presId="urn:microsoft.com/office/officeart/2005/8/layout/process4"/>
+    <dgm:cxn modelId="{E81E9CAD-8365-4EEA-A786-99C7A95032EA}" type="presOf" srcId="{72203140-6BF8-42B7-9D41-CC6371AEA6A3}" destId="{176BB967-85CF-4B86-9C46-CA14810665F5}" srcOrd="0" destOrd="0" presId="urn:microsoft.com/office/officeart/2005/8/layout/process4"/>
     <dgm:cxn modelId="{1C64CA13-0AF1-4051-9475-E0E71FC3DA2B}" srcId="{C72F5594-5C51-4D43-9E6F-72CB9793398A}" destId="{6712D8B7-928F-41E2-8162-A98CAA1623ED}" srcOrd="3" destOrd="0" parTransId="{A122572E-4CA2-4385-ABF6-8AF920A504CA}" sibTransId="{107CD231-CA3E-4363-A4A3-45110355320E}"/>
     <dgm:cxn modelId="{9814E4BA-F5F1-46F8-A954-2C8F9953B551}" srcId="{E4A8C87C-D779-4CED-8887-9B6549780D26}" destId="{FBB1B63D-02A8-446B-AE2E-138B030CB20B}" srcOrd="0" destOrd="0" parTransId="{6C78BB6C-1D01-43B5-BEBD-6D2753E80931}" sibTransId="{5D88A94D-42D1-4201-8228-5945B2721D79}"/>
-    <dgm:cxn modelId="{B5BE6692-85B6-46D4-B869-62C5F1E1E25C}" type="presOf" srcId="{6875F898-8542-4712-BABF-05D835B98196}" destId="{BCC119F0-0F40-4C18-ACEF-9E8D722C8471}" srcOrd="0" destOrd="0" presId="urn:microsoft.com/office/officeart/2005/8/layout/process4"/>
-    <dgm:cxn modelId="{58F08BFA-EA7D-45CC-ACC8-550A8F8EF52B}" type="presOf" srcId="{E4A8C87C-D779-4CED-8887-9B6549780D26}" destId="{EB868BD6-2F00-439A-ACEC-1F419EFEDEBB}" srcOrd="0" destOrd="0" presId="urn:microsoft.com/office/officeart/2005/8/layout/process4"/>
+    <dgm:cxn modelId="{A7CCE7C6-5110-4AB9-B81D-B36AFCC6E216}" type="presOf" srcId="{6712D8B7-928F-41E2-8162-A98CAA1623ED}" destId="{5BF6FB15-1072-49EC-9FB8-A666FD9E6788}" srcOrd="0" destOrd="0" presId="urn:microsoft.com/office/officeart/2005/8/layout/process4"/>
     <dgm:cxn modelId="{72EF9DF4-8BE0-432B-A5B2-77CEDFC4FADC}" srcId="{E4A8C87C-D779-4CED-8887-9B6549780D26}" destId="{93AA3FDC-5E5F-48C4-9257-60F1C5D2215A}" srcOrd="3" destOrd="0" parTransId="{0BF52041-D6C0-4601-907F-7C61B0E055D2}" sibTransId="{9C21A084-D07E-439F-85D0-D45621AEED6D}"/>
     <dgm:cxn modelId="{1266831C-513D-43A1-8B02-771E256148AF}" srcId="{FAC2DE35-D59B-45EA-938B-CF75A04ED15F}" destId="{3BD25D78-E1D3-411B-A60F-537D66F462FA}" srcOrd="0" destOrd="0" parTransId="{4423CD85-E27D-44B0-AE4F-209FAF868466}" sibTransId="{AE981ECD-8274-43BD-9CCE-967467C32A79}"/>
     <dgm:cxn modelId="{73A976E4-4AD6-489A-8EBD-E4B5D73F1CF7}" srcId="{FAC2DE35-D59B-45EA-938B-CF75A04ED15F}" destId="{0104D415-10B6-4D1F-84A7-8C1BD2821D36}" srcOrd="2" destOrd="0" parTransId="{120292CA-1259-4837-8C6C-F7680782A531}" sibTransId="{DAE1FA5F-CF1F-4A63-9908-25D35BFC7DB7}"/>
+    <dgm:cxn modelId="{D718CCFD-AE92-4D29-9D7B-15C408175C19}" type="presOf" srcId="{E4A8C87C-D779-4CED-8887-9B6549780D26}" destId="{3D3C0266-BBF9-441C-BEFD-769ED1F9C02C}" srcOrd="1" destOrd="0" presId="urn:microsoft.com/office/officeart/2005/8/layout/process4"/>
+    <dgm:cxn modelId="{F6224D7E-E49A-4FCB-A2FA-6156CAF2A20A}" type="presOf" srcId="{93AA3FDC-5E5F-48C4-9257-60F1C5D2215A}" destId="{4F8E882C-1CE2-4DAA-9547-DA7CE5A22770}" srcOrd="0" destOrd="0" presId="urn:microsoft.com/office/officeart/2005/8/layout/process4"/>
     <dgm:cxn modelId="{199E9408-724E-427C-8C2D-42604C5B62D3}" srcId="{AB2EF5AB-9FE9-4FA2-B4C4-8B1F6DB93472}" destId="{FAC2DE35-D59B-45EA-938B-CF75A04ED15F}" srcOrd="2" destOrd="0" parTransId="{F1092F12-6ADC-4C97-9077-4CCD093851ED}" sibTransId="{07A9D7B4-D360-4BE1-BC8D-5FBB05D2CFCA}"/>
     <dgm:cxn modelId="{57D6FE41-7AD5-45D8-A401-7E5EF1E2540C}" srcId="{E4A8C87C-D779-4CED-8887-9B6549780D26}" destId="{349FF3AC-168D-41F4-8506-87226E2D4596}" srcOrd="2" destOrd="0" parTransId="{C13B2526-0D1C-41B8-A667-BD6C321C182E}" sibTransId="{953A9DAE-6D1F-4890-81FC-42E5AA98930C}"/>
+    <dgm:cxn modelId="{F6F78E6C-27BE-44FA-9C96-F422B4BA0495}" type="presOf" srcId="{3BD25D78-E1D3-411B-A60F-537D66F462FA}" destId="{0E6A1AE8-52F5-4E7E-8261-735D1669AFA6}" srcOrd="0" destOrd="0" presId="urn:microsoft.com/office/officeart/2005/8/layout/process4"/>
     <dgm:cxn modelId="{B0DA3BE4-E739-4E91-887A-4A7F5E28C607}" srcId="{C72F5594-5C51-4D43-9E6F-72CB9793398A}" destId="{7D8B9571-F3C6-4FB7-87FA-DB85E3C23E9A}" srcOrd="1" destOrd="0" parTransId="{3944B3E2-CEEE-4CB8-9523-4E02D4102BE9}" sibTransId="{724B3CD0-D3A0-4EFE-BF4F-044412D6BD07}"/>
     <dgm:cxn modelId="{484A44C9-C845-43E5-8963-472D5B933ACA}" srcId="{FAC2DE35-D59B-45EA-938B-CF75A04ED15F}" destId="{F2076A76-3C40-4A14-A613-E2F5F05CAD74}" srcOrd="3" destOrd="0" parTransId="{CA63AD23-5733-432A-AB0B-0C5583CF567D}" sibTransId="{2B4CEB15-336E-4660-BA5A-1B8A445A3472}"/>
-    <dgm:cxn modelId="{6DA1E0C8-744C-4E82-8EB2-E3D985878F1B}" type="presParOf" srcId="{2DF1CDF0-CA04-431C-9952-2B6EA19DD02B}" destId="{3E397FF5-3C9E-483A-8AF8-2952DD3A0CD1}" srcOrd="0" destOrd="0" presId="urn:microsoft.com/office/officeart/2005/8/layout/process4"/>
-    <dgm:cxn modelId="{90EE6F63-3A8A-48EC-B202-D9108C200B66}" type="presParOf" srcId="{3E397FF5-3C9E-483A-8AF8-2952DD3A0CD1}" destId="{4387163E-3B42-4DEA-A650-E5A4E0515066}" srcOrd="0" destOrd="0" presId="urn:microsoft.com/office/officeart/2005/8/layout/process4"/>
-    <dgm:cxn modelId="{5254EB8C-C0CF-4095-83B7-1B478134DA4B}" type="presParOf" srcId="{3E397FF5-3C9E-483A-8AF8-2952DD3A0CD1}" destId="{644DE133-57F8-44FA-A7A7-166AF73531BF}" srcOrd="1" destOrd="0" presId="urn:microsoft.com/office/officeart/2005/8/layout/process4"/>
-    <dgm:cxn modelId="{62E189FF-B2B9-4E1C-AAA1-527CADDD31BA}" type="presParOf" srcId="{3E397FF5-3C9E-483A-8AF8-2952DD3A0CD1}" destId="{CB6BA93D-0035-4758-813A-7E4E6CD71C36}" srcOrd="2" destOrd="0" presId="urn:microsoft.com/office/officeart/2005/8/layout/process4"/>
-    <dgm:cxn modelId="{4599FE91-F517-4A84-BC12-12AC130B44A3}" type="presParOf" srcId="{CB6BA93D-0035-4758-813A-7E4E6CD71C36}" destId="{0E6A1AE8-52F5-4E7E-8261-735D1669AFA6}" srcOrd="0" destOrd="0" presId="urn:microsoft.com/office/officeart/2005/8/layout/process4"/>
-    <dgm:cxn modelId="{0B8CDA52-B106-4262-B900-53E17A24C2B3}" type="presParOf" srcId="{CB6BA93D-0035-4758-813A-7E4E6CD71C36}" destId="{5B23622F-E8C2-4877-B365-8ECECF5ECC23}" srcOrd="1" destOrd="0" presId="urn:microsoft.com/office/officeart/2005/8/layout/process4"/>
-    <dgm:cxn modelId="{FAC9CD96-8EC8-48EA-B7BA-2BA477969F4A}" type="presParOf" srcId="{CB6BA93D-0035-4758-813A-7E4E6CD71C36}" destId="{6E462D9C-3EF5-4579-93F5-B7E2E59CEAFA}" srcOrd="2" destOrd="0" presId="urn:microsoft.com/office/officeart/2005/8/layout/process4"/>
-    <dgm:cxn modelId="{6B97C951-B827-4C85-8B7D-55C5CF294D2A}" type="presParOf" srcId="{CB6BA93D-0035-4758-813A-7E4E6CD71C36}" destId="{DDC83D00-6484-4B72-B12E-817BBB86AC95}" srcOrd="3" destOrd="0" presId="urn:microsoft.com/office/officeart/2005/8/layout/process4"/>
-    <dgm:cxn modelId="{7C874CF9-2079-48F7-BCDB-4B8768972532}" type="presParOf" srcId="{2DF1CDF0-CA04-431C-9952-2B6EA19DD02B}" destId="{B4013FF1-9E05-4A03-9AE6-4A11502F47AB}" srcOrd="1" destOrd="0" presId="urn:microsoft.com/office/officeart/2005/8/layout/process4"/>
-    <dgm:cxn modelId="{7E69CE59-0958-4A85-A89E-EDF46FF323A0}" type="presParOf" srcId="{2DF1CDF0-CA04-431C-9952-2B6EA19DD02B}" destId="{25E4B640-BE9C-444B-A16C-EF47B3B3F590}" srcOrd="2" destOrd="0" presId="urn:microsoft.com/office/officeart/2005/8/layout/process4"/>
-    <dgm:cxn modelId="{5B052FAA-26B1-49B7-AA15-1AB31377A8DA}" type="presParOf" srcId="{25E4B640-BE9C-444B-A16C-EF47B3B3F590}" destId="{1B84F129-1862-4291-A89A-091486A72906}" srcOrd="0" destOrd="0" presId="urn:microsoft.com/office/officeart/2005/8/layout/process4"/>
-    <dgm:cxn modelId="{6CBF285F-5B55-4EA3-900B-C85ABA0D1310}" type="presParOf" srcId="{25E4B640-BE9C-444B-A16C-EF47B3B3F590}" destId="{94AFA28C-EE0F-4C49-A179-63C63519329E}" srcOrd="1" destOrd="0" presId="urn:microsoft.com/office/officeart/2005/8/layout/process4"/>
-    <dgm:cxn modelId="{932E87DD-EF67-467D-928D-3DD6166ECB53}" type="presParOf" srcId="{25E4B640-BE9C-444B-A16C-EF47B3B3F590}" destId="{873CF16D-0148-47FF-AD1B-15DBDABB3927}" srcOrd="2" destOrd="0" presId="urn:microsoft.com/office/officeart/2005/8/layout/process4"/>
-    <dgm:cxn modelId="{2ECC6012-C7EE-4294-BAC0-667856F0FCE7}" type="presParOf" srcId="{873CF16D-0148-47FF-AD1B-15DBDABB3927}" destId="{C49D58F1-BFF1-407E-AABA-B77F6A71C7F0}" srcOrd="0" destOrd="0" presId="urn:microsoft.com/office/officeart/2005/8/layout/process4"/>
-    <dgm:cxn modelId="{3BFB6E2B-5AB9-4B77-9596-6253BABBF72E}" type="presParOf" srcId="{873CF16D-0148-47FF-AD1B-15DBDABB3927}" destId="{15274423-013D-4EDE-B6A1-F9AA366B30AE}" srcOrd="1" destOrd="0" presId="urn:microsoft.com/office/officeart/2005/8/layout/process4"/>
-    <dgm:cxn modelId="{DAC127D1-42AB-4A59-AEC1-67ED49D475B4}" type="presParOf" srcId="{873CF16D-0148-47FF-AD1B-15DBDABB3927}" destId="{BCC119F0-0F40-4C18-ACEF-9E8D722C8471}" srcOrd="2" destOrd="0" presId="urn:microsoft.com/office/officeart/2005/8/layout/process4"/>
-    <dgm:cxn modelId="{6DE14CFB-F98D-44B0-A6BD-FEC5D350BD7B}" type="presParOf" srcId="{873CF16D-0148-47FF-AD1B-15DBDABB3927}" destId="{5BF6FB15-1072-49EC-9FB8-A666FD9E6788}" srcOrd="3" destOrd="0" presId="urn:microsoft.com/office/officeart/2005/8/layout/process4"/>
-    <dgm:cxn modelId="{9D34D46C-7865-44F9-89ED-EA84BD088AEF}" type="presParOf" srcId="{2DF1CDF0-CA04-431C-9952-2B6EA19DD02B}" destId="{37D725DC-15FD-4EC8-A497-7368EAD5F083}" srcOrd="3" destOrd="0" presId="urn:microsoft.com/office/officeart/2005/8/layout/process4"/>
-    <dgm:cxn modelId="{6786B4F9-7601-4A5A-8C6E-1A0621238FEF}" type="presParOf" srcId="{2DF1CDF0-CA04-431C-9952-2B6EA19DD02B}" destId="{6E8F4D4A-A328-465C-8498-06D807FDF9EC}" srcOrd="4" destOrd="0" presId="urn:microsoft.com/office/officeart/2005/8/layout/process4"/>
-    <dgm:cxn modelId="{4D64EF13-8680-41E9-8A8A-518B51AB68D9}" type="presParOf" srcId="{6E8F4D4A-A328-465C-8498-06D807FDF9EC}" destId="{EB868BD6-2F00-439A-ACEC-1F419EFEDEBB}" srcOrd="0" destOrd="0" presId="urn:microsoft.com/office/officeart/2005/8/layout/process4"/>
-    <dgm:cxn modelId="{ADE161E3-C570-4FE0-9039-FB1B5EDC6611}" type="presParOf" srcId="{6E8F4D4A-A328-465C-8498-06D807FDF9EC}" destId="{3D3C0266-BBF9-441C-BEFD-769ED1F9C02C}" srcOrd="1" destOrd="0" presId="urn:microsoft.com/office/officeart/2005/8/layout/process4"/>
-    <dgm:cxn modelId="{C758C3DE-8401-44F7-87DD-3B45576B152C}" type="presParOf" srcId="{6E8F4D4A-A328-465C-8498-06D807FDF9EC}" destId="{96CB06E3-CCF2-4487-BAFF-232792282C34}" srcOrd="2" destOrd="0" presId="urn:microsoft.com/office/officeart/2005/8/layout/process4"/>
-    <dgm:cxn modelId="{6DA42244-6698-4357-B6BA-8CA7B0F47C91}" type="presParOf" srcId="{96CB06E3-CCF2-4487-BAFF-232792282C34}" destId="{4CEA73B4-9810-4D3B-B0E0-49C2694AE51E}" srcOrd="0" destOrd="0" presId="urn:microsoft.com/office/officeart/2005/8/layout/process4"/>
-    <dgm:cxn modelId="{8271640B-88F5-4224-99FE-322549FC74F6}" type="presParOf" srcId="{96CB06E3-CCF2-4487-BAFF-232792282C34}" destId="{176BB967-85CF-4B86-9C46-CA14810665F5}" srcOrd="1" destOrd="0" presId="urn:microsoft.com/office/officeart/2005/8/layout/process4"/>
-    <dgm:cxn modelId="{7E0F385C-096C-4897-923A-D666A38BE740}" type="presParOf" srcId="{96CB06E3-CCF2-4487-BAFF-232792282C34}" destId="{5E07C81E-B689-4E03-82E3-A5C4E5EC27AD}" srcOrd="2" destOrd="0" presId="urn:microsoft.com/office/officeart/2005/8/layout/process4"/>
-    <dgm:cxn modelId="{3CC53E93-A59C-41B1-A4FA-9351B7A6E051}" type="presParOf" srcId="{96CB06E3-CCF2-4487-BAFF-232792282C34}" destId="{4F8E882C-1CE2-4DAA-9547-DA7CE5A22770}" srcOrd="3" destOrd="0" presId="urn:microsoft.com/office/officeart/2005/8/layout/process4"/>
+    <dgm:cxn modelId="{53BA0731-DB8B-4DCB-9317-D44BAEDF8542}" type="presParOf" srcId="{2DF1CDF0-CA04-431C-9952-2B6EA19DD02B}" destId="{3E397FF5-3C9E-483A-8AF8-2952DD3A0CD1}" srcOrd="0" destOrd="0" presId="urn:microsoft.com/office/officeart/2005/8/layout/process4"/>
+    <dgm:cxn modelId="{040A721B-AA94-4D2C-BEB2-485BB31EF784}" type="presParOf" srcId="{3E397FF5-3C9E-483A-8AF8-2952DD3A0CD1}" destId="{4387163E-3B42-4DEA-A650-E5A4E0515066}" srcOrd="0" destOrd="0" presId="urn:microsoft.com/office/officeart/2005/8/layout/process4"/>
+    <dgm:cxn modelId="{1B15BFC8-E20A-4B72-886E-B6A398727AF1}" type="presParOf" srcId="{3E397FF5-3C9E-483A-8AF8-2952DD3A0CD1}" destId="{644DE133-57F8-44FA-A7A7-166AF73531BF}" srcOrd="1" destOrd="0" presId="urn:microsoft.com/office/officeart/2005/8/layout/process4"/>
+    <dgm:cxn modelId="{197E3F9A-CA36-4394-B4A6-DA94ECFB9FEC}" type="presParOf" srcId="{3E397FF5-3C9E-483A-8AF8-2952DD3A0CD1}" destId="{CB6BA93D-0035-4758-813A-7E4E6CD71C36}" srcOrd="2" destOrd="0" presId="urn:microsoft.com/office/officeart/2005/8/layout/process4"/>
+    <dgm:cxn modelId="{18355ECE-9249-4637-9736-98ADF39DA0E0}" type="presParOf" srcId="{CB6BA93D-0035-4758-813A-7E4E6CD71C36}" destId="{0E6A1AE8-52F5-4E7E-8261-735D1669AFA6}" srcOrd="0" destOrd="0" presId="urn:microsoft.com/office/officeart/2005/8/layout/process4"/>
+    <dgm:cxn modelId="{869807A5-5AA7-4820-8581-69D7229531EB}" type="presParOf" srcId="{CB6BA93D-0035-4758-813A-7E4E6CD71C36}" destId="{5B23622F-E8C2-4877-B365-8ECECF5ECC23}" srcOrd="1" destOrd="0" presId="urn:microsoft.com/office/officeart/2005/8/layout/process4"/>
+    <dgm:cxn modelId="{E0691CBF-DAEB-459D-AC8B-458B0D116D5C}" type="presParOf" srcId="{CB6BA93D-0035-4758-813A-7E4E6CD71C36}" destId="{6E462D9C-3EF5-4579-93F5-B7E2E59CEAFA}" srcOrd="2" destOrd="0" presId="urn:microsoft.com/office/officeart/2005/8/layout/process4"/>
+    <dgm:cxn modelId="{4467D853-86B5-4233-92C9-22CABF395CBC}" type="presParOf" srcId="{CB6BA93D-0035-4758-813A-7E4E6CD71C36}" destId="{DDC83D00-6484-4B72-B12E-817BBB86AC95}" srcOrd="3" destOrd="0" presId="urn:microsoft.com/office/officeart/2005/8/layout/process4"/>
+    <dgm:cxn modelId="{C400768A-2E5C-4093-B870-9358BA0D1CCE}" type="presParOf" srcId="{2DF1CDF0-CA04-431C-9952-2B6EA19DD02B}" destId="{B4013FF1-9E05-4A03-9AE6-4A11502F47AB}" srcOrd="1" destOrd="0" presId="urn:microsoft.com/office/officeart/2005/8/layout/process4"/>
+    <dgm:cxn modelId="{05895D3E-9674-467F-94A1-D5BD3DAC3E22}" type="presParOf" srcId="{2DF1CDF0-CA04-431C-9952-2B6EA19DD02B}" destId="{25E4B640-BE9C-444B-A16C-EF47B3B3F590}" srcOrd="2" destOrd="0" presId="urn:microsoft.com/office/officeart/2005/8/layout/process4"/>
+    <dgm:cxn modelId="{91AE46C3-9572-42CC-8FF8-38CB89F619C7}" type="presParOf" srcId="{25E4B640-BE9C-444B-A16C-EF47B3B3F590}" destId="{1B84F129-1862-4291-A89A-091486A72906}" srcOrd="0" destOrd="0" presId="urn:microsoft.com/office/officeart/2005/8/layout/process4"/>
+    <dgm:cxn modelId="{A367EE5C-7E0F-4793-8536-887E759AF06E}" type="presParOf" srcId="{25E4B640-BE9C-444B-A16C-EF47B3B3F590}" destId="{94AFA28C-EE0F-4C49-A179-63C63519329E}" srcOrd="1" destOrd="0" presId="urn:microsoft.com/office/officeart/2005/8/layout/process4"/>
+    <dgm:cxn modelId="{39C72E96-15F9-4910-9F1C-C949EEF778BE}" type="presParOf" srcId="{25E4B640-BE9C-444B-A16C-EF47B3B3F590}" destId="{873CF16D-0148-47FF-AD1B-15DBDABB3927}" srcOrd="2" destOrd="0" presId="urn:microsoft.com/office/officeart/2005/8/layout/process4"/>
+    <dgm:cxn modelId="{00537614-8223-46E3-977E-1FCB96975B03}" type="presParOf" srcId="{873CF16D-0148-47FF-AD1B-15DBDABB3927}" destId="{C49D58F1-BFF1-407E-AABA-B77F6A71C7F0}" srcOrd="0" destOrd="0" presId="urn:microsoft.com/office/officeart/2005/8/layout/process4"/>
+    <dgm:cxn modelId="{53EFBF12-C547-4847-855B-9F070D3D0820}" type="presParOf" srcId="{873CF16D-0148-47FF-AD1B-15DBDABB3927}" destId="{15274423-013D-4EDE-B6A1-F9AA366B30AE}" srcOrd="1" destOrd="0" presId="urn:microsoft.com/office/officeart/2005/8/layout/process4"/>
+    <dgm:cxn modelId="{4A926419-7F5C-4A2C-98F1-DA6CBA3AF554}" type="presParOf" srcId="{873CF16D-0148-47FF-AD1B-15DBDABB3927}" destId="{BCC119F0-0F40-4C18-ACEF-9E8D722C8471}" srcOrd="2" destOrd="0" presId="urn:microsoft.com/office/officeart/2005/8/layout/process4"/>
+    <dgm:cxn modelId="{F886AC2C-34E0-4BF2-915A-A713903508A1}" type="presParOf" srcId="{873CF16D-0148-47FF-AD1B-15DBDABB3927}" destId="{5BF6FB15-1072-49EC-9FB8-A666FD9E6788}" srcOrd="3" destOrd="0" presId="urn:microsoft.com/office/officeart/2005/8/layout/process4"/>
+    <dgm:cxn modelId="{3D49F651-C7ED-4121-B4AC-879E0D365548}" type="presParOf" srcId="{2DF1CDF0-CA04-431C-9952-2B6EA19DD02B}" destId="{37D725DC-15FD-4EC8-A497-7368EAD5F083}" srcOrd="3" destOrd="0" presId="urn:microsoft.com/office/officeart/2005/8/layout/process4"/>
+    <dgm:cxn modelId="{920C8ACC-8B6C-4A9D-9B55-1A45A942DB53}" type="presParOf" srcId="{2DF1CDF0-CA04-431C-9952-2B6EA19DD02B}" destId="{6E8F4D4A-A328-465C-8498-06D807FDF9EC}" srcOrd="4" destOrd="0" presId="urn:microsoft.com/office/officeart/2005/8/layout/process4"/>
+    <dgm:cxn modelId="{49CD2F62-B701-4757-90AF-17101C149181}" type="presParOf" srcId="{6E8F4D4A-A328-465C-8498-06D807FDF9EC}" destId="{EB868BD6-2F00-439A-ACEC-1F419EFEDEBB}" srcOrd="0" destOrd="0" presId="urn:microsoft.com/office/officeart/2005/8/layout/process4"/>
+    <dgm:cxn modelId="{BC22D7E5-EFA8-41F8-8DBB-AAD6FC343071}" type="presParOf" srcId="{6E8F4D4A-A328-465C-8498-06D807FDF9EC}" destId="{3D3C0266-BBF9-441C-BEFD-769ED1F9C02C}" srcOrd="1" destOrd="0" presId="urn:microsoft.com/office/officeart/2005/8/layout/process4"/>
+    <dgm:cxn modelId="{7C9E49CF-6B23-49CF-8E3B-034BA1D2CFFC}" type="presParOf" srcId="{6E8F4D4A-A328-465C-8498-06D807FDF9EC}" destId="{96CB06E3-CCF2-4487-BAFF-232792282C34}" srcOrd="2" destOrd="0" presId="urn:microsoft.com/office/officeart/2005/8/layout/process4"/>
+    <dgm:cxn modelId="{94DE9BB8-AFF1-40FF-9786-7E2D530EF59C}" type="presParOf" srcId="{96CB06E3-CCF2-4487-BAFF-232792282C34}" destId="{4CEA73B4-9810-4D3B-B0E0-49C2694AE51E}" srcOrd="0" destOrd="0" presId="urn:microsoft.com/office/officeart/2005/8/layout/process4"/>
+    <dgm:cxn modelId="{7155E64A-4601-4FFE-BE90-25D3499C5F28}" type="presParOf" srcId="{96CB06E3-CCF2-4487-BAFF-232792282C34}" destId="{176BB967-85CF-4B86-9C46-CA14810665F5}" srcOrd="1" destOrd="0" presId="urn:microsoft.com/office/officeart/2005/8/layout/process4"/>
+    <dgm:cxn modelId="{AFAA187A-7B88-4FDE-B889-E75B5D4B9CF1}" type="presParOf" srcId="{96CB06E3-CCF2-4487-BAFF-232792282C34}" destId="{5E07C81E-B689-4E03-82E3-A5C4E5EC27AD}" srcOrd="2" destOrd="0" presId="urn:microsoft.com/office/officeart/2005/8/layout/process4"/>
+    <dgm:cxn modelId="{7450B4AB-9931-4788-AF3C-AC80149D2BD4}" type="presParOf" srcId="{96CB06E3-CCF2-4487-BAFF-232792282C34}" destId="{4F8E882C-1CE2-4DAA-9547-DA7CE5A22770}" srcOrd="3" destOrd="0" presId="urn:microsoft.com/office/officeart/2005/8/layout/process4"/>
   </dgm:cxnLst>
   <dgm:bg/>
   <dgm:whole/>
@@ -3877,24 +3877,24 @@
     </dgm:pt>
   </dgm:ptLst>
   <dgm:cxnLst>
-    <dgm:cxn modelId="{A1327EDE-ED8E-442F-BCF5-38428D3143EB}" type="presOf" srcId="{BA867C10-8B70-4BD9-9B08-E940191BFF84}" destId="{5E503655-3828-4A4B-B0B7-B5BA8860C783}" srcOrd="0" destOrd="0" presId="urn:microsoft.com/office/officeart/2005/8/layout/process1"/>
-    <dgm:cxn modelId="{C3D1C859-D6EE-48A3-BEC8-C30F8B0D36B4}" type="presOf" srcId="{FD013B34-EAD8-4564-9412-9B41C6455304}" destId="{F79911B1-9A55-4D99-9610-7F02C5BDA785}" srcOrd="0" destOrd="0" presId="urn:microsoft.com/office/officeart/2005/8/layout/process1"/>
+    <dgm:cxn modelId="{BBEBF01C-3D18-4CD4-8BC9-EE4EFE9478C9}" type="presOf" srcId="{7054BD12-7B30-455D-9E71-938A3D991EF3}" destId="{B76D5DE1-2C10-4C3B-8B73-4804B64601EB}" srcOrd="0" destOrd="0" presId="urn:microsoft.com/office/officeart/2005/8/layout/process1"/>
+    <dgm:cxn modelId="{4E6A4DB5-A1AD-4562-B4AF-4A36179DA32E}" type="presOf" srcId="{975768BF-4643-4000-B91B-EB5FA50C9F90}" destId="{A379DF86-A80C-400F-95D1-CAAB94A38CDA}" srcOrd="0" destOrd="0" presId="urn:microsoft.com/office/officeart/2005/8/layout/process1"/>
+    <dgm:cxn modelId="{732D5AE1-7F80-4C6C-B6F6-78315C85A92A}" type="presOf" srcId="{4DBBD212-2F92-4856-A3B1-808A28703F78}" destId="{A538BD20-9261-44F8-91B2-DB200CF39004}" srcOrd="0" destOrd="0" presId="urn:microsoft.com/office/officeart/2005/8/layout/process1"/>
+    <dgm:cxn modelId="{29261077-751B-49B5-9C46-BD0604C857B7}" type="presOf" srcId="{FD013B34-EAD8-4564-9412-9B41C6455304}" destId="{F79911B1-9A55-4D99-9610-7F02C5BDA785}" srcOrd="0" destOrd="0" presId="urn:microsoft.com/office/officeart/2005/8/layout/process1"/>
+    <dgm:cxn modelId="{DDB69C00-5A6F-467A-B08B-8C8934B635E3}" srcId="{BA867C10-8B70-4BD9-9B08-E940191BFF84}" destId="{7054BD12-7B30-455D-9E71-938A3D991EF3}" srcOrd="0" destOrd="0" parTransId="{B08D6F66-8421-4B02-A533-01237B34450A}" sibTransId="{975768BF-4643-4000-B91B-EB5FA50C9F90}"/>
     <dgm:cxn modelId="{CB180E21-1677-4C9D-BECC-BF77289435B4}" srcId="{BA867C10-8B70-4BD9-9B08-E940191BFF84}" destId="{FD013B34-EAD8-4564-9412-9B41C6455304}" srcOrd="1" destOrd="0" parTransId="{1A0778CB-5D15-4CB1-8E6E-778B7CF15FB2}" sibTransId="{12671F33-9678-43A6-900B-C1489174E657}"/>
-    <dgm:cxn modelId="{DDB69C00-5A6F-467A-B08B-8C8934B635E3}" srcId="{BA867C10-8B70-4BD9-9B08-E940191BFF84}" destId="{7054BD12-7B30-455D-9E71-938A3D991EF3}" srcOrd="0" destOrd="0" parTransId="{B08D6F66-8421-4B02-A533-01237B34450A}" sibTransId="{975768BF-4643-4000-B91B-EB5FA50C9F90}"/>
-    <dgm:cxn modelId="{0A96FAB8-E62C-43AC-8ADB-F85C8913C1C5}" type="presOf" srcId="{975768BF-4643-4000-B91B-EB5FA50C9F90}" destId="{97FC9502-5C3F-46A5-ABC4-ED27DB33615E}" srcOrd="1" destOrd="0" presId="urn:microsoft.com/office/officeart/2005/8/layout/process1"/>
     <dgm:cxn modelId="{F82AF631-2420-4E0B-8A9F-5CDC6EE8E564}" srcId="{BA867C10-8B70-4BD9-9B08-E940191BFF84}" destId="{4DBBD212-2F92-4856-A3B1-808A28703F78}" srcOrd="2" destOrd="0" parTransId="{79BFE450-8CAD-46CD-A4BA-9936A9ED476F}" sibTransId="{7802407B-134E-45B6-83FF-49E4371DEE1F}"/>
-    <dgm:cxn modelId="{B346B369-666B-4344-95D0-24A9BB31662D}" type="presOf" srcId="{12671F33-9678-43A6-900B-C1489174E657}" destId="{0A355C2F-2373-4905-868C-C107D7464914}" srcOrd="0" destOrd="0" presId="urn:microsoft.com/office/officeart/2005/8/layout/process1"/>
-    <dgm:cxn modelId="{59B1E72F-F997-4E14-AA47-252B6B8D8C2A}" type="presOf" srcId="{975768BF-4643-4000-B91B-EB5FA50C9F90}" destId="{A379DF86-A80C-400F-95D1-CAAB94A38CDA}" srcOrd="0" destOrd="0" presId="urn:microsoft.com/office/officeart/2005/8/layout/process1"/>
-    <dgm:cxn modelId="{B380417D-4B50-42DF-B47A-0C806179B683}" type="presOf" srcId="{4DBBD212-2F92-4856-A3B1-808A28703F78}" destId="{A538BD20-9261-44F8-91B2-DB200CF39004}" srcOrd="0" destOrd="0" presId="urn:microsoft.com/office/officeart/2005/8/layout/process1"/>
-    <dgm:cxn modelId="{6550057A-9755-4877-9184-DC463B7A92BA}" type="presOf" srcId="{7054BD12-7B30-455D-9E71-938A3D991EF3}" destId="{B76D5DE1-2C10-4C3B-8B73-4804B64601EB}" srcOrd="0" destOrd="0" presId="urn:microsoft.com/office/officeart/2005/8/layout/process1"/>
-    <dgm:cxn modelId="{A1EAC522-B6CE-4D69-8FEA-82E48876ABC7}" type="presOf" srcId="{12671F33-9678-43A6-900B-C1489174E657}" destId="{4D0C926A-592B-4D64-8021-5542543445B2}" srcOrd="1" destOrd="0" presId="urn:microsoft.com/office/officeart/2005/8/layout/process1"/>
-    <dgm:cxn modelId="{E95D14ED-5109-4B9C-99BC-FCC8B0266839}" type="presParOf" srcId="{5E503655-3828-4A4B-B0B7-B5BA8860C783}" destId="{B76D5DE1-2C10-4C3B-8B73-4804B64601EB}" srcOrd="0" destOrd="0" presId="urn:microsoft.com/office/officeart/2005/8/layout/process1"/>
-    <dgm:cxn modelId="{156567D8-A9AE-4C17-AB40-38CAFD5B27FB}" type="presParOf" srcId="{5E503655-3828-4A4B-B0B7-B5BA8860C783}" destId="{A379DF86-A80C-400F-95D1-CAAB94A38CDA}" srcOrd="1" destOrd="0" presId="urn:microsoft.com/office/officeart/2005/8/layout/process1"/>
-    <dgm:cxn modelId="{2F1633D4-CCA2-466E-8EC4-B29E09004724}" type="presParOf" srcId="{A379DF86-A80C-400F-95D1-CAAB94A38CDA}" destId="{97FC9502-5C3F-46A5-ABC4-ED27DB33615E}" srcOrd="0" destOrd="0" presId="urn:microsoft.com/office/officeart/2005/8/layout/process1"/>
-    <dgm:cxn modelId="{BB454F33-617C-425C-9672-76FFD95FE761}" type="presParOf" srcId="{5E503655-3828-4A4B-B0B7-B5BA8860C783}" destId="{F79911B1-9A55-4D99-9610-7F02C5BDA785}" srcOrd="2" destOrd="0" presId="urn:microsoft.com/office/officeart/2005/8/layout/process1"/>
-    <dgm:cxn modelId="{A336A114-260E-48AC-B2DF-5C35E395DFE0}" type="presParOf" srcId="{5E503655-3828-4A4B-B0B7-B5BA8860C783}" destId="{0A355C2F-2373-4905-868C-C107D7464914}" srcOrd="3" destOrd="0" presId="urn:microsoft.com/office/officeart/2005/8/layout/process1"/>
-    <dgm:cxn modelId="{79ED5FB7-7E0E-4775-9BDB-76E17AF32B79}" type="presParOf" srcId="{0A355C2F-2373-4905-868C-C107D7464914}" destId="{4D0C926A-592B-4D64-8021-5542543445B2}" srcOrd="0" destOrd="0" presId="urn:microsoft.com/office/officeart/2005/8/layout/process1"/>
-    <dgm:cxn modelId="{6BE86DE6-6C75-4CF4-8830-3EE8E5266DE1}" type="presParOf" srcId="{5E503655-3828-4A4B-B0B7-B5BA8860C783}" destId="{A538BD20-9261-44F8-91B2-DB200CF39004}" srcOrd="4" destOrd="0" presId="urn:microsoft.com/office/officeart/2005/8/layout/process1"/>
+    <dgm:cxn modelId="{1D43C552-4EE4-44EF-95D9-F7E8F50382BE}" type="presOf" srcId="{12671F33-9678-43A6-900B-C1489174E657}" destId="{4D0C926A-592B-4D64-8021-5542543445B2}" srcOrd="1" destOrd="0" presId="urn:microsoft.com/office/officeart/2005/8/layout/process1"/>
+    <dgm:cxn modelId="{225177E5-716C-4F12-A899-3E3B1151190B}" type="presOf" srcId="{BA867C10-8B70-4BD9-9B08-E940191BFF84}" destId="{5E503655-3828-4A4B-B0B7-B5BA8860C783}" srcOrd="0" destOrd="0" presId="urn:microsoft.com/office/officeart/2005/8/layout/process1"/>
+    <dgm:cxn modelId="{C8F63EBA-3AD4-46E5-AD28-665FD15E2F6B}" type="presOf" srcId="{12671F33-9678-43A6-900B-C1489174E657}" destId="{0A355C2F-2373-4905-868C-C107D7464914}" srcOrd="0" destOrd="0" presId="urn:microsoft.com/office/officeart/2005/8/layout/process1"/>
+    <dgm:cxn modelId="{1F3F27E2-3B05-4911-9CDB-36953C48CF22}" type="presOf" srcId="{975768BF-4643-4000-B91B-EB5FA50C9F90}" destId="{97FC9502-5C3F-46A5-ABC4-ED27DB33615E}" srcOrd="1" destOrd="0" presId="urn:microsoft.com/office/officeart/2005/8/layout/process1"/>
+    <dgm:cxn modelId="{462B5685-45F6-47D6-A53E-479A27F021A6}" type="presParOf" srcId="{5E503655-3828-4A4B-B0B7-B5BA8860C783}" destId="{B76D5DE1-2C10-4C3B-8B73-4804B64601EB}" srcOrd="0" destOrd="0" presId="urn:microsoft.com/office/officeart/2005/8/layout/process1"/>
+    <dgm:cxn modelId="{1813BB0F-26CF-4668-BE52-C016A003983B}" type="presParOf" srcId="{5E503655-3828-4A4B-B0B7-B5BA8860C783}" destId="{A379DF86-A80C-400F-95D1-CAAB94A38CDA}" srcOrd="1" destOrd="0" presId="urn:microsoft.com/office/officeart/2005/8/layout/process1"/>
+    <dgm:cxn modelId="{C1A376B2-8427-4964-9E49-4D5D7DFB68F7}" type="presParOf" srcId="{A379DF86-A80C-400F-95D1-CAAB94A38CDA}" destId="{97FC9502-5C3F-46A5-ABC4-ED27DB33615E}" srcOrd="0" destOrd="0" presId="urn:microsoft.com/office/officeart/2005/8/layout/process1"/>
+    <dgm:cxn modelId="{9ACA1359-DC76-4376-BA8D-E8517B5C85DC}" type="presParOf" srcId="{5E503655-3828-4A4B-B0B7-B5BA8860C783}" destId="{F79911B1-9A55-4D99-9610-7F02C5BDA785}" srcOrd="2" destOrd="0" presId="urn:microsoft.com/office/officeart/2005/8/layout/process1"/>
+    <dgm:cxn modelId="{CCC575EC-089B-40B3-8AB8-B6E3DCEB4CDB}" type="presParOf" srcId="{5E503655-3828-4A4B-B0B7-B5BA8860C783}" destId="{0A355C2F-2373-4905-868C-C107D7464914}" srcOrd="3" destOrd="0" presId="urn:microsoft.com/office/officeart/2005/8/layout/process1"/>
+    <dgm:cxn modelId="{F912871C-D648-4E5E-A9C2-135E2C38FB5D}" type="presParOf" srcId="{0A355C2F-2373-4905-868C-C107D7464914}" destId="{4D0C926A-592B-4D64-8021-5542543445B2}" srcOrd="0" destOrd="0" presId="urn:microsoft.com/office/officeart/2005/8/layout/process1"/>
+    <dgm:cxn modelId="{6E549051-E8A6-46D6-95D0-38C2F56C2337}" type="presParOf" srcId="{5E503655-3828-4A4B-B0B7-B5BA8860C783}" destId="{A538BD20-9261-44F8-91B2-DB200CF39004}" srcOrd="4" destOrd="0" presId="urn:microsoft.com/office/officeart/2005/8/layout/process1"/>
   </dgm:cxnLst>
   <dgm:bg/>
   <dgm:whole/>
@@ -3928,7 +3928,7 @@
           <a:avLst/>
         </a:prstGeom>
         <a:solidFill>
-          <a:schemeClr val="accent4"/>
+          <a:schemeClr val="accent6"/>
         </a:solidFill>
         <a:ln w="19050" cap="flat" cmpd="sng" algn="ctr">
           <a:solidFill>
@@ -3944,10 +3944,10 @@
           <a:schemeClr val="lt1"/>
         </a:lnRef>
         <a:fillRef idx="1">
-          <a:schemeClr val="accent4"/>
+          <a:schemeClr val="accent6"/>
         </a:fillRef>
         <a:effectRef idx="1">
-          <a:schemeClr val="accent4"/>
+          <a:schemeClr val="accent6"/>
         </a:effectRef>
         <a:fontRef idx="minor">
           <a:schemeClr val="lt1"/>
@@ -3986,7 +3986,7 @@
               <a:latin typeface="Segoe UI" panose="020B0502040204020203" pitchFamily="34" charset="0"/>
               <a:cs typeface="Segoe UI" panose="020B0502040204020203" pitchFamily="34" charset="0"/>
             </a:rPr>
-            <a:t>DILEMMAS</a:t>
+            <a:t>DILEMMAS (v0.03)</a:t>
           </a:r>
         </a:p>
       </dsp:txBody>
@@ -4219,21 +4219,21 @@
         <a:gradFill rotWithShape="1">
           <a:gsLst>
             <a:gs pos="0">
-              <a:schemeClr val="accent4">
+              <a:schemeClr val="accent6">
                 <a:lumMod val="110000"/>
                 <a:satMod val="105000"/>
                 <a:tint val="67000"/>
               </a:schemeClr>
             </a:gs>
             <a:gs pos="50000">
-              <a:schemeClr val="accent4">
+              <a:schemeClr val="accent6">
                 <a:lumMod val="105000"/>
                 <a:satMod val="103000"/>
                 <a:tint val="73000"/>
               </a:schemeClr>
             </a:gs>
             <a:gs pos="100000">
-              <a:schemeClr val="accent4">
+              <a:schemeClr val="accent6">
                 <a:lumMod val="105000"/>
                 <a:satMod val="109000"/>
                 <a:tint val="81000"/>
@@ -4244,7 +4244,7 @@
         </a:gradFill>
         <a:ln w="6350" cap="flat" cmpd="sng" algn="ctr">
           <a:solidFill>
-            <a:schemeClr val="accent4"/>
+            <a:schemeClr val="accent6"/>
           </a:solidFill>
           <a:prstDash val="solid"/>
           <a:miter lim="800000"/>
@@ -4253,13 +4253,13 @@
       </dsp:spPr>
       <dsp:style>
         <a:lnRef idx="1">
-          <a:schemeClr val="accent4"/>
+          <a:schemeClr val="accent6"/>
         </a:lnRef>
         <a:fillRef idx="2">
-          <a:schemeClr val="accent4"/>
+          <a:schemeClr val="accent6"/>
         </a:fillRef>
         <a:effectRef idx="1">
-          <a:schemeClr val="accent4"/>
+          <a:schemeClr val="accent6"/>
         </a:effectRef>
         <a:fontRef idx="minor">
           <a:schemeClr val="dk1"/>
@@ -4323,21 +4323,21 @@
         <a:gradFill rotWithShape="1">
           <a:gsLst>
             <a:gs pos="0">
-              <a:schemeClr val="accent4">
+              <a:schemeClr val="accent6">
                 <a:lumMod val="110000"/>
                 <a:satMod val="105000"/>
                 <a:tint val="67000"/>
               </a:schemeClr>
             </a:gs>
             <a:gs pos="50000">
-              <a:schemeClr val="accent4">
+              <a:schemeClr val="accent6">
                 <a:lumMod val="105000"/>
                 <a:satMod val="103000"/>
                 <a:tint val="73000"/>
               </a:schemeClr>
             </a:gs>
             <a:gs pos="100000">
-              <a:schemeClr val="accent4">
+              <a:schemeClr val="accent6">
                 <a:lumMod val="105000"/>
                 <a:satMod val="109000"/>
                 <a:tint val="81000"/>
@@ -4348,7 +4348,7 @@
         </a:gradFill>
         <a:ln w="6350" cap="flat" cmpd="sng" algn="ctr">
           <a:solidFill>
-            <a:schemeClr val="accent4"/>
+            <a:schemeClr val="accent6"/>
           </a:solidFill>
           <a:prstDash val="solid"/>
           <a:miter lim="800000"/>
@@ -4357,13 +4357,13 @@
       </dsp:spPr>
       <dsp:style>
         <a:lnRef idx="1">
-          <a:schemeClr val="accent4"/>
+          <a:schemeClr val="accent6"/>
         </a:lnRef>
         <a:fillRef idx="2">
-          <a:schemeClr val="accent4"/>
+          <a:schemeClr val="accent6"/>
         </a:fillRef>
         <a:effectRef idx="1">
-          <a:schemeClr val="accent4"/>
+          <a:schemeClr val="accent6"/>
         </a:effectRef>
         <a:fontRef idx="minor">
           <a:schemeClr val="dk1"/>
@@ -8619,7 +8619,7 @@
 </file>
 
 <file path=customXml/itemProps1.xml><?xml version="1.0" encoding="utf-8"?>
-<ds:datastoreItem xmlns:ds="http://schemas.openxmlformats.org/officeDocument/2006/customXml" ds:itemID="{43B781F8-7A97-4C31-AA1E-217D7262776E}">
+<ds:datastoreItem xmlns:ds="http://schemas.openxmlformats.org/officeDocument/2006/customXml" ds:itemID="{C19C1BD8-3C7A-423B-B085-B26A661A892B}">
   <ds:schemaRefs>
     <ds:schemaRef ds:uri="http://schemas.openxmlformats.org/officeDocument/2006/bibliography"/>
   </ds:schemaRefs>

</xml_diff>